<commit_message>
NC_V4:PhD follow-up evaluation version
</commit_message>
<xml_diff>
--- a/Meetings NC.docx
+++ b/Meetings NC.docx
@@ -27,15 +27,7 @@
         </w:numPr>
       </w:pPr>
       <w:r>
-        <w:t xml:space="preserve">What </w:t>
-      </w:r>
-      <w:proofErr w:type="gramStart"/>
-      <w:r>
-        <w:t>I’ve</w:t>
-      </w:r>
-      <w:proofErr w:type="gramEnd"/>
-      <w:r>
-        <w:t xml:space="preserve"> been doing</w:t>
+        <w:t>What I’ve been doing</w:t>
       </w:r>
       <w:r>
         <w:rPr>
@@ -78,15 +70,7 @@
         </w:numPr>
       </w:pPr>
       <w:r>
-        <w:t xml:space="preserve">Replicating some textual analysis paper: </w:t>
-      </w:r>
-      <w:proofErr w:type="spellStart"/>
-      <w:r>
-        <w:t>tetlock</w:t>
-      </w:r>
-      <w:proofErr w:type="spellEnd"/>
-      <w:r>
-        <w:t xml:space="preserve"> (2007)</w:t>
+        <w:t>Replicating some textual analysis paper: tetlock (2007)</w:t>
       </w:r>
     </w:p>
     <w:p>
@@ -123,21 +107,7 @@
         <w:rPr>
           <w:highlight w:val="yellow"/>
         </w:rPr>
-        <w:t xml:space="preserve">Debt </w:t>
-      </w:r>
-      <w:proofErr w:type="gramStart"/>
-      <w:r>
-        <w:rPr>
-          <w:highlight w:val="yellow"/>
-        </w:rPr>
-        <w:t>contracting:</w:t>
-      </w:r>
-      <w:proofErr w:type="gramEnd"/>
-      <w:r>
-        <w:rPr>
-          <w:highlight w:val="yellow"/>
-        </w:rPr>
-        <w:t xml:space="preserve"> relationship lending; </w:t>
+        <w:t xml:space="preserve">Debt contracting: relationship lending; </w:t>
       </w:r>
       <w:r>
         <w:rPr>
@@ -178,22 +148,14 @@
         <w:rPr>
           <w:highlight w:val="cyan"/>
         </w:rPr>
-        <w:t>/2019: CONS+CSR/CONS+TXA/</w:t>
-      </w:r>
-      <w:proofErr w:type="spellStart"/>
+        <w:t>/2019: CONS+CSR/CONS+TXA/TXA+</w:t>
+      </w:r>
       <w:r>
         <w:rPr>
           <w:highlight w:val="cyan"/>
         </w:rPr>
-        <w:t>TXA+</w:t>
-      </w:r>
-      <w:r>
-        <w:rPr>
-          <w:highlight w:val="cyan"/>
-        </w:rPr>
         <w:t>traits</w:t>
       </w:r>
-      <w:proofErr w:type="spellEnd"/>
     </w:p>
     <w:p>
       <w:pPr>
@@ -251,29 +213,8 @@
       <w:pPr>
         <w:pStyle w:val="ListParagraph"/>
       </w:pPr>
-      <w:proofErr w:type="spellStart"/>
-      <w:r>
-        <w:t>Penalva</w:t>
-      </w:r>
-      <w:proofErr w:type="spellEnd"/>
-      <w:r>
-        <w:t xml:space="preserve"> and </w:t>
-      </w:r>
-      <w:proofErr w:type="spellStart"/>
-      <w:r>
-        <w:t>Wagenhofer</w:t>
-      </w:r>
-      <w:proofErr w:type="spellEnd"/>
-      <w:r>
-        <w:t xml:space="preserve"> (2019) and </w:t>
-      </w:r>
-      <w:proofErr w:type="spellStart"/>
-      <w:r>
-        <w:t>Giner</w:t>
-      </w:r>
-      <w:proofErr w:type="spellEnd"/>
-      <w:r>
-        <w:t xml:space="preserve"> and Mora (2019)</w:t>
+      <w:r>
+        <w:t>Penalva and Wagenhofer (2019) and Giner and Mora (2019)</w:t>
       </w:r>
       <w:r>
         <w:t xml:space="preserve"> </w:t>
@@ -300,15 +241,7 @@
         <w:pStyle w:val="ListParagraph"/>
       </w:pPr>
       <w:r>
-        <w:t xml:space="preserve">Li (2010), Loughran and McDonald (2016), Kravet and </w:t>
-      </w:r>
-      <w:proofErr w:type="spellStart"/>
-      <w:r>
-        <w:t>Muslu</w:t>
-      </w:r>
-      <w:proofErr w:type="spellEnd"/>
-      <w:r>
-        <w:t xml:space="preserve"> (2013)</w:t>
+        <w:t>Li (2010), Loughran and McDonald (2016), Kravet and Muslu (2013)</w:t>
       </w:r>
       <w:r>
         <w:t xml:space="preserve"> – </w:t>
@@ -359,13 +292,8 @@
       <w:r>
         <w:t xml:space="preserve">Reading corporate fillings, to see how firms disclose risk. Timeliness of bad news (industry shock, </w:t>
       </w:r>
-      <w:proofErr w:type="gramStart"/>
-      <w:r>
-        <w:t>more or less good/bad</w:t>
-      </w:r>
-      <w:proofErr w:type="gramEnd"/>
-      <w:r>
-        <w:t xml:space="preserve"> future events discussion)</w:t>
+      <w:r>
+        <w:t>more or less good/bad future events discussion)</w:t>
       </w:r>
       <w:r>
         <w:t xml:space="preserve"> recognition.</w:t>
@@ -625,41 +553,19 @@
         <w:rPr>
           <w:color w:val="FF0000"/>
         </w:rPr>
-        <w:t xml:space="preserve">, </w:t>
-      </w:r>
-      <w:proofErr w:type="spellStart"/>
+        <w:t>, Erkens et al. (2014)</w:t>
+      </w:r>
       <w:r>
         <w:rPr>
           <w:color w:val="FF0000"/>
         </w:rPr>
-        <w:t>Erkens</w:t>
-      </w:r>
-      <w:proofErr w:type="spellEnd"/>
-      <w:r>
-        <w:rPr>
-          <w:color w:val="FF0000"/>
-        </w:rPr>
-        <w:t xml:space="preserve"> et al. (2014)</w:t>
-      </w:r>
-      <w:r>
-        <w:rPr>
-          <w:color w:val="FF0000"/>
-        </w:rPr>
         <w:t xml:space="preserve"> AFB</w:t>
       </w:r>
       <w:r>
         <w:t>)</w:t>
       </w:r>
       <w:r>
-        <w:t xml:space="preserve"> </w:t>
-      </w:r>
-      <w:proofErr w:type="spellStart"/>
-      <w:r>
-        <w:t>Luoma</w:t>
-      </w:r>
-      <w:proofErr w:type="spellEnd"/>
-      <w:r>
-        <w:t xml:space="preserve"> and Goodstein (1999) </w:t>
+        <w:t xml:space="preserve"> Luoma and Goodstein (1999) </w:t>
       </w:r>
       <w:r>
         <w:t xml:space="preserve">LENDER MONITORING: BOARD, </w:t>
@@ -668,47 +574,31 @@
         <w:rPr>
           <w:highlight w:val="green"/>
         </w:rPr>
-        <w:t xml:space="preserve">board composition: </w:t>
-      </w:r>
-      <w:proofErr w:type="spellStart"/>
+        <w:t>board composition: BoardEX</w:t>
+      </w:r>
       <w:r>
         <w:rPr>
           <w:highlight w:val="green"/>
         </w:rPr>
-        <w:t>BoardEX</w:t>
-      </w:r>
-      <w:proofErr w:type="spellEnd"/>
+        <w:t>?</w:t>
+      </w:r>
+      <w:r>
+        <w:t xml:space="preserve"> MORE </w:t>
+      </w:r>
+      <w:r>
+        <w:t xml:space="preserve">COVENANTS </w:t>
+      </w:r>
       <w:r>
         <w:rPr>
           <w:highlight w:val="green"/>
         </w:rPr>
-        <w:t>?</w:t>
-      </w:r>
-      <w:r>
-        <w:t xml:space="preserve"> MORE </w:t>
-      </w:r>
-      <w:r>
-        <w:t xml:space="preserve">COVENANTS </w:t>
-      </w:r>
-      <w:proofErr w:type="spellStart"/>
+        <w:t>C</w:t>
+      </w:r>
       <w:r>
         <w:rPr>
           <w:highlight w:val="green"/>
         </w:rPr>
-        <w:t>C</w:t>
-      </w:r>
-      <w:r>
-        <w:rPr>
-          <w:highlight w:val="green"/>
-        </w:rPr>
-        <w:t>ovenants</w:t>
-      </w:r>
-      <w:proofErr w:type="spellEnd"/>
-      <w:r>
-        <w:rPr>
-          <w:highlight w:val="green"/>
-        </w:rPr>
-        <w:t xml:space="preserve"> database?</w:t>
+        <w:t>ovenants database?</w:t>
       </w:r>
     </w:p>
     <w:p>
@@ -842,14 +732,12 @@
         </w:rPr>
         <w:t>在读</w:t>
       </w:r>
-      <w:proofErr w:type="spellStart"/>
       <w:r>
         <w:rPr>
           <w:rFonts w:hint="eastAsia"/>
         </w:rPr>
         <w:t>fundations</w:t>
       </w:r>
-      <w:proofErr w:type="spellEnd"/>
       <w:r>
         <w:t xml:space="preserve"> for statistical NLP</w:t>
       </w:r>
@@ -881,23 +769,7 @@
         <w:t>Timeliness matter</w:t>
       </w:r>
       <w:r>
-        <w:t xml:space="preserve"> (</w:t>
-      </w:r>
-      <w:proofErr w:type="spellStart"/>
-      <w:r>
-        <w:t>cuz</w:t>
-      </w:r>
-      <w:proofErr w:type="spellEnd"/>
-      <w:r>
-        <w:t xml:space="preserve"> in Armstrong’s definition, conservatism is not about providing information sooner or later, but whether the firm will </w:t>
-      </w:r>
-      <w:proofErr w:type="gramStart"/>
-      <w:r>
-        <w:t>actually provide</w:t>
-      </w:r>
-      <w:proofErr w:type="gramEnd"/>
-      <w:r>
-        <w:t xml:space="preserve"> or not)</w:t>
+        <w:t xml:space="preserve"> (cuz in Armstrong’s definition, conservatism is not about providing information sooner or later, but whether the firm will actually provide or not)</w:t>
       </w:r>
       <w:r>
         <w:t>?</w:t>
@@ -1053,13 +925,8 @@
             <w:r>
               <w:t xml:space="preserve"> bad news </w:t>
             </w:r>
-            <w:proofErr w:type="spellStart"/>
             <w:r>
-              <w:t>v.s</w:t>
-            </w:r>
-            <w:proofErr w:type="spellEnd"/>
-            <w:r>
-              <w:t xml:space="preserve">. </w:t>
+              <w:t xml:space="preserve">v.s. </w:t>
             </w:r>
             <w:r>
               <w:t>good news</w:t>
@@ -1367,13 +1234,8 @@
           <w:numId w:val="5"/>
         </w:numPr>
       </w:pPr>
-      <w:proofErr w:type="spellStart"/>
-      <w:r>
-        <w:t>Radhakrisnan</w:t>
-      </w:r>
-      <w:proofErr w:type="spellEnd"/>
-      <w:r>
-        <w:t xml:space="preserve"> working paper has already used the shock to study the impact on conservatism</w:t>
+      <w:r>
+        <w:t>Radhakrisnan working paper has already used the shock to study the impact on conservatism</w:t>
       </w:r>
     </w:p>
     <w:p>
@@ -1721,21 +1583,7 @@
         <w:rPr>
           <w:highlight w:val="yellow"/>
         </w:rPr>
-        <w:t xml:space="preserve">good </w:t>
-      </w:r>
-      <w:proofErr w:type="spellStart"/>
-      <w:r>
-        <w:rPr>
-          <w:highlight w:val="yellow"/>
-        </w:rPr>
-        <w:t>v.s</w:t>
-      </w:r>
-      <w:proofErr w:type="spellEnd"/>
-      <w:r>
-        <w:rPr>
-          <w:highlight w:val="yellow"/>
-        </w:rPr>
-        <w:t>. bad news)</w:t>
+        <w:t>good v.s. bad news)</w:t>
       </w:r>
     </w:p>
     <w:p>
@@ -1818,15 +1666,7 @@
         </w:numPr>
       </w:pPr>
       <w:r>
-        <w:t>Presentation on Feb (45 mins): outcome (</w:t>
-      </w:r>
-      <w:proofErr w:type="gramStart"/>
-      <w:r>
-        <w:t>final outcome</w:t>
-      </w:r>
-      <w:proofErr w:type="gramEnd"/>
-      <w:r>
-        <w:t xml:space="preserve">), difficulties and how solved it.  </w:t>
+        <w:t xml:space="preserve">Presentation on Feb (45 mins): outcome (final outcome), difficulties and how solved it.  </w:t>
       </w:r>
     </w:p>
     <w:p>
@@ -2144,23 +1984,7 @@
         <w:t>More convoluted method from computational linguistics</w:t>
       </w:r>
       <w:r>
-        <w:t xml:space="preserve"> [</w:t>
-      </w:r>
-      <w:proofErr w:type="spellStart"/>
-      <w:r>
-        <w:t>Pitler</w:t>
-      </w:r>
-      <w:proofErr w:type="spellEnd"/>
-      <w:r>
-        <w:t xml:space="preserve"> and </w:t>
-      </w:r>
-      <w:proofErr w:type="spellStart"/>
-      <w:r>
-        <w:t>Nenkova</w:t>
-      </w:r>
-      <w:proofErr w:type="spellEnd"/>
-      <w:r>
-        <w:t>, 2008]</w:t>
+        <w:t xml:space="preserve"> [Pitler and Nenkova, 2008]</w:t>
       </w:r>
     </w:p>
     <w:p>
@@ -2318,29 +2142,16 @@
         </w:numPr>
       </w:pPr>
       <w:r>
-        <w:t xml:space="preserve">10-K forms: </w:t>
-      </w:r>
-      <w:proofErr w:type="spellStart"/>
-      <w:r>
-        <w:t>i</w:t>
-      </w:r>
-      <w:proofErr w:type="spellEnd"/>
-      <w:r>
-        <w:t>) txt ii) html iii)</w:t>
+        <w:t>10-K forms: i) txt ii) html iii)</w:t>
       </w:r>
       <w:r>
         <w:t xml:space="preserve"> </w:t>
       </w:r>
-      <w:proofErr w:type="spellStart"/>
       <w:r>
         <w:t>x</w:t>
       </w:r>
       <w:r>
-        <w:t>brl</w:t>
-      </w:r>
-      <w:proofErr w:type="spellEnd"/>
-      <w:r>
-        <w:t xml:space="preserve"> (after 2009)</w:t>
+        <w:t>brl (after 2009)</w:t>
       </w:r>
     </w:p>
     <w:p/>
@@ -2404,29 +2215,13 @@
         <w:t>From news to disclosure</w:t>
       </w:r>
       <w:r>
-        <w:t xml:space="preserve"> in the immediate quarter (Bertrand and CEO and luck; distracted directors, </w:t>
-      </w:r>
-      <w:proofErr w:type="spellStart"/>
-      <w:r>
-        <w:t>masulis</w:t>
-      </w:r>
-      <w:proofErr w:type="spellEnd"/>
-      <w:r>
-        <w:t xml:space="preserve"> and </w:t>
-      </w:r>
-      <w:proofErr w:type="spellStart"/>
-      <w:r>
-        <w:t>mo</w:t>
+        <w:t xml:space="preserve"> in the immediate quarter (Bertrand and CEO and luck; distracted directors, masulis and mo</w:t>
       </w:r>
       <w:r>
         <w:t>b</w:t>
       </w:r>
       <w:r>
-        <w:t>bs</w:t>
-      </w:r>
-      <w:proofErr w:type="spellEnd"/>
-      <w:r>
-        <w:t>)</w:t>
+        <w:t>bs)</w:t>
       </w:r>
     </w:p>
     <w:p>
@@ -2795,11 +2590,9 @@
       <w:r>
         <w:t xml:space="preserve">Audited narrative disclosure is </w:t>
       </w:r>
-      <w:proofErr w:type="gramStart"/>
       <w:r>
         <w:t>more timely</w:t>
       </w:r>
-      <w:proofErr w:type="gramEnd"/>
       <w:r>
         <w:t xml:space="preserve"> in reflecting publicly available “bad news” than “good news”</w:t>
       </w:r>
@@ -2846,21 +2639,7 @@
         <w:rPr>
           <w:highlight w:val="yellow"/>
         </w:rPr>
-        <w:t>10-Q (</w:t>
-      </w:r>
-      <w:proofErr w:type="gramStart"/>
-      <w:r>
-        <w:rPr>
-          <w:highlight w:val="yellow"/>
-        </w:rPr>
-        <w:t>more timely</w:t>
-      </w:r>
-      <w:proofErr w:type="gramEnd"/>
-      <w:r>
-        <w:rPr>
-          <w:highlight w:val="yellow"/>
-        </w:rPr>
-        <w:t>) 8-K (most timely)</w:t>
+        <w:t>10-Q (more timely) 8-K (most timely)</w:t>
       </w:r>
     </w:p>
     <w:bookmarkEnd w:id="0"/>
@@ -2966,15 +2745,7 @@
         <w:t>conditions</w:t>
       </w:r>
       <w:r>
-        <w:t xml:space="preserve">, i.e. good news, under US GAAP firms are not allowed to recognize gains in financial statements for fixed or intangible assets. Revaluation of fixed and intangible assets is permitted under </w:t>
-      </w:r>
-      <w:proofErr w:type="gramStart"/>
-      <w:r>
-        <w:t>IFRS</w:t>
-      </w:r>
-      <w:proofErr w:type="gramEnd"/>
-      <w:r>
-        <w:t xml:space="preserve"> but anecdotal evidence shows that upward recognition of asset is rare in practice</w:t>
+        <w:t>, i.e. good news, under US GAAP firms are not allowed to recognize gains in financial statements for fixed or intangible assets. Revaluation of fixed and intangible assets is permitted under IFRS but anecdotal evidence shows that upward recognition of asset is rare in practice</w:t>
       </w:r>
       <w:r>
         <w:t xml:space="preserve"> (because revaluation requires references to an active market for the specific type of intangible, which is relatively uncommon)</w:t>
@@ -2985,13 +2756,8 @@
       <w:r>
         <w:t xml:space="preserve"> firms may use textual disclosure in reports </w:t>
       </w:r>
-      <w:proofErr w:type="gramStart"/>
-      <w:r>
-        <w:t>in order to</w:t>
-      </w:r>
-      <w:proofErr w:type="gramEnd"/>
-      <w:r>
-        <w:t xml:space="preserve"> communicate good news in a timely manner. Given the asymmetry treatment of good and bad news in accounting standards applied to numeric </w:t>
+      <w:r>
+        <w:t xml:space="preserve">in order to communicate good news in a timely manner. Given the asymmetry treatment of good and bad news in accounting standards applied to numeric </w:t>
       </w:r>
       <w:r>
         <w:t>disclosure</w:t>
@@ -3000,18 +2766,10 @@
         <w:t xml:space="preserve">, </w:t>
       </w:r>
       <w:r>
-        <w:t xml:space="preserve">I hypothesize that </w:t>
-      </w:r>
-      <w:proofErr w:type="gramStart"/>
-      <w:r>
-        <w:t xml:space="preserve">in order </w:t>
-      </w:r>
-      <w:r>
-        <w:t>to</w:t>
-      </w:r>
-      <w:proofErr w:type="gramEnd"/>
-      <w:r>
-        <w:t xml:space="preserve"> achieve fair value accounting and comm</w:t>
+        <w:t xml:space="preserve">I hypothesize that in order </w:t>
+      </w:r>
+      <w:r>
+        <w:t>to achieve fair value accounting and comm</w:t>
       </w:r>
       <w:r>
         <w:t xml:space="preserve">unicate news in a timely and symmetric manner, firms will </w:t>
@@ -3377,30 +3135,14 @@
           <w:b/>
           <w:bCs/>
         </w:rPr>
-        <w:t xml:space="preserve">: fixed asset </w:t>
-      </w:r>
-      <w:proofErr w:type="gramStart"/>
+        <w:t>: fixed asset not allowed</w:t>
+      </w:r>
       <w:r>
         <w:rPr>
           <w:b/>
           <w:bCs/>
         </w:rPr>
-        <w:t>not allowed</w:t>
-      </w:r>
-      <w:r>
-        <w:rPr>
-          <w:b/>
-          <w:bCs/>
-        </w:rPr>
-        <w:t>,</w:t>
-      </w:r>
-      <w:proofErr w:type="gramEnd"/>
-      <w:r>
-        <w:rPr>
-          <w:b/>
-          <w:bCs/>
-        </w:rPr>
-        <w:t xml:space="preserve"> intangible assets not allowed</w:t>
+        <w:t>, intangible assets not allowed</w:t>
       </w:r>
     </w:p>
     <w:p>
@@ -3441,7 +3183,6 @@
       <w:r>
         <w:t xml:space="preserve"> impairment</w:t>
       </w:r>
-      <w:proofErr w:type="gramStart"/>
       <w:r>
         <w:t>:</w:t>
       </w:r>
@@ -3451,7 +3192,6 @@
       <w:r>
         <w:t>?????????</w:t>
       </w:r>
-      <w:proofErr w:type="gramEnd"/>
     </w:p>
     <w:p>
       <w:r>
@@ -3503,23 +3243,7 @@
           <w:b/>
           <w:bCs/>
         </w:rPr>
-        <w:t xml:space="preserve">: fixed asset </w:t>
-      </w:r>
-      <w:proofErr w:type="gramStart"/>
-      <w:r>
-        <w:rPr>
-          <w:b/>
-          <w:bCs/>
-        </w:rPr>
-        <w:t>allowed,</w:t>
-      </w:r>
-      <w:proofErr w:type="gramEnd"/>
-      <w:r>
-        <w:rPr>
-          <w:b/>
-          <w:bCs/>
-        </w:rPr>
-        <w:t xml:space="preserve"> intangible assets allowed</w:t>
+        <w:t>: fixed asset allowed, intangible assets allowed</w:t>
       </w:r>
     </w:p>
     <w:p>
@@ -3590,13 +3314,8 @@
       </w:r>
     </w:p>
     <w:p>
-      <w:proofErr w:type="gramStart"/>
-      <w:r>
-        <w:t>Footnote;</w:t>
-      </w:r>
-      <w:proofErr w:type="gramEnd"/>
-      <w:r>
-        <w:t xml:space="preserve"> MDA are they consistent with numerical</w:t>
+      <w:r>
+        <w:t>Footnote; MDA are they consistent with numerical</w:t>
       </w:r>
       <w:r>
         <w:t xml:space="preserve"> disclosure? Footnote </w:t>
@@ -3665,14 +3384,12 @@
         </w:rPr>
         <w:t>是用来加强</w:t>
       </w:r>
-      <w:proofErr w:type="spellStart"/>
       <w:r>
         <w:rPr>
           <w:rFonts w:hint="eastAsia"/>
         </w:rPr>
         <w:t>numericals</w:t>
       </w:r>
-      <w:proofErr w:type="spellEnd"/>
       <w:r>
         <w:rPr>
           <w:rFonts w:hint="eastAsia"/>
@@ -3898,15 +3615,7 @@
         <w:t xml:space="preserve"> Explanatory/forward-looking</w:t>
       </w:r>
       <w:r>
-        <w:t xml:space="preserve"> (notes </w:t>
-      </w:r>
-      <w:proofErr w:type="spellStart"/>
-      <w:r>
-        <w:t>v.s</w:t>
-      </w:r>
-      <w:proofErr w:type="spellEnd"/>
-      <w:r>
-        <w:t>. MDA)</w:t>
+        <w:t xml:space="preserve"> (notes v.s. MDA)</w:t>
       </w:r>
       <w:r>
         <w:t xml:space="preserve"> </w:t>
@@ -3918,15 +3627,7 @@
         <w:t>, 10-Q</w:t>
       </w:r>
       <w:r>
-        <w:t xml:space="preserve"> </w:t>
-      </w:r>
-      <w:proofErr w:type="spellStart"/>
-      <w:r>
-        <w:t>v.s</w:t>
-      </w:r>
-      <w:proofErr w:type="spellEnd"/>
-      <w:r>
-        <w:t>. 10-</w:t>
+        <w:t xml:space="preserve"> v.s. 10-</w:t>
       </w:r>
       <w:r>
         <w:t>K</w:t>
@@ -3998,15 +3699,7 @@
         </w:numPr>
       </w:pPr>
       <w:r>
-        <w:t xml:space="preserve">Pro: industry specific so that it is easy to associate </w:t>
-      </w:r>
-      <w:proofErr w:type="gramStart"/>
-      <w:r>
-        <w:t>a</w:t>
-      </w:r>
-      <w:proofErr w:type="gramEnd"/>
-      <w:r>
-        <w:t xml:space="preserve"> news to subsequent accounting treatment</w:t>
+        <w:t>Pro: industry specific so that it is easy to associate a news to subsequent accounting treatment</w:t>
       </w:r>
     </w:p>
     <w:p>
@@ -4036,25 +3729,17 @@
         <w:rPr>
           <w:strike/>
         </w:rPr>
-        <w:t>Firm-level political risk developed from conference call (Hassan et al. 2019</w:t>
-      </w:r>
-      <w:proofErr w:type="gramStart"/>
+        <w:t>Firm-level political risk developed from conference call (Hassan et al. 2019)</w:t>
+      </w:r>
       <w:r>
         <w:rPr>
           <w:strike/>
         </w:rPr>
-        <w:t>)</w:t>
-      </w:r>
-      <w:r>
-        <w:rPr>
-          <w:strike/>
-        </w:rPr>
         <w:t xml:space="preserve">  </w:t>
       </w:r>
       <w:r>
         <w:t>(</w:t>
       </w:r>
-      <w:proofErr w:type="gramEnd"/>
       <w:r>
         <w:rPr>
           <w:highlight w:val="yellow"/>
@@ -4095,21 +3780,7 @@
         <w:rPr>
           <w:strike/>
         </w:rPr>
-        <w:t xml:space="preserve">Con: (Endogeneity) the index is constructed from earnings call, which is a type of corporate disclosure mechanism. My RQ asks how timely corporate fillings reflect good/bad news, not how timely corporate fillings incorporate information from earnings call (the firms whose managers talk/perceive more about risk in earnings call may disclose bad news </w:t>
-      </w:r>
-      <w:proofErr w:type="gramStart"/>
-      <w:r>
-        <w:rPr>
-          <w:strike/>
-        </w:rPr>
-        <w:t>more timely</w:t>
-      </w:r>
-      <w:proofErr w:type="gramEnd"/>
-      <w:r>
-        <w:rPr>
-          <w:strike/>
-        </w:rPr>
-        <w:t xml:space="preserve"> in fillings). </w:t>
+        <w:t xml:space="preserve">Con: (Endogeneity) the index is constructed from earnings call, which is a type of corporate disclosure mechanism. My RQ asks how timely corporate fillings reflect good/bad news, not how timely corporate fillings incorporate information from earnings call (the firms whose managers talk/perceive more about risk in earnings call may disclose bad news more timely in fillings). </w:t>
       </w:r>
     </w:p>
     <w:p>
@@ -4192,21 +3863,8 @@
           <w:numId w:val="17"/>
         </w:numPr>
       </w:pPr>
-      <w:proofErr w:type="spellStart"/>
-      <w:r>
-        <w:t>Akram</w:t>
-      </w:r>
-      <w:proofErr w:type="spellEnd"/>
-      <w:r>
-        <w:t xml:space="preserve"> – </w:t>
-      </w:r>
-      <w:proofErr w:type="spellStart"/>
-      <w:r>
-        <w:t>shortselling</w:t>
-      </w:r>
-      <w:proofErr w:type="spellEnd"/>
-      <w:r>
-        <w:t xml:space="preserve"> events as proxy for bad news and gov. subsidies as proxy for good news</w:t>
+      <w:r>
+        <w:t>Akram – shortselling events as proxy for bad news and gov. subsidies as proxy for good news</w:t>
       </w:r>
     </w:p>
     <w:p>
@@ -4269,56 +3927,26 @@
         <w:rPr>
           <w:highlight w:val="yellow"/>
         </w:rPr>
-        <w:t xml:space="preserve">, AUDIT reports </w:t>
-      </w:r>
-      <w:proofErr w:type="spellStart"/>
-      <w:r>
-        <w:rPr>
-          <w:highlight w:val="yellow"/>
-        </w:rPr>
-        <w:t>lenthy</w:t>
-      </w:r>
-      <w:proofErr w:type="spellEnd"/>
-    </w:p>
-    <w:p>
-      <w:pPr>
-        <w:rPr>
-          <w:highlight w:val="yellow"/>
-        </w:rPr>
-      </w:pPr>
-      <w:proofErr w:type="spellStart"/>
-      <w:r>
-        <w:rPr>
-          <w:highlight w:val="yellow"/>
-        </w:rPr>
-        <w:t>Ramar</w:t>
-      </w:r>
-      <w:proofErr w:type="spellEnd"/>
-      <w:r>
-        <w:rPr>
-          <w:highlight w:val="yellow"/>
-        </w:rPr>
-        <w:t xml:space="preserve"> and watts paper good will </w:t>
-      </w:r>
-      <w:proofErr w:type="gramStart"/>
-      <w:r>
-        <w:rPr>
-          <w:highlight w:val="yellow"/>
-        </w:rPr>
-        <w:t>impairment</w:t>
-      </w:r>
-      <w:r>
-        <w:rPr>
-          <w:highlight w:val="yellow"/>
-        </w:rPr>
-        <w:t>;</w:t>
-      </w:r>
-      <w:proofErr w:type="gramEnd"/>
-      <w:r>
-        <w:rPr>
-          <w:highlight w:val="yellow"/>
-        </w:rPr>
-        <w:t xml:space="preserve"> </w:t>
+        <w:t>, AUDIT reports lenthy</w:t>
+      </w:r>
+    </w:p>
+    <w:p>
+      <w:pPr>
+        <w:rPr>
+          <w:highlight w:val="yellow"/>
+        </w:rPr>
+      </w:pPr>
+      <w:r>
+        <w:rPr>
+          <w:highlight w:val="yellow"/>
+        </w:rPr>
+        <w:t>Ramar and watts paper good will impairment</w:t>
+      </w:r>
+      <w:r>
+        <w:rPr>
+          <w:highlight w:val="yellow"/>
+        </w:rPr>
+        <w:t xml:space="preserve">; </w:t>
       </w:r>
     </w:p>
     <w:p>
@@ -4445,7 +4073,6 @@
         </w:rPr>
         <w:t xml:space="preserve">improve </w:t>
       </w:r>
-      <w:proofErr w:type="spellStart"/>
       <w:r>
         <w:rPr>
           <w:highlight w:val="yellow"/>
@@ -4456,14 +4083,7 @@
         <w:rPr>
           <w:highlight w:val="yellow"/>
         </w:rPr>
-        <w:t>measures</w:t>
-      </w:r>
-      <w:proofErr w:type="spellEnd"/>
-      <w:r>
-        <w:rPr>
-          <w:highlight w:val="yellow"/>
-        </w:rPr>
-        <w:t>: 1) do term-weighting 2) algo: accurately divide 10-Q into different sections</w:t>
+        <w:t>measures: 1) do term-weighting 2) algo: accurately divide 10-Q into different sections</w:t>
       </w:r>
       <w:r>
         <w:rPr>
@@ -4798,42 +4418,12 @@
           <w:lang w:val="es-ES"/>
         </w:rPr>
       </w:pPr>
-      <w:proofErr w:type="spellStart"/>
       <w:r>
         <w:rPr>
           <w:lang w:val="es-ES"/>
         </w:rPr>
-        <w:t>Discuss</w:t>
-      </w:r>
-      <w:proofErr w:type="spellEnd"/>
-      <w:r>
-        <w:rPr>
-          <w:lang w:val="es-ES"/>
-        </w:rPr>
-        <w:t xml:space="preserve"> </w:t>
-      </w:r>
-      <w:proofErr w:type="spellStart"/>
-      <w:r>
-        <w:rPr>
-          <w:lang w:val="es-ES"/>
-        </w:rPr>
-        <w:t>D’Augusta</w:t>
-      </w:r>
-      <w:proofErr w:type="spellEnd"/>
-      <w:r>
-        <w:rPr>
-          <w:lang w:val="es-ES"/>
-        </w:rPr>
-        <w:t xml:space="preserve"> et al. 2020 </w:t>
-      </w:r>
-      <w:proofErr w:type="spellStart"/>
-      <w:r>
-        <w:rPr>
-          <w:lang w:val="es-ES"/>
-        </w:rPr>
-        <w:t>paper</w:t>
-      </w:r>
-      <w:proofErr w:type="spellEnd"/>
+        <w:t>Discuss D’Augusta et al. 2020 paper</w:t>
+      </w:r>
       <w:r>
         <w:rPr>
           <w:lang w:val="es-ES"/>
@@ -5047,42 +4637,28 @@
         <w:rPr>
           <w:highlight w:val="lightGray"/>
         </w:rPr>
-        <w:t xml:space="preserve">Applying this </w:t>
-      </w:r>
-      <w:proofErr w:type="spellStart"/>
+        <w:t>Applying this abtone measure to my study, I found</w:t>
+      </w:r>
       <w:r>
         <w:rPr>
           <w:highlight w:val="lightGray"/>
         </w:rPr>
-        <w:t>abtone</w:t>
-      </w:r>
-      <w:proofErr w:type="spellEnd"/>
+        <w:t xml:space="preserve"> </w:t>
+      </w:r>
       <w:r>
         <w:rPr>
           <w:highlight w:val="lightGray"/>
         </w:rPr>
-        <w:t xml:space="preserve"> measure to my study, I found</w:t>
-      </w:r>
-      <w:r>
+        <w:t>more exaggeration in narrative disclosure in response to bad news than good news.</w:t>
+      </w:r>
+    </w:p>
+    <w:p>
+      <w:pPr>
+        <w:pStyle w:val="ListParagraph"/>
+        <w:ind w:left="1800"/>
         <w:rPr>
           <w:highlight w:val="lightGray"/>
         </w:rPr>
-        <w:t xml:space="preserve"> </w:t>
-      </w:r>
-      <w:r>
-        <w:rPr>
-          <w:highlight w:val="lightGray"/>
-        </w:rPr>
-        <w:t>more exaggeration in narrative disclosure in response to bad news than good news.</w:t>
-      </w:r>
-    </w:p>
-    <w:p>
-      <w:pPr>
-        <w:pStyle w:val="ListParagraph"/>
-        <w:ind w:left="1800"/>
-        <w:rPr>
-          <w:highlight w:val="lightGray"/>
-        </w:rPr>
       </w:pPr>
     </w:p>
     <w:p>
@@ -5114,15 +4690,7 @@
         </w:numPr>
       </w:pPr>
       <w:r>
-        <w:t xml:space="preserve">Read Ball and </w:t>
-      </w:r>
-      <w:proofErr w:type="spellStart"/>
-      <w:r>
-        <w:t>Shivakumar</w:t>
-      </w:r>
-      <w:proofErr w:type="spellEnd"/>
-      <w:r>
-        <w:t xml:space="preserve"> 2006</w:t>
+        <w:t>Read Ball and Shivakumar 2006</w:t>
       </w:r>
     </w:p>
     <w:p>
@@ -5194,21 +4762,7 @@
         <w:rPr>
           <w:highlight w:val="lightGray"/>
         </w:rPr>
-        <w:t xml:space="preserve">Run </w:t>
-      </w:r>
-      <w:proofErr w:type="gramStart"/>
-      <w:r>
-        <w:rPr>
-          <w:highlight w:val="lightGray"/>
-        </w:rPr>
-        <w:t>Eq(</w:t>
-      </w:r>
-      <w:proofErr w:type="gramEnd"/>
-      <w:r>
-        <w:rPr>
-          <w:highlight w:val="lightGray"/>
-        </w:rPr>
-        <w:t>3) with RET + NEG + RET*NEG</w:t>
+        <w:t>Run Eq(3) with RET + NEG + RET*NEG</w:t>
       </w:r>
       <w:r>
         <w:rPr>
@@ -5303,7 +4857,6 @@
           <w:numId w:val="22"/>
         </w:numPr>
       </w:pPr>
-      <w:proofErr w:type="spellStart"/>
       <w:r>
         <w:t>Tf-i</w:t>
       </w:r>
@@ -5311,11 +4864,7 @@
         <w:t>d</w:t>
       </w:r>
       <w:r>
-        <w:t>f</w:t>
-      </w:r>
-      <w:proofErr w:type="spellEnd"/>
-      <w:r>
-        <w:t xml:space="preserve"> (LM 2011)</w:t>
+        <w:t>f (LM 2011)</w:t>
       </w:r>
     </w:p>
     <w:p>
@@ -5688,32 +5237,18 @@
         <w:rPr>
           <w:highlight w:val="darkGray"/>
         </w:rPr>
-        <w:t xml:space="preserve">Run </w:t>
-      </w:r>
-      <w:proofErr w:type="gramStart"/>
+        <w:t xml:space="preserve">Run Eq(3) with RET + NEG + RET*NEG? TABLE </w:t>
+      </w:r>
       <w:r>
         <w:rPr>
           <w:highlight w:val="darkGray"/>
         </w:rPr>
-        <w:t>Eq(</w:t>
-      </w:r>
-      <w:proofErr w:type="gramEnd"/>
+        <w:t>2 PANEL B</w:t>
+      </w:r>
       <w:r>
         <w:rPr>
           <w:highlight w:val="darkGray"/>
         </w:rPr>
-        <w:t xml:space="preserve">3) with RET + NEG + RET*NEG? TABLE </w:t>
-      </w:r>
-      <w:r>
-        <w:rPr>
-          <w:highlight w:val="darkGray"/>
-        </w:rPr>
-        <w:t>2 PANEL B</w:t>
-      </w:r>
-      <w:r>
-        <w:rPr>
-          <w:highlight w:val="darkGray"/>
-        </w:rPr>
         <w:t>, basically it coincides with the results for ABTONE</w:t>
       </w:r>
     </w:p>
@@ -5795,15 +5330,7 @@
         </w:numPr>
       </w:pPr>
       <w:r>
-        <w:t xml:space="preserve">Read Ball and </w:t>
-      </w:r>
-      <w:proofErr w:type="spellStart"/>
-      <w:r>
-        <w:t>Shivakumar</w:t>
-      </w:r>
-      <w:proofErr w:type="spellEnd"/>
-      <w:r>
-        <w:t xml:space="preserve"> 2006</w:t>
+        <w:t>Read Ball and Shivakumar 2006</w:t>
       </w:r>
     </w:p>
     <w:p>
@@ -5826,13 +5353,8 @@
           <w:numId w:val="25"/>
         </w:numPr>
       </w:pPr>
-      <w:proofErr w:type="spellStart"/>
-      <w:r>
-        <w:t>Tf-idf</w:t>
-      </w:r>
-      <w:proofErr w:type="spellEnd"/>
-      <w:r>
-        <w:t xml:space="preserve"> (LM 2011)</w:t>
+      <w:r>
+        <w:t>Tf-idf (LM 2011)</w:t>
       </w:r>
     </w:p>
     <w:p>
@@ -5912,7 +5434,6 @@
       <w:r>
         <w:t xml:space="preserve">? </w:t>
       </w:r>
-      <w:proofErr w:type="spellStart"/>
       <w:r>
         <w:t>C</w:t>
       </w:r>
@@ -5922,7 +5443,6 @@
       <w:r>
         <w:t>score</w:t>
       </w:r>
-      <w:proofErr w:type="spellEnd"/>
     </w:p>
     <w:p>
       <w:pPr>
@@ -5950,24 +5470,11 @@
         <w:t>contradict</w:t>
       </w:r>
       <w:r>
-        <w:t xml:space="preserve"> the completeness, </w:t>
-      </w:r>
-      <w:proofErr w:type="gramStart"/>
-      <w:r>
-        <w:t>neutrality</w:t>
-      </w:r>
-      <w:proofErr w:type="gramEnd"/>
-      <w:r>
-        <w:t xml:space="preserve"> and timeliness requirement in CS?</w:t>
-      </w:r>
-      <w:r>
-        <w:t xml:space="preserve"> Timeliness </w:t>
-      </w:r>
-      <w:proofErr w:type="gramStart"/>
-      <w:r>
-        <w:t>definitely fits</w:t>
-      </w:r>
-      <w:proofErr w:type="gramEnd"/>
+        <w:t xml:space="preserve"> the completeness, neutrality and timeliness requirement in CS?</w:t>
+      </w:r>
+      <w:r>
+        <w:t xml:space="preserve"> Timeliness definitely fits</w:t>
+      </w:r>
       <w:r>
         <w:t>?????</w:t>
       </w:r>
@@ -6258,15 +5765,7 @@
         <w:pStyle w:val="ListParagraph"/>
       </w:pPr>
       <w:r>
-        <w:t xml:space="preserve">More disclosure is better in analytical papers; L&amp;M file </w:t>
-      </w:r>
-      <w:proofErr w:type="gramStart"/>
-      <w:r>
-        <w:t>size;</w:t>
-      </w:r>
-      <w:proofErr w:type="gramEnd"/>
-      <w:r>
-        <w:t xml:space="preserve"> </w:t>
+        <w:t xml:space="preserve">More disclosure is better in analytical papers; L&amp;M file size; </w:t>
       </w:r>
     </w:p>
     <w:p>
@@ -6334,39 +5833,7 @@
           <w:rFonts w:ascii="Calibri" w:eastAsia="Times New Roman" w:hAnsi="Calibri" w:cs="Calibri"/>
           <w:color w:val="500050"/>
         </w:rPr>
-        <w:t xml:space="preserve">Should we apply the Conceptual Framework properties in theoretical framework? Does our finding contradict the completeness, </w:t>
-      </w:r>
-      <w:proofErr w:type="gramStart"/>
-      <w:r>
-        <w:rPr>
-          <w:rFonts w:ascii="Calibri" w:eastAsia="Times New Roman" w:hAnsi="Calibri" w:cs="Calibri"/>
-          <w:color w:val="500050"/>
-        </w:rPr>
-        <w:t>neutrality</w:t>
-      </w:r>
-      <w:proofErr w:type="gramEnd"/>
-      <w:r>
-        <w:rPr>
-          <w:rFonts w:ascii="Calibri" w:eastAsia="Times New Roman" w:hAnsi="Calibri" w:cs="Calibri"/>
-          <w:color w:val="500050"/>
-        </w:rPr>
-        <w:t xml:space="preserve"> and timeliness requirement in CS? (I realized that neutrality contradicts conservatism and discussed that in footnote </w:t>
-      </w:r>
-      <w:proofErr w:type="gramStart"/>
-      <w:r>
-        <w:rPr>
-          <w:rFonts w:ascii="Calibri" w:eastAsia="Times New Roman" w:hAnsi="Calibri" w:cs="Calibri"/>
-          <w:color w:val="500050"/>
-        </w:rPr>
-        <w:t>12, but</w:t>
-      </w:r>
-      <w:proofErr w:type="gramEnd"/>
-      <w:r>
-        <w:rPr>
-          <w:rFonts w:ascii="Calibri" w:eastAsia="Times New Roman" w:hAnsi="Calibri" w:cs="Calibri"/>
-          <w:color w:val="500050"/>
-        </w:rPr>
-        <w:t xml:space="preserve"> do the other two properties also contradict Conceptual Framework?). I did not find a better way yet to make arguments about why conservatism in narrative should have the three characteristics (lengthier, more tone-consistent and timelier).</w:t>
+        <w:t>Should we apply the Conceptual Framework properties in theoretical framework? Does our finding contradict the completeness, neutrality and timeliness requirement in CS? (I realized that neutrality contradicts conservatism and discussed that in footnote 12, but do the other two properties also contradict Conceptual Framework?). I did not find a better way yet to make arguments about why conservatism in narrative should have the three characteristics (lengthier, more tone-consistent and timelier).</w:t>
       </w:r>
     </w:p>
     <w:p>
@@ -6405,19 +5872,60 @@
           <w:sz w:val="24"/>
           <w:szCs w:val="24"/>
         </w:rPr>
-        <w:t xml:space="preserve">I think here you can apply conceptual framework concepts, but not the full faithful representation definition, which implies neutrality. The idea is conservatism (instead of neutral) and asymmetric completeness, and timeliness. You can refer to the debate in conceptual frameworks for whether stewardship can be subsumed into a single information objective in general purpose financial statements or not (my </w:t>
-      </w:r>
-      <w:proofErr w:type="spellStart"/>
-      <w:r>
+        <w:t>I think here you can apply conceptual framework concepts, but not the full faithful representation definition, which implies neutrality. The idea is conservatism (instead of neutral) and asymmetric completeness, and timeliness. You can refer to the debate in conceptual frameworks for whether stewardship can be subsumed into a single information objective in general purpose financial statements or not (my Cascino et al. 2014, 2020 papers are on this and we cite this debate), and also, the extend to which conservatism is a desirable property of accounting information (here, work from Basu on the historical origins of conservatism is useful.)</w:t>
+      </w:r>
+    </w:p>
+    <w:p>
+      <w:pPr>
+        <w:shd w:val="clear" w:color="auto" w:fill="FFFFFF"/>
+        <w:spacing w:after="0" w:line="240" w:lineRule="auto"/>
+        <w:ind w:left="720"/>
+        <w:rPr>
+          <w:rFonts w:ascii="Calibri" w:eastAsia="Times New Roman" w:hAnsi="Calibri" w:cs="Calibri"/>
+          <w:color w:val="500050"/>
+        </w:rPr>
+      </w:pPr>
+      <w:r>
+        <w:rPr>
+          <w:rFonts w:ascii="Calibri" w:eastAsia="Times New Roman" w:hAnsi="Calibri" w:cs="Calibri"/>
+          <w:color w:val="500050"/>
+        </w:rPr>
+        <w:br/>
+        <w:t>2. Title: asymmetric responsiveness of narrative disclosure/NC? If we use asymmetric responsiveness as our title, should we even mention/define narrative conservatism in the main body?</w:t>
+      </w:r>
+    </w:p>
+    <w:p>
+      <w:pPr>
+        <w:shd w:val="clear" w:color="auto" w:fill="FFFFFF"/>
+        <w:spacing w:after="0" w:line="240" w:lineRule="auto"/>
+        <w:rPr>
+          <w:rFonts w:ascii="Arial" w:eastAsia="Times New Roman" w:hAnsi="Arial" w:cs="Arial"/>
+          <w:color w:val="500050"/>
+          <w:sz w:val="24"/>
+          <w:szCs w:val="24"/>
+        </w:rPr>
+      </w:pPr>
+      <w:r>
+        <w:rPr>
+          <w:rFonts w:ascii="Arial" w:eastAsia="Times New Roman" w:hAnsi="Arial" w:cs="Arial"/>
+          <w:color w:val="500050"/>
+          <w:sz w:val="24"/>
+          <w:szCs w:val="24"/>
+        </w:rPr>
+        <w:t> </w:t>
+      </w:r>
+    </w:p>
+    <w:p>
+      <w:pPr>
+        <w:shd w:val="clear" w:color="auto" w:fill="FFFFFF"/>
+        <w:spacing w:after="0" w:line="240" w:lineRule="auto"/>
         <w:rPr>
           <w:rFonts w:ascii="Arial" w:eastAsia="Times New Roman" w:hAnsi="Arial" w:cs="Arial"/>
           <w:color w:val="222222"/>
           <w:sz w:val="24"/>
           <w:szCs w:val="24"/>
         </w:rPr>
-        <w:t>Cascino</w:t>
-      </w:r>
-      <w:proofErr w:type="spellEnd"/>
+      </w:pPr>
       <w:r>
         <w:rPr>
           <w:rFonts w:ascii="Arial" w:eastAsia="Times New Roman" w:hAnsi="Arial" w:cs="Arial"/>
@@ -6425,19 +5933,60 @@
           <w:sz w:val="24"/>
           <w:szCs w:val="24"/>
         </w:rPr>
-        <w:t xml:space="preserve"> et al. 2014, 2020 papers are on this and we cite this debate), and also, the </w:t>
-      </w:r>
-      <w:proofErr w:type="spellStart"/>
-      <w:r>
+        <w:t>I like Narrative Conservatism. It is catchy and says what the paper is about. I would keep it for now. If people hate it, we can think of whether to change it.</w:t>
+      </w:r>
+    </w:p>
+    <w:p>
+      <w:pPr>
+        <w:shd w:val="clear" w:color="auto" w:fill="FFFFFF"/>
+        <w:spacing w:after="0" w:line="240" w:lineRule="auto"/>
+        <w:ind w:left="720"/>
+        <w:rPr>
+          <w:rFonts w:ascii="Calibri" w:eastAsia="Times New Roman" w:hAnsi="Calibri" w:cs="Calibri"/>
+          <w:color w:val="500050"/>
+        </w:rPr>
+      </w:pPr>
+      <w:r>
+        <w:rPr>
+          <w:rFonts w:ascii="Calibri" w:eastAsia="Times New Roman" w:hAnsi="Calibri" w:cs="Calibri"/>
+          <w:color w:val="500050"/>
+        </w:rPr>
+        <w:br/>
+        <w:t>3. For the moment, we do not have tests to support that whether narrative disclosures with the three characteristics are more informative/useful/of higher quality or not. I will either drop this claim or design tests to prove this claim.</w:t>
+      </w:r>
+    </w:p>
+    <w:p>
+      <w:pPr>
+        <w:shd w:val="clear" w:color="auto" w:fill="FFFFFF"/>
+        <w:spacing w:after="0" w:line="240" w:lineRule="auto"/>
+        <w:rPr>
+          <w:rFonts w:ascii="Arial" w:eastAsia="Times New Roman" w:hAnsi="Arial" w:cs="Arial"/>
+          <w:color w:val="500050"/>
+          <w:sz w:val="24"/>
+          <w:szCs w:val="24"/>
+        </w:rPr>
+      </w:pPr>
+      <w:r>
+        <w:rPr>
+          <w:rFonts w:ascii="Arial" w:eastAsia="Times New Roman" w:hAnsi="Arial" w:cs="Arial"/>
+          <w:color w:val="500050"/>
+          <w:sz w:val="24"/>
+          <w:szCs w:val="24"/>
+        </w:rPr>
+        <w:t> </w:t>
+      </w:r>
+    </w:p>
+    <w:p>
+      <w:pPr>
+        <w:shd w:val="clear" w:color="auto" w:fill="FFFFFF"/>
+        <w:spacing w:after="0" w:line="240" w:lineRule="auto"/>
         <w:rPr>
           <w:rFonts w:ascii="Arial" w:eastAsia="Times New Roman" w:hAnsi="Arial" w:cs="Arial"/>
           <w:color w:val="222222"/>
           <w:sz w:val="24"/>
           <w:szCs w:val="24"/>
         </w:rPr>
-        <w:t>extend</w:t>
-      </w:r>
-      <w:proofErr w:type="spellEnd"/>
+      </w:pPr>
       <w:r>
         <w:rPr>
           <w:rFonts w:ascii="Arial" w:eastAsia="Times New Roman" w:hAnsi="Arial" w:cs="Arial"/>
@@ -6445,19 +5994,60 @@
           <w:sz w:val="24"/>
           <w:szCs w:val="24"/>
         </w:rPr>
-        <w:t xml:space="preserve"> to which conservatism is a desirable property of accounting information (here, work from </w:t>
-      </w:r>
-      <w:proofErr w:type="spellStart"/>
-      <w:r>
+        <w:t>Ok, I think first we need to link narrative conservatism with earnings conservatism, to understand how the two interact, and then, we can try to think on whether narrative conservatism, in itself or in combination with earnings conservatism leads to better outcomes.</w:t>
+      </w:r>
+    </w:p>
+    <w:p>
+      <w:pPr>
+        <w:shd w:val="clear" w:color="auto" w:fill="FFFFFF"/>
+        <w:spacing w:after="0" w:line="240" w:lineRule="auto"/>
+        <w:ind w:left="720"/>
+        <w:rPr>
+          <w:rFonts w:ascii="Calibri" w:eastAsia="Times New Roman" w:hAnsi="Calibri" w:cs="Calibri"/>
+          <w:color w:val="500050"/>
+        </w:rPr>
+      </w:pPr>
+      <w:r>
+        <w:rPr>
+          <w:rFonts w:ascii="Calibri" w:eastAsia="Times New Roman" w:hAnsi="Calibri" w:cs="Calibri"/>
+          <w:color w:val="500050"/>
+        </w:rPr>
+        <w:br/>
+        <w:t>4. Numerical and narrative recognition (according to FASB Conceptual Framework, recognition does not only refer to numerical recognition, it also includes narrative recognition such as notes to financial statements), is narrative recognition also subject to the recognition criteria?</w:t>
+      </w:r>
+    </w:p>
+    <w:p>
+      <w:pPr>
+        <w:shd w:val="clear" w:color="auto" w:fill="FFFFFF"/>
+        <w:spacing w:after="0" w:line="240" w:lineRule="auto"/>
+        <w:rPr>
+          <w:rFonts w:ascii="Arial" w:eastAsia="Times New Roman" w:hAnsi="Arial" w:cs="Arial"/>
+          <w:color w:val="500050"/>
+          <w:sz w:val="24"/>
+          <w:szCs w:val="24"/>
+        </w:rPr>
+      </w:pPr>
+      <w:r>
+        <w:rPr>
+          <w:rFonts w:ascii="Arial" w:eastAsia="Times New Roman" w:hAnsi="Arial" w:cs="Arial"/>
+          <w:color w:val="500050"/>
+          <w:sz w:val="24"/>
+          <w:szCs w:val="24"/>
+        </w:rPr>
+        <w:t> </w:t>
+      </w:r>
+    </w:p>
+    <w:p>
+      <w:pPr>
+        <w:shd w:val="clear" w:color="auto" w:fill="FFFFFF"/>
+        <w:spacing w:after="0" w:line="240" w:lineRule="auto"/>
         <w:rPr>
           <w:rFonts w:ascii="Arial" w:eastAsia="Times New Roman" w:hAnsi="Arial" w:cs="Arial"/>
           <w:color w:val="222222"/>
           <w:sz w:val="24"/>
           <w:szCs w:val="24"/>
         </w:rPr>
-        <w:t>Basu</w:t>
-      </w:r>
-      <w:proofErr w:type="spellEnd"/>
+      </w:pPr>
       <w:r>
         <w:rPr>
           <w:rFonts w:ascii="Arial" w:eastAsia="Times New Roman" w:hAnsi="Arial" w:cs="Arial"/>
@@ -6465,7 +6055,7 @@
           <w:sz w:val="24"/>
           <w:szCs w:val="24"/>
         </w:rPr>
-        <w:t xml:space="preserve"> on the historical origins of conservatism is useful.)</w:t>
+        <w:t>I agree that we need to be precise, perhaps we can discuss earnings conservatism? We need to think of a way to label things. The measures of conditional conservatism are based on earnings figures, and those of unconditional conservatism on balance-sheet numbers, so we can perhaps talk of earnings conservatism as a less ‘umbrella’ term? To discus.</w:t>
       </w:r>
     </w:p>
     <w:p>
@@ -6483,8 +6073,9 @@
           <w:rFonts w:ascii="Calibri" w:eastAsia="Times New Roman" w:hAnsi="Calibri" w:cs="Calibri"/>
           <w:color w:val="500050"/>
         </w:rPr>
+        <w:lastRenderedPageBreak/>
         <w:br/>
-        <w:t>2. Title: asymmetric responsiveness of narrative disclosure/NC? If we use asymmetric responsiveness as our title, should we even mention/define narrative conservatism in the main body?</w:t>
+        <w:t>5. Narrative disclosure is tone-consistent or news-consistent? Which is the right word? What we want to say is that the tone of narrative disclosure matches with the sigh of market return, i.e., Positive tone-positive return, negative tone-negative return.</w:t>
       </w:r>
     </w:p>
     <w:p>
@@ -6526,13 +6117,13 @@
           <w:sz w:val="24"/>
           <w:szCs w:val="24"/>
         </w:rPr>
-        <w:t>I like Narrative Conservatism. It is catchy and says what the paper is about. I would keep it for now. If people hate it, we can think of whether to change it.</w:t>
+        <w:t>Maybe “Narrative disclosure tone is news-consistent”? This captures what you say here, right?</w:t>
       </w:r>
     </w:p>
     <w:p>
       <w:pPr>
         <w:shd w:val="clear" w:color="auto" w:fill="FFFFFF"/>
-        <w:spacing w:after="0" w:line="240" w:lineRule="auto"/>
+        <w:spacing w:after="240" w:line="240" w:lineRule="auto"/>
         <w:ind w:left="720"/>
         <w:rPr>
           <w:rFonts w:ascii="Calibri" w:eastAsia="Times New Roman" w:hAnsi="Calibri" w:cs="Calibri"/>
@@ -6545,28 +6136,7 @@
           <w:color w:val="500050"/>
         </w:rPr>
         <w:br/>
-        <w:t>3. For the moment, we do not have tests to support that whether narrative disclosures with the three characteristics are more informative/useful/of higher quality or not. I will either drop this claim or design tests to prove this claim.</w:t>
-      </w:r>
-    </w:p>
-    <w:p>
-      <w:pPr>
-        <w:shd w:val="clear" w:color="auto" w:fill="FFFFFF"/>
-        <w:spacing w:after="0" w:line="240" w:lineRule="auto"/>
-        <w:rPr>
-          <w:rFonts w:ascii="Arial" w:eastAsia="Times New Roman" w:hAnsi="Arial" w:cs="Arial"/>
-          <w:color w:val="500050"/>
-          <w:sz w:val="24"/>
-          <w:szCs w:val="24"/>
-        </w:rPr>
-      </w:pPr>
-      <w:r>
-        <w:rPr>
-          <w:rFonts w:ascii="Arial" w:eastAsia="Times New Roman" w:hAnsi="Arial" w:cs="Arial"/>
-          <w:color w:val="500050"/>
-          <w:sz w:val="24"/>
-          <w:szCs w:val="24"/>
-        </w:rPr>
-        <w:t> </w:t>
+        <w:t>6. I want to mention/explain maybe only in one sentence where the name “reporting conservatism” comes from. But I am not sure how to explain. Isn’t narrative disclosure a form of reporting as well?</w:t>
       </w:r>
     </w:p>
     <w:p>
@@ -6587,47 +6157,7 @@
           <w:sz w:val="24"/>
           <w:szCs w:val="24"/>
         </w:rPr>
-        <w:t>Ok, I think first we need to link narrative conservatism with earnings conservatism, to understand how the two interact, and then, we can try to think on whether narrative conservatism, in itself or in combination with earnings conservatism leads to better outcomes.</w:t>
-      </w:r>
-    </w:p>
-    <w:p>
-      <w:pPr>
-        <w:shd w:val="clear" w:color="auto" w:fill="FFFFFF"/>
-        <w:spacing w:after="0" w:line="240" w:lineRule="auto"/>
-        <w:ind w:left="720"/>
-        <w:rPr>
-          <w:rFonts w:ascii="Calibri" w:eastAsia="Times New Roman" w:hAnsi="Calibri" w:cs="Calibri"/>
-          <w:color w:val="500050"/>
-        </w:rPr>
-      </w:pPr>
-      <w:r>
-        <w:rPr>
-          <w:rFonts w:ascii="Calibri" w:eastAsia="Times New Roman" w:hAnsi="Calibri" w:cs="Calibri"/>
-          <w:color w:val="500050"/>
-        </w:rPr>
-        <w:br/>
-        <w:t>4. Numerical and narrative recognition (according to FASB Conceptual Framework, recognition does not only refer to numerical recognition, it also includes narrative recognition such as notes to financial statements), is narrative recognition also subject to the recognition criteria?</w:t>
-      </w:r>
-    </w:p>
-    <w:p>
-      <w:pPr>
-        <w:shd w:val="clear" w:color="auto" w:fill="FFFFFF"/>
-        <w:spacing w:after="0" w:line="240" w:lineRule="auto"/>
-        <w:rPr>
-          <w:rFonts w:ascii="Arial" w:eastAsia="Times New Roman" w:hAnsi="Arial" w:cs="Arial"/>
-          <w:color w:val="500050"/>
-          <w:sz w:val="24"/>
-          <w:szCs w:val="24"/>
-        </w:rPr>
-      </w:pPr>
-      <w:r>
-        <w:rPr>
-          <w:rFonts w:ascii="Arial" w:eastAsia="Times New Roman" w:hAnsi="Arial" w:cs="Arial"/>
-          <w:color w:val="500050"/>
-          <w:sz w:val="24"/>
-          <w:szCs w:val="24"/>
-        </w:rPr>
-        <w:t> </w:t>
+        <w:t>This links to a number of above issues in how we label things and clearly separate different types. Here, you are looking at the whole 10-k, so that is footnotes plus other stuff, same with the 8-K, I think it is broader than the footnote conservatism, but still, footnotes would be considered ‘disclosure’ – maybe Juan has a different view.</w:t>
       </w:r>
     </w:p>
     <w:p>
@@ -6648,19 +6178,38 @@
           <w:sz w:val="24"/>
           <w:szCs w:val="24"/>
         </w:rPr>
-        <w:t xml:space="preserve">I agree that we need to be precise, perhaps we can discuss earnings conservatism? We need to think of a way to label things. The measures of conditional conservatism are based on earnings figures, and those of unconditional conservatism on balance-sheet numbers, so we can perhaps talk of earnings conservatism as a less ‘umbrella’ term? To </w:t>
-      </w:r>
-      <w:proofErr w:type="spellStart"/>
-      <w:r>
+        <w:t> </w:t>
+      </w:r>
+    </w:p>
+    <w:p>
+      <w:pPr>
+        <w:shd w:val="clear" w:color="auto" w:fill="FFFFFF"/>
+        <w:spacing w:after="0" w:line="240" w:lineRule="auto"/>
+        <w:ind w:left="720"/>
+        <w:rPr>
+          <w:rFonts w:ascii="Calibri" w:eastAsia="Times New Roman" w:hAnsi="Calibri" w:cs="Calibri"/>
+          <w:color w:val="222222"/>
+        </w:rPr>
+      </w:pPr>
+      <w:r>
+        <w:rPr>
+          <w:rFonts w:ascii="Calibri" w:eastAsia="Times New Roman" w:hAnsi="Calibri" w:cs="Calibri"/>
+          <w:color w:val="222222"/>
+        </w:rPr>
+        <w:t>7. ABTONE exaggeration explanation.</w:t>
+      </w:r>
+    </w:p>
+    <w:p>
+      <w:pPr>
+        <w:shd w:val="clear" w:color="auto" w:fill="FFFFFF"/>
+        <w:spacing w:after="0" w:line="240" w:lineRule="auto"/>
         <w:rPr>
           <w:rFonts w:ascii="Arial" w:eastAsia="Times New Roman" w:hAnsi="Arial" w:cs="Arial"/>
           <w:color w:val="222222"/>
           <w:sz w:val="24"/>
           <w:szCs w:val="24"/>
         </w:rPr>
-        <w:t>discus</w:t>
-      </w:r>
-      <w:proofErr w:type="spellEnd"/>
+      </w:pPr>
       <w:r>
         <w:rPr>
           <w:rFonts w:ascii="Arial" w:eastAsia="Times New Roman" w:hAnsi="Arial" w:cs="Arial"/>
@@ -6668,47 +6217,6 @@
           <w:sz w:val="24"/>
           <w:szCs w:val="24"/>
         </w:rPr>
-        <w:t>.</w:t>
-      </w:r>
-    </w:p>
-    <w:p>
-      <w:pPr>
-        <w:shd w:val="clear" w:color="auto" w:fill="FFFFFF"/>
-        <w:spacing w:after="0" w:line="240" w:lineRule="auto"/>
-        <w:ind w:left="720"/>
-        <w:rPr>
-          <w:rFonts w:ascii="Calibri" w:eastAsia="Times New Roman" w:hAnsi="Calibri" w:cs="Calibri"/>
-          <w:color w:val="500050"/>
-        </w:rPr>
-      </w:pPr>
-      <w:r>
-        <w:rPr>
-          <w:rFonts w:ascii="Calibri" w:eastAsia="Times New Roman" w:hAnsi="Calibri" w:cs="Calibri"/>
-          <w:color w:val="500050"/>
-        </w:rPr>
-        <w:lastRenderedPageBreak/>
-        <w:br/>
-        <w:t>5. Narrative disclosure is tone-consistent or news-consistent? Which is the right word? What we want to say is that the tone of narrative disclosure matches with the sigh of market return, i.e., Positive tone-positive return, negative tone-negative return.</w:t>
-      </w:r>
-    </w:p>
-    <w:p>
-      <w:pPr>
-        <w:shd w:val="clear" w:color="auto" w:fill="FFFFFF"/>
-        <w:spacing w:after="0" w:line="240" w:lineRule="auto"/>
-        <w:rPr>
-          <w:rFonts w:ascii="Arial" w:eastAsia="Times New Roman" w:hAnsi="Arial" w:cs="Arial"/>
-          <w:color w:val="500050"/>
-          <w:sz w:val="24"/>
-          <w:szCs w:val="24"/>
-        </w:rPr>
-      </w:pPr>
-      <w:r>
-        <w:rPr>
-          <w:rFonts w:ascii="Arial" w:eastAsia="Times New Roman" w:hAnsi="Arial" w:cs="Arial"/>
-          <w:color w:val="500050"/>
-          <w:sz w:val="24"/>
-          <w:szCs w:val="24"/>
-        </w:rPr>
         <w:t> </w:t>
       </w:r>
     </w:p>
@@ -6730,168 +6238,7 @@
           <w:sz w:val="24"/>
           <w:szCs w:val="24"/>
         </w:rPr>
-        <w:t>Maybe “Narrative disclosure tone is news-consistent”? This captures what you say here, right?</w:t>
-      </w:r>
-    </w:p>
-    <w:p>
-      <w:pPr>
-        <w:shd w:val="clear" w:color="auto" w:fill="FFFFFF"/>
-        <w:spacing w:after="240" w:line="240" w:lineRule="auto"/>
-        <w:ind w:left="720"/>
-        <w:rPr>
-          <w:rFonts w:ascii="Calibri" w:eastAsia="Times New Roman" w:hAnsi="Calibri" w:cs="Calibri"/>
-          <w:color w:val="500050"/>
-        </w:rPr>
-      </w:pPr>
-      <w:r>
-        <w:rPr>
-          <w:rFonts w:ascii="Calibri" w:eastAsia="Times New Roman" w:hAnsi="Calibri" w:cs="Calibri"/>
-          <w:color w:val="500050"/>
-        </w:rPr>
-        <w:br/>
-        <w:t>6. I want to mention/explain maybe only in one sentence where the name “reporting conservatism” comes from. But I am not sure how to explain. Isn’t narrative disclosure a form of reporting as well?</w:t>
-      </w:r>
-    </w:p>
-    <w:p>
-      <w:pPr>
-        <w:shd w:val="clear" w:color="auto" w:fill="FFFFFF"/>
-        <w:spacing w:after="0" w:line="240" w:lineRule="auto"/>
-        <w:rPr>
-          <w:rFonts w:ascii="Arial" w:eastAsia="Times New Roman" w:hAnsi="Arial" w:cs="Arial"/>
-          <w:color w:val="222222"/>
-          <w:sz w:val="24"/>
-          <w:szCs w:val="24"/>
-        </w:rPr>
-      </w:pPr>
-      <w:r>
-        <w:rPr>
-          <w:rFonts w:ascii="Arial" w:eastAsia="Times New Roman" w:hAnsi="Arial" w:cs="Arial"/>
-          <w:color w:val="222222"/>
-          <w:sz w:val="24"/>
-          <w:szCs w:val="24"/>
-        </w:rPr>
-        <w:t xml:space="preserve">This links to </w:t>
-      </w:r>
-      <w:proofErr w:type="gramStart"/>
-      <w:r>
-        <w:rPr>
-          <w:rFonts w:ascii="Arial" w:eastAsia="Times New Roman" w:hAnsi="Arial" w:cs="Arial"/>
-          <w:color w:val="222222"/>
-          <w:sz w:val="24"/>
-          <w:szCs w:val="24"/>
-        </w:rPr>
-        <w:t>a number of</w:t>
-      </w:r>
-      <w:proofErr w:type="gramEnd"/>
-      <w:r>
-        <w:rPr>
-          <w:rFonts w:ascii="Arial" w:eastAsia="Times New Roman" w:hAnsi="Arial" w:cs="Arial"/>
-          <w:color w:val="222222"/>
-          <w:sz w:val="24"/>
-          <w:szCs w:val="24"/>
-        </w:rPr>
-        <w:t xml:space="preserve"> above issues in how we label things and clearly separate different types. Here, you are looking at the whole 10-k, so that is footnotes plus other stuff, same with the 8-K, I think it is broader than the footnote conservatism, but still, footnotes would be considered ‘disclosure’ – maybe Juan has a different view.</w:t>
-      </w:r>
-    </w:p>
-    <w:p>
-      <w:pPr>
-        <w:shd w:val="clear" w:color="auto" w:fill="FFFFFF"/>
-        <w:spacing w:after="0" w:line="240" w:lineRule="auto"/>
-        <w:rPr>
-          <w:rFonts w:ascii="Arial" w:eastAsia="Times New Roman" w:hAnsi="Arial" w:cs="Arial"/>
-          <w:color w:val="222222"/>
-          <w:sz w:val="24"/>
-          <w:szCs w:val="24"/>
-        </w:rPr>
-      </w:pPr>
-      <w:r>
-        <w:rPr>
-          <w:rFonts w:ascii="Arial" w:eastAsia="Times New Roman" w:hAnsi="Arial" w:cs="Arial"/>
-          <w:color w:val="222222"/>
-          <w:sz w:val="24"/>
-          <w:szCs w:val="24"/>
-        </w:rPr>
-        <w:t> </w:t>
-      </w:r>
-    </w:p>
-    <w:p>
-      <w:pPr>
-        <w:shd w:val="clear" w:color="auto" w:fill="FFFFFF"/>
-        <w:spacing w:after="0" w:line="240" w:lineRule="auto"/>
-        <w:ind w:left="720"/>
-        <w:rPr>
-          <w:rFonts w:ascii="Calibri" w:eastAsia="Times New Roman" w:hAnsi="Calibri" w:cs="Calibri"/>
-          <w:color w:val="222222"/>
-        </w:rPr>
-      </w:pPr>
-      <w:r>
-        <w:rPr>
-          <w:rFonts w:ascii="Calibri" w:eastAsia="Times New Roman" w:hAnsi="Calibri" w:cs="Calibri"/>
-          <w:color w:val="222222"/>
-        </w:rPr>
-        <w:t>7. ABTONE exaggeration explanation.</w:t>
-      </w:r>
-    </w:p>
-    <w:p>
-      <w:pPr>
-        <w:shd w:val="clear" w:color="auto" w:fill="FFFFFF"/>
-        <w:spacing w:after="0" w:line="240" w:lineRule="auto"/>
-        <w:rPr>
-          <w:rFonts w:ascii="Arial" w:eastAsia="Times New Roman" w:hAnsi="Arial" w:cs="Arial"/>
-          <w:color w:val="222222"/>
-          <w:sz w:val="24"/>
-          <w:szCs w:val="24"/>
-        </w:rPr>
-      </w:pPr>
-      <w:r>
-        <w:rPr>
-          <w:rFonts w:ascii="Arial" w:eastAsia="Times New Roman" w:hAnsi="Arial" w:cs="Arial"/>
-          <w:color w:val="222222"/>
-          <w:sz w:val="24"/>
-          <w:szCs w:val="24"/>
-        </w:rPr>
-        <w:t> </w:t>
-      </w:r>
-    </w:p>
-    <w:p>
-      <w:pPr>
-        <w:shd w:val="clear" w:color="auto" w:fill="FFFFFF"/>
-        <w:spacing w:after="0" w:line="240" w:lineRule="auto"/>
-        <w:rPr>
-          <w:rFonts w:ascii="Arial" w:eastAsia="Times New Roman" w:hAnsi="Arial" w:cs="Arial"/>
-          <w:color w:val="222222"/>
-          <w:sz w:val="24"/>
-          <w:szCs w:val="24"/>
-        </w:rPr>
-      </w:pPr>
-      <w:r>
-        <w:rPr>
-          <w:rFonts w:ascii="Arial" w:eastAsia="Times New Roman" w:hAnsi="Arial" w:cs="Arial"/>
-          <w:color w:val="222222"/>
-          <w:sz w:val="24"/>
-          <w:szCs w:val="24"/>
-        </w:rPr>
-        <w:t>Maybe it is better to discuss simply abnormal tone rather than to call it ‘exaggeration’ which seems</w:t>
-      </w:r>
-      <w:proofErr w:type="gramStart"/>
-      <w:r>
-        <w:rPr>
-          <w:rFonts w:ascii="Arial" w:eastAsia="Times New Roman" w:hAnsi="Arial" w:cs="Arial"/>
-          <w:color w:val="222222"/>
-          <w:sz w:val="24"/>
-          <w:szCs w:val="24"/>
-        </w:rPr>
-        <w:t>, in itself, an</w:t>
-      </w:r>
-      <w:proofErr w:type="gramEnd"/>
-      <w:r>
-        <w:rPr>
-          <w:rFonts w:ascii="Arial" w:eastAsia="Times New Roman" w:hAnsi="Arial" w:cs="Arial"/>
-          <w:color w:val="222222"/>
-          <w:sz w:val="24"/>
-          <w:szCs w:val="24"/>
-        </w:rPr>
-        <w:t xml:space="preserve"> exaggeration</w:t>
+        <w:t>Maybe it is better to discuss simply abnormal tone rather than to call it ‘exaggeration’ which seems, in itself, an exaggeration</w:t>
       </w:r>
     </w:p>
     <w:p/>
@@ -6934,15 +6281,7 @@
         </w:numPr>
       </w:pPr>
       <w:r>
-        <w:t xml:space="preserve">Read Ball and </w:t>
-      </w:r>
-      <w:proofErr w:type="spellStart"/>
-      <w:r>
-        <w:t>Shivakumar</w:t>
-      </w:r>
-      <w:proofErr w:type="spellEnd"/>
-      <w:r>
-        <w:t xml:space="preserve"> 2006</w:t>
+        <w:t>Read Ball and Shivakumar 2006</w:t>
       </w:r>
     </w:p>
     <w:p>
@@ -6954,15 +6293,7 @@
         </w:numPr>
       </w:pPr>
       <w:r>
-        <w:t xml:space="preserve">Alternative news proxy: Bao et al. 2019 short interest and insider purchase </w:t>
-      </w:r>
-      <w:proofErr w:type="spellStart"/>
-      <w:r>
-        <w:t>cohen</w:t>
-      </w:r>
-      <w:proofErr w:type="spellEnd"/>
-      <w:r>
-        <w:t xml:space="preserve"> et al. </w:t>
+        <w:t xml:space="preserve">Alternative news proxy: Bao et al. 2019 short interest and insider purchase cohen et al. </w:t>
       </w:r>
     </w:p>
     <w:p>
@@ -6974,15 +6305,7 @@
         </w:numPr>
       </w:pPr>
       <w:r>
-        <w:t xml:space="preserve">Does it </w:t>
-      </w:r>
-      <w:proofErr w:type="gramStart"/>
-      <w:r>
-        <w:t>reveals</w:t>
-      </w:r>
-      <w:proofErr w:type="gramEnd"/>
-      <w:r>
-        <w:t xml:space="preserve"> good/bad news?</w:t>
+        <w:t>Does it reveals good/bad news?</w:t>
       </w:r>
     </w:p>
     <w:p>
@@ -6994,13 +6317,8 @@
         </w:numPr>
       </w:pPr>
       <w:r>
-        <w:t xml:space="preserve">Does managers know the good/bad </w:t>
-      </w:r>
-      <w:proofErr w:type="gramStart"/>
-      <w:r>
-        <w:t>news</w:t>
-      </w:r>
-      <w:proofErr w:type="gramEnd"/>
+        <w:t>Does managers know the good/bad news</w:t>
+      </w:r>
     </w:p>
     <w:p>
       <w:pPr>
@@ -7022,13 +6340,8 @@
           <w:numId w:val="28"/>
         </w:numPr>
       </w:pPr>
-      <w:proofErr w:type="spellStart"/>
-      <w:r>
-        <w:t>Tf-idf</w:t>
-      </w:r>
-      <w:proofErr w:type="spellEnd"/>
-      <w:r>
-        <w:t xml:space="preserve"> (LM 2011)</w:t>
+      <w:r>
+        <w:t>Tf-idf (LM 2011)</w:t>
       </w:r>
     </w:p>
     <w:p>
@@ -7178,16 +6491,8 @@
         <w:rPr>
           <w:highlight w:val="yellow"/>
         </w:rPr>
-        <w:t xml:space="preserve">Relationship between reporting cons. And narrative cons? </w:t>
-      </w:r>
-      <w:proofErr w:type="spellStart"/>
-      <w:r>
-        <w:rPr>
-          <w:highlight w:val="yellow"/>
-        </w:rPr>
-        <w:t>C_score</w:t>
-      </w:r>
-      <w:proofErr w:type="spellEnd"/>
+        <w:t>Relationship between reporting cons. And narrative cons? C_score</w:t>
+      </w:r>
     </w:p>
     <w:p>
       <w:pPr>
@@ -7198,15 +6503,7 @@
         </w:numPr>
       </w:pPr>
       <w:r>
-        <w:t xml:space="preserve">Incentive cross sectional tests: </w:t>
-      </w:r>
-      <w:proofErr w:type="spellStart"/>
-      <w:r>
-        <w:t>kothari</w:t>
-      </w:r>
-      <w:proofErr w:type="spellEnd"/>
-      <w:r>
-        <w:t xml:space="preserve"> et al 2008</w:t>
+        <w:t>Incentive cross sectional tests: kothari et al 2008</w:t>
       </w:r>
     </w:p>
     <w:p>
@@ -7342,17 +6639,15 @@
           <w:ilvl w:val="0"/>
           <w:numId w:val="29"/>
         </w:numPr>
-      </w:pPr>
-      <w:r>
-        <w:t xml:space="preserve">Read Ball and </w:t>
-      </w:r>
-      <w:proofErr w:type="spellStart"/>
-      <w:r>
-        <w:t>Shivakumar</w:t>
-      </w:r>
-      <w:proofErr w:type="spellEnd"/>
-      <w:r>
-        <w:t xml:space="preserve"> 2006</w:t>
+        <w:rPr>
+          <w:highlight w:val="lightGray"/>
+        </w:rPr>
+      </w:pPr>
+      <w:r>
+        <w:rPr>
+          <w:highlight w:val="lightGray"/>
+        </w:rPr>
+        <w:t xml:space="preserve">Alternative news proxy: Bao et al. 2019 short interest and insider purchase cohen et al. </w:t>
       </w:r>
     </w:p>
     <w:p>
@@ -7363,28 +6658,14 @@
           <w:numId w:val="29"/>
         </w:numPr>
         <w:rPr>
-          <w:highlight w:val="lightGray"/>
-        </w:rPr>
-      </w:pPr>
-      <w:r>
-        <w:rPr>
-          <w:highlight w:val="lightGray"/>
-        </w:rPr>
-        <w:t xml:space="preserve">Alternative news proxy: Bao et al. 2019 short interest and insider purchase </w:t>
-      </w:r>
-      <w:proofErr w:type="spellStart"/>
-      <w:r>
-        <w:rPr>
-          <w:highlight w:val="lightGray"/>
-        </w:rPr>
-        <w:t>cohen</w:t>
-      </w:r>
-      <w:proofErr w:type="spellEnd"/>
-      <w:r>
-        <w:rPr>
-          <w:highlight w:val="lightGray"/>
-        </w:rPr>
-        <w:t xml:space="preserve"> et al. </w:t>
+          <w:highlight w:val="darkYellow"/>
+        </w:rPr>
+      </w:pPr>
+      <w:r>
+        <w:rPr>
+          <w:highlight w:val="darkYellow"/>
+        </w:rPr>
+        <w:t>Dividing sections for 10-Q</w:t>
       </w:r>
     </w:p>
     <w:p>
@@ -7394,6 +6675,18 @@
           <w:ilvl w:val="0"/>
           <w:numId w:val="29"/>
         </w:numPr>
+      </w:pPr>
+      <w:r>
+        <w:t>Tf-idf (LM 2011)</w:t>
+      </w:r>
+    </w:p>
+    <w:p>
+      <w:pPr>
+        <w:pStyle w:val="ListParagraph"/>
+        <w:numPr>
+          <w:ilvl w:val="0"/>
+          <w:numId w:val="29"/>
+        </w:numPr>
         <w:rPr>
           <w:highlight w:val="darkYellow"/>
         </w:rPr>
@@ -7402,42 +6695,7 @@
         <w:rPr>
           <w:highlight w:val="darkYellow"/>
         </w:rPr>
-        <w:t>Dividing sections for 10-Q</w:t>
-      </w:r>
-    </w:p>
-    <w:p>
-      <w:pPr>
-        <w:pStyle w:val="ListParagraph"/>
-        <w:numPr>
-          <w:ilvl w:val="0"/>
-          <w:numId w:val="29"/>
-        </w:numPr>
-      </w:pPr>
-      <w:proofErr w:type="spellStart"/>
-      <w:r>
-        <w:t>Tf-idf</w:t>
-      </w:r>
-      <w:proofErr w:type="spellEnd"/>
-      <w:r>
-        <w:t xml:space="preserve"> (LM 2011)</w:t>
-      </w:r>
-    </w:p>
-    <w:p>
-      <w:pPr>
-        <w:pStyle w:val="ListParagraph"/>
-        <w:numPr>
-          <w:ilvl w:val="0"/>
-          <w:numId w:val="29"/>
-        </w:numPr>
-      </w:pPr>
-      <w:r>
-        <w:t xml:space="preserve">Adding </w:t>
-      </w:r>
-      <w:r>
-        <w:t>readability</w:t>
-      </w:r>
-      <w:r>
-        <w:t xml:space="preserve"> as a text measure?</w:t>
+        <w:t>Adding readability as a text measure?</w:t>
       </w:r>
     </w:p>
     <w:p>
@@ -7464,19 +6722,11 @@
         </w:rPr>
         <w:t xml:space="preserve"> </w:t>
       </w:r>
-      <w:proofErr w:type="spellStart"/>
       <w:r>
         <w:rPr>
           <w:highlight w:val="darkYellow"/>
         </w:rPr>
-        <w:t>v.s</w:t>
-      </w:r>
-      <w:proofErr w:type="spellEnd"/>
-      <w:r>
-        <w:rPr>
-          <w:highlight w:val="darkYellow"/>
-        </w:rPr>
-        <w:t>. mandatory</w:t>
+        <w:t>v.s. mandatory</w:t>
       </w:r>
       <w:r>
         <w:rPr>
@@ -7525,16 +6775,8 @@
         <w:rPr>
           <w:highlight w:val="darkYellow"/>
         </w:rPr>
-        <w:t xml:space="preserve"> narrative cons? </w:t>
-      </w:r>
-      <w:proofErr w:type="spellStart"/>
-      <w:r>
-        <w:rPr>
-          <w:highlight w:val="darkYellow"/>
-        </w:rPr>
-        <w:t>C_score</w:t>
-      </w:r>
-      <w:proofErr w:type="spellEnd"/>
+        <w:t xml:space="preserve"> narrative cons? C_score</w:t>
+      </w:r>
     </w:p>
     <w:p>
       <w:pPr>
@@ -7551,21 +6793,7 @@
         <w:rPr>
           <w:highlight w:val="yellow"/>
         </w:rPr>
-        <w:t xml:space="preserve">Incentive cross sectional tests: </w:t>
-      </w:r>
-      <w:proofErr w:type="spellStart"/>
-      <w:r>
-        <w:rPr>
-          <w:highlight w:val="yellow"/>
-        </w:rPr>
-        <w:t>kothari</w:t>
-      </w:r>
-      <w:proofErr w:type="spellEnd"/>
-      <w:r>
-        <w:rPr>
-          <w:highlight w:val="yellow"/>
-        </w:rPr>
-        <w:t xml:space="preserve"> et al 2008</w:t>
+        <w:t>Incentive cross sectional tests: kothari et al 2008</w:t>
       </w:r>
     </w:p>
     <w:p>
@@ -7576,14 +6804,14 @@
           <w:numId w:val="29"/>
         </w:numPr>
         <w:rPr>
-          <w:highlight w:val="yellow"/>
-        </w:rPr>
-      </w:pPr>
-      <w:r>
-        <w:rPr>
-          <w:highlight w:val="yellow"/>
-        </w:rPr>
-        <w:t>Litigation (more conservative)</w:t>
+          <w:highlight w:val="darkYellow"/>
+        </w:rPr>
+      </w:pPr>
+      <w:r>
+        <w:rPr>
+          <w:highlight w:val="darkYellow"/>
+        </w:rPr>
+        <w:t>Option grant (more conservative)</w:t>
       </w:r>
     </w:p>
     <w:p>
@@ -7601,7 +6829,7 @@
         <w:rPr>
           <w:highlight w:val="yellow"/>
         </w:rPr>
-        <w:t>Option grant (more conservative)</w:t>
+        <w:t>Litigation (more conservative)</w:t>
       </w:r>
     </w:p>
     <w:p>
@@ -7665,6 +6893,218 @@
       </w:pPr>
       <w:r>
         <w:t>Steps towards constructing a single measure of NC: calculate predicted value of TONE/NW/TLAG and see the overlap firms (the goal is to see if firms are conservative in all dimensions or only in some of them)</w:t>
+      </w:r>
+    </w:p>
+    <w:p/>
+    <w:p>
+      <w:pPr>
+        <w:rPr>
+          <w:highlight w:val="cyan"/>
+        </w:rPr>
+      </w:pPr>
+      <w:r>
+        <w:rPr>
+          <w:highlight w:val="cyan"/>
+        </w:rPr>
+        <w:t>0</w:t>
+      </w:r>
+      <w:r>
+        <w:rPr>
+          <w:highlight w:val="cyan"/>
+        </w:rPr>
+        <w:t>9</w:t>
+      </w:r>
+      <w:r>
+        <w:rPr>
+          <w:highlight w:val="cyan"/>
+        </w:rPr>
+        <w:t>/</w:t>
+      </w:r>
+      <w:r>
+        <w:rPr>
+          <w:highlight w:val="cyan"/>
+        </w:rPr>
+        <w:t>18</w:t>
+      </w:r>
+      <w:r>
+        <w:rPr>
+          <w:highlight w:val="cyan"/>
+        </w:rPr>
+        <w:t>/2020</w:t>
+      </w:r>
+    </w:p>
+    <w:p>
+      <w:pPr>
+        <w:pStyle w:val="ListParagraph"/>
+        <w:numPr>
+          <w:ilvl w:val="0"/>
+          <w:numId w:val="30"/>
+        </w:numPr>
+      </w:pPr>
+      <w:r>
+        <w:t>Update new analyses</w:t>
+      </w:r>
+      <w:r>
+        <w:t xml:space="preserve"> in slides</w:t>
+      </w:r>
+      <w:r>
+        <w:t>: T3PB</w:t>
+      </w:r>
+      <w:r>
+        <w:t xml:space="preserve"> readability</w:t>
+      </w:r>
+      <w:r>
+        <w:t xml:space="preserve">, </w:t>
+      </w:r>
+      <w:r>
+        <w:t>(</w:t>
+      </w:r>
+      <w:r>
+        <w:t>T5, T6</w:t>
+      </w:r>
+      <w:r>
+        <w:t>)</w:t>
+      </w:r>
+      <w:r>
+        <w:t>, T7PA</w:t>
+      </w:r>
+      <w:r>
+        <w:t xml:space="preserve"> +</w:t>
+      </w:r>
+      <w:r>
+        <w:t xml:space="preserve"> T7PB</w:t>
+      </w:r>
+      <w:r>
+        <w:t xml:space="preserve"> mandatory v.s. voluntary 8-K</w:t>
+      </w:r>
+      <w:r>
+        <w:t>, T8</w:t>
+      </w:r>
+      <w:r>
+        <w:t xml:space="preserve"> </w:t>
+      </w:r>
+      <w:r>
+        <w:t>option grant)</w:t>
+      </w:r>
+    </w:p>
+    <w:p>
+      <w:pPr>
+        <w:pStyle w:val="ListParagraph"/>
+        <w:numPr>
+          <w:ilvl w:val="1"/>
+          <w:numId w:val="30"/>
+        </w:numPr>
+      </w:pPr>
+      <w:r>
+        <w:t xml:space="preserve">Update the figures: Figure 1 – </w:t>
+      </w:r>
+      <w:r>
+        <w:rPr>
+          <w:rFonts w:hint="eastAsia"/>
+        </w:rPr>
+        <w:t>正方形框框，无颜色</w:t>
+      </w:r>
+    </w:p>
+    <w:p>
+      <w:pPr>
+        <w:pStyle w:val="ListParagraph"/>
+        <w:numPr>
+          <w:ilvl w:val="1"/>
+          <w:numId w:val="30"/>
+        </w:numPr>
+      </w:pPr>
+      <w:r>
+        <w:t>F</w:t>
+      </w:r>
+      <w:r>
+        <w:rPr>
+          <w:rFonts w:hint="eastAsia"/>
+        </w:rPr>
+        <w:t>igure</w:t>
+      </w:r>
+      <w:r>
+        <w:t xml:space="preserve"> 2 – </w:t>
+      </w:r>
+      <w:r>
+        <w:rPr>
+          <w:rFonts w:hint="eastAsia"/>
+        </w:rPr>
+        <w:t>换成无色柱状图</w:t>
+      </w:r>
+    </w:p>
+    <w:p>
+      <w:pPr>
+        <w:pStyle w:val="ListParagraph"/>
+        <w:numPr>
+          <w:ilvl w:val="0"/>
+          <w:numId w:val="30"/>
+        </w:numPr>
+      </w:pPr>
+      <w:r>
+        <w:t>Admin</w:t>
+      </w:r>
+    </w:p>
+    <w:p>
+      <w:pPr>
+        <w:pStyle w:val="ListParagraph"/>
+        <w:numPr>
+          <w:ilvl w:val="1"/>
+          <w:numId w:val="30"/>
+        </w:numPr>
+      </w:pPr>
+      <w:r>
+        <w:t>I will send this draft to evaluation committee by next Monday, and I will copy to you</w:t>
+      </w:r>
+    </w:p>
+    <w:p>
+      <w:pPr>
+        <w:pStyle w:val="ListParagraph"/>
+        <w:numPr>
+          <w:ilvl w:val="1"/>
+          <w:numId w:val="30"/>
+        </w:numPr>
+      </w:pPr>
+      <w:r>
+        <w:t xml:space="preserve">Should I </w:t>
+      </w:r>
+      <w:r>
+        <w:t>send the drafts to</w:t>
+      </w:r>
+      <w:r>
+        <w:t xml:space="preserve"> </w:t>
+      </w:r>
+      <w:r>
+        <w:t>EAA</w:t>
+      </w:r>
+      <w:r>
+        <w:t xml:space="preserve"> </w:t>
+      </w:r>
+      <w:r>
+        <w:t xml:space="preserve">in </w:t>
+      </w:r>
+      <w:r>
+        <w:t>next summer?</w:t>
+      </w:r>
+      <w:r>
+        <w:t xml:space="preserve"> </w:t>
+      </w:r>
+      <w:r>
+        <w:t>its</w:t>
+      </w:r>
+      <w:r>
+        <w:t xml:space="preserve"> ddl</w:t>
+      </w:r>
+      <w:r>
+        <w:t xml:space="preserve"> is</w:t>
+      </w:r>
+      <w:r>
+        <w:t xml:space="preserve"> in Nov.</w:t>
+      </w:r>
+      <w:r>
+        <w:t xml:space="preserve"> 15th</w:t>
+      </w:r>
+      <w:r>
+        <w:t xml:space="preserve"> this year</w:t>
       </w:r>
     </w:p>
     <w:sectPr>
@@ -9715,6 +9155,95 @@
     </w:lvl>
   </w:abstractNum>
   <w:abstractNum w:abstractNumId="22" w15:restartNumberingAfterBreak="0">
+    <w:nsid w:val="51F209F5"/>
+    <w:multiLevelType w:val="hybridMultilevel"/>
+    <w:tmpl w:val="6B0C0E04"/>
+    <w:lvl w:ilvl="0" w:tplc="0409000F">
+      <w:start w:val="1"/>
+      <w:numFmt w:val="decimal"/>
+      <w:lvlText w:val="%1."/>
+      <w:lvlJc w:val="left"/>
+      <w:pPr>
+        <w:ind w:left="720" w:hanging="360"/>
+      </w:pPr>
+      <w:rPr>
+        <w:rFonts w:hint="default"/>
+      </w:rPr>
+    </w:lvl>
+    <w:lvl w:ilvl="1" w:tplc="04090019">
+      <w:start w:val="1"/>
+      <w:numFmt w:val="lowerLetter"/>
+      <w:lvlText w:val="%2."/>
+      <w:lvlJc w:val="left"/>
+      <w:pPr>
+        <w:ind w:left="1440" w:hanging="360"/>
+      </w:pPr>
+    </w:lvl>
+    <w:lvl w:ilvl="2" w:tplc="0409001B" w:tentative="1">
+      <w:start w:val="1"/>
+      <w:numFmt w:val="lowerRoman"/>
+      <w:lvlText w:val="%3."/>
+      <w:lvlJc w:val="right"/>
+      <w:pPr>
+        <w:ind w:left="2160" w:hanging="180"/>
+      </w:pPr>
+    </w:lvl>
+    <w:lvl w:ilvl="3" w:tplc="0409000F" w:tentative="1">
+      <w:start w:val="1"/>
+      <w:numFmt w:val="decimal"/>
+      <w:lvlText w:val="%4."/>
+      <w:lvlJc w:val="left"/>
+      <w:pPr>
+        <w:ind w:left="2880" w:hanging="360"/>
+      </w:pPr>
+    </w:lvl>
+    <w:lvl w:ilvl="4" w:tplc="04090019" w:tentative="1">
+      <w:start w:val="1"/>
+      <w:numFmt w:val="lowerLetter"/>
+      <w:lvlText w:val="%5."/>
+      <w:lvlJc w:val="left"/>
+      <w:pPr>
+        <w:ind w:left="3600" w:hanging="360"/>
+      </w:pPr>
+    </w:lvl>
+    <w:lvl w:ilvl="5" w:tplc="0409001B" w:tentative="1">
+      <w:start w:val="1"/>
+      <w:numFmt w:val="lowerRoman"/>
+      <w:lvlText w:val="%6."/>
+      <w:lvlJc w:val="right"/>
+      <w:pPr>
+        <w:ind w:left="4320" w:hanging="180"/>
+      </w:pPr>
+    </w:lvl>
+    <w:lvl w:ilvl="6" w:tplc="0409000F" w:tentative="1">
+      <w:start w:val="1"/>
+      <w:numFmt w:val="decimal"/>
+      <w:lvlText w:val="%7."/>
+      <w:lvlJc w:val="left"/>
+      <w:pPr>
+        <w:ind w:left="5040" w:hanging="360"/>
+      </w:pPr>
+    </w:lvl>
+    <w:lvl w:ilvl="7" w:tplc="04090019" w:tentative="1">
+      <w:start w:val="1"/>
+      <w:numFmt w:val="lowerLetter"/>
+      <w:lvlText w:val="%8."/>
+      <w:lvlJc w:val="left"/>
+      <w:pPr>
+        <w:ind w:left="5760" w:hanging="360"/>
+      </w:pPr>
+    </w:lvl>
+    <w:lvl w:ilvl="8" w:tplc="0409001B" w:tentative="1">
+      <w:start w:val="1"/>
+      <w:numFmt w:val="lowerRoman"/>
+      <w:lvlText w:val="%9."/>
+      <w:lvlJc w:val="right"/>
+      <w:pPr>
+        <w:ind w:left="6480" w:hanging="180"/>
+      </w:pPr>
+    </w:lvl>
+  </w:abstractNum>
+  <w:abstractNum w:abstractNumId="23" w15:restartNumberingAfterBreak="0">
     <w:nsid w:val="53506136"/>
     <w:multiLevelType w:val="hybridMultilevel"/>
     <w:tmpl w:val="8E70EBC0"/>
@@ -9803,7 +9332,7 @@
       </w:pPr>
     </w:lvl>
   </w:abstractNum>
-  <w:abstractNum w:abstractNumId="23" w15:restartNumberingAfterBreak="0">
+  <w:abstractNum w:abstractNumId="24" w15:restartNumberingAfterBreak="0">
     <w:nsid w:val="558B7575"/>
     <w:multiLevelType w:val="hybridMultilevel"/>
     <w:tmpl w:val="93C2ED4E"/>
@@ -9892,7 +9421,7 @@
       </w:pPr>
     </w:lvl>
   </w:abstractNum>
-  <w:abstractNum w:abstractNumId="24" w15:restartNumberingAfterBreak="0">
+  <w:abstractNum w:abstractNumId="25" w15:restartNumberingAfterBreak="0">
     <w:nsid w:val="69E6728A"/>
     <w:multiLevelType w:val="hybridMultilevel"/>
     <w:tmpl w:val="11683B72"/>
@@ -9981,7 +9510,7 @@
       </w:pPr>
     </w:lvl>
   </w:abstractNum>
-  <w:abstractNum w:abstractNumId="25" w15:restartNumberingAfterBreak="0">
+  <w:abstractNum w:abstractNumId="26" w15:restartNumberingAfterBreak="0">
     <w:nsid w:val="6BE801A2"/>
     <w:multiLevelType w:val="hybridMultilevel"/>
     <w:tmpl w:val="938CE034"/>
@@ -10070,7 +9599,7 @@
       </w:pPr>
     </w:lvl>
   </w:abstractNum>
-  <w:abstractNum w:abstractNumId="26" w15:restartNumberingAfterBreak="0">
+  <w:abstractNum w:abstractNumId="27" w15:restartNumberingAfterBreak="0">
     <w:nsid w:val="74471701"/>
     <w:multiLevelType w:val="hybridMultilevel"/>
     <w:tmpl w:val="A2A4F3EC"/>
@@ -10159,7 +9688,7 @@
       </w:pPr>
     </w:lvl>
   </w:abstractNum>
-  <w:abstractNum w:abstractNumId="27" w15:restartNumberingAfterBreak="0">
+  <w:abstractNum w:abstractNumId="28" w15:restartNumberingAfterBreak="0">
     <w:nsid w:val="76002E12"/>
     <w:multiLevelType w:val="multilevel"/>
     <w:tmpl w:val="3D86A9F4"/>
@@ -10272,7 +9801,7 @@
       </w:pPr>
     </w:lvl>
   </w:abstractNum>
-  <w:abstractNum w:abstractNumId="28" w15:restartNumberingAfterBreak="0">
+  <w:abstractNum w:abstractNumId="29" w15:restartNumberingAfterBreak="0">
     <w:nsid w:val="7B042264"/>
     <w:multiLevelType w:val="hybridMultilevel"/>
     <w:tmpl w:val="93780B3E"/>
@@ -10365,7 +9894,7 @@
     <w:abstractNumId w:val="13"/>
   </w:num>
   <w:num w:numId="2">
-    <w:abstractNumId w:val="24"/>
+    <w:abstractNumId w:val="25"/>
   </w:num>
   <w:num w:numId="3">
     <w:abstractNumId w:val="9"/>
@@ -10380,7 +9909,7 @@
     <w:abstractNumId w:val="14"/>
   </w:num>
   <w:num w:numId="7">
-    <w:abstractNumId w:val="26"/>
+    <w:abstractNumId w:val="27"/>
   </w:num>
   <w:num w:numId="8">
     <w:abstractNumId w:val="2"/>
@@ -10389,10 +9918,10 @@
     <w:abstractNumId w:val="15"/>
   </w:num>
   <w:num w:numId="10">
-    <w:abstractNumId w:val="23"/>
+    <w:abstractNumId w:val="24"/>
   </w:num>
   <w:num w:numId="11">
-    <w:abstractNumId w:val="25"/>
+    <w:abstractNumId w:val="26"/>
   </w:num>
   <w:num w:numId="12">
     <w:abstractNumId w:val="8"/>
@@ -10401,7 +9930,7 @@
     <w:abstractNumId w:val="1"/>
   </w:num>
   <w:num w:numId="14">
-    <w:abstractNumId w:val="22"/>
+    <w:abstractNumId w:val="23"/>
   </w:num>
   <w:num w:numId="15">
     <w:abstractNumId w:val="11"/>
@@ -10428,7 +9957,7 @@
     <w:abstractNumId w:val="5"/>
   </w:num>
   <w:num w:numId="23">
-    <w:abstractNumId w:val="28"/>
+    <w:abstractNumId w:val="29"/>
   </w:num>
   <w:num w:numId="24">
     <w:abstractNumId w:val="7"/>
@@ -10440,13 +9969,16 @@
     <w:abstractNumId w:val="10"/>
   </w:num>
   <w:num w:numId="27">
-    <w:abstractNumId w:val="27"/>
+    <w:abstractNumId w:val="28"/>
   </w:num>
   <w:num w:numId="28">
     <w:abstractNumId w:val="3"/>
   </w:num>
   <w:num w:numId="29">
     <w:abstractNumId w:val="19"/>
+  </w:num>
+  <w:num w:numId="30">
+    <w:abstractNumId w:val="22"/>
   </w:num>
 </w:numbering>
 </file>

</xml_diff>

<commit_message>
NC_V5: comments addressed after evaluation
</commit_message>
<xml_diff>
--- a/Meetings NC.docx
+++ b/Meetings NC.docx
@@ -6786,12 +6786,12 @@
           <w:numId w:val="29"/>
         </w:numPr>
         <w:rPr>
-          <w:highlight w:val="yellow"/>
-        </w:rPr>
-      </w:pPr>
-      <w:r>
-        <w:rPr>
-          <w:highlight w:val="yellow"/>
+          <w:highlight w:val="darkYellow"/>
+        </w:rPr>
+      </w:pPr>
+      <w:r>
+        <w:rPr>
+          <w:highlight w:val="darkYellow"/>
         </w:rPr>
         <w:t>Incentive cross sectional tests: kothari et al 2008</w:t>
       </w:r>
@@ -6822,12 +6822,12 @@
           <w:numId w:val="29"/>
         </w:numPr>
         <w:rPr>
-          <w:highlight w:val="yellow"/>
-        </w:rPr>
-      </w:pPr>
-      <w:r>
-        <w:rPr>
-          <w:highlight w:val="yellow"/>
+          <w:highlight w:val="darkYellow"/>
+        </w:rPr>
+      </w:pPr>
+      <w:r>
+        <w:rPr>
+          <w:highlight w:val="darkYellow"/>
         </w:rPr>
         <w:t>Litigation (more conservative)</w:t>
       </w:r>
@@ -6840,12 +6840,12 @@
           <w:numId w:val="29"/>
         </w:numPr>
         <w:rPr>
-          <w:highlight w:val="yellow"/>
-        </w:rPr>
-      </w:pPr>
-      <w:r>
-        <w:rPr>
-          <w:highlight w:val="yellow"/>
+          <w:highlight w:val="darkYellow"/>
+        </w:rPr>
+      </w:pPr>
+      <w:r>
+        <w:rPr>
+          <w:highlight w:val="darkYellow"/>
         </w:rPr>
         <w:t>Stock issuance (less conservative)</w:t>
       </w:r>
@@ -7106,6 +7106,746 @@
       <w:r>
         <w:t xml:space="preserve"> this year</w:t>
       </w:r>
+    </w:p>
+    <w:p>
+      <w:pPr>
+        <w:rPr>
+          <w:highlight w:val="cyan"/>
+        </w:rPr>
+      </w:pPr>
+      <w:r>
+        <w:rPr>
+          <w:highlight w:val="cyan"/>
+        </w:rPr>
+        <w:t>10</w:t>
+      </w:r>
+      <w:r>
+        <w:rPr>
+          <w:highlight w:val="cyan"/>
+        </w:rPr>
+        <w:t>/</w:t>
+      </w:r>
+      <w:r>
+        <w:rPr>
+          <w:highlight w:val="cyan"/>
+        </w:rPr>
+        <w:t>19</w:t>
+      </w:r>
+      <w:r>
+        <w:rPr>
+          <w:highlight w:val="cyan"/>
+        </w:rPr>
+        <w:t>/2020</w:t>
+      </w:r>
+    </w:p>
+    <w:p>
+      <w:pPr>
+        <w:shd w:val="clear" w:color="auto" w:fill="FFFFFF"/>
+        <w:spacing w:after="0" w:line="240" w:lineRule="auto"/>
+        <w:rPr>
+          <w:rFonts w:ascii="Arial" w:eastAsia="Times New Roman" w:hAnsi="Arial" w:cs="Arial"/>
+          <w:color w:val="222222"/>
+          <w:sz w:val="20"/>
+          <w:szCs w:val="20"/>
+        </w:rPr>
+      </w:pPr>
+      <w:r>
+        <w:rPr>
+          <w:rFonts w:ascii="Arial" w:eastAsia="Times New Roman" w:hAnsi="Arial" w:cs="Arial"/>
+          <w:b/>
+          <w:bCs/>
+          <w:color w:val="222222"/>
+          <w:sz w:val="20"/>
+          <w:szCs w:val="20"/>
+        </w:rPr>
+        <w:t>1. Narrative v.s. conditional conservatism</w:t>
+      </w:r>
+    </w:p>
+    <w:p>
+      <w:pPr>
+        <w:shd w:val="clear" w:color="auto" w:fill="FFFFFF"/>
+        <w:spacing w:after="0" w:line="240" w:lineRule="auto"/>
+        <w:rPr>
+          <w:rFonts w:ascii="Arial" w:eastAsia="Times New Roman" w:hAnsi="Arial" w:cs="Arial"/>
+          <w:color w:val="222222"/>
+          <w:sz w:val="20"/>
+          <w:szCs w:val="20"/>
+        </w:rPr>
+      </w:pPr>
+      <w:r>
+        <w:rPr>
+          <w:rFonts w:ascii="Arial" w:eastAsia="Times New Roman" w:hAnsi="Arial" w:cs="Arial"/>
+          <w:b/>
+          <w:bCs/>
+          <w:color w:val="222222"/>
+          <w:sz w:val="20"/>
+          <w:szCs w:val="20"/>
+        </w:rPr>
+        <w:t>a.</w:t>
+      </w:r>
+      <w:r>
+        <w:rPr>
+          <w:rFonts w:ascii="Arial" w:eastAsia="Times New Roman" w:hAnsi="Arial" w:cs="Arial"/>
+          <w:color w:val="222222"/>
+          <w:sz w:val="20"/>
+          <w:szCs w:val="20"/>
+        </w:rPr>
+        <w:t> Bea suggested to conduct a "decile rank analysis'' as in Khan and Watts 2009. So I tried other thresholds at which I classify the 10-Q observations into high and low conditional conservatism subsamples. Originally all observations with higher (lower) than median C_SCORE were classified into high conditional conservatism subsample. Now I tried above (below) 75% and 80% (25% and 20%), and the relationship between NC and CCONS. flipped from substitutes to complements. </w:t>
+      </w:r>
+    </w:p>
+    <w:p>
+      <w:pPr>
+        <w:spacing w:after="0" w:line="240" w:lineRule="auto"/>
+        <w:rPr>
+          <w:rFonts w:ascii="Times New Roman" w:eastAsia="Times New Roman" w:hAnsi="Times New Roman" w:cs="Times New Roman"/>
+          <w:sz w:val="20"/>
+          <w:szCs w:val="20"/>
+        </w:rPr>
+      </w:pPr>
+      <w:r>
+        <w:rPr>
+          <w:rFonts w:ascii="Arial" w:eastAsia="Times New Roman" w:hAnsi="Arial" w:cs="Arial"/>
+          <w:b/>
+          <w:bCs/>
+          <w:color w:val="222222"/>
+          <w:sz w:val="20"/>
+          <w:szCs w:val="20"/>
+          <w:shd w:val="clear" w:color="auto" w:fill="FFFFFF"/>
+        </w:rPr>
+        <w:t>b.</w:t>
+      </w:r>
+      <w:r>
+        <w:rPr>
+          <w:rFonts w:ascii="Arial" w:eastAsia="Times New Roman" w:hAnsi="Arial" w:cs="Arial"/>
+          <w:color w:val="222222"/>
+          <w:sz w:val="20"/>
+          <w:szCs w:val="20"/>
+          <w:shd w:val="clear" w:color="auto" w:fill="FFFFFF"/>
+        </w:rPr>
+        <w:t> How to explain the relationship or what is the mechanism? Look into Guay and Verrecchia 2018 + Lawrence et al. 2013 (non-discretionary conservatism)?</w:t>
+      </w:r>
+    </w:p>
+    <w:p>
+      <w:pPr>
+        <w:shd w:val="clear" w:color="auto" w:fill="FFFFFF"/>
+        <w:spacing w:after="0" w:line="240" w:lineRule="auto"/>
+        <w:rPr>
+          <w:rFonts w:ascii="Arial" w:eastAsia="Times New Roman" w:hAnsi="Arial" w:cs="Arial"/>
+          <w:color w:val="222222"/>
+          <w:sz w:val="20"/>
+          <w:szCs w:val="20"/>
+        </w:rPr>
+      </w:pPr>
+    </w:p>
+    <w:p>
+      <w:pPr>
+        <w:shd w:val="clear" w:color="auto" w:fill="FFFFFF"/>
+        <w:spacing w:after="0" w:line="240" w:lineRule="auto"/>
+        <w:rPr>
+          <w:rFonts w:ascii="Arial" w:eastAsia="Times New Roman" w:hAnsi="Arial" w:cs="Arial"/>
+          <w:color w:val="222222"/>
+          <w:sz w:val="20"/>
+          <w:szCs w:val="20"/>
+        </w:rPr>
+      </w:pPr>
+      <w:r>
+        <w:rPr>
+          <w:rFonts w:ascii="Arial" w:eastAsia="Times New Roman" w:hAnsi="Arial" w:cs="Arial"/>
+          <w:b/>
+          <w:bCs/>
+          <w:color w:val="222222"/>
+          <w:sz w:val="20"/>
+          <w:szCs w:val="20"/>
+        </w:rPr>
+        <w:t>2. Bea asked: "A key issue of CCONS is that non-verifiable good and bad news have different criteria for their recognition. What role verifiability has in this (NC) setting if at all?"</w:t>
+      </w:r>
+    </w:p>
+    <w:p>
+      <w:pPr>
+        <w:shd w:val="clear" w:color="auto" w:fill="FFFFFF"/>
+        <w:spacing w:after="0" w:line="240" w:lineRule="auto"/>
+        <w:rPr>
+          <w:rFonts w:ascii="Arial" w:eastAsia="Times New Roman" w:hAnsi="Arial" w:cs="Arial"/>
+          <w:color w:val="222222"/>
+          <w:sz w:val="20"/>
+          <w:szCs w:val="20"/>
+        </w:rPr>
+      </w:pPr>
+      <w:r>
+        <w:rPr>
+          <w:rFonts w:ascii="Arial" w:eastAsia="Times New Roman" w:hAnsi="Arial" w:cs="Arial"/>
+          <w:color w:val="222222"/>
+          <w:sz w:val="20"/>
+          <w:szCs w:val="20"/>
+        </w:rPr>
+        <w:t>Not really sure how to answer, what do you suggest?</w:t>
+      </w:r>
+    </w:p>
+    <w:p>
+      <w:pPr>
+        <w:shd w:val="clear" w:color="auto" w:fill="FFFFFF"/>
+        <w:spacing w:after="0" w:line="240" w:lineRule="auto"/>
+        <w:rPr>
+          <w:rFonts w:ascii="Arial" w:eastAsia="Times New Roman" w:hAnsi="Arial" w:cs="Arial"/>
+          <w:color w:val="222222"/>
+          <w:sz w:val="20"/>
+          <w:szCs w:val="20"/>
+        </w:rPr>
+      </w:pPr>
+      <w:r>
+        <w:rPr>
+          <w:rFonts w:ascii="Arial" w:eastAsia="Times New Roman" w:hAnsi="Arial" w:cs="Arial"/>
+          <w:color w:val="222222"/>
+          <w:sz w:val="20"/>
+          <w:szCs w:val="20"/>
+        </w:rPr>
+        <w:br/>
+      </w:r>
+      <w:r>
+        <w:rPr>
+          <w:rFonts w:ascii="Arial" w:eastAsia="Times New Roman" w:hAnsi="Arial" w:cs="Arial"/>
+          <w:b/>
+          <w:bCs/>
+          <w:color w:val="222222"/>
+          <w:sz w:val="20"/>
+          <w:szCs w:val="20"/>
+        </w:rPr>
+        <w:t>3. Explanatory v.s. supplementary narratives</w:t>
+      </w:r>
+    </w:p>
+    <w:p>
+      <w:pPr>
+        <w:shd w:val="clear" w:color="auto" w:fill="FFFFFF"/>
+        <w:spacing w:after="0" w:line="240" w:lineRule="auto"/>
+        <w:rPr>
+          <w:rFonts w:ascii="Arial" w:eastAsia="Times New Roman" w:hAnsi="Arial" w:cs="Arial"/>
+          <w:color w:val="222222"/>
+          <w:sz w:val="20"/>
+          <w:szCs w:val="20"/>
+        </w:rPr>
+      </w:pPr>
+      <w:r>
+        <w:rPr>
+          <w:rFonts w:ascii="Arial" w:eastAsia="Times New Roman" w:hAnsi="Arial" w:cs="Arial"/>
+          <w:color w:val="222222"/>
+          <w:sz w:val="20"/>
+          <w:szCs w:val="20"/>
+        </w:rPr>
+        <w:t>Juan pointed out that referring to MDA and notes to financial statements as supplementary and explanatory narratives might be confusing. So I dropped this framing and directly say that we test the narrative conservatism in the two sections to ensure that our results are not driven by boilerplate (because MDA should contain less boilerplate than the notes). </w:t>
+      </w:r>
+    </w:p>
+    <w:p>
+      <w:pPr>
+        <w:shd w:val="clear" w:color="auto" w:fill="FFFFFF"/>
+        <w:spacing w:after="0" w:line="240" w:lineRule="auto"/>
+        <w:rPr>
+          <w:rFonts w:ascii="Arial" w:eastAsia="Times New Roman" w:hAnsi="Arial" w:cs="Arial"/>
+          <w:color w:val="222222"/>
+          <w:sz w:val="20"/>
+          <w:szCs w:val="20"/>
+        </w:rPr>
+      </w:pPr>
+      <w:r>
+        <w:rPr>
+          <w:rFonts w:ascii="Arial" w:eastAsia="Times New Roman" w:hAnsi="Arial" w:cs="Arial"/>
+          <w:color w:val="222222"/>
+          <w:sz w:val="20"/>
+          <w:szCs w:val="20"/>
+        </w:rPr>
+        <w:br/>
+      </w:r>
+      <w:r>
+        <w:rPr>
+          <w:rFonts w:ascii="Arial" w:eastAsia="Times New Roman" w:hAnsi="Arial" w:cs="Arial"/>
+          <w:b/>
+          <w:bCs/>
+          <w:color w:val="222222"/>
+          <w:sz w:val="20"/>
+          <w:szCs w:val="20"/>
+        </w:rPr>
+        <w:t>4. An aggregated measure of narrative conservatism</w:t>
+      </w:r>
+      <w:r>
+        <w:rPr>
+          <w:rFonts w:ascii="Arial" w:eastAsia="Times New Roman" w:hAnsi="Arial" w:cs="Arial"/>
+          <w:color w:val="222222"/>
+          <w:sz w:val="20"/>
+          <w:szCs w:val="20"/>
+        </w:rPr>
+        <w:t> </w:t>
+      </w:r>
+    </w:p>
+    <w:p>
+      <w:pPr>
+        <w:shd w:val="clear" w:color="auto" w:fill="FFFFFF"/>
+        <w:spacing w:after="0" w:line="240" w:lineRule="auto"/>
+        <w:rPr>
+          <w:rFonts w:ascii="Arial" w:eastAsia="Times New Roman" w:hAnsi="Arial" w:cs="Arial"/>
+          <w:color w:val="222222"/>
+          <w:sz w:val="20"/>
+          <w:szCs w:val="20"/>
+        </w:rPr>
+      </w:pPr>
+      <w:r>
+        <w:rPr>
+          <w:rFonts w:ascii="Arial" w:eastAsia="Times New Roman" w:hAnsi="Arial" w:cs="Arial"/>
+          <w:color w:val="222222"/>
+          <w:sz w:val="20"/>
+          <w:szCs w:val="20"/>
+        </w:rPr>
+        <w:t>Bea suggested to create an aggregate measure of narrative conservatism encompassing all three dimensions: length, tone and timeliness. This is feasible, but at the cost of losing granularity. Is it really necessary? Maybe for future research?</w:t>
+      </w:r>
+    </w:p>
+    <w:p>
+      <w:pPr>
+        <w:shd w:val="clear" w:color="auto" w:fill="FFFFFF"/>
+        <w:spacing w:after="0" w:line="240" w:lineRule="auto"/>
+        <w:rPr>
+          <w:rFonts w:ascii="Arial" w:eastAsia="Times New Roman" w:hAnsi="Arial" w:cs="Arial"/>
+          <w:color w:val="222222"/>
+          <w:sz w:val="20"/>
+          <w:szCs w:val="20"/>
+        </w:rPr>
+      </w:pPr>
+      <w:r>
+        <w:rPr>
+          <w:rFonts w:ascii="Arial" w:eastAsia="Times New Roman" w:hAnsi="Arial" w:cs="Arial"/>
+          <w:color w:val="222222"/>
+          <w:sz w:val="20"/>
+          <w:szCs w:val="20"/>
+        </w:rPr>
+        <w:br/>
+      </w:r>
+      <w:r>
+        <w:rPr>
+          <w:rFonts w:ascii="Arial" w:eastAsia="Times New Roman" w:hAnsi="Arial" w:cs="Arial"/>
+          <w:b/>
+          <w:bCs/>
+          <w:color w:val="222222"/>
+          <w:sz w:val="20"/>
+          <w:szCs w:val="20"/>
+        </w:rPr>
+        <w:t>5. Fixes for the criticism of Basu Model</w:t>
+      </w:r>
+      <w:r>
+        <w:rPr>
+          <w:rFonts w:ascii="Arial" w:eastAsia="Times New Roman" w:hAnsi="Arial" w:cs="Arial"/>
+          <w:color w:val="222222"/>
+          <w:sz w:val="20"/>
+          <w:szCs w:val="20"/>
+        </w:rPr>
+        <w:br/>
+      </w:r>
+      <w:r>
+        <w:rPr>
+          <w:rFonts w:ascii="Arial" w:eastAsia="Times New Roman" w:hAnsi="Arial" w:cs="Arial"/>
+          <w:b/>
+          <w:bCs/>
+          <w:color w:val="222222"/>
+          <w:sz w:val="20"/>
+          <w:szCs w:val="20"/>
+        </w:rPr>
+        <w:lastRenderedPageBreak/>
+        <w:t>a. </w:t>
+      </w:r>
+      <w:r>
+        <w:rPr>
+          <w:rFonts w:ascii="Arial" w:eastAsia="Times New Roman" w:hAnsi="Arial" w:cs="Arial"/>
+          <w:color w:val="222222"/>
+          <w:sz w:val="20"/>
+          <w:szCs w:val="20"/>
+        </w:rPr>
+        <w:t>Remedies suggested in Ball and Shivakumar 2013 already implemented: 1) firm fixed effects 2) adding SIZE MTB LEV as controls</w:t>
+      </w:r>
+      <w:r>
+        <w:rPr>
+          <w:rFonts w:ascii="Arial" w:eastAsia="Times New Roman" w:hAnsi="Arial" w:cs="Arial"/>
+          <w:color w:val="222222"/>
+          <w:sz w:val="20"/>
+          <w:szCs w:val="20"/>
+        </w:rPr>
+        <w:br/>
+      </w:r>
+      <w:r>
+        <w:rPr>
+          <w:rFonts w:ascii="Arial" w:eastAsia="Times New Roman" w:hAnsi="Arial" w:cs="Arial"/>
+          <w:b/>
+          <w:bCs/>
+          <w:color w:val="222222"/>
+          <w:sz w:val="20"/>
+          <w:szCs w:val="20"/>
+        </w:rPr>
+        <w:t>b. </w:t>
+      </w:r>
+      <w:r>
+        <w:rPr>
+          <w:rFonts w:ascii="Arial" w:eastAsia="Times New Roman" w:hAnsi="Arial" w:cs="Arial"/>
+          <w:color w:val="222222"/>
+          <w:sz w:val="20"/>
+          <w:szCs w:val="20"/>
+        </w:rPr>
+        <w:t>Alternative models of conditional conservatism? Accrual-CFO model proposed by Ball and Shivakumar 2005</w:t>
+      </w:r>
+      <w:r>
+        <w:rPr>
+          <w:rFonts w:ascii="Arial" w:eastAsia="Times New Roman" w:hAnsi="Arial" w:cs="Arial"/>
+          <w:color w:val="222222"/>
+          <w:sz w:val="20"/>
+          <w:szCs w:val="20"/>
+        </w:rPr>
+        <w:br/>
+      </w:r>
+      <w:r>
+        <w:rPr>
+          <w:rFonts w:ascii="Arial" w:eastAsia="Times New Roman" w:hAnsi="Arial" w:cs="Arial"/>
+          <w:b/>
+          <w:bCs/>
+          <w:color w:val="222222"/>
+          <w:sz w:val="20"/>
+          <w:szCs w:val="20"/>
+        </w:rPr>
+        <w:t>c.</w:t>
+      </w:r>
+      <w:r>
+        <w:rPr>
+          <w:rFonts w:ascii="Arial" w:eastAsia="Times New Roman" w:hAnsi="Arial" w:cs="Arial"/>
+          <w:color w:val="222222"/>
+          <w:sz w:val="20"/>
+          <w:szCs w:val="20"/>
+        </w:rPr>
+        <w:t> Incorporating remedies suggested by Badia et al. 2020?</w:t>
+      </w:r>
+    </w:p>
+    <w:p>
+      <w:pPr>
+        <w:shd w:val="clear" w:color="auto" w:fill="FFFFFF"/>
+        <w:spacing w:after="0" w:line="240" w:lineRule="auto"/>
+        <w:rPr>
+          <w:rFonts w:ascii="Arial" w:eastAsia="Times New Roman" w:hAnsi="Arial" w:cs="Arial"/>
+          <w:color w:val="222222"/>
+          <w:sz w:val="20"/>
+          <w:szCs w:val="20"/>
+        </w:rPr>
+      </w:pPr>
+      <w:r>
+        <w:rPr>
+          <w:rFonts w:ascii="Arial" w:eastAsia="Times New Roman" w:hAnsi="Arial" w:cs="Arial"/>
+          <w:color w:val="222222"/>
+          <w:sz w:val="20"/>
+          <w:szCs w:val="20"/>
+        </w:rPr>
+        <w:br/>
+      </w:r>
+      <w:r>
+        <w:rPr>
+          <w:rFonts w:ascii="Arial" w:eastAsia="Times New Roman" w:hAnsi="Arial" w:cs="Arial"/>
+          <w:b/>
+          <w:bCs/>
+          <w:color w:val="222222"/>
+          <w:sz w:val="20"/>
+          <w:szCs w:val="20"/>
+        </w:rPr>
+        <w:t>6. Format issues</w:t>
+      </w:r>
+    </w:p>
+    <w:p>
+      <w:pPr>
+        <w:shd w:val="clear" w:color="auto" w:fill="FFFFFF"/>
+        <w:spacing w:after="0" w:line="240" w:lineRule="auto"/>
+        <w:rPr>
+          <w:rFonts w:ascii="Arial" w:eastAsia="Times New Roman" w:hAnsi="Arial" w:cs="Arial"/>
+          <w:color w:val="222222"/>
+          <w:sz w:val="20"/>
+          <w:szCs w:val="20"/>
+        </w:rPr>
+      </w:pPr>
+      <w:r>
+        <w:rPr>
+          <w:rFonts w:ascii="Arial" w:eastAsia="Times New Roman" w:hAnsi="Arial" w:cs="Arial"/>
+          <w:color w:val="222222"/>
+          <w:sz w:val="20"/>
+          <w:szCs w:val="20"/>
+        </w:rPr>
+        <w:t>Table descriptions are too long to be on the same page with the tables after adjusting the margin and from A4 to letterpaper. Can I use a different margin style in the table and appendix section?</w:t>
+      </w:r>
+    </w:p>
+    <w:p>
+      <w:pPr>
+        <w:shd w:val="clear" w:color="auto" w:fill="FFFFFF"/>
+        <w:spacing w:after="0" w:line="240" w:lineRule="auto"/>
+        <w:rPr>
+          <w:rFonts w:ascii="Arial" w:eastAsia="Times New Roman" w:hAnsi="Arial" w:cs="Arial"/>
+          <w:color w:val="222222"/>
+          <w:sz w:val="20"/>
+          <w:szCs w:val="20"/>
+        </w:rPr>
+      </w:pPr>
+    </w:p>
+    <w:p>
+      <w:pPr>
+        <w:shd w:val="clear" w:color="auto" w:fill="FFFFFF"/>
+        <w:spacing w:after="0" w:line="240" w:lineRule="auto"/>
+        <w:rPr>
+          <w:rFonts w:ascii="Arial" w:eastAsia="Times New Roman" w:hAnsi="Arial" w:cs="Arial"/>
+          <w:color w:val="222222"/>
+          <w:sz w:val="20"/>
+          <w:szCs w:val="20"/>
+        </w:rPr>
+      </w:pPr>
+      <w:r>
+        <w:rPr>
+          <w:rFonts w:ascii="Arial" w:eastAsia="Times New Roman" w:hAnsi="Arial" w:cs="Arial"/>
+          <w:b/>
+          <w:bCs/>
+          <w:color w:val="222222"/>
+          <w:sz w:val="20"/>
+          <w:szCs w:val="20"/>
+        </w:rPr>
+        <w:t>To do list:</w:t>
+      </w:r>
+    </w:p>
+    <w:p>
+      <w:pPr>
+        <w:shd w:val="clear" w:color="auto" w:fill="FFFFFF"/>
+        <w:spacing w:after="0" w:line="240" w:lineRule="auto"/>
+        <w:rPr>
+          <w:rFonts w:ascii="Arial" w:eastAsia="Times New Roman" w:hAnsi="Arial" w:cs="Arial"/>
+          <w:color w:val="222222"/>
+          <w:sz w:val="20"/>
+          <w:szCs w:val="20"/>
+        </w:rPr>
+      </w:pPr>
+      <w:r>
+        <w:rPr>
+          <w:rFonts w:ascii="Arial" w:eastAsia="Times New Roman" w:hAnsi="Arial" w:cs="Arial"/>
+          <w:color w:val="222222"/>
+          <w:sz w:val="20"/>
+          <w:szCs w:val="20"/>
+        </w:rPr>
+        <w:t>1. Find a proxy for </w:t>
+      </w:r>
+      <w:r>
+        <w:rPr>
+          <w:rFonts w:ascii="Arial" w:eastAsia="Times New Roman" w:hAnsi="Arial" w:cs="Arial"/>
+          <w:b/>
+          <w:bCs/>
+          <w:color w:val="222222"/>
+          <w:sz w:val="20"/>
+          <w:szCs w:val="20"/>
+        </w:rPr>
+        <w:t>unconditional conservatism</w:t>
+      </w:r>
+      <w:r>
+        <w:rPr>
+          <w:rFonts w:ascii="Arial" w:eastAsia="Times New Roman" w:hAnsi="Arial" w:cs="Arial"/>
+          <w:color w:val="222222"/>
+          <w:sz w:val="20"/>
+          <w:szCs w:val="20"/>
+        </w:rPr>
+        <w:t> and test the relationship between narrative v.s. unconditional conservatism </w:t>
+      </w:r>
+    </w:p>
+    <w:p>
+      <w:pPr>
+        <w:shd w:val="clear" w:color="auto" w:fill="FFFFFF"/>
+        <w:spacing w:after="0" w:line="240" w:lineRule="auto"/>
+        <w:rPr>
+          <w:rFonts w:ascii="Arial" w:eastAsia="Times New Roman" w:hAnsi="Arial" w:cs="Arial"/>
+          <w:color w:val="222222"/>
+          <w:sz w:val="20"/>
+          <w:szCs w:val="20"/>
+        </w:rPr>
+      </w:pPr>
+      <w:r>
+        <w:rPr>
+          <w:rFonts w:ascii="Arial" w:eastAsia="Times New Roman" w:hAnsi="Arial" w:cs="Arial"/>
+          <w:color w:val="222222"/>
+          <w:sz w:val="20"/>
+          <w:szCs w:val="20"/>
+        </w:rPr>
+        <w:t>2. Test for </w:t>
+      </w:r>
+      <w:r>
+        <w:rPr>
+          <w:rFonts w:ascii="Arial" w:eastAsia="Times New Roman" w:hAnsi="Arial" w:cs="Arial"/>
+          <w:b/>
+          <w:bCs/>
+          <w:color w:val="222222"/>
+          <w:sz w:val="20"/>
+          <w:szCs w:val="20"/>
+        </w:rPr>
+        <w:t>bunding of good and bad news</w:t>
+      </w:r>
+      <w:r>
+        <w:rPr>
+          <w:rFonts w:ascii="Arial" w:eastAsia="Times New Roman" w:hAnsi="Arial" w:cs="Arial"/>
+          <w:color w:val="222222"/>
+          <w:sz w:val="20"/>
+          <w:szCs w:val="20"/>
+        </w:rPr>
+        <w:t> (Encarna)</w:t>
+      </w:r>
+    </w:p>
+    <w:p>
+      <w:pPr>
+        <w:shd w:val="clear" w:color="auto" w:fill="FFFFFF"/>
+        <w:spacing w:after="0" w:line="240" w:lineRule="auto"/>
+        <w:rPr>
+          <w:rFonts w:ascii="Arial" w:eastAsia="Times New Roman" w:hAnsi="Arial" w:cs="Arial"/>
+          <w:color w:val="222222"/>
+          <w:sz w:val="20"/>
+          <w:szCs w:val="20"/>
+        </w:rPr>
+      </w:pPr>
+      <w:r>
+        <w:rPr>
+          <w:rFonts w:ascii="Arial" w:eastAsia="Times New Roman" w:hAnsi="Arial" w:cs="Arial"/>
+          <w:color w:val="222222"/>
+          <w:sz w:val="20"/>
+          <w:szCs w:val="20"/>
+        </w:rPr>
+        <w:t>3. Sample period is quite long, and thus our results may be confounded by time trends even if we control for time fixed effects. Maybe we can use an additional test to see whether and how a specific event (enactment of </w:t>
+      </w:r>
+      <w:r>
+        <w:rPr>
+          <w:rFonts w:ascii="Arial" w:eastAsia="Times New Roman" w:hAnsi="Arial" w:cs="Arial"/>
+          <w:b/>
+          <w:bCs/>
+          <w:color w:val="222222"/>
+          <w:sz w:val="20"/>
+          <w:szCs w:val="20"/>
+        </w:rPr>
+        <w:t>Reg FD</w:t>
+      </w:r>
+      <w:r>
+        <w:rPr>
+          <w:rFonts w:ascii="Arial" w:eastAsia="Times New Roman" w:hAnsi="Arial" w:cs="Arial"/>
+          <w:color w:val="222222"/>
+          <w:sz w:val="20"/>
+          <w:szCs w:val="20"/>
+        </w:rPr>
+        <w:t>) affects narrative conservatism meaningfully in a relatively short period of time? (Encarna and Bing)</w:t>
+      </w:r>
+    </w:p>
+    <w:p>
+      <w:pPr>
+        <w:shd w:val="clear" w:color="auto" w:fill="FFFFFF"/>
+        <w:spacing w:after="0" w:line="240" w:lineRule="auto"/>
+        <w:rPr>
+          <w:rFonts w:ascii="Arial" w:eastAsia="Times New Roman" w:hAnsi="Arial" w:cs="Arial"/>
+          <w:color w:val="222222"/>
+          <w:sz w:val="20"/>
+          <w:szCs w:val="20"/>
+        </w:rPr>
+      </w:pPr>
+    </w:p>
+    <w:p>
+      <w:pPr>
+        <w:rPr>
+          <w:highlight w:val="cyan"/>
+        </w:rPr>
+      </w:pPr>
+      <w:r>
+        <w:rPr>
+          <w:highlight w:val="cyan"/>
+        </w:rPr>
+        <w:t>1</w:t>
+      </w:r>
+      <w:r>
+        <w:rPr>
+          <w:highlight w:val="cyan"/>
+        </w:rPr>
+        <w:t>1</w:t>
+      </w:r>
+      <w:r>
+        <w:rPr>
+          <w:highlight w:val="cyan"/>
+        </w:rPr>
+        <w:t>/</w:t>
+      </w:r>
+      <w:r>
+        <w:rPr>
+          <w:highlight w:val="cyan"/>
+        </w:rPr>
+        <w:t>2</w:t>
+      </w:r>
+      <w:r>
+        <w:rPr>
+          <w:highlight w:val="cyan"/>
+        </w:rPr>
+        <w:t>/2020</w:t>
+      </w:r>
+    </w:p>
+    <w:p>
+      <w:pPr>
+        <w:pStyle w:val="ListParagraph"/>
+        <w:numPr>
+          <w:ilvl w:val="0"/>
+          <w:numId w:val="33"/>
+        </w:numPr>
+      </w:pPr>
+      <w:r>
+        <w:t>Quantile analyses interpretation</w:t>
+      </w:r>
+    </w:p>
+    <w:p>
+      <w:pPr>
+        <w:pStyle w:val="ListParagraph"/>
+        <w:numPr>
+          <w:ilvl w:val="0"/>
+          <w:numId w:val="33"/>
+        </w:numPr>
+      </w:pPr>
+      <w:r>
+        <w:t xml:space="preserve">CFO </w:t>
+      </w:r>
+      <w:r>
+        <w:t>results suggest that 10-Q narratives are not conservative in length or tone but is conservative in reporting time</w:t>
+      </w:r>
+      <w:r>
+        <w:t xml:space="preserve"> (UT_3)</w:t>
+      </w:r>
+    </w:p>
+    <w:p>
+      <w:r>
+        <w:t xml:space="preserve">To do: </w:t>
+      </w:r>
+    </w:p>
+    <w:p>
+      <w:pPr>
+        <w:pStyle w:val="ListParagraph"/>
+        <w:numPr>
+          <w:ilvl w:val="0"/>
+          <w:numId w:val="34"/>
+        </w:numPr>
+      </w:pPr>
+      <w:r>
+        <w:t>Reg FD</w:t>
+      </w:r>
+    </w:p>
+    <w:p>
+      <w:pPr>
+        <w:pStyle w:val="ListParagraph"/>
+        <w:numPr>
+          <w:ilvl w:val="0"/>
+          <w:numId w:val="34"/>
+        </w:numPr>
+      </w:pPr>
+      <w:r>
+        <w:t>bundling</w:t>
+      </w:r>
+    </w:p>
+    <w:p>
+      <w:pPr>
+        <w:shd w:val="clear" w:color="auto" w:fill="FFFFFF"/>
+        <w:spacing w:after="0" w:line="240" w:lineRule="auto"/>
+        <w:rPr>
+          <w:rFonts w:ascii="Arial" w:eastAsia="Times New Roman" w:hAnsi="Arial" w:cs="Arial"/>
+          <w:color w:val="222222"/>
+          <w:sz w:val="20"/>
+          <w:szCs w:val="20"/>
+        </w:rPr>
+      </w:pPr>
     </w:p>
     <w:sectPr>
       <w:pgSz w:w="12240" w:h="15840"/>
@@ -7882,6 +8622,95 @@
     </w:lvl>
   </w:abstractNum>
   <w:abstractNum w:abstractNumId="8" w15:restartNumberingAfterBreak="0">
+    <w:nsid w:val="1D60186D"/>
+    <w:multiLevelType w:val="hybridMultilevel"/>
+    <w:tmpl w:val="FBCC605C"/>
+    <w:lvl w:ilvl="0" w:tplc="0409000F">
+      <w:start w:val="1"/>
+      <w:numFmt w:val="decimal"/>
+      <w:lvlText w:val="%1."/>
+      <w:lvlJc w:val="left"/>
+      <w:pPr>
+        <w:ind w:left="720" w:hanging="360"/>
+      </w:pPr>
+      <w:rPr>
+        <w:rFonts w:hint="default"/>
+      </w:rPr>
+    </w:lvl>
+    <w:lvl w:ilvl="1" w:tplc="04090019" w:tentative="1">
+      <w:start w:val="1"/>
+      <w:numFmt w:val="lowerLetter"/>
+      <w:lvlText w:val="%2."/>
+      <w:lvlJc w:val="left"/>
+      <w:pPr>
+        <w:ind w:left="1440" w:hanging="360"/>
+      </w:pPr>
+    </w:lvl>
+    <w:lvl w:ilvl="2" w:tplc="0409001B" w:tentative="1">
+      <w:start w:val="1"/>
+      <w:numFmt w:val="lowerRoman"/>
+      <w:lvlText w:val="%3."/>
+      <w:lvlJc w:val="right"/>
+      <w:pPr>
+        <w:ind w:left="2160" w:hanging="180"/>
+      </w:pPr>
+    </w:lvl>
+    <w:lvl w:ilvl="3" w:tplc="0409000F" w:tentative="1">
+      <w:start w:val="1"/>
+      <w:numFmt w:val="decimal"/>
+      <w:lvlText w:val="%4."/>
+      <w:lvlJc w:val="left"/>
+      <w:pPr>
+        <w:ind w:left="2880" w:hanging="360"/>
+      </w:pPr>
+    </w:lvl>
+    <w:lvl w:ilvl="4" w:tplc="04090019" w:tentative="1">
+      <w:start w:val="1"/>
+      <w:numFmt w:val="lowerLetter"/>
+      <w:lvlText w:val="%5."/>
+      <w:lvlJc w:val="left"/>
+      <w:pPr>
+        <w:ind w:left="3600" w:hanging="360"/>
+      </w:pPr>
+    </w:lvl>
+    <w:lvl w:ilvl="5" w:tplc="0409001B" w:tentative="1">
+      <w:start w:val="1"/>
+      <w:numFmt w:val="lowerRoman"/>
+      <w:lvlText w:val="%6."/>
+      <w:lvlJc w:val="right"/>
+      <w:pPr>
+        <w:ind w:left="4320" w:hanging="180"/>
+      </w:pPr>
+    </w:lvl>
+    <w:lvl w:ilvl="6" w:tplc="0409000F" w:tentative="1">
+      <w:start w:val="1"/>
+      <w:numFmt w:val="decimal"/>
+      <w:lvlText w:val="%7."/>
+      <w:lvlJc w:val="left"/>
+      <w:pPr>
+        <w:ind w:left="5040" w:hanging="360"/>
+      </w:pPr>
+    </w:lvl>
+    <w:lvl w:ilvl="7" w:tplc="04090019" w:tentative="1">
+      <w:start w:val="1"/>
+      <w:numFmt w:val="lowerLetter"/>
+      <w:lvlText w:val="%8."/>
+      <w:lvlJc w:val="left"/>
+      <w:pPr>
+        <w:ind w:left="5760" w:hanging="360"/>
+      </w:pPr>
+    </w:lvl>
+    <w:lvl w:ilvl="8" w:tplc="0409001B" w:tentative="1">
+      <w:start w:val="1"/>
+      <w:numFmt w:val="lowerRoman"/>
+      <w:lvlText w:val="%9."/>
+      <w:lvlJc w:val="right"/>
+      <w:pPr>
+        <w:ind w:left="6480" w:hanging="180"/>
+      </w:pPr>
+    </w:lvl>
+  </w:abstractNum>
+  <w:abstractNum w:abstractNumId="9" w15:restartNumberingAfterBreak="0">
     <w:nsid w:val="242E2060"/>
     <w:multiLevelType w:val="hybridMultilevel"/>
     <w:tmpl w:val="FB86DD4E"/>
@@ -7973,7 +8802,7 @@
       </w:pPr>
     </w:lvl>
   </w:abstractNum>
-  <w:abstractNum w:abstractNumId="9" w15:restartNumberingAfterBreak="0">
+  <w:abstractNum w:abstractNumId="10" w15:restartNumberingAfterBreak="0">
     <w:nsid w:val="26070193"/>
     <w:multiLevelType w:val="hybridMultilevel"/>
     <w:tmpl w:val="1C541C26"/>
@@ -8062,7 +8891,7 @@
       </w:pPr>
     </w:lvl>
   </w:abstractNum>
-  <w:abstractNum w:abstractNumId="10" w15:restartNumberingAfterBreak="0">
+  <w:abstractNum w:abstractNumId="11" w15:restartNumberingAfterBreak="0">
     <w:nsid w:val="268619C9"/>
     <w:multiLevelType w:val="hybridMultilevel"/>
     <w:tmpl w:val="42F07CB6"/>
@@ -8151,7 +8980,96 @@
       </w:pPr>
     </w:lvl>
   </w:abstractNum>
-  <w:abstractNum w:abstractNumId="11" w15:restartNumberingAfterBreak="0">
+  <w:abstractNum w:abstractNumId="12" w15:restartNumberingAfterBreak="0">
+    <w:nsid w:val="2701090B"/>
+    <w:multiLevelType w:val="hybridMultilevel"/>
+    <w:tmpl w:val="6B0C0E04"/>
+    <w:lvl w:ilvl="0" w:tplc="0409000F">
+      <w:start w:val="1"/>
+      <w:numFmt w:val="decimal"/>
+      <w:lvlText w:val="%1."/>
+      <w:lvlJc w:val="left"/>
+      <w:pPr>
+        <w:ind w:left="720" w:hanging="360"/>
+      </w:pPr>
+      <w:rPr>
+        <w:rFonts w:hint="default"/>
+      </w:rPr>
+    </w:lvl>
+    <w:lvl w:ilvl="1" w:tplc="04090019">
+      <w:start w:val="1"/>
+      <w:numFmt w:val="lowerLetter"/>
+      <w:lvlText w:val="%2."/>
+      <w:lvlJc w:val="left"/>
+      <w:pPr>
+        <w:ind w:left="1440" w:hanging="360"/>
+      </w:pPr>
+    </w:lvl>
+    <w:lvl w:ilvl="2" w:tplc="0409001B" w:tentative="1">
+      <w:start w:val="1"/>
+      <w:numFmt w:val="lowerRoman"/>
+      <w:lvlText w:val="%3."/>
+      <w:lvlJc w:val="right"/>
+      <w:pPr>
+        <w:ind w:left="2160" w:hanging="180"/>
+      </w:pPr>
+    </w:lvl>
+    <w:lvl w:ilvl="3" w:tplc="0409000F" w:tentative="1">
+      <w:start w:val="1"/>
+      <w:numFmt w:val="decimal"/>
+      <w:lvlText w:val="%4."/>
+      <w:lvlJc w:val="left"/>
+      <w:pPr>
+        <w:ind w:left="2880" w:hanging="360"/>
+      </w:pPr>
+    </w:lvl>
+    <w:lvl w:ilvl="4" w:tplc="04090019" w:tentative="1">
+      <w:start w:val="1"/>
+      <w:numFmt w:val="lowerLetter"/>
+      <w:lvlText w:val="%5."/>
+      <w:lvlJc w:val="left"/>
+      <w:pPr>
+        <w:ind w:left="3600" w:hanging="360"/>
+      </w:pPr>
+    </w:lvl>
+    <w:lvl w:ilvl="5" w:tplc="0409001B" w:tentative="1">
+      <w:start w:val="1"/>
+      <w:numFmt w:val="lowerRoman"/>
+      <w:lvlText w:val="%6."/>
+      <w:lvlJc w:val="right"/>
+      <w:pPr>
+        <w:ind w:left="4320" w:hanging="180"/>
+      </w:pPr>
+    </w:lvl>
+    <w:lvl w:ilvl="6" w:tplc="0409000F" w:tentative="1">
+      <w:start w:val="1"/>
+      <w:numFmt w:val="decimal"/>
+      <w:lvlText w:val="%7."/>
+      <w:lvlJc w:val="left"/>
+      <w:pPr>
+        <w:ind w:left="5040" w:hanging="360"/>
+      </w:pPr>
+    </w:lvl>
+    <w:lvl w:ilvl="7" w:tplc="04090019" w:tentative="1">
+      <w:start w:val="1"/>
+      <w:numFmt w:val="lowerLetter"/>
+      <w:lvlText w:val="%8."/>
+      <w:lvlJc w:val="left"/>
+      <w:pPr>
+        <w:ind w:left="5760" w:hanging="360"/>
+      </w:pPr>
+    </w:lvl>
+    <w:lvl w:ilvl="8" w:tplc="0409001B" w:tentative="1">
+      <w:start w:val="1"/>
+      <w:numFmt w:val="lowerRoman"/>
+      <w:lvlText w:val="%9."/>
+      <w:lvlJc w:val="right"/>
+      <w:pPr>
+        <w:ind w:left="6480" w:hanging="180"/>
+      </w:pPr>
+    </w:lvl>
+  </w:abstractNum>
+  <w:abstractNum w:abstractNumId="13" w15:restartNumberingAfterBreak="0">
     <w:nsid w:val="2B870E1C"/>
     <w:multiLevelType w:val="hybridMultilevel"/>
     <w:tmpl w:val="11C06D6C"/>
@@ -8240,7 +9158,7 @@
       </w:pPr>
     </w:lvl>
   </w:abstractNum>
-  <w:abstractNum w:abstractNumId="12" w15:restartNumberingAfterBreak="0">
+  <w:abstractNum w:abstractNumId="14" w15:restartNumberingAfterBreak="0">
     <w:nsid w:val="2DC3404D"/>
     <w:multiLevelType w:val="hybridMultilevel"/>
     <w:tmpl w:val="BDA87068"/>
@@ -8329,7 +9247,7 @@
       </w:pPr>
     </w:lvl>
   </w:abstractNum>
-  <w:abstractNum w:abstractNumId="13" w15:restartNumberingAfterBreak="0">
+  <w:abstractNum w:abstractNumId="15" w15:restartNumberingAfterBreak="0">
     <w:nsid w:val="3B84677E"/>
     <w:multiLevelType w:val="hybridMultilevel"/>
     <w:tmpl w:val="543882A6"/>
@@ -8418,7 +9336,7 @@
       </w:pPr>
     </w:lvl>
   </w:abstractNum>
-  <w:abstractNum w:abstractNumId="14" w15:restartNumberingAfterBreak="0">
+  <w:abstractNum w:abstractNumId="16" w15:restartNumberingAfterBreak="0">
     <w:nsid w:val="3C6E15FC"/>
     <w:multiLevelType w:val="hybridMultilevel"/>
     <w:tmpl w:val="D5220170"/>
@@ -8507,7 +9425,7 @@
       </w:pPr>
     </w:lvl>
   </w:abstractNum>
-  <w:abstractNum w:abstractNumId="15" w15:restartNumberingAfterBreak="0">
+  <w:abstractNum w:abstractNumId="17" w15:restartNumberingAfterBreak="0">
     <w:nsid w:val="3F02022D"/>
     <w:multiLevelType w:val="hybridMultilevel"/>
     <w:tmpl w:val="AD68E5F8"/>
@@ -8596,7 +9514,7 @@
       </w:pPr>
     </w:lvl>
   </w:abstractNum>
-  <w:abstractNum w:abstractNumId="16" w15:restartNumberingAfterBreak="0">
+  <w:abstractNum w:abstractNumId="18" w15:restartNumberingAfterBreak="0">
     <w:nsid w:val="416E61D8"/>
     <w:multiLevelType w:val="hybridMultilevel"/>
     <w:tmpl w:val="274E5AE2"/>
@@ -8685,7 +9603,7 @@
       </w:pPr>
     </w:lvl>
   </w:abstractNum>
-  <w:abstractNum w:abstractNumId="17" w15:restartNumberingAfterBreak="0">
+  <w:abstractNum w:abstractNumId="19" w15:restartNumberingAfterBreak="0">
     <w:nsid w:val="447216FE"/>
     <w:multiLevelType w:val="hybridMultilevel"/>
     <w:tmpl w:val="33D4ABAC"/>
@@ -8774,7 +9692,7 @@
       </w:pPr>
     </w:lvl>
   </w:abstractNum>
-  <w:abstractNum w:abstractNumId="18" w15:restartNumberingAfterBreak="0">
+  <w:abstractNum w:abstractNumId="20" w15:restartNumberingAfterBreak="0">
     <w:nsid w:val="4A556808"/>
     <w:multiLevelType w:val="hybridMultilevel"/>
     <w:tmpl w:val="E0221484"/>
@@ -8863,7 +9781,7 @@
       </w:pPr>
     </w:lvl>
   </w:abstractNum>
-  <w:abstractNum w:abstractNumId="19" w15:restartNumberingAfterBreak="0">
+  <w:abstractNum w:abstractNumId="21" w15:restartNumberingAfterBreak="0">
     <w:nsid w:val="4B4E42A6"/>
     <w:multiLevelType w:val="hybridMultilevel"/>
     <w:tmpl w:val="0A9C879C"/>
@@ -8952,7 +9870,7 @@
       </w:pPr>
     </w:lvl>
   </w:abstractNum>
-  <w:abstractNum w:abstractNumId="20" w15:restartNumberingAfterBreak="0">
+  <w:abstractNum w:abstractNumId="22" w15:restartNumberingAfterBreak="0">
     <w:nsid w:val="4C940EB3"/>
     <w:multiLevelType w:val="hybridMultilevel"/>
     <w:tmpl w:val="37425C88"/>
@@ -9065,7 +9983,96 @@
       </w:rPr>
     </w:lvl>
   </w:abstractNum>
-  <w:abstractNum w:abstractNumId="21" w15:restartNumberingAfterBreak="0">
+  <w:abstractNum w:abstractNumId="23" w15:restartNumberingAfterBreak="0">
+    <w:nsid w:val="4CC55494"/>
+    <w:multiLevelType w:val="hybridMultilevel"/>
+    <w:tmpl w:val="D706BFC4"/>
+    <w:lvl w:ilvl="0" w:tplc="0409000F">
+      <w:start w:val="1"/>
+      <w:numFmt w:val="decimal"/>
+      <w:lvlText w:val="%1."/>
+      <w:lvlJc w:val="left"/>
+      <w:pPr>
+        <w:ind w:left="720" w:hanging="360"/>
+      </w:pPr>
+      <w:rPr>
+        <w:rFonts w:hint="default"/>
+      </w:rPr>
+    </w:lvl>
+    <w:lvl w:ilvl="1" w:tplc="04090019">
+      <w:start w:val="1"/>
+      <w:numFmt w:val="lowerLetter"/>
+      <w:lvlText w:val="%2."/>
+      <w:lvlJc w:val="left"/>
+      <w:pPr>
+        <w:ind w:left="1440" w:hanging="360"/>
+      </w:pPr>
+    </w:lvl>
+    <w:lvl w:ilvl="2" w:tplc="0409001B" w:tentative="1">
+      <w:start w:val="1"/>
+      <w:numFmt w:val="lowerRoman"/>
+      <w:lvlText w:val="%3."/>
+      <w:lvlJc w:val="right"/>
+      <w:pPr>
+        <w:ind w:left="2160" w:hanging="180"/>
+      </w:pPr>
+    </w:lvl>
+    <w:lvl w:ilvl="3" w:tplc="0409000F" w:tentative="1">
+      <w:start w:val="1"/>
+      <w:numFmt w:val="decimal"/>
+      <w:lvlText w:val="%4."/>
+      <w:lvlJc w:val="left"/>
+      <w:pPr>
+        <w:ind w:left="2880" w:hanging="360"/>
+      </w:pPr>
+    </w:lvl>
+    <w:lvl w:ilvl="4" w:tplc="04090019" w:tentative="1">
+      <w:start w:val="1"/>
+      <w:numFmt w:val="lowerLetter"/>
+      <w:lvlText w:val="%5."/>
+      <w:lvlJc w:val="left"/>
+      <w:pPr>
+        <w:ind w:left="3600" w:hanging="360"/>
+      </w:pPr>
+    </w:lvl>
+    <w:lvl w:ilvl="5" w:tplc="0409001B" w:tentative="1">
+      <w:start w:val="1"/>
+      <w:numFmt w:val="lowerRoman"/>
+      <w:lvlText w:val="%6."/>
+      <w:lvlJc w:val="right"/>
+      <w:pPr>
+        <w:ind w:left="4320" w:hanging="180"/>
+      </w:pPr>
+    </w:lvl>
+    <w:lvl w:ilvl="6" w:tplc="0409000F" w:tentative="1">
+      <w:start w:val="1"/>
+      <w:numFmt w:val="decimal"/>
+      <w:lvlText w:val="%7."/>
+      <w:lvlJc w:val="left"/>
+      <w:pPr>
+        <w:ind w:left="5040" w:hanging="360"/>
+      </w:pPr>
+    </w:lvl>
+    <w:lvl w:ilvl="7" w:tplc="04090019" w:tentative="1">
+      <w:start w:val="1"/>
+      <w:numFmt w:val="lowerLetter"/>
+      <w:lvlText w:val="%8."/>
+      <w:lvlJc w:val="left"/>
+      <w:pPr>
+        <w:ind w:left="5760" w:hanging="360"/>
+      </w:pPr>
+    </w:lvl>
+    <w:lvl w:ilvl="8" w:tplc="0409001B" w:tentative="1">
+      <w:start w:val="1"/>
+      <w:numFmt w:val="lowerRoman"/>
+      <w:lvlText w:val="%9."/>
+      <w:lvlJc w:val="right"/>
+      <w:pPr>
+        <w:ind w:left="6480" w:hanging="180"/>
+      </w:pPr>
+    </w:lvl>
+  </w:abstractNum>
+  <w:abstractNum w:abstractNumId="24" w15:restartNumberingAfterBreak="0">
     <w:nsid w:val="4ED91B41"/>
     <w:multiLevelType w:val="hybridMultilevel"/>
     <w:tmpl w:val="0A9C879C"/>
@@ -9154,7 +10161,7 @@
       </w:pPr>
     </w:lvl>
   </w:abstractNum>
-  <w:abstractNum w:abstractNumId="22" w15:restartNumberingAfterBreak="0">
+  <w:abstractNum w:abstractNumId="25" w15:restartNumberingAfterBreak="0">
     <w:nsid w:val="51F209F5"/>
     <w:multiLevelType w:val="hybridMultilevel"/>
     <w:tmpl w:val="6B0C0E04"/>
@@ -9243,7 +10250,7 @@
       </w:pPr>
     </w:lvl>
   </w:abstractNum>
-  <w:abstractNum w:abstractNumId="23" w15:restartNumberingAfterBreak="0">
+  <w:abstractNum w:abstractNumId="26" w15:restartNumberingAfterBreak="0">
     <w:nsid w:val="53506136"/>
     <w:multiLevelType w:val="hybridMultilevel"/>
     <w:tmpl w:val="8E70EBC0"/>
@@ -9332,7 +10339,7 @@
       </w:pPr>
     </w:lvl>
   </w:abstractNum>
-  <w:abstractNum w:abstractNumId="24" w15:restartNumberingAfterBreak="0">
+  <w:abstractNum w:abstractNumId="27" w15:restartNumberingAfterBreak="0">
     <w:nsid w:val="558B7575"/>
     <w:multiLevelType w:val="hybridMultilevel"/>
     <w:tmpl w:val="93C2ED4E"/>
@@ -9421,7 +10428,96 @@
       </w:pPr>
     </w:lvl>
   </w:abstractNum>
-  <w:abstractNum w:abstractNumId="25" w15:restartNumberingAfterBreak="0">
+  <w:abstractNum w:abstractNumId="28" w15:restartNumberingAfterBreak="0">
+    <w:nsid w:val="5B07599B"/>
+    <w:multiLevelType w:val="hybridMultilevel"/>
+    <w:tmpl w:val="47DC4C12"/>
+    <w:lvl w:ilvl="0" w:tplc="0409000F">
+      <w:start w:val="1"/>
+      <w:numFmt w:val="decimal"/>
+      <w:lvlText w:val="%1."/>
+      <w:lvlJc w:val="left"/>
+      <w:pPr>
+        <w:ind w:left="720" w:hanging="360"/>
+      </w:pPr>
+      <w:rPr>
+        <w:rFonts w:hint="default"/>
+      </w:rPr>
+    </w:lvl>
+    <w:lvl w:ilvl="1" w:tplc="04090019" w:tentative="1">
+      <w:start w:val="1"/>
+      <w:numFmt w:val="lowerLetter"/>
+      <w:lvlText w:val="%2."/>
+      <w:lvlJc w:val="left"/>
+      <w:pPr>
+        <w:ind w:left="1440" w:hanging="360"/>
+      </w:pPr>
+    </w:lvl>
+    <w:lvl w:ilvl="2" w:tplc="0409001B" w:tentative="1">
+      <w:start w:val="1"/>
+      <w:numFmt w:val="lowerRoman"/>
+      <w:lvlText w:val="%3."/>
+      <w:lvlJc w:val="right"/>
+      <w:pPr>
+        <w:ind w:left="2160" w:hanging="180"/>
+      </w:pPr>
+    </w:lvl>
+    <w:lvl w:ilvl="3" w:tplc="0409000F" w:tentative="1">
+      <w:start w:val="1"/>
+      <w:numFmt w:val="decimal"/>
+      <w:lvlText w:val="%4."/>
+      <w:lvlJc w:val="left"/>
+      <w:pPr>
+        <w:ind w:left="2880" w:hanging="360"/>
+      </w:pPr>
+    </w:lvl>
+    <w:lvl w:ilvl="4" w:tplc="04090019" w:tentative="1">
+      <w:start w:val="1"/>
+      <w:numFmt w:val="lowerLetter"/>
+      <w:lvlText w:val="%5."/>
+      <w:lvlJc w:val="left"/>
+      <w:pPr>
+        <w:ind w:left="3600" w:hanging="360"/>
+      </w:pPr>
+    </w:lvl>
+    <w:lvl w:ilvl="5" w:tplc="0409001B" w:tentative="1">
+      <w:start w:val="1"/>
+      <w:numFmt w:val="lowerRoman"/>
+      <w:lvlText w:val="%6."/>
+      <w:lvlJc w:val="right"/>
+      <w:pPr>
+        <w:ind w:left="4320" w:hanging="180"/>
+      </w:pPr>
+    </w:lvl>
+    <w:lvl w:ilvl="6" w:tplc="0409000F" w:tentative="1">
+      <w:start w:val="1"/>
+      <w:numFmt w:val="decimal"/>
+      <w:lvlText w:val="%7."/>
+      <w:lvlJc w:val="left"/>
+      <w:pPr>
+        <w:ind w:left="5040" w:hanging="360"/>
+      </w:pPr>
+    </w:lvl>
+    <w:lvl w:ilvl="7" w:tplc="04090019" w:tentative="1">
+      <w:start w:val="1"/>
+      <w:numFmt w:val="lowerLetter"/>
+      <w:lvlText w:val="%8."/>
+      <w:lvlJc w:val="left"/>
+      <w:pPr>
+        <w:ind w:left="5760" w:hanging="360"/>
+      </w:pPr>
+    </w:lvl>
+    <w:lvl w:ilvl="8" w:tplc="0409001B" w:tentative="1">
+      <w:start w:val="1"/>
+      <w:numFmt w:val="lowerRoman"/>
+      <w:lvlText w:val="%9."/>
+      <w:lvlJc w:val="right"/>
+      <w:pPr>
+        <w:ind w:left="6480" w:hanging="180"/>
+      </w:pPr>
+    </w:lvl>
+  </w:abstractNum>
+  <w:abstractNum w:abstractNumId="29" w15:restartNumberingAfterBreak="0">
     <w:nsid w:val="69E6728A"/>
     <w:multiLevelType w:val="hybridMultilevel"/>
     <w:tmpl w:val="11683B72"/>
@@ -9510,7 +10606,7 @@
       </w:pPr>
     </w:lvl>
   </w:abstractNum>
-  <w:abstractNum w:abstractNumId="26" w15:restartNumberingAfterBreak="0">
+  <w:abstractNum w:abstractNumId="30" w15:restartNumberingAfterBreak="0">
     <w:nsid w:val="6BE801A2"/>
     <w:multiLevelType w:val="hybridMultilevel"/>
     <w:tmpl w:val="938CE034"/>
@@ -9599,7 +10695,7 @@
       </w:pPr>
     </w:lvl>
   </w:abstractNum>
-  <w:abstractNum w:abstractNumId="27" w15:restartNumberingAfterBreak="0">
+  <w:abstractNum w:abstractNumId="31" w15:restartNumberingAfterBreak="0">
     <w:nsid w:val="74471701"/>
     <w:multiLevelType w:val="hybridMultilevel"/>
     <w:tmpl w:val="A2A4F3EC"/>
@@ -9688,7 +10784,7 @@
       </w:pPr>
     </w:lvl>
   </w:abstractNum>
-  <w:abstractNum w:abstractNumId="28" w15:restartNumberingAfterBreak="0">
+  <w:abstractNum w:abstractNumId="32" w15:restartNumberingAfterBreak="0">
     <w:nsid w:val="76002E12"/>
     <w:multiLevelType w:val="multilevel"/>
     <w:tmpl w:val="3D86A9F4"/>
@@ -9801,7 +10897,7 @@
       </w:pPr>
     </w:lvl>
   </w:abstractNum>
-  <w:abstractNum w:abstractNumId="29" w15:restartNumberingAfterBreak="0">
+  <w:abstractNum w:abstractNumId="33" w15:restartNumberingAfterBreak="0">
     <w:nsid w:val="7B042264"/>
     <w:multiLevelType w:val="hybridMultilevel"/>
     <w:tmpl w:val="93780B3E"/>
@@ -9891,64 +10987,64 @@
     </w:lvl>
   </w:abstractNum>
   <w:num w:numId="1">
-    <w:abstractNumId w:val="13"/>
+    <w:abstractNumId w:val="15"/>
   </w:num>
   <w:num w:numId="2">
-    <w:abstractNumId w:val="25"/>
+    <w:abstractNumId w:val="29"/>
   </w:num>
   <w:num w:numId="3">
-    <w:abstractNumId w:val="9"/>
+    <w:abstractNumId w:val="10"/>
   </w:num>
   <w:num w:numId="4">
+    <w:abstractNumId w:val="18"/>
+  </w:num>
+  <w:num w:numId="5">
+    <w:abstractNumId w:val="19"/>
+  </w:num>
+  <w:num w:numId="6">
     <w:abstractNumId w:val="16"/>
   </w:num>
-  <w:num w:numId="5">
-    <w:abstractNumId w:val="17"/>
-  </w:num>
-  <w:num w:numId="6">
-    <w:abstractNumId w:val="14"/>
-  </w:num>
   <w:num w:numId="7">
-    <w:abstractNumId w:val="27"/>
+    <w:abstractNumId w:val="31"/>
   </w:num>
   <w:num w:numId="8">
     <w:abstractNumId w:val="2"/>
   </w:num>
   <w:num w:numId="9">
-    <w:abstractNumId w:val="15"/>
+    <w:abstractNumId w:val="17"/>
   </w:num>
   <w:num w:numId="10">
-    <w:abstractNumId w:val="24"/>
+    <w:abstractNumId w:val="27"/>
   </w:num>
   <w:num w:numId="11">
-    <w:abstractNumId w:val="26"/>
+    <w:abstractNumId w:val="30"/>
   </w:num>
   <w:num w:numId="12">
-    <w:abstractNumId w:val="8"/>
+    <w:abstractNumId w:val="9"/>
   </w:num>
   <w:num w:numId="13">
     <w:abstractNumId w:val="1"/>
   </w:num>
   <w:num w:numId="14">
-    <w:abstractNumId w:val="23"/>
+    <w:abstractNumId w:val="26"/>
   </w:num>
   <w:num w:numId="15">
-    <w:abstractNumId w:val="11"/>
+    <w:abstractNumId w:val="13"/>
   </w:num>
   <w:num w:numId="16">
-    <w:abstractNumId w:val="20"/>
+    <w:abstractNumId w:val="22"/>
   </w:num>
   <w:num w:numId="17">
     <w:abstractNumId w:val="0"/>
   </w:num>
   <w:num w:numId="18">
-    <w:abstractNumId w:val="12"/>
+    <w:abstractNumId w:val="14"/>
   </w:num>
   <w:num w:numId="19">
     <w:abstractNumId w:val="4"/>
   </w:num>
   <w:num w:numId="20">
-    <w:abstractNumId w:val="18"/>
+    <w:abstractNumId w:val="20"/>
   </w:num>
   <w:num w:numId="21">
     <w:abstractNumId w:val="6"/>
@@ -9957,28 +11053,40 @@
     <w:abstractNumId w:val="5"/>
   </w:num>
   <w:num w:numId="23">
-    <w:abstractNumId w:val="29"/>
+    <w:abstractNumId w:val="33"/>
   </w:num>
   <w:num w:numId="24">
     <w:abstractNumId w:val="7"/>
   </w:num>
   <w:num w:numId="25">
-    <w:abstractNumId w:val="21"/>
+    <w:abstractNumId w:val="24"/>
   </w:num>
   <w:num w:numId="26">
-    <w:abstractNumId w:val="10"/>
+    <w:abstractNumId w:val="11"/>
   </w:num>
   <w:num w:numId="27">
-    <w:abstractNumId w:val="28"/>
+    <w:abstractNumId w:val="32"/>
   </w:num>
   <w:num w:numId="28">
     <w:abstractNumId w:val="3"/>
   </w:num>
   <w:num w:numId="29">
-    <w:abstractNumId w:val="19"/>
+    <w:abstractNumId w:val="21"/>
   </w:num>
   <w:num w:numId="30">
-    <w:abstractNumId w:val="22"/>
+    <w:abstractNumId w:val="25"/>
+  </w:num>
+  <w:num w:numId="31">
+    <w:abstractNumId w:val="12"/>
+  </w:num>
+  <w:num w:numId="32">
+    <w:abstractNumId w:val="23"/>
+  </w:num>
+  <w:num w:numId="33">
+    <w:abstractNumId w:val="28"/>
+  </w:num>
+  <w:num w:numId="34">
+    <w:abstractNumId w:val="8"/>
   </w:num>
 </w:numbering>
 </file>

</xml_diff>

<commit_message>
add tables: 9, 10, 11
</commit_message>
<xml_diff>
--- a/Meetings NC.docx
+++ b/Meetings NC.docx
@@ -27,15 +27,7 @@
         </w:numPr>
       </w:pPr>
       <w:r>
-        <w:t xml:space="preserve">What </w:t>
-      </w:r>
-      <w:proofErr w:type="gramStart"/>
-      <w:r>
-        <w:t>I’ve</w:t>
-      </w:r>
-      <w:proofErr w:type="gramEnd"/>
-      <w:r>
-        <w:t xml:space="preserve"> been doing</w:t>
+        <w:t>What I’ve been doing</w:t>
       </w:r>
       <w:r>
         <w:rPr>
@@ -78,15 +70,7 @@
         </w:numPr>
       </w:pPr>
       <w:r>
-        <w:t xml:space="preserve">Replicating some textual analysis paper: </w:t>
-      </w:r>
-      <w:proofErr w:type="spellStart"/>
-      <w:r>
-        <w:t>tetlock</w:t>
-      </w:r>
-      <w:proofErr w:type="spellEnd"/>
-      <w:r>
-        <w:t xml:space="preserve"> (2007)</w:t>
+        <w:t>Replicating some textual analysis paper: tetlock (2007)</w:t>
       </w:r>
     </w:p>
     <w:p>
@@ -123,40 +107,26 @@
         <w:rPr>
           <w:highlight w:val="yellow"/>
         </w:rPr>
-        <w:t xml:space="preserve">Debt </w:t>
-      </w:r>
-      <w:proofErr w:type="gramStart"/>
+        <w:t xml:space="preserve">Debt contracting: relationship lending; </w:t>
+      </w:r>
       <w:r>
         <w:rPr>
           <w:highlight w:val="yellow"/>
         </w:rPr>
-        <w:t>contracting:</w:t>
-      </w:r>
-      <w:proofErr w:type="gramEnd"/>
+        <w:t>m</w:t>
+      </w:r>
       <w:r>
         <w:rPr>
           <w:highlight w:val="yellow"/>
         </w:rPr>
-        <w:t xml:space="preserve"> relationship lending; </w:t>
-      </w:r>
+        <w:t>ore specific point</w:t>
+      </w:r>
+    </w:p>
+    <w:p>
       <w:r>
         <w:rPr>
           <w:highlight w:val="yellow"/>
         </w:rPr>
-        <w:t>m</w:t>
-      </w:r>
-      <w:r>
-        <w:rPr>
-          <w:highlight w:val="yellow"/>
-        </w:rPr>
-        <w:t>ore specific point</w:t>
-      </w:r>
-    </w:p>
-    <w:p>
-      <w:r>
-        <w:rPr>
-          <w:highlight w:val="yellow"/>
-        </w:rPr>
         <w:t>What is conservatism in texts: Reading 10-ks; Industry with bloated B/S?</w:t>
       </w:r>
     </w:p>
@@ -178,22 +148,14 @@
         <w:rPr>
           <w:highlight w:val="cyan"/>
         </w:rPr>
-        <w:t>/2019: CONS+CSR/CONS+TXA/</w:t>
-      </w:r>
-      <w:proofErr w:type="spellStart"/>
+        <w:t>/2019: CONS+CSR/CONS+TXA/TXA+</w:t>
+      </w:r>
       <w:r>
         <w:rPr>
           <w:highlight w:val="cyan"/>
         </w:rPr>
-        <w:t>TXA+</w:t>
-      </w:r>
-      <w:r>
-        <w:rPr>
-          <w:highlight w:val="cyan"/>
-        </w:rPr>
         <w:t>traits</w:t>
       </w:r>
-      <w:proofErr w:type="spellEnd"/>
     </w:p>
     <w:p>
       <w:pPr>
@@ -251,29 +213,8 @@
       <w:pPr>
         <w:pStyle w:val="ListParagraph"/>
       </w:pPr>
-      <w:proofErr w:type="spellStart"/>
-      <w:r>
-        <w:t>Penalva</w:t>
-      </w:r>
-      <w:proofErr w:type="spellEnd"/>
-      <w:r>
-        <w:t xml:space="preserve"> and </w:t>
-      </w:r>
-      <w:proofErr w:type="spellStart"/>
-      <w:r>
-        <w:t>Wagenhofer</w:t>
-      </w:r>
-      <w:proofErr w:type="spellEnd"/>
-      <w:r>
-        <w:t xml:space="preserve"> (2019) and </w:t>
-      </w:r>
-      <w:proofErr w:type="spellStart"/>
-      <w:r>
-        <w:t>Giner</w:t>
-      </w:r>
-      <w:proofErr w:type="spellEnd"/>
-      <w:r>
-        <w:t xml:space="preserve"> and Mora (2019)</w:t>
+      <w:r>
+        <w:t>Penalva and Wagenhofer (2019) and Giner and Mora (2019)</w:t>
       </w:r>
       <w:r>
         <w:t xml:space="preserve"> </w:t>
@@ -300,15 +241,7 @@
         <w:pStyle w:val="ListParagraph"/>
       </w:pPr>
       <w:r>
-        <w:t xml:space="preserve">Li (2010), Loughran and McDonald (2016), Kravet and </w:t>
-      </w:r>
-      <w:proofErr w:type="spellStart"/>
-      <w:r>
-        <w:t>Muslu</w:t>
-      </w:r>
-      <w:proofErr w:type="spellEnd"/>
-      <w:r>
-        <w:t xml:space="preserve"> (2013)</w:t>
+        <w:t>Li (2010), Loughran and McDonald (2016), Kravet and Muslu (2013)</w:t>
       </w:r>
       <w:r>
         <w:t xml:space="preserve"> – </w:t>
@@ -359,13 +292,8 @@
       <w:r>
         <w:t xml:space="preserve">Reading corporate fillings, to see how firms disclose risk. Timeliness of bad news (industry shock, </w:t>
       </w:r>
-      <w:proofErr w:type="gramStart"/>
-      <w:r>
-        <w:t>more or less good/bad</w:t>
-      </w:r>
-      <w:proofErr w:type="gramEnd"/>
-      <w:r>
-        <w:t xml:space="preserve"> future events discussion)</w:t>
+      <w:r>
+        <w:t>more or less good/bad future events discussion)</w:t>
       </w:r>
       <w:r>
         <w:t xml:space="preserve"> recognition.</w:t>
@@ -625,41 +553,19 @@
         <w:rPr>
           <w:color w:val="FF0000"/>
         </w:rPr>
-        <w:t xml:space="preserve">, </w:t>
-      </w:r>
-      <w:proofErr w:type="spellStart"/>
+        <w:t>, Erkens et al. (2014)</w:t>
+      </w:r>
       <w:r>
         <w:rPr>
           <w:color w:val="FF0000"/>
         </w:rPr>
-        <w:t>Erkens</w:t>
-      </w:r>
-      <w:proofErr w:type="spellEnd"/>
-      <w:r>
-        <w:rPr>
-          <w:color w:val="FF0000"/>
-        </w:rPr>
-        <w:t xml:space="preserve"> et al. (2014)</w:t>
-      </w:r>
-      <w:r>
-        <w:rPr>
-          <w:color w:val="FF0000"/>
-        </w:rPr>
         <w:t xml:space="preserve"> AFB</w:t>
       </w:r>
       <w:r>
         <w:t>)</w:t>
       </w:r>
       <w:r>
-        <w:t xml:space="preserve"> </w:t>
-      </w:r>
-      <w:proofErr w:type="spellStart"/>
-      <w:r>
-        <w:t>Luoma</w:t>
-      </w:r>
-      <w:proofErr w:type="spellEnd"/>
-      <w:r>
-        <w:t xml:space="preserve"> and Goodstein (1999) </w:t>
+        <w:t xml:space="preserve"> Luoma and Goodstein (1999) </w:t>
       </w:r>
       <w:r>
         <w:t xml:space="preserve">LENDER MONITORING: BOARD, </w:t>
@@ -668,47 +574,31 @@
         <w:rPr>
           <w:highlight w:val="green"/>
         </w:rPr>
-        <w:t xml:space="preserve">board composition: </w:t>
-      </w:r>
-      <w:proofErr w:type="spellStart"/>
+        <w:t>board composition: BoardEX</w:t>
+      </w:r>
       <w:r>
         <w:rPr>
           <w:highlight w:val="green"/>
         </w:rPr>
-        <w:t>BoardEX</w:t>
-      </w:r>
-      <w:proofErr w:type="spellEnd"/>
+        <w:t>?</w:t>
+      </w:r>
+      <w:r>
+        <w:t xml:space="preserve"> MORE </w:t>
+      </w:r>
+      <w:r>
+        <w:t xml:space="preserve">COVENANTS </w:t>
+      </w:r>
       <w:r>
         <w:rPr>
           <w:highlight w:val="green"/>
         </w:rPr>
-        <w:t>?</w:t>
-      </w:r>
-      <w:r>
-        <w:t xml:space="preserve"> MORE </w:t>
-      </w:r>
-      <w:r>
-        <w:t xml:space="preserve">COVENANTS </w:t>
-      </w:r>
-      <w:proofErr w:type="spellStart"/>
+        <w:t>C</w:t>
+      </w:r>
       <w:r>
         <w:rPr>
           <w:highlight w:val="green"/>
         </w:rPr>
-        <w:t>C</w:t>
-      </w:r>
-      <w:r>
-        <w:rPr>
-          <w:highlight w:val="green"/>
-        </w:rPr>
-        <w:t>ovenants</w:t>
-      </w:r>
-      <w:proofErr w:type="spellEnd"/>
-      <w:r>
-        <w:rPr>
-          <w:highlight w:val="green"/>
-        </w:rPr>
-        <w:t xml:space="preserve"> database?</w:t>
+        <w:t>ovenants database?</w:t>
       </w:r>
     </w:p>
     <w:p>
@@ -842,14 +732,12 @@
         </w:rPr>
         <w:t>在读</w:t>
       </w:r>
-      <w:proofErr w:type="spellStart"/>
       <w:r>
         <w:rPr>
           <w:rFonts w:hint="eastAsia"/>
         </w:rPr>
         <w:t>fundations</w:t>
       </w:r>
-      <w:proofErr w:type="spellEnd"/>
       <w:r>
         <w:t xml:space="preserve"> for statistical NLP</w:t>
       </w:r>
@@ -881,23 +769,7 @@
         <w:t>Timeliness matter</w:t>
       </w:r>
       <w:r>
-        <w:t xml:space="preserve"> (</w:t>
-      </w:r>
-      <w:proofErr w:type="spellStart"/>
-      <w:r>
-        <w:t>cuz</w:t>
-      </w:r>
-      <w:proofErr w:type="spellEnd"/>
-      <w:r>
-        <w:t xml:space="preserve"> in Armstrong’s definition, conservatism is not about providing information sooner or later, but whether the firm will </w:t>
-      </w:r>
-      <w:proofErr w:type="gramStart"/>
-      <w:r>
-        <w:t>actually provide</w:t>
-      </w:r>
-      <w:proofErr w:type="gramEnd"/>
-      <w:r>
-        <w:t xml:space="preserve"> or not)</w:t>
+        <w:t xml:space="preserve"> (cuz in Armstrong’s definition, conservatism is not about providing information sooner or later, but whether the firm will actually provide or not)</w:t>
       </w:r>
       <w:r>
         <w:t>?</w:t>
@@ -1053,13 +925,8 @@
             <w:r>
               <w:t xml:space="preserve"> bad news </w:t>
             </w:r>
-            <w:proofErr w:type="spellStart"/>
             <w:r>
-              <w:t>v.s</w:t>
-            </w:r>
-            <w:proofErr w:type="spellEnd"/>
-            <w:r>
-              <w:t xml:space="preserve">. </w:t>
+              <w:t xml:space="preserve">v.s. </w:t>
             </w:r>
             <w:r>
               <w:t>good news</w:t>
@@ -1367,13 +1234,8 @@
           <w:numId w:val="5"/>
         </w:numPr>
       </w:pPr>
-      <w:proofErr w:type="spellStart"/>
-      <w:r>
-        <w:t>Radhakrisnan</w:t>
-      </w:r>
-      <w:proofErr w:type="spellEnd"/>
-      <w:r>
-        <w:t xml:space="preserve"> working paper has already used the shock to study the impact on conservatism</w:t>
+      <w:r>
+        <w:t>Radhakrisnan working paper has already used the shock to study the impact on conservatism</w:t>
       </w:r>
     </w:p>
     <w:p>
@@ -1721,21 +1583,7 @@
         <w:rPr>
           <w:highlight w:val="yellow"/>
         </w:rPr>
-        <w:t xml:space="preserve">good </w:t>
-      </w:r>
-      <w:proofErr w:type="spellStart"/>
-      <w:r>
-        <w:rPr>
-          <w:highlight w:val="yellow"/>
-        </w:rPr>
-        <w:t>v.s</w:t>
-      </w:r>
-      <w:proofErr w:type="spellEnd"/>
-      <w:r>
-        <w:rPr>
-          <w:highlight w:val="yellow"/>
-        </w:rPr>
-        <w:t>. bad news)</w:t>
+        <w:t>good v.s. bad news)</w:t>
       </w:r>
     </w:p>
     <w:p>
@@ -1818,15 +1666,7 @@
         </w:numPr>
       </w:pPr>
       <w:r>
-        <w:t>Presentation on Feb (45 mins): outcome (</w:t>
-      </w:r>
-      <w:proofErr w:type="gramStart"/>
-      <w:r>
-        <w:t>final outcome</w:t>
-      </w:r>
-      <w:proofErr w:type="gramEnd"/>
-      <w:r>
-        <w:t xml:space="preserve">), difficulties and how solved it.  </w:t>
+        <w:t xml:space="preserve">Presentation on Feb (45 mins): outcome (final outcome), difficulties and how solved it.  </w:t>
       </w:r>
     </w:p>
     <w:p>
@@ -2144,23 +1984,7 @@
         <w:t>More convoluted method from computational linguistics</w:t>
       </w:r>
       <w:r>
-        <w:t xml:space="preserve"> [</w:t>
-      </w:r>
-      <w:proofErr w:type="spellStart"/>
-      <w:r>
-        <w:t>Pitler</w:t>
-      </w:r>
-      <w:proofErr w:type="spellEnd"/>
-      <w:r>
-        <w:t xml:space="preserve"> and </w:t>
-      </w:r>
-      <w:proofErr w:type="spellStart"/>
-      <w:r>
-        <w:t>Nenkova</w:t>
-      </w:r>
-      <w:proofErr w:type="spellEnd"/>
-      <w:r>
-        <w:t>, 2008]</w:t>
+        <w:t xml:space="preserve"> [Pitler and Nenkova, 2008]</w:t>
       </w:r>
     </w:p>
     <w:p>
@@ -2318,29 +2142,16 @@
         </w:numPr>
       </w:pPr>
       <w:r>
-        <w:t xml:space="preserve">10-K forms: </w:t>
-      </w:r>
-      <w:proofErr w:type="spellStart"/>
-      <w:r>
-        <w:t>i</w:t>
-      </w:r>
-      <w:proofErr w:type="spellEnd"/>
-      <w:r>
-        <w:t>) txt ii) html iii)</w:t>
+        <w:t>10-K forms: i) txt ii) html iii)</w:t>
       </w:r>
       <w:r>
         <w:t xml:space="preserve"> </w:t>
       </w:r>
-      <w:proofErr w:type="spellStart"/>
       <w:r>
         <w:t>x</w:t>
       </w:r>
       <w:r>
-        <w:t>brl</w:t>
-      </w:r>
-      <w:proofErr w:type="spellEnd"/>
-      <w:r>
-        <w:t xml:space="preserve"> (after 2009)</w:t>
+        <w:t>brl (after 2009)</w:t>
       </w:r>
     </w:p>
     <w:p/>
@@ -2404,29 +2215,13 @@
         <w:t>From news to disclosure</w:t>
       </w:r>
       <w:r>
-        <w:t xml:space="preserve"> in the immediate quarter (Bertrand and CEO and luck; distracted directors, </w:t>
-      </w:r>
-      <w:proofErr w:type="spellStart"/>
-      <w:r>
-        <w:t>masulis</w:t>
-      </w:r>
-      <w:proofErr w:type="spellEnd"/>
-      <w:r>
-        <w:t xml:space="preserve"> and </w:t>
-      </w:r>
-      <w:proofErr w:type="spellStart"/>
-      <w:r>
-        <w:t>mo</w:t>
+        <w:t xml:space="preserve"> in the immediate quarter (Bertrand and CEO and luck; distracted directors, masulis and mo</w:t>
       </w:r>
       <w:r>
         <w:t>b</w:t>
       </w:r>
       <w:r>
-        <w:t>bs</w:t>
-      </w:r>
-      <w:proofErr w:type="spellEnd"/>
-      <w:r>
-        <w:t>)</w:t>
+        <w:t>bs)</w:t>
       </w:r>
     </w:p>
     <w:p>
@@ -2795,11 +2590,9 @@
       <w:r>
         <w:t xml:space="preserve">Audited narrative disclosure is </w:t>
       </w:r>
-      <w:proofErr w:type="gramStart"/>
       <w:r>
         <w:t>more timely</w:t>
       </w:r>
-      <w:proofErr w:type="gramEnd"/>
       <w:r>
         <w:t xml:space="preserve"> in reflecting publicly available “bad news” than “good news”</w:t>
       </w:r>
@@ -2846,21 +2639,7 @@
         <w:rPr>
           <w:highlight w:val="yellow"/>
         </w:rPr>
-        <w:t>10-Q (</w:t>
-      </w:r>
-      <w:proofErr w:type="gramStart"/>
-      <w:r>
-        <w:rPr>
-          <w:highlight w:val="yellow"/>
-        </w:rPr>
-        <w:t>more timely</w:t>
-      </w:r>
-      <w:proofErr w:type="gramEnd"/>
-      <w:r>
-        <w:rPr>
-          <w:highlight w:val="yellow"/>
-        </w:rPr>
-        <w:t>) 8-K (most timely)</w:t>
+        <w:t>10-Q (more timely) 8-K (most timely)</w:t>
       </w:r>
     </w:p>
     <w:bookmarkEnd w:id="0"/>
@@ -2977,13 +2756,8 @@
       <w:r>
         <w:t xml:space="preserve"> firms may use textual disclosure in reports </w:t>
       </w:r>
-      <w:proofErr w:type="gramStart"/>
-      <w:r>
-        <w:t>in order to</w:t>
-      </w:r>
-      <w:proofErr w:type="gramEnd"/>
-      <w:r>
-        <w:t xml:space="preserve"> communicate good news in a timely manner. Given the asymmetry treatment of good and bad news in accounting standards applied to numeric </w:t>
+      <w:r>
+        <w:t xml:space="preserve">in order to communicate good news in a timely manner. Given the asymmetry treatment of good and bad news in accounting standards applied to numeric </w:t>
       </w:r>
       <w:r>
         <w:t>disclosure</w:t>
@@ -2992,18 +2766,10 @@
         <w:t xml:space="preserve">, </w:t>
       </w:r>
       <w:r>
-        <w:t xml:space="preserve">I hypothesize that </w:t>
-      </w:r>
-      <w:proofErr w:type="gramStart"/>
-      <w:r>
-        <w:t xml:space="preserve">in order </w:t>
-      </w:r>
-      <w:r>
-        <w:t>to</w:t>
-      </w:r>
-      <w:proofErr w:type="gramEnd"/>
-      <w:r>
-        <w:t xml:space="preserve"> achieve fair value accounting and comm</w:t>
+        <w:t xml:space="preserve">I hypothesize that in order </w:t>
+      </w:r>
+      <w:r>
+        <w:t>to achieve fair value accounting and comm</w:t>
       </w:r>
       <w:r>
         <w:t xml:space="preserve">unicate news in a timely and symmetric manner, firms will </w:t>
@@ -3369,30 +3135,14 @@
           <w:b/>
           <w:bCs/>
         </w:rPr>
-        <w:t xml:space="preserve">: fixed asset </w:t>
-      </w:r>
-      <w:proofErr w:type="gramStart"/>
+        <w:t>: fixed asset not allowed</w:t>
+      </w:r>
       <w:r>
         <w:rPr>
           <w:b/>
           <w:bCs/>
         </w:rPr>
-        <w:t>not allowed</w:t>
-      </w:r>
-      <w:r>
-        <w:rPr>
-          <w:b/>
-          <w:bCs/>
-        </w:rPr>
-        <w:t>,</w:t>
-      </w:r>
-      <w:proofErr w:type="gramEnd"/>
-      <w:r>
-        <w:rPr>
-          <w:b/>
-          <w:bCs/>
-        </w:rPr>
-        <w:t xml:space="preserve"> intangible assets not allowed</w:t>
+        <w:t>, intangible assets not allowed</w:t>
       </w:r>
     </w:p>
     <w:p>
@@ -3433,7 +3183,6 @@
       <w:r>
         <w:t xml:space="preserve"> impairment</w:t>
       </w:r>
-      <w:proofErr w:type="gramStart"/>
       <w:r>
         <w:t>:</w:t>
       </w:r>
@@ -3443,7 +3192,6 @@
       <w:r>
         <w:t>?????????</w:t>
       </w:r>
-      <w:proofErr w:type="gramEnd"/>
     </w:p>
     <w:p>
       <w:r>
@@ -3495,23 +3243,7 @@
           <w:b/>
           <w:bCs/>
         </w:rPr>
-        <w:t xml:space="preserve">: fixed asset </w:t>
-      </w:r>
-      <w:proofErr w:type="gramStart"/>
-      <w:r>
-        <w:rPr>
-          <w:b/>
-          <w:bCs/>
-        </w:rPr>
-        <w:t>allowed,</w:t>
-      </w:r>
-      <w:proofErr w:type="gramEnd"/>
-      <w:r>
-        <w:rPr>
-          <w:b/>
-          <w:bCs/>
-        </w:rPr>
-        <w:t xml:space="preserve"> intangible assets allowed</w:t>
+        <w:t>: fixed asset allowed, intangible assets allowed</w:t>
       </w:r>
     </w:p>
     <w:p>
@@ -3582,13 +3314,8 @@
       </w:r>
     </w:p>
     <w:p>
-      <w:proofErr w:type="gramStart"/>
-      <w:r>
-        <w:t>Footnote;</w:t>
-      </w:r>
-      <w:proofErr w:type="gramEnd"/>
-      <w:r>
-        <w:t xml:space="preserve"> MDA are they consistent with numerical</w:t>
+      <w:r>
+        <w:t>Footnote; MDA are they consistent with numerical</w:t>
       </w:r>
       <w:r>
         <w:t xml:space="preserve"> disclosure? Footnote </w:t>
@@ -3657,14 +3384,12 @@
         </w:rPr>
         <w:t>是用来加强</w:t>
       </w:r>
-      <w:proofErr w:type="spellStart"/>
       <w:r>
         <w:rPr>
           <w:rFonts w:hint="eastAsia"/>
         </w:rPr>
         <w:t>numericals</w:t>
       </w:r>
-      <w:proofErr w:type="spellEnd"/>
       <w:r>
         <w:rPr>
           <w:rFonts w:hint="eastAsia"/>
@@ -3890,15 +3615,7 @@
         <w:t xml:space="preserve"> Explanatory/forward-looking</w:t>
       </w:r>
       <w:r>
-        <w:t xml:space="preserve"> (notes </w:t>
-      </w:r>
-      <w:proofErr w:type="spellStart"/>
-      <w:r>
-        <w:t>v.s</w:t>
-      </w:r>
-      <w:proofErr w:type="spellEnd"/>
-      <w:r>
-        <w:t>. MDA)</w:t>
+        <w:t xml:space="preserve"> (notes v.s. MDA)</w:t>
       </w:r>
       <w:r>
         <w:t xml:space="preserve"> </w:t>
@@ -3910,15 +3627,7 @@
         <w:t>, 10-Q</w:t>
       </w:r>
       <w:r>
-        <w:t xml:space="preserve"> </w:t>
-      </w:r>
-      <w:proofErr w:type="spellStart"/>
-      <w:r>
-        <w:t>v.s</w:t>
-      </w:r>
-      <w:proofErr w:type="spellEnd"/>
-      <w:r>
-        <w:t>. 10-</w:t>
+        <w:t xml:space="preserve"> v.s. 10-</w:t>
       </w:r>
       <w:r>
         <w:t>K</w:t>
@@ -3990,15 +3699,7 @@
         </w:numPr>
       </w:pPr>
       <w:r>
-        <w:t xml:space="preserve">Pro: industry specific so that it is easy to associate </w:t>
-      </w:r>
-      <w:proofErr w:type="gramStart"/>
-      <w:r>
-        <w:t>a</w:t>
-      </w:r>
-      <w:proofErr w:type="gramEnd"/>
-      <w:r>
-        <w:t xml:space="preserve"> news to subsequent accounting treatment</w:t>
+        <w:t>Pro: industry specific so that it is easy to associate a news to subsequent accounting treatment</w:t>
       </w:r>
     </w:p>
     <w:p>
@@ -4028,25 +3729,17 @@
         <w:rPr>
           <w:strike/>
         </w:rPr>
-        <w:t>Firm-level political risk developed from conference call (Hassan et al. 2019</w:t>
-      </w:r>
-      <w:proofErr w:type="gramStart"/>
+        <w:t>Firm-level political risk developed from conference call (Hassan et al. 2019)</w:t>
+      </w:r>
       <w:r>
         <w:rPr>
           <w:strike/>
         </w:rPr>
-        <w:t>)</w:t>
-      </w:r>
-      <w:r>
-        <w:rPr>
-          <w:strike/>
-        </w:rPr>
         <w:t xml:space="preserve">  </w:t>
       </w:r>
       <w:r>
         <w:t>(</w:t>
       </w:r>
-      <w:proofErr w:type="gramEnd"/>
       <w:r>
         <w:rPr>
           <w:highlight w:val="yellow"/>
@@ -4170,21 +3863,8 @@
           <w:numId w:val="17"/>
         </w:numPr>
       </w:pPr>
-      <w:proofErr w:type="spellStart"/>
-      <w:r>
-        <w:t>Akram</w:t>
-      </w:r>
-      <w:proofErr w:type="spellEnd"/>
-      <w:r>
-        <w:t xml:space="preserve"> – </w:t>
-      </w:r>
-      <w:proofErr w:type="spellStart"/>
-      <w:r>
-        <w:t>shortselling</w:t>
-      </w:r>
-      <w:proofErr w:type="spellEnd"/>
-      <w:r>
-        <w:t xml:space="preserve"> events as proxy for bad news and gov. subsidies as proxy for good news</w:t>
+      <w:r>
+        <w:t>Akram – shortselling events as proxy for bad news and gov. subsidies as proxy for good news</w:t>
       </w:r>
     </w:p>
     <w:p>
@@ -4247,56 +3927,26 @@
         <w:rPr>
           <w:highlight w:val="yellow"/>
         </w:rPr>
-        <w:t xml:space="preserve">, AUDIT reports </w:t>
-      </w:r>
-      <w:proofErr w:type="spellStart"/>
-      <w:r>
+        <w:t>, AUDIT reports lenthy</w:t>
+      </w:r>
+    </w:p>
+    <w:p>
+      <w:pPr>
         <w:rPr>
           <w:highlight w:val="yellow"/>
         </w:rPr>
-        <w:t>lenthy</w:t>
-      </w:r>
-      <w:proofErr w:type="spellEnd"/>
-    </w:p>
-    <w:p>
-      <w:pPr>
+      </w:pPr>
+      <w:r>
         <w:rPr>
           <w:highlight w:val="yellow"/>
         </w:rPr>
-      </w:pPr>
-      <w:proofErr w:type="spellStart"/>
+        <w:t>Ramar and watts paper good will impairment</w:t>
+      </w:r>
       <w:r>
         <w:rPr>
           <w:highlight w:val="yellow"/>
         </w:rPr>
-        <w:t>Ramar</w:t>
-      </w:r>
-      <w:proofErr w:type="spellEnd"/>
-      <w:r>
-        <w:rPr>
-          <w:highlight w:val="yellow"/>
-        </w:rPr>
-        <w:t xml:space="preserve"> and watts paper good will </w:t>
-      </w:r>
-      <w:proofErr w:type="gramStart"/>
-      <w:r>
-        <w:rPr>
-          <w:highlight w:val="yellow"/>
-        </w:rPr>
-        <w:t>impairment</w:t>
-      </w:r>
-      <w:r>
-        <w:rPr>
-          <w:highlight w:val="yellow"/>
-        </w:rPr>
-        <w:t>;</w:t>
-      </w:r>
-      <w:proofErr w:type="gramEnd"/>
-      <w:r>
-        <w:rPr>
-          <w:highlight w:val="yellow"/>
-        </w:rPr>
-        <w:t xml:space="preserve"> </w:t>
+        <w:t xml:space="preserve">; </w:t>
       </w:r>
     </w:p>
     <w:p>
@@ -4423,7 +4073,6 @@
         </w:rPr>
         <w:t xml:space="preserve">improve </w:t>
       </w:r>
-      <w:proofErr w:type="spellStart"/>
       <w:r>
         <w:rPr>
           <w:highlight w:val="yellow"/>
@@ -4434,14 +4083,7 @@
         <w:rPr>
           <w:highlight w:val="yellow"/>
         </w:rPr>
-        <w:t>measures</w:t>
-      </w:r>
-      <w:proofErr w:type="spellEnd"/>
-      <w:r>
-        <w:rPr>
-          <w:highlight w:val="yellow"/>
-        </w:rPr>
-        <w:t>: 1) do term-weighting 2) algo: accurately divide 10-Q into different sections</w:t>
+        <w:t>measures: 1) do term-weighting 2) algo: accurately divide 10-Q into different sections</w:t>
       </w:r>
       <w:r>
         <w:rPr>
@@ -4776,42 +4418,12 @@
           <w:lang w:val="es-ES"/>
         </w:rPr>
       </w:pPr>
-      <w:proofErr w:type="spellStart"/>
       <w:r>
         <w:rPr>
           <w:lang w:val="es-ES"/>
         </w:rPr>
-        <w:t>Discuss</w:t>
-      </w:r>
-      <w:proofErr w:type="spellEnd"/>
-      <w:r>
-        <w:rPr>
-          <w:lang w:val="es-ES"/>
-        </w:rPr>
-        <w:t xml:space="preserve"> </w:t>
-      </w:r>
-      <w:proofErr w:type="spellStart"/>
-      <w:r>
-        <w:rPr>
-          <w:lang w:val="es-ES"/>
-        </w:rPr>
-        <w:t>D’Augusta</w:t>
-      </w:r>
-      <w:proofErr w:type="spellEnd"/>
-      <w:r>
-        <w:rPr>
-          <w:lang w:val="es-ES"/>
-        </w:rPr>
-        <w:t xml:space="preserve"> et al. 2020 </w:t>
-      </w:r>
-      <w:proofErr w:type="spellStart"/>
-      <w:r>
-        <w:rPr>
-          <w:lang w:val="es-ES"/>
-        </w:rPr>
-        <w:t>paper</w:t>
-      </w:r>
-      <w:proofErr w:type="spellEnd"/>
+        <w:t>Discuss D’Augusta et al. 2020 paper</w:t>
+      </w:r>
       <w:r>
         <w:rPr>
           <w:lang w:val="es-ES"/>
@@ -5025,21 +4637,7 @@
         <w:rPr>
           <w:highlight w:val="lightGray"/>
         </w:rPr>
-        <w:t xml:space="preserve">Applying this </w:t>
-      </w:r>
-      <w:proofErr w:type="spellStart"/>
-      <w:r>
-        <w:rPr>
-          <w:highlight w:val="lightGray"/>
-        </w:rPr>
-        <w:t>abtone</w:t>
-      </w:r>
-      <w:proofErr w:type="spellEnd"/>
-      <w:r>
-        <w:rPr>
-          <w:highlight w:val="lightGray"/>
-        </w:rPr>
-        <w:t xml:space="preserve"> measure to my study, I found</w:t>
+        <w:t>Applying this abtone measure to my study, I found</w:t>
       </w:r>
       <w:r>
         <w:rPr>
@@ -5092,15 +4690,7 @@
         </w:numPr>
       </w:pPr>
       <w:r>
-        <w:t xml:space="preserve">Read Ball and </w:t>
-      </w:r>
-      <w:proofErr w:type="spellStart"/>
-      <w:r>
-        <w:t>Shivakumar</w:t>
-      </w:r>
-      <w:proofErr w:type="spellEnd"/>
-      <w:r>
-        <w:t xml:space="preserve"> 2006</w:t>
+        <w:t>Read Ball and Shivakumar 2006</w:t>
       </w:r>
     </w:p>
     <w:p>
@@ -5172,21 +4762,7 @@
         <w:rPr>
           <w:highlight w:val="lightGray"/>
         </w:rPr>
-        <w:t xml:space="preserve">Run </w:t>
-      </w:r>
-      <w:proofErr w:type="gramStart"/>
-      <w:r>
-        <w:rPr>
-          <w:highlight w:val="lightGray"/>
-        </w:rPr>
-        <w:t>Eq(</w:t>
-      </w:r>
-      <w:proofErr w:type="gramEnd"/>
-      <w:r>
-        <w:rPr>
-          <w:highlight w:val="lightGray"/>
-        </w:rPr>
-        <w:t>3) with RET + NEG + RET*NEG</w:t>
+        <w:t>Run Eq(3) with RET + NEG + RET*NEG</w:t>
       </w:r>
       <w:r>
         <w:rPr>
@@ -5281,7 +4857,6 @@
           <w:numId w:val="22"/>
         </w:numPr>
       </w:pPr>
-      <w:proofErr w:type="spellStart"/>
       <w:r>
         <w:t>Tf-i</w:t>
       </w:r>
@@ -5289,11 +4864,7 @@
         <w:t>d</w:t>
       </w:r>
       <w:r>
-        <w:t>f</w:t>
-      </w:r>
-      <w:proofErr w:type="spellEnd"/>
-      <w:r>
-        <w:t xml:space="preserve"> (LM 2011)</w:t>
+        <w:t>f (LM 2011)</w:t>
       </w:r>
     </w:p>
     <w:p>
@@ -5666,21 +5237,7 @@
         <w:rPr>
           <w:highlight w:val="darkGray"/>
         </w:rPr>
-        <w:t xml:space="preserve">Run </w:t>
-      </w:r>
-      <w:proofErr w:type="gramStart"/>
-      <w:r>
-        <w:rPr>
-          <w:highlight w:val="darkGray"/>
-        </w:rPr>
-        <w:t>Eq(</w:t>
-      </w:r>
-      <w:proofErr w:type="gramEnd"/>
-      <w:r>
-        <w:rPr>
-          <w:highlight w:val="darkGray"/>
-        </w:rPr>
-        <w:t xml:space="preserve">3) with RET + NEG + RET*NEG? TABLE </w:t>
+        <w:t xml:space="preserve">Run Eq(3) with RET + NEG + RET*NEG? TABLE </w:t>
       </w:r>
       <w:r>
         <w:rPr>
@@ -5773,15 +5330,7 @@
         </w:numPr>
       </w:pPr>
       <w:r>
-        <w:t xml:space="preserve">Read Ball and </w:t>
-      </w:r>
-      <w:proofErr w:type="spellStart"/>
-      <w:r>
-        <w:t>Shivakumar</w:t>
-      </w:r>
-      <w:proofErr w:type="spellEnd"/>
-      <w:r>
-        <w:t xml:space="preserve"> 2006</w:t>
+        <w:t>Read Ball and Shivakumar 2006</w:t>
       </w:r>
     </w:p>
     <w:p>
@@ -5804,13 +5353,8 @@
           <w:numId w:val="25"/>
         </w:numPr>
       </w:pPr>
-      <w:proofErr w:type="spellStart"/>
-      <w:r>
-        <w:t>Tf-idf</w:t>
-      </w:r>
-      <w:proofErr w:type="spellEnd"/>
-      <w:r>
-        <w:t xml:space="preserve"> (LM 2011)</w:t>
+      <w:r>
+        <w:t>Tf-idf (LM 2011)</w:t>
       </w:r>
     </w:p>
     <w:p>
@@ -5890,7 +5434,6 @@
       <w:r>
         <w:t xml:space="preserve">? </w:t>
       </w:r>
-      <w:proofErr w:type="spellStart"/>
       <w:r>
         <w:t>C</w:t>
       </w:r>
@@ -5900,7 +5443,6 @@
       <w:r>
         <w:t>score</w:t>
       </w:r>
-      <w:proofErr w:type="spellEnd"/>
     </w:p>
     <w:p>
       <w:pPr>
@@ -5928,24 +5470,11 @@
         <w:t>contradict</w:t>
       </w:r>
       <w:r>
-        <w:t xml:space="preserve"> the completeness, </w:t>
-      </w:r>
-      <w:proofErr w:type="gramStart"/>
-      <w:r>
-        <w:t>neutrality</w:t>
-      </w:r>
-      <w:proofErr w:type="gramEnd"/>
-      <w:r>
-        <w:t xml:space="preserve"> and timeliness requirement in CS?</w:t>
-      </w:r>
-      <w:r>
-        <w:t xml:space="preserve"> Timeliness </w:t>
-      </w:r>
-      <w:proofErr w:type="gramStart"/>
-      <w:r>
-        <w:t>definitely fits</w:t>
-      </w:r>
-      <w:proofErr w:type="gramEnd"/>
+        <w:t xml:space="preserve"> the completeness, neutrality and timeliness requirement in CS?</w:t>
+      </w:r>
+      <w:r>
+        <w:t xml:space="preserve"> Timeliness definitely fits</w:t>
+      </w:r>
       <w:r>
         <w:t>?????</w:t>
       </w:r>
@@ -6019,15 +5548,7 @@
         <w:t>according to FASB Conceptual Framework,</w:t>
       </w:r>
       <w:r>
-        <w:t xml:space="preserve"> recognition does not only refer to numerical recognition, </w:t>
-      </w:r>
-      <w:proofErr w:type="gramStart"/>
-      <w:r>
-        <w:t>it</w:t>
-      </w:r>
-      <w:proofErr w:type="gramEnd"/>
-      <w:r>
-        <w:t xml:space="preserve"> also includes narrative recognition such as notes to financial statements), is narrative recognition also subject to the recognition criteria?</w:t>
+        <w:t xml:space="preserve"> recognition does not only refer to numerical recognition, it also includes narrative recognition such as notes to financial statements), is narrative recognition also subject to the recognition criteria?</w:t>
       </w:r>
     </w:p>
     <w:p>
@@ -6244,15 +5765,7 @@
         <w:pStyle w:val="ListParagraph"/>
       </w:pPr>
       <w:r>
-        <w:t xml:space="preserve">More disclosure is better in analytical papers; L&amp;M file </w:t>
-      </w:r>
-      <w:proofErr w:type="gramStart"/>
-      <w:r>
-        <w:t>size;</w:t>
-      </w:r>
-      <w:proofErr w:type="gramEnd"/>
-      <w:r>
-        <w:t xml:space="preserve"> </w:t>
+        <w:t xml:space="preserve">More disclosure is better in analytical papers; L&amp;M file size; </w:t>
       </w:r>
     </w:p>
     <w:p>
@@ -6320,39 +5833,7 @@
           <w:rFonts w:ascii="Calibri" w:eastAsia="Times New Roman" w:hAnsi="Calibri" w:cs="Calibri"/>
           <w:color w:val="500050"/>
         </w:rPr>
-        <w:t xml:space="preserve">Should we apply the Conceptual Framework properties in theoretical framework? Does our finding contradict the completeness, </w:t>
-      </w:r>
-      <w:proofErr w:type="gramStart"/>
-      <w:r>
-        <w:rPr>
-          <w:rFonts w:ascii="Calibri" w:eastAsia="Times New Roman" w:hAnsi="Calibri" w:cs="Calibri"/>
-          <w:color w:val="500050"/>
-        </w:rPr>
-        <w:t>neutrality</w:t>
-      </w:r>
-      <w:proofErr w:type="gramEnd"/>
-      <w:r>
-        <w:rPr>
-          <w:rFonts w:ascii="Calibri" w:eastAsia="Times New Roman" w:hAnsi="Calibri" w:cs="Calibri"/>
-          <w:color w:val="500050"/>
-        </w:rPr>
-        <w:t xml:space="preserve"> and timeliness requirement in CS? (I realized that neutrality contradicts conservatism and discussed that in footnote </w:t>
-      </w:r>
-      <w:proofErr w:type="gramStart"/>
-      <w:r>
-        <w:rPr>
-          <w:rFonts w:ascii="Calibri" w:eastAsia="Times New Roman" w:hAnsi="Calibri" w:cs="Calibri"/>
-          <w:color w:val="500050"/>
-        </w:rPr>
-        <w:t>12, but</w:t>
-      </w:r>
-      <w:proofErr w:type="gramEnd"/>
-      <w:r>
-        <w:rPr>
-          <w:rFonts w:ascii="Calibri" w:eastAsia="Times New Roman" w:hAnsi="Calibri" w:cs="Calibri"/>
-          <w:color w:val="500050"/>
-        </w:rPr>
-        <w:t xml:space="preserve"> do the other two properties also contradict Conceptual Framework?). I did not find a better way yet to make arguments about why conservatism in narrative should have the three characteristics (lengthier, more tone-consistent and timelier).</w:t>
+        <w:t>Should we apply the Conceptual Framework properties in theoretical framework? Does our finding contradict the completeness, neutrality and timeliness requirement in CS? (I realized that neutrality contradicts conservatism and discussed that in footnote 12, but do the other two properties also contradict Conceptual Framework?). I did not find a better way yet to make arguments about why conservatism in narrative should have the three characteristics (lengthier, more tone-consistent and timelier).</w:t>
       </w:r>
     </w:p>
     <w:p>
@@ -6391,19 +5872,60 @@
           <w:sz w:val="24"/>
           <w:szCs w:val="24"/>
         </w:rPr>
-        <w:t xml:space="preserve">I think here you can apply conceptual framework concepts, but not the full faithful representation definition, which implies neutrality. The idea is conservatism (instead of neutral) and asymmetric completeness, and timeliness. You can refer to the debate in conceptual frameworks for whether stewardship can be subsumed into a single information objective in general purpose financial statements or not (my </w:t>
-      </w:r>
-      <w:proofErr w:type="spellStart"/>
-      <w:r>
+        <w:t>I think here you can apply conceptual framework concepts, but not the full faithful representation definition, which implies neutrality. The idea is conservatism (instead of neutral) and asymmetric completeness, and timeliness. You can refer to the debate in conceptual frameworks for whether stewardship can be subsumed into a single information objective in general purpose financial statements or not (my Cascino et al. 2014, 2020 papers are on this and we cite this debate), and also, the extend to which conservatism is a desirable property of accounting information (here, work from Basu on the historical origins of conservatism is useful.)</w:t>
+      </w:r>
+    </w:p>
+    <w:p>
+      <w:pPr>
+        <w:shd w:val="clear" w:color="auto" w:fill="FFFFFF"/>
+        <w:spacing w:after="0" w:line="240" w:lineRule="auto"/>
+        <w:ind w:left="720"/>
+        <w:rPr>
+          <w:rFonts w:ascii="Calibri" w:eastAsia="Times New Roman" w:hAnsi="Calibri" w:cs="Calibri"/>
+          <w:color w:val="500050"/>
+        </w:rPr>
+      </w:pPr>
+      <w:r>
+        <w:rPr>
+          <w:rFonts w:ascii="Calibri" w:eastAsia="Times New Roman" w:hAnsi="Calibri" w:cs="Calibri"/>
+          <w:color w:val="500050"/>
+        </w:rPr>
+        <w:br/>
+        <w:t>2. Title: asymmetric responsiveness of narrative disclosure/NC? If we use asymmetric responsiveness as our title, should we even mention/define narrative conservatism in the main body?</w:t>
+      </w:r>
+    </w:p>
+    <w:p>
+      <w:pPr>
+        <w:shd w:val="clear" w:color="auto" w:fill="FFFFFF"/>
+        <w:spacing w:after="0" w:line="240" w:lineRule="auto"/>
+        <w:rPr>
+          <w:rFonts w:ascii="Arial" w:eastAsia="Times New Roman" w:hAnsi="Arial" w:cs="Arial"/>
+          <w:color w:val="500050"/>
+          <w:sz w:val="24"/>
+          <w:szCs w:val="24"/>
+        </w:rPr>
+      </w:pPr>
+      <w:r>
+        <w:rPr>
+          <w:rFonts w:ascii="Arial" w:eastAsia="Times New Roman" w:hAnsi="Arial" w:cs="Arial"/>
+          <w:color w:val="500050"/>
+          <w:sz w:val="24"/>
+          <w:szCs w:val="24"/>
+        </w:rPr>
+        <w:t> </w:t>
+      </w:r>
+    </w:p>
+    <w:p>
+      <w:pPr>
+        <w:shd w:val="clear" w:color="auto" w:fill="FFFFFF"/>
+        <w:spacing w:after="0" w:line="240" w:lineRule="auto"/>
         <w:rPr>
           <w:rFonts w:ascii="Arial" w:eastAsia="Times New Roman" w:hAnsi="Arial" w:cs="Arial"/>
           <w:color w:val="222222"/>
           <w:sz w:val="24"/>
           <w:szCs w:val="24"/>
         </w:rPr>
-        <w:t>Cascino</w:t>
-      </w:r>
-      <w:proofErr w:type="spellEnd"/>
+      </w:pPr>
       <w:r>
         <w:rPr>
           <w:rFonts w:ascii="Arial" w:eastAsia="Times New Roman" w:hAnsi="Arial" w:cs="Arial"/>
@@ -6411,19 +5933,60 @@
           <w:sz w:val="24"/>
           <w:szCs w:val="24"/>
         </w:rPr>
-        <w:t xml:space="preserve"> et al. 2014, 2020 papers are on this and we cite this debate), and also, the </w:t>
-      </w:r>
-      <w:proofErr w:type="spellStart"/>
-      <w:r>
+        <w:t>I like Narrative Conservatism. It is catchy and says what the paper is about. I would keep it for now. If people hate it, we can think of whether to change it.</w:t>
+      </w:r>
+    </w:p>
+    <w:p>
+      <w:pPr>
+        <w:shd w:val="clear" w:color="auto" w:fill="FFFFFF"/>
+        <w:spacing w:after="0" w:line="240" w:lineRule="auto"/>
+        <w:ind w:left="720"/>
+        <w:rPr>
+          <w:rFonts w:ascii="Calibri" w:eastAsia="Times New Roman" w:hAnsi="Calibri" w:cs="Calibri"/>
+          <w:color w:val="500050"/>
+        </w:rPr>
+      </w:pPr>
+      <w:r>
+        <w:rPr>
+          <w:rFonts w:ascii="Calibri" w:eastAsia="Times New Roman" w:hAnsi="Calibri" w:cs="Calibri"/>
+          <w:color w:val="500050"/>
+        </w:rPr>
+        <w:br/>
+        <w:t>3. For the moment, we do not have tests to support that whether narrative disclosures with the three characteristics are more informative/useful/of higher quality or not. I will either drop this claim or design tests to prove this claim.</w:t>
+      </w:r>
+    </w:p>
+    <w:p>
+      <w:pPr>
+        <w:shd w:val="clear" w:color="auto" w:fill="FFFFFF"/>
+        <w:spacing w:after="0" w:line="240" w:lineRule="auto"/>
+        <w:rPr>
+          <w:rFonts w:ascii="Arial" w:eastAsia="Times New Roman" w:hAnsi="Arial" w:cs="Arial"/>
+          <w:color w:val="500050"/>
+          <w:sz w:val="24"/>
+          <w:szCs w:val="24"/>
+        </w:rPr>
+      </w:pPr>
+      <w:r>
+        <w:rPr>
+          <w:rFonts w:ascii="Arial" w:eastAsia="Times New Roman" w:hAnsi="Arial" w:cs="Arial"/>
+          <w:color w:val="500050"/>
+          <w:sz w:val="24"/>
+          <w:szCs w:val="24"/>
+        </w:rPr>
+        <w:t> </w:t>
+      </w:r>
+    </w:p>
+    <w:p>
+      <w:pPr>
+        <w:shd w:val="clear" w:color="auto" w:fill="FFFFFF"/>
+        <w:spacing w:after="0" w:line="240" w:lineRule="auto"/>
         <w:rPr>
           <w:rFonts w:ascii="Arial" w:eastAsia="Times New Roman" w:hAnsi="Arial" w:cs="Arial"/>
           <w:color w:val="222222"/>
           <w:sz w:val="24"/>
           <w:szCs w:val="24"/>
         </w:rPr>
-        <w:t>extend</w:t>
-      </w:r>
-      <w:proofErr w:type="spellEnd"/>
+      </w:pPr>
       <w:r>
         <w:rPr>
           <w:rFonts w:ascii="Arial" w:eastAsia="Times New Roman" w:hAnsi="Arial" w:cs="Arial"/>
@@ -6431,19 +5994,60 @@
           <w:sz w:val="24"/>
           <w:szCs w:val="24"/>
         </w:rPr>
-        <w:t xml:space="preserve"> to which conservatism is a desirable property of accounting information (here, work from </w:t>
-      </w:r>
-      <w:proofErr w:type="spellStart"/>
-      <w:r>
+        <w:t>Ok, I think first we need to link narrative conservatism with earnings conservatism, to understand how the two interact, and then, we can try to think on whether narrative conservatism, in itself or in combination with earnings conservatism leads to better outcomes.</w:t>
+      </w:r>
+    </w:p>
+    <w:p>
+      <w:pPr>
+        <w:shd w:val="clear" w:color="auto" w:fill="FFFFFF"/>
+        <w:spacing w:after="0" w:line="240" w:lineRule="auto"/>
+        <w:ind w:left="720"/>
+        <w:rPr>
+          <w:rFonts w:ascii="Calibri" w:eastAsia="Times New Roman" w:hAnsi="Calibri" w:cs="Calibri"/>
+          <w:color w:val="500050"/>
+        </w:rPr>
+      </w:pPr>
+      <w:r>
+        <w:rPr>
+          <w:rFonts w:ascii="Calibri" w:eastAsia="Times New Roman" w:hAnsi="Calibri" w:cs="Calibri"/>
+          <w:color w:val="500050"/>
+        </w:rPr>
+        <w:br/>
+        <w:t>4. Numerical and narrative recognition (according to FASB Conceptual Framework, recognition does not only refer to numerical recognition, it also includes narrative recognition such as notes to financial statements), is narrative recognition also subject to the recognition criteria?</w:t>
+      </w:r>
+    </w:p>
+    <w:p>
+      <w:pPr>
+        <w:shd w:val="clear" w:color="auto" w:fill="FFFFFF"/>
+        <w:spacing w:after="0" w:line="240" w:lineRule="auto"/>
+        <w:rPr>
+          <w:rFonts w:ascii="Arial" w:eastAsia="Times New Roman" w:hAnsi="Arial" w:cs="Arial"/>
+          <w:color w:val="500050"/>
+          <w:sz w:val="24"/>
+          <w:szCs w:val="24"/>
+        </w:rPr>
+      </w:pPr>
+      <w:r>
+        <w:rPr>
+          <w:rFonts w:ascii="Arial" w:eastAsia="Times New Roman" w:hAnsi="Arial" w:cs="Arial"/>
+          <w:color w:val="500050"/>
+          <w:sz w:val="24"/>
+          <w:szCs w:val="24"/>
+        </w:rPr>
+        <w:t> </w:t>
+      </w:r>
+    </w:p>
+    <w:p>
+      <w:pPr>
+        <w:shd w:val="clear" w:color="auto" w:fill="FFFFFF"/>
+        <w:spacing w:after="0" w:line="240" w:lineRule="auto"/>
         <w:rPr>
           <w:rFonts w:ascii="Arial" w:eastAsia="Times New Roman" w:hAnsi="Arial" w:cs="Arial"/>
           <w:color w:val="222222"/>
           <w:sz w:val="24"/>
           <w:szCs w:val="24"/>
         </w:rPr>
-        <w:t>Basu</w:t>
-      </w:r>
-      <w:proofErr w:type="spellEnd"/>
+      </w:pPr>
       <w:r>
         <w:rPr>
           <w:rFonts w:ascii="Arial" w:eastAsia="Times New Roman" w:hAnsi="Arial" w:cs="Arial"/>
@@ -6451,7 +6055,7 @@
           <w:sz w:val="24"/>
           <w:szCs w:val="24"/>
         </w:rPr>
-        <w:t xml:space="preserve"> on the historical origins of conservatism is useful.)</w:t>
+        <w:t>I agree that we need to be precise, perhaps we can discuss earnings conservatism? We need to think of a way to label things. The measures of conditional conservatism are based on earnings figures, and those of unconditional conservatism on balance-sheet numbers, so we can perhaps talk of earnings conservatism as a less ‘umbrella’ term? To discus.</w:t>
       </w:r>
     </w:p>
     <w:p>
@@ -6469,8 +6073,9 @@
           <w:rFonts w:ascii="Calibri" w:eastAsia="Times New Roman" w:hAnsi="Calibri" w:cs="Calibri"/>
           <w:color w:val="500050"/>
         </w:rPr>
+        <w:lastRenderedPageBreak/>
         <w:br/>
-        <w:t>2. Title: asymmetric responsiveness of narrative disclosure/NC? If we use asymmetric responsiveness as our title, should we even mention/define narrative conservatism in the main body?</w:t>
+        <w:t>5. Narrative disclosure is tone-consistent or news-consistent? Which is the right word? What we want to say is that the tone of narrative disclosure matches with the sigh of market return, i.e., Positive tone-positive return, negative tone-negative return.</w:t>
       </w:r>
     </w:p>
     <w:p>
@@ -6512,13 +6117,13 @@
           <w:sz w:val="24"/>
           <w:szCs w:val="24"/>
         </w:rPr>
-        <w:t>I like Narrative Conservatism. It is catchy and says what the paper is about. I would keep it for now. If people hate it, we can think of whether to change it.</w:t>
+        <w:t>Maybe “Narrative disclosure tone is news-consistent”? This captures what you say here, right?</w:t>
       </w:r>
     </w:p>
     <w:p>
       <w:pPr>
         <w:shd w:val="clear" w:color="auto" w:fill="FFFFFF"/>
-        <w:spacing w:after="0" w:line="240" w:lineRule="auto"/>
+        <w:spacing w:after="240" w:line="240" w:lineRule="auto"/>
         <w:ind w:left="720"/>
         <w:rPr>
           <w:rFonts w:ascii="Calibri" w:eastAsia="Times New Roman" w:hAnsi="Calibri" w:cs="Calibri"/>
@@ -6531,28 +6136,7 @@
           <w:color w:val="500050"/>
         </w:rPr>
         <w:br/>
-        <w:t>3. For the moment, we do not have tests to support that whether narrative disclosures with the three characteristics are more informative/useful/of higher quality or not. I will either drop this claim or design tests to prove this claim.</w:t>
-      </w:r>
-    </w:p>
-    <w:p>
-      <w:pPr>
-        <w:shd w:val="clear" w:color="auto" w:fill="FFFFFF"/>
-        <w:spacing w:after="0" w:line="240" w:lineRule="auto"/>
-        <w:rPr>
-          <w:rFonts w:ascii="Arial" w:eastAsia="Times New Roman" w:hAnsi="Arial" w:cs="Arial"/>
-          <w:color w:val="500050"/>
-          <w:sz w:val="24"/>
-          <w:szCs w:val="24"/>
-        </w:rPr>
-      </w:pPr>
-      <w:r>
-        <w:rPr>
-          <w:rFonts w:ascii="Arial" w:eastAsia="Times New Roman" w:hAnsi="Arial" w:cs="Arial"/>
-          <w:color w:val="500050"/>
-          <w:sz w:val="24"/>
-          <w:szCs w:val="24"/>
-        </w:rPr>
-        <w:t> </w:t>
+        <w:t>6. I want to mention/explain maybe only in one sentence where the name “reporting conservatism” comes from. But I am not sure how to explain. Isn’t narrative disclosure a form of reporting as well?</w:t>
       </w:r>
     </w:p>
     <w:p>
@@ -6573,63 +6157,7 @@
           <w:sz w:val="24"/>
           <w:szCs w:val="24"/>
         </w:rPr>
-        <w:t>Ok, I think first we need to link narrative conservatism with earnings conservatism, to understand how the two interact, and then, we can try to think on whether narrative conservatism, in itself or in combination with earnings conservatism leads to better outcomes.</w:t>
-      </w:r>
-    </w:p>
-    <w:p>
-      <w:pPr>
-        <w:shd w:val="clear" w:color="auto" w:fill="FFFFFF"/>
-        <w:spacing w:after="0" w:line="240" w:lineRule="auto"/>
-        <w:ind w:left="720"/>
-        <w:rPr>
-          <w:rFonts w:ascii="Calibri" w:eastAsia="Times New Roman" w:hAnsi="Calibri" w:cs="Calibri"/>
-          <w:color w:val="500050"/>
-        </w:rPr>
-      </w:pPr>
-      <w:r>
-        <w:rPr>
-          <w:rFonts w:ascii="Calibri" w:eastAsia="Times New Roman" w:hAnsi="Calibri" w:cs="Calibri"/>
-          <w:color w:val="500050"/>
-        </w:rPr>
-        <w:br/>
-        <w:t xml:space="preserve">4. Numerical and narrative recognition (according to FASB Conceptual Framework, recognition does not only refer to numerical recognition, </w:t>
-      </w:r>
-      <w:proofErr w:type="gramStart"/>
-      <w:r>
-        <w:rPr>
-          <w:rFonts w:ascii="Calibri" w:eastAsia="Times New Roman" w:hAnsi="Calibri" w:cs="Calibri"/>
-          <w:color w:val="500050"/>
-        </w:rPr>
-        <w:t>it</w:t>
-      </w:r>
-      <w:proofErr w:type="gramEnd"/>
-      <w:r>
-        <w:rPr>
-          <w:rFonts w:ascii="Calibri" w:eastAsia="Times New Roman" w:hAnsi="Calibri" w:cs="Calibri"/>
-          <w:color w:val="500050"/>
-        </w:rPr>
-        <w:t xml:space="preserve"> also includes narrative recognition such as notes to financial statements), is narrative recognition also subject to the recognition criteria?</w:t>
-      </w:r>
-    </w:p>
-    <w:p>
-      <w:pPr>
-        <w:shd w:val="clear" w:color="auto" w:fill="FFFFFF"/>
-        <w:spacing w:after="0" w:line="240" w:lineRule="auto"/>
-        <w:rPr>
-          <w:rFonts w:ascii="Arial" w:eastAsia="Times New Roman" w:hAnsi="Arial" w:cs="Arial"/>
-          <w:color w:val="500050"/>
-          <w:sz w:val="24"/>
-          <w:szCs w:val="24"/>
-        </w:rPr>
-      </w:pPr>
-      <w:r>
-        <w:rPr>
-          <w:rFonts w:ascii="Arial" w:eastAsia="Times New Roman" w:hAnsi="Arial" w:cs="Arial"/>
-          <w:color w:val="500050"/>
-          <w:sz w:val="24"/>
-          <w:szCs w:val="24"/>
-        </w:rPr>
-        <w:t> </w:t>
+        <w:t>This links to a number of above issues in how we label things and clearly separate different types. Here, you are looking at the whole 10-k, so that is footnotes plus other stuff, same with the 8-K, I think it is broader than the footnote conservatism, but still, footnotes would be considered ‘disclosure’ – maybe Juan has a different view.</w:t>
       </w:r>
     </w:p>
     <w:p>
@@ -6650,19 +6178,38 @@
           <w:sz w:val="24"/>
           <w:szCs w:val="24"/>
         </w:rPr>
-        <w:t xml:space="preserve">I agree that we need to be precise, perhaps we can discuss earnings conservatism? We need to think of a way to label things. The measures of conditional conservatism are based on earnings figures, and those of unconditional conservatism on balance-sheet numbers, so we can perhaps talk of earnings conservatism as a less ‘umbrella’ term? To </w:t>
-      </w:r>
-      <w:proofErr w:type="spellStart"/>
-      <w:r>
+        <w:t> </w:t>
+      </w:r>
+    </w:p>
+    <w:p>
+      <w:pPr>
+        <w:shd w:val="clear" w:color="auto" w:fill="FFFFFF"/>
+        <w:spacing w:after="0" w:line="240" w:lineRule="auto"/>
+        <w:ind w:left="720"/>
+        <w:rPr>
+          <w:rFonts w:ascii="Calibri" w:eastAsia="Times New Roman" w:hAnsi="Calibri" w:cs="Calibri"/>
+          <w:color w:val="222222"/>
+        </w:rPr>
+      </w:pPr>
+      <w:r>
+        <w:rPr>
+          <w:rFonts w:ascii="Calibri" w:eastAsia="Times New Roman" w:hAnsi="Calibri" w:cs="Calibri"/>
+          <w:color w:val="222222"/>
+        </w:rPr>
+        <w:t>7. ABTONE exaggeration explanation.</w:t>
+      </w:r>
+    </w:p>
+    <w:p>
+      <w:pPr>
+        <w:shd w:val="clear" w:color="auto" w:fill="FFFFFF"/>
+        <w:spacing w:after="0" w:line="240" w:lineRule="auto"/>
         <w:rPr>
           <w:rFonts w:ascii="Arial" w:eastAsia="Times New Roman" w:hAnsi="Arial" w:cs="Arial"/>
           <w:color w:val="222222"/>
           <w:sz w:val="24"/>
           <w:szCs w:val="24"/>
         </w:rPr>
-        <w:t>discus</w:t>
-      </w:r>
-      <w:proofErr w:type="spellEnd"/>
+      </w:pPr>
       <w:r>
         <w:rPr>
           <w:rFonts w:ascii="Arial" w:eastAsia="Times New Roman" w:hAnsi="Arial" w:cs="Arial"/>
@@ -6670,47 +6217,6 @@
           <w:sz w:val="24"/>
           <w:szCs w:val="24"/>
         </w:rPr>
-        <w:t>.</w:t>
-      </w:r>
-    </w:p>
-    <w:p>
-      <w:pPr>
-        <w:shd w:val="clear" w:color="auto" w:fill="FFFFFF"/>
-        <w:spacing w:after="0" w:line="240" w:lineRule="auto"/>
-        <w:ind w:left="720"/>
-        <w:rPr>
-          <w:rFonts w:ascii="Calibri" w:eastAsia="Times New Roman" w:hAnsi="Calibri" w:cs="Calibri"/>
-          <w:color w:val="500050"/>
-        </w:rPr>
-      </w:pPr>
-      <w:r>
-        <w:rPr>
-          <w:rFonts w:ascii="Calibri" w:eastAsia="Times New Roman" w:hAnsi="Calibri" w:cs="Calibri"/>
-          <w:color w:val="500050"/>
-        </w:rPr>
-        <w:lastRenderedPageBreak/>
-        <w:br/>
-        <w:t>5. Narrative disclosure is tone-consistent or news-consistent? Which is the right word? What we want to say is that the tone of narrative disclosure matches with the sigh of market return, i.e., Positive tone-positive return, negative tone-negative return.</w:t>
-      </w:r>
-    </w:p>
-    <w:p>
-      <w:pPr>
-        <w:shd w:val="clear" w:color="auto" w:fill="FFFFFF"/>
-        <w:spacing w:after="0" w:line="240" w:lineRule="auto"/>
-        <w:rPr>
-          <w:rFonts w:ascii="Arial" w:eastAsia="Times New Roman" w:hAnsi="Arial" w:cs="Arial"/>
-          <w:color w:val="500050"/>
-          <w:sz w:val="24"/>
-          <w:szCs w:val="24"/>
-        </w:rPr>
-      </w:pPr>
-      <w:r>
-        <w:rPr>
-          <w:rFonts w:ascii="Arial" w:eastAsia="Times New Roman" w:hAnsi="Arial" w:cs="Arial"/>
-          <w:color w:val="500050"/>
-          <w:sz w:val="24"/>
-          <w:szCs w:val="24"/>
-        </w:rPr>
         <w:t> </w:t>
       </w:r>
     </w:p>
@@ -6732,168 +6238,7 @@
           <w:sz w:val="24"/>
           <w:szCs w:val="24"/>
         </w:rPr>
-        <w:t>Maybe “Narrative disclosure tone is news-consistent”? This captures what you say here, right?</w:t>
-      </w:r>
-    </w:p>
-    <w:p>
-      <w:pPr>
-        <w:shd w:val="clear" w:color="auto" w:fill="FFFFFF"/>
-        <w:spacing w:after="240" w:line="240" w:lineRule="auto"/>
-        <w:ind w:left="720"/>
-        <w:rPr>
-          <w:rFonts w:ascii="Calibri" w:eastAsia="Times New Roman" w:hAnsi="Calibri" w:cs="Calibri"/>
-          <w:color w:val="500050"/>
-        </w:rPr>
-      </w:pPr>
-      <w:r>
-        <w:rPr>
-          <w:rFonts w:ascii="Calibri" w:eastAsia="Times New Roman" w:hAnsi="Calibri" w:cs="Calibri"/>
-          <w:color w:val="500050"/>
-        </w:rPr>
-        <w:br/>
-        <w:t>6. I want to mention/explain maybe only in one sentence where the name “reporting conservatism” comes from. But I am not sure how to explain. Isn’t narrative disclosure a form of reporting as well?</w:t>
-      </w:r>
-    </w:p>
-    <w:p>
-      <w:pPr>
-        <w:shd w:val="clear" w:color="auto" w:fill="FFFFFF"/>
-        <w:spacing w:after="0" w:line="240" w:lineRule="auto"/>
-        <w:rPr>
-          <w:rFonts w:ascii="Arial" w:eastAsia="Times New Roman" w:hAnsi="Arial" w:cs="Arial"/>
-          <w:color w:val="222222"/>
-          <w:sz w:val="24"/>
-          <w:szCs w:val="24"/>
-        </w:rPr>
-      </w:pPr>
-      <w:r>
-        <w:rPr>
-          <w:rFonts w:ascii="Arial" w:eastAsia="Times New Roman" w:hAnsi="Arial" w:cs="Arial"/>
-          <w:color w:val="222222"/>
-          <w:sz w:val="24"/>
-          <w:szCs w:val="24"/>
-        </w:rPr>
-        <w:t xml:space="preserve">This links to </w:t>
-      </w:r>
-      <w:proofErr w:type="gramStart"/>
-      <w:r>
-        <w:rPr>
-          <w:rFonts w:ascii="Arial" w:eastAsia="Times New Roman" w:hAnsi="Arial" w:cs="Arial"/>
-          <w:color w:val="222222"/>
-          <w:sz w:val="24"/>
-          <w:szCs w:val="24"/>
-        </w:rPr>
-        <w:t>a number of</w:t>
-      </w:r>
-      <w:proofErr w:type="gramEnd"/>
-      <w:r>
-        <w:rPr>
-          <w:rFonts w:ascii="Arial" w:eastAsia="Times New Roman" w:hAnsi="Arial" w:cs="Arial"/>
-          <w:color w:val="222222"/>
-          <w:sz w:val="24"/>
-          <w:szCs w:val="24"/>
-        </w:rPr>
-        <w:t xml:space="preserve"> above issues in how we label things and clearly separate different types. Here, you are looking at the whole 10-k, so that is footnotes plus other stuff, same with the 8-K, I think it is broader than the footnote conservatism, but still, footnotes would be considered ‘disclosure’ – maybe Juan has a different view.</w:t>
-      </w:r>
-    </w:p>
-    <w:p>
-      <w:pPr>
-        <w:shd w:val="clear" w:color="auto" w:fill="FFFFFF"/>
-        <w:spacing w:after="0" w:line="240" w:lineRule="auto"/>
-        <w:rPr>
-          <w:rFonts w:ascii="Arial" w:eastAsia="Times New Roman" w:hAnsi="Arial" w:cs="Arial"/>
-          <w:color w:val="222222"/>
-          <w:sz w:val="24"/>
-          <w:szCs w:val="24"/>
-        </w:rPr>
-      </w:pPr>
-      <w:r>
-        <w:rPr>
-          <w:rFonts w:ascii="Arial" w:eastAsia="Times New Roman" w:hAnsi="Arial" w:cs="Arial"/>
-          <w:color w:val="222222"/>
-          <w:sz w:val="24"/>
-          <w:szCs w:val="24"/>
-        </w:rPr>
-        <w:t> </w:t>
-      </w:r>
-    </w:p>
-    <w:p>
-      <w:pPr>
-        <w:shd w:val="clear" w:color="auto" w:fill="FFFFFF"/>
-        <w:spacing w:after="0" w:line="240" w:lineRule="auto"/>
-        <w:ind w:left="720"/>
-        <w:rPr>
-          <w:rFonts w:ascii="Calibri" w:eastAsia="Times New Roman" w:hAnsi="Calibri" w:cs="Calibri"/>
-          <w:color w:val="222222"/>
-        </w:rPr>
-      </w:pPr>
-      <w:r>
-        <w:rPr>
-          <w:rFonts w:ascii="Calibri" w:eastAsia="Times New Roman" w:hAnsi="Calibri" w:cs="Calibri"/>
-          <w:color w:val="222222"/>
-        </w:rPr>
-        <w:t>7. ABTONE exaggeration explanation.</w:t>
-      </w:r>
-    </w:p>
-    <w:p>
-      <w:pPr>
-        <w:shd w:val="clear" w:color="auto" w:fill="FFFFFF"/>
-        <w:spacing w:after="0" w:line="240" w:lineRule="auto"/>
-        <w:rPr>
-          <w:rFonts w:ascii="Arial" w:eastAsia="Times New Roman" w:hAnsi="Arial" w:cs="Arial"/>
-          <w:color w:val="222222"/>
-          <w:sz w:val="24"/>
-          <w:szCs w:val="24"/>
-        </w:rPr>
-      </w:pPr>
-      <w:r>
-        <w:rPr>
-          <w:rFonts w:ascii="Arial" w:eastAsia="Times New Roman" w:hAnsi="Arial" w:cs="Arial"/>
-          <w:color w:val="222222"/>
-          <w:sz w:val="24"/>
-          <w:szCs w:val="24"/>
-        </w:rPr>
-        <w:t> </w:t>
-      </w:r>
-    </w:p>
-    <w:p>
-      <w:pPr>
-        <w:shd w:val="clear" w:color="auto" w:fill="FFFFFF"/>
-        <w:spacing w:after="0" w:line="240" w:lineRule="auto"/>
-        <w:rPr>
-          <w:rFonts w:ascii="Arial" w:eastAsia="Times New Roman" w:hAnsi="Arial" w:cs="Arial"/>
-          <w:color w:val="222222"/>
-          <w:sz w:val="24"/>
-          <w:szCs w:val="24"/>
-        </w:rPr>
-      </w:pPr>
-      <w:r>
-        <w:rPr>
-          <w:rFonts w:ascii="Arial" w:eastAsia="Times New Roman" w:hAnsi="Arial" w:cs="Arial"/>
-          <w:color w:val="222222"/>
-          <w:sz w:val="24"/>
-          <w:szCs w:val="24"/>
-        </w:rPr>
-        <w:t>Maybe it is better to discuss simply abnormal tone rather than to call it ‘exaggeration’ which seems</w:t>
-      </w:r>
-      <w:proofErr w:type="gramStart"/>
-      <w:r>
-        <w:rPr>
-          <w:rFonts w:ascii="Arial" w:eastAsia="Times New Roman" w:hAnsi="Arial" w:cs="Arial"/>
-          <w:color w:val="222222"/>
-          <w:sz w:val="24"/>
-          <w:szCs w:val="24"/>
-        </w:rPr>
-        <w:t>, in itself, an</w:t>
-      </w:r>
-      <w:proofErr w:type="gramEnd"/>
-      <w:r>
-        <w:rPr>
-          <w:rFonts w:ascii="Arial" w:eastAsia="Times New Roman" w:hAnsi="Arial" w:cs="Arial"/>
-          <w:color w:val="222222"/>
-          <w:sz w:val="24"/>
-          <w:szCs w:val="24"/>
-        </w:rPr>
-        <w:t xml:space="preserve"> exaggeration</w:t>
+        <w:t>Maybe it is better to discuss simply abnormal tone rather than to call it ‘exaggeration’ which seems, in itself, an exaggeration</w:t>
       </w:r>
     </w:p>
     <w:p/>
@@ -6936,15 +6281,7 @@
         </w:numPr>
       </w:pPr>
       <w:r>
-        <w:t xml:space="preserve">Read Ball and </w:t>
-      </w:r>
-      <w:proofErr w:type="spellStart"/>
-      <w:r>
-        <w:t>Shivakumar</w:t>
-      </w:r>
-      <w:proofErr w:type="spellEnd"/>
-      <w:r>
-        <w:t xml:space="preserve"> 2006</w:t>
+        <w:t>Read Ball and Shivakumar 2006</w:t>
       </w:r>
     </w:p>
     <w:p>
@@ -6956,15 +6293,7 @@
         </w:numPr>
       </w:pPr>
       <w:r>
-        <w:t xml:space="preserve">Alternative news proxy: Bao et al. 2019 short interest and insider purchase </w:t>
-      </w:r>
-      <w:proofErr w:type="spellStart"/>
-      <w:r>
-        <w:t>cohen</w:t>
-      </w:r>
-      <w:proofErr w:type="spellEnd"/>
-      <w:r>
-        <w:t xml:space="preserve"> et al. </w:t>
+        <w:t xml:space="preserve">Alternative news proxy: Bao et al. 2019 short interest and insider purchase cohen et al. </w:t>
       </w:r>
     </w:p>
     <w:p>
@@ -6976,15 +6305,7 @@
         </w:numPr>
       </w:pPr>
       <w:r>
-        <w:t xml:space="preserve">Does it </w:t>
-      </w:r>
-      <w:proofErr w:type="gramStart"/>
-      <w:r>
-        <w:t>reveals</w:t>
-      </w:r>
-      <w:proofErr w:type="gramEnd"/>
-      <w:r>
-        <w:t xml:space="preserve"> good/bad news?</w:t>
+        <w:t>Does it reveals good/bad news?</w:t>
       </w:r>
     </w:p>
     <w:p>
@@ -6996,13 +6317,8 @@
         </w:numPr>
       </w:pPr>
       <w:r>
-        <w:t xml:space="preserve">Does managers know the good/bad </w:t>
-      </w:r>
-      <w:proofErr w:type="gramStart"/>
-      <w:r>
-        <w:t>news</w:t>
-      </w:r>
-      <w:proofErr w:type="gramEnd"/>
+        <w:t>Does managers know the good/bad news</w:t>
+      </w:r>
     </w:p>
     <w:p>
       <w:pPr>
@@ -7024,13 +6340,8 @@
           <w:numId w:val="28"/>
         </w:numPr>
       </w:pPr>
-      <w:proofErr w:type="spellStart"/>
-      <w:r>
-        <w:t>Tf-idf</w:t>
-      </w:r>
-      <w:proofErr w:type="spellEnd"/>
-      <w:r>
-        <w:t xml:space="preserve"> (LM 2011)</w:t>
+      <w:r>
+        <w:t>Tf-idf (LM 2011)</w:t>
       </w:r>
     </w:p>
     <w:p>
@@ -7180,16 +6491,8 @@
         <w:rPr>
           <w:highlight w:val="yellow"/>
         </w:rPr>
-        <w:t xml:space="preserve">Relationship between reporting cons. And narrative cons? </w:t>
-      </w:r>
-      <w:proofErr w:type="spellStart"/>
-      <w:r>
-        <w:rPr>
-          <w:highlight w:val="yellow"/>
-        </w:rPr>
-        <w:t>C_score</w:t>
-      </w:r>
-      <w:proofErr w:type="spellEnd"/>
+        <w:t>Relationship between reporting cons. And narrative cons? C_score</w:t>
+      </w:r>
     </w:p>
     <w:p>
       <w:pPr>
@@ -7200,15 +6503,7 @@
         </w:numPr>
       </w:pPr>
       <w:r>
-        <w:t xml:space="preserve">Incentive cross sectional tests: </w:t>
-      </w:r>
-      <w:proofErr w:type="spellStart"/>
-      <w:r>
-        <w:t>kothari</w:t>
-      </w:r>
-      <w:proofErr w:type="spellEnd"/>
-      <w:r>
-        <w:t xml:space="preserve"> et al 2008</w:t>
+        <w:t>Incentive cross sectional tests: kothari et al 2008</w:t>
       </w:r>
     </w:p>
     <w:p>
@@ -7352,21 +6647,7 @@
         <w:rPr>
           <w:highlight w:val="lightGray"/>
         </w:rPr>
-        <w:t xml:space="preserve">Alternative news proxy: Bao et al. 2019 short interest and insider purchase </w:t>
-      </w:r>
-      <w:proofErr w:type="spellStart"/>
-      <w:r>
-        <w:rPr>
-          <w:highlight w:val="lightGray"/>
-        </w:rPr>
-        <w:t>cohen</w:t>
-      </w:r>
-      <w:proofErr w:type="spellEnd"/>
-      <w:r>
-        <w:rPr>
-          <w:highlight w:val="lightGray"/>
-        </w:rPr>
-        <w:t xml:space="preserve"> et al. </w:t>
+        <w:t xml:space="preserve">Alternative news proxy: Bao et al. 2019 short interest and insider purchase cohen et al. </w:t>
       </w:r>
     </w:p>
     <w:p>
@@ -7395,13 +6676,8 @@
           <w:numId w:val="29"/>
         </w:numPr>
       </w:pPr>
-      <w:proofErr w:type="spellStart"/>
-      <w:r>
-        <w:t>Tf-idf</w:t>
-      </w:r>
-      <w:proofErr w:type="spellEnd"/>
-      <w:r>
-        <w:t xml:space="preserve"> (LM 2011)</w:t>
+      <w:r>
+        <w:t>Tf-idf (LM 2011)</w:t>
       </w:r>
     </w:p>
     <w:p>
@@ -7446,19 +6722,11 @@
         </w:rPr>
         <w:t xml:space="preserve"> </w:t>
       </w:r>
-      <w:proofErr w:type="spellStart"/>
       <w:r>
         <w:rPr>
           <w:highlight w:val="darkYellow"/>
         </w:rPr>
-        <w:t>v.s</w:t>
-      </w:r>
-      <w:proofErr w:type="spellEnd"/>
-      <w:r>
-        <w:rPr>
-          <w:highlight w:val="darkYellow"/>
-        </w:rPr>
-        <w:t>. mandatory</w:t>
+        <w:t>v.s. mandatory</w:t>
       </w:r>
       <w:r>
         <w:rPr>
@@ -7507,16 +6775,8 @@
         <w:rPr>
           <w:highlight w:val="darkYellow"/>
         </w:rPr>
-        <w:t xml:space="preserve"> narrative cons? </w:t>
-      </w:r>
-      <w:proofErr w:type="spellStart"/>
-      <w:r>
-        <w:rPr>
-          <w:highlight w:val="darkYellow"/>
-        </w:rPr>
-        <w:t>C_score</w:t>
-      </w:r>
-      <w:proofErr w:type="spellEnd"/>
+        <w:t xml:space="preserve"> narrative cons? C_score</w:t>
+      </w:r>
     </w:p>
     <w:p>
       <w:pPr>
@@ -7533,21 +6793,7 @@
         <w:rPr>
           <w:highlight w:val="darkYellow"/>
         </w:rPr>
-        <w:t xml:space="preserve">Incentive cross sectional tests: </w:t>
-      </w:r>
-      <w:proofErr w:type="spellStart"/>
-      <w:r>
-        <w:rPr>
-          <w:highlight w:val="darkYellow"/>
-        </w:rPr>
-        <w:t>kothari</w:t>
-      </w:r>
-      <w:proofErr w:type="spellEnd"/>
-      <w:r>
-        <w:rPr>
-          <w:highlight w:val="darkYellow"/>
-        </w:rPr>
-        <w:t xml:space="preserve"> et al 2008</w:t>
+        <w:t>Incentive cross sectional tests: kothari et al 2008</w:t>
       </w:r>
     </w:p>
     <w:p>
@@ -7729,15 +6975,7 @@
         <w:t xml:space="preserve"> T7PB</w:t>
       </w:r>
       <w:r>
-        <w:t xml:space="preserve"> mandatory </w:t>
-      </w:r>
-      <w:proofErr w:type="spellStart"/>
-      <w:r>
-        <w:t>v.s</w:t>
-      </w:r>
-      <w:proofErr w:type="spellEnd"/>
-      <w:r>
-        <w:t>. voluntary 8-K</w:t>
+        <w:t xml:space="preserve"> mandatory v.s. voluntary 8-K</w:t>
       </w:r>
       <w:r>
         <w:t>, T8</w:t>
@@ -7854,13 +7092,8 @@
         <w:t>its</w:t>
       </w:r>
       <w:r>
-        <w:t xml:space="preserve"> </w:t>
-      </w:r>
-      <w:proofErr w:type="spellStart"/>
-      <w:r>
-        <w:t>ddl</w:t>
-      </w:r>
-      <w:proofErr w:type="spellEnd"/>
+        <w:t xml:space="preserve"> ddl</w:t>
+      </w:r>
       <w:r>
         <w:t xml:space="preserve"> is</w:t>
       </w:r>
@@ -7925,9 +7158,20 @@
           <w:sz w:val="20"/>
           <w:szCs w:val="20"/>
         </w:rPr>
-        <w:t xml:space="preserve">1. Narrative </w:t>
-      </w:r>
-      <w:proofErr w:type="spellStart"/>
+        <w:t>1. Narrative v.s. conditional conservatism</w:t>
+      </w:r>
+    </w:p>
+    <w:p>
+      <w:pPr>
+        <w:shd w:val="clear" w:color="auto" w:fill="FFFFFF"/>
+        <w:spacing w:after="0" w:line="240" w:lineRule="auto"/>
+        <w:rPr>
+          <w:rFonts w:ascii="Arial" w:eastAsia="Times New Roman" w:hAnsi="Arial" w:cs="Arial"/>
+          <w:color w:val="222222"/>
+          <w:sz w:val="20"/>
+          <w:szCs w:val="20"/>
+        </w:rPr>
+      </w:pPr>
       <w:r>
         <w:rPr>
           <w:rFonts w:ascii="Arial" w:eastAsia="Times New Roman" w:hAnsi="Arial" w:cs="Arial"/>
@@ -7937,71 +7181,16 @@
           <w:sz w:val="20"/>
           <w:szCs w:val="20"/>
         </w:rPr>
-        <w:t>v.s</w:t>
-      </w:r>
-      <w:proofErr w:type="spellEnd"/>
-      <w:r>
-        <w:rPr>
-          <w:rFonts w:ascii="Arial" w:eastAsia="Times New Roman" w:hAnsi="Arial" w:cs="Arial"/>
-          <w:b/>
-          <w:bCs/>
-          <w:color w:val="222222"/>
-          <w:sz w:val="20"/>
-          <w:szCs w:val="20"/>
-        </w:rPr>
-        <w:t>. conditional conservatism</w:t>
-      </w:r>
-    </w:p>
-    <w:p>
-      <w:pPr>
-        <w:shd w:val="clear" w:color="auto" w:fill="FFFFFF"/>
-        <w:spacing w:after="0" w:line="240" w:lineRule="auto"/>
+        <w:t>a.</w:t>
+      </w:r>
+      <w:r>
         <w:rPr>
           <w:rFonts w:ascii="Arial" w:eastAsia="Times New Roman" w:hAnsi="Arial" w:cs="Arial"/>
           <w:color w:val="222222"/>
           <w:sz w:val="20"/>
           <w:szCs w:val="20"/>
         </w:rPr>
-      </w:pPr>
-      <w:r>
-        <w:rPr>
-          <w:rFonts w:ascii="Arial" w:eastAsia="Times New Roman" w:hAnsi="Arial" w:cs="Arial"/>
-          <w:b/>
-          <w:bCs/>
-          <w:color w:val="222222"/>
-          <w:sz w:val="20"/>
-          <w:szCs w:val="20"/>
-        </w:rPr>
-        <w:t>a.</w:t>
-      </w:r>
-      <w:r>
-        <w:rPr>
-          <w:rFonts w:ascii="Arial" w:eastAsia="Times New Roman" w:hAnsi="Arial" w:cs="Arial"/>
-          <w:color w:val="222222"/>
-          <w:sz w:val="20"/>
-          <w:szCs w:val="20"/>
-        </w:rPr>
-        <w:t xml:space="preserve"> Bea suggested to conduct a "decile rank analysis'' as in Khan and Watts 2009. </w:t>
-      </w:r>
-      <w:proofErr w:type="gramStart"/>
-      <w:r>
-        <w:rPr>
-          <w:rFonts w:ascii="Arial" w:eastAsia="Times New Roman" w:hAnsi="Arial" w:cs="Arial"/>
-          <w:color w:val="222222"/>
-          <w:sz w:val="20"/>
-          <w:szCs w:val="20"/>
-        </w:rPr>
-        <w:t>So</w:t>
-      </w:r>
-      <w:proofErr w:type="gramEnd"/>
-      <w:r>
-        <w:rPr>
-          <w:rFonts w:ascii="Arial" w:eastAsia="Times New Roman" w:hAnsi="Arial" w:cs="Arial"/>
-          <w:color w:val="222222"/>
-          <w:sz w:val="20"/>
-          <w:szCs w:val="20"/>
-        </w:rPr>
-        <w:t xml:space="preserve"> I tried other thresholds at which I classify the 10-Q observations into high and low conditional conservatism subsamples. Originally all observations with higher (lower) than median C_SCORE were classified into high conditional conservatism subsample. Now I tried above (below) 75% and 80% (25% and 20%), and the relationship between NC and CCONS. flipped from substitutes to complements. </w:t>
+        <w:t> Bea suggested to conduct a "decile rank analysis'' as in Khan and Watts 2009. So I tried other thresholds at which I classify the 10-Q observations into high and low conditional conservatism subsamples. Originally all observations with higher (lower) than median C_SCORE were classified into high conditional conservatism subsample. Now I tried above (below) 75% and 80% (25% and 20%), and the relationship between NC and CCONS. flipped from substitutes to complements. </w:t>
       </w:r>
     </w:p>
     <w:p>
@@ -8033,51 +7222,7 @@
           <w:szCs w:val="20"/>
           <w:shd w:val="clear" w:color="auto" w:fill="FFFFFF"/>
         </w:rPr>
-        <w:t xml:space="preserve"> How to explain the relationship or what is the mechanism? Look into </w:t>
-      </w:r>
-      <w:proofErr w:type="spellStart"/>
-      <w:r>
-        <w:rPr>
-          <w:rFonts w:ascii="Arial" w:eastAsia="Times New Roman" w:hAnsi="Arial" w:cs="Arial"/>
-          <w:color w:val="222222"/>
-          <w:sz w:val="20"/>
-          <w:szCs w:val="20"/>
-          <w:shd w:val="clear" w:color="auto" w:fill="FFFFFF"/>
-        </w:rPr>
-        <w:t>Guay</w:t>
-      </w:r>
-      <w:proofErr w:type="spellEnd"/>
-      <w:r>
-        <w:rPr>
-          <w:rFonts w:ascii="Arial" w:eastAsia="Times New Roman" w:hAnsi="Arial" w:cs="Arial"/>
-          <w:color w:val="222222"/>
-          <w:sz w:val="20"/>
-          <w:szCs w:val="20"/>
-          <w:shd w:val="clear" w:color="auto" w:fill="FFFFFF"/>
-        </w:rPr>
-        <w:t xml:space="preserve"> and </w:t>
-      </w:r>
-      <w:proofErr w:type="spellStart"/>
-      <w:r>
-        <w:rPr>
-          <w:rFonts w:ascii="Arial" w:eastAsia="Times New Roman" w:hAnsi="Arial" w:cs="Arial"/>
-          <w:color w:val="222222"/>
-          <w:sz w:val="20"/>
-          <w:szCs w:val="20"/>
-          <w:shd w:val="clear" w:color="auto" w:fill="FFFFFF"/>
-        </w:rPr>
-        <w:t>Verrecchia</w:t>
-      </w:r>
-      <w:proofErr w:type="spellEnd"/>
-      <w:r>
-        <w:rPr>
-          <w:rFonts w:ascii="Arial" w:eastAsia="Times New Roman" w:hAnsi="Arial" w:cs="Arial"/>
-          <w:color w:val="222222"/>
-          <w:sz w:val="20"/>
-          <w:szCs w:val="20"/>
-          <w:shd w:val="clear" w:color="auto" w:fill="FFFFFF"/>
-        </w:rPr>
-        <w:t xml:space="preserve"> 2018 + Lawrence et al. 2013 (non-discretionary conservatism)?</w:t>
+        <w:t> How to explain the relationship or what is the mechanism? Look into Guay and Verrecchia 2018 + Lawrence et al. 2013 (non-discretionary conservatism)?</w:t>
       </w:r>
     </w:p>
     <w:p>
@@ -8133,27 +7278,7 @@
           <w:sz w:val="20"/>
           <w:szCs w:val="20"/>
         </w:rPr>
-        <w:t xml:space="preserve">Not </w:t>
-      </w:r>
-      <w:proofErr w:type="gramStart"/>
-      <w:r>
-        <w:rPr>
-          <w:rFonts w:ascii="Arial" w:eastAsia="Times New Roman" w:hAnsi="Arial" w:cs="Arial"/>
-          <w:color w:val="222222"/>
-          <w:sz w:val="20"/>
-          <w:szCs w:val="20"/>
-        </w:rPr>
-        <w:t>really sure</w:t>
-      </w:r>
-      <w:proofErr w:type="gramEnd"/>
-      <w:r>
-        <w:rPr>
-          <w:rFonts w:ascii="Arial" w:eastAsia="Times New Roman" w:hAnsi="Arial" w:cs="Arial"/>
-          <w:color w:val="222222"/>
-          <w:sz w:val="20"/>
-          <w:szCs w:val="20"/>
-        </w:rPr>
-        <w:t xml:space="preserve"> how to answer, what do you suggest?</w:t>
+        <w:t>Not really sure how to answer, what do you suggest?</w:t>
       </w:r>
     </w:p>
     <w:p>
@@ -8185,9 +7310,50 @@
           <w:sz w:val="20"/>
           <w:szCs w:val="20"/>
         </w:rPr>
-        <w:t xml:space="preserve">3. Explanatory </w:t>
-      </w:r>
-      <w:proofErr w:type="spellStart"/>
+        <w:t>3. Explanatory v.s. supplementary narratives</w:t>
+      </w:r>
+    </w:p>
+    <w:p>
+      <w:pPr>
+        <w:shd w:val="clear" w:color="auto" w:fill="FFFFFF"/>
+        <w:spacing w:after="0" w:line="240" w:lineRule="auto"/>
+        <w:rPr>
+          <w:rFonts w:ascii="Arial" w:eastAsia="Times New Roman" w:hAnsi="Arial" w:cs="Arial"/>
+          <w:color w:val="222222"/>
+          <w:sz w:val="20"/>
+          <w:szCs w:val="20"/>
+        </w:rPr>
+      </w:pPr>
+      <w:r>
+        <w:rPr>
+          <w:rFonts w:ascii="Arial" w:eastAsia="Times New Roman" w:hAnsi="Arial" w:cs="Arial"/>
+          <w:color w:val="222222"/>
+          <w:sz w:val="20"/>
+          <w:szCs w:val="20"/>
+        </w:rPr>
+        <w:t>Juan pointed out that referring to MDA and notes to financial statements as supplementary and explanatory narratives might be confusing. So I dropped this framing and directly say that we test the narrative conservatism in the two sections to ensure that our results are not driven by boilerplate (because MDA should contain less boilerplate than the notes). </w:t>
+      </w:r>
+    </w:p>
+    <w:p>
+      <w:pPr>
+        <w:shd w:val="clear" w:color="auto" w:fill="FFFFFF"/>
+        <w:spacing w:after="0" w:line="240" w:lineRule="auto"/>
+        <w:rPr>
+          <w:rFonts w:ascii="Arial" w:eastAsia="Times New Roman" w:hAnsi="Arial" w:cs="Arial"/>
+          <w:color w:val="222222"/>
+          <w:sz w:val="20"/>
+          <w:szCs w:val="20"/>
+        </w:rPr>
+      </w:pPr>
+      <w:r>
+        <w:rPr>
+          <w:rFonts w:ascii="Arial" w:eastAsia="Times New Roman" w:hAnsi="Arial" w:cs="Arial"/>
+          <w:color w:val="222222"/>
+          <w:sz w:val="20"/>
+          <w:szCs w:val="20"/>
+        </w:rPr>
+        <w:br/>
+      </w:r>
       <w:r>
         <w:rPr>
           <w:rFonts w:ascii="Arial" w:eastAsia="Times New Roman" w:hAnsi="Arial" w:cs="Arial"/>
@@ -8197,9 +7363,59 @@
           <w:sz w:val="20"/>
           <w:szCs w:val="20"/>
         </w:rPr>
-        <w:t>v.s</w:t>
-      </w:r>
-      <w:proofErr w:type="spellEnd"/>
+        <w:t>4. An aggregated measure of narrative conservatism</w:t>
+      </w:r>
+      <w:r>
+        <w:rPr>
+          <w:rFonts w:ascii="Arial" w:eastAsia="Times New Roman" w:hAnsi="Arial" w:cs="Arial"/>
+          <w:color w:val="222222"/>
+          <w:sz w:val="20"/>
+          <w:szCs w:val="20"/>
+        </w:rPr>
+        <w:t> </w:t>
+      </w:r>
+    </w:p>
+    <w:p>
+      <w:pPr>
+        <w:shd w:val="clear" w:color="auto" w:fill="FFFFFF"/>
+        <w:spacing w:after="0" w:line="240" w:lineRule="auto"/>
+        <w:rPr>
+          <w:rFonts w:ascii="Arial" w:eastAsia="Times New Roman" w:hAnsi="Arial" w:cs="Arial"/>
+          <w:color w:val="222222"/>
+          <w:sz w:val="20"/>
+          <w:szCs w:val="20"/>
+        </w:rPr>
+      </w:pPr>
+      <w:r>
+        <w:rPr>
+          <w:rFonts w:ascii="Arial" w:eastAsia="Times New Roman" w:hAnsi="Arial" w:cs="Arial"/>
+          <w:color w:val="222222"/>
+          <w:sz w:val="20"/>
+          <w:szCs w:val="20"/>
+        </w:rPr>
+        <w:t>Bea suggested to create an aggregate measure of narrative conservatism encompassing all three dimensions: length, tone and timeliness. This is feasible, but at the cost of losing granularity. Is it really necessary? Maybe for future research?</w:t>
+      </w:r>
+    </w:p>
+    <w:p>
+      <w:pPr>
+        <w:shd w:val="clear" w:color="auto" w:fill="FFFFFF"/>
+        <w:spacing w:after="0" w:line="240" w:lineRule="auto"/>
+        <w:rPr>
+          <w:rFonts w:ascii="Arial" w:eastAsia="Times New Roman" w:hAnsi="Arial" w:cs="Arial"/>
+          <w:color w:val="222222"/>
+          <w:sz w:val="20"/>
+          <w:szCs w:val="20"/>
+        </w:rPr>
+      </w:pPr>
+      <w:r>
+        <w:rPr>
+          <w:rFonts w:ascii="Arial" w:eastAsia="Times New Roman" w:hAnsi="Arial" w:cs="Arial"/>
+          <w:color w:val="222222"/>
+          <w:sz w:val="20"/>
+          <w:szCs w:val="20"/>
+        </w:rPr>
+        <w:br/>
+      </w:r>
       <w:r>
         <w:rPr>
           <w:rFonts w:ascii="Arial" w:eastAsia="Times New Roman" w:hAnsi="Arial" w:cs="Arial"/>
@@ -8209,61 +7425,8 @@
           <w:sz w:val="20"/>
           <w:szCs w:val="20"/>
         </w:rPr>
-        <w:t>. supplementary narratives</w:t>
-      </w:r>
-    </w:p>
-    <w:p>
-      <w:pPr>
-        <w:shd w:val="clear" w:color="auto" w:fill="FFFFFF"/>
-        <w:spacing w:after="0" w:line="240" w:lineRule="auto"/>
-        <w:rPr>
-          <w:rFonts w:ascii="Arial" w:eastAsia="Times New Roman" w:hAnsi="Arial" w:cs="Arial"/>
-          <w:color w:val="222222"/>
-          <w:sz w:val="20"/>
-          <w:szCs w:val="20"/>
-        </w:rPr>
-      </w:pPr>
-      <w:r>
-        <w:rPr>
-          <w:rFonts w:ascii="Arial" w:eastAsia="Times New Roman" w:hAnsi="Arial" w:cs="Arial"/>
-          <w:color w:val="222222"/>
-          <w:sz w:val="20"/>
-          <w:szCs w:val="20"/>
-        </w:rPr>
-        <w:t xml:space="preserve">Juan pointed out that referring to MDA and notes to financial statements as supplementary and explanatory narratives might be confusing. </w:t>
-      </w:r>
-      <w:proofErr w:type="gramStart"/>
-      <w:r>
-        <w:rPr>
-          <w:rFonts w:ascii="Arial" w:eastAsia="Times New Roman" w:hAnsi="Arial" w:cs="Arial"/>
-          <w:color w:val="222222"/>
-          <w:sz w:val="20"/>
-          <w:szCs w:val="20"/>
-        </w:rPr>
-        <w:t>So</w:t>
-      </w:r>
-      <w:proofErr w:type="gramEnd"/>
-      <w:r>
-        <w:rPr>
-          <w:rFonts w:ascii="Arial" w:eastAsia="Times New Roman" w:hAnsi="Arial" w:cs="Arial"/>
-          <w:color w:val="222222"/>
-          <w:sz w:val="20"/>
-          <w:szCs w:val="20"/>
-        </w:rPr>
-        <w:t xml:space="preserve"> I dropped this framing and directly say that we test the narrative conservatism in the two sections to ensure that our results are not driven by boilerplate (because MDA should contain less boilerplate than the notes). </w:t>
-      </w:r>
-    </w:p>
-    <w:p>
-      <w:pPr>
-        <w:shd w:val="clear" w:color="auto" w:fill="FFFFFF"/>
-        <w:spacing w:after="0" w:line="240" w:lineRule="auto"/>
-        <w:rPr>
-          <w:rFonts w:ascii="Arial" w:eastAsia="Times New Roman" w:hAnsi="Arial" w:cs="Arial"/>
-          <w:color w:val="222222"/>
-          <w:sz w:val="20"/>
-          <w:szCs w:val="20"/>
-        </w:rPr>
-      </w:pPr>
+        <w:t>5. Fixes for the criticism of Basu Model</w:t>
+      </w:r>
       <w:r>
         <w:rPr>
           <w:rFonts w:ascii="Arial" w:eastAsia="Times New Roman" w:hAnsi="Arial" w:cs="Arial"/>
@@ -8282,7 +7445,8 @@
           <w:sz w:val="20"/>
           <w:szCs w:val="20"/>
         </w:rPr>
-        <w:t>4. An aggregated measure of narrative conservatism</w:t>
+        <w:lastRenderedPageBreak/>
+        <w:t>a. </w:t>
       </w:r>
       <w:r>
         <w:rPr>
@@ -8291,81 +7455,8 @@
           <w:sz w:val="20"/>
           <w:szCs w:val="20"/>
         </w:rPr>
-        <w:t> </w:t>
-      </w:r>
-    </w:p>
-    <w:p>
-      <w:pPr>
-        <w:shd w:val="clear" w:color="auto" w:fill="FFFFFF"/>
-        <w:spacing w:after="0" w:line="240" w:lineRule="auto"/>
-        <w:rPr>
-          <w:rFonts w:ascii="Arial" w:eastAsia="Times New Roman" w:hAnsi="Arial" w:cs="Arial"/>
-          <w:color w:val="222222"/>
-          <w:sz w:val="20"/>
-          <w:szCs w:val="20"/>
-        </w:rPr>
-      </w:pPr>
-      <w:r>
-        <w:rPr>
-          <w:rFonts w:ascii="Arial" w:eastAsia="Times New Roman" w:hAnsi="Arial" w:cs="Arial"/>
-          <w:color w:val="222222"/>
-          <w:sz w:val="20"/>
-          <w:szCs w:val="20"/>
-        </w:rPr>
-        <w:t xml:space="preserve">Bea suggested to create an aggregate measure of narrative conservatism encompassing all three dimensions: length, </w:t>
-      </w:r>
-      <w:proofErr w:type="gramStart"/>
-      <w:r>
-        <w:rPr>
-          <w:rFonts w:ascii="Arial" w:eastAsia="Times New Roman" w:hAnsi="Arial" w:cs="Arial"/>
-          <w:color w:val="222222"/>
-          <w:sz w:val="20"/>
-          <w:szCs w:val="20"/>
-        </w:rPr>
-        <w:t>tone</w:t>
-      </w:r>
-      <w:proofErr w:type="gramEnd"/>
-      <w:r>
-        <w:rPr>
-          <w:rFonts w:ascii="Arial" w:eastAsia="Times New Roman" w:hAnsi="Arial" w:cs="Arial"/>
-          <w:color w:val="222222"/>
-          <w:sz w:val="20"/>
-          <w:szCs w:val="20"/>
-        </w:rPr>
-        <w:t xml:space="preserve"> and timeliness. This is feasible, but at the cost of losing granularity. Is it </w:t>
-      </w:r>
-      <w:proofErr w:type="gramStart"/>
-      <w:r>
-        <w:rPr>
-          <w:rFonts w:ascii="Arial" w:eastAsia="Times New Roman" w:hAnsi="Arial" w:cs="Arial"/>
-          <w:color w:val="222222"/>
-          <w:sz w:val="20"/>
-          <w:szCs w:val="20"/>
-        </w:rPr>
-        <w:t>really necessary</w:t>
-      </w:r>
-      <w:proofErr w:type="gramEnd"/>
-      <w:r>
-        <w:rPr>
-          <w:rFonts w:ascii="Arial" w:eastAsia="Times New Roman" w:hAnsi="Arial" w:cs="Arial"/>
-          <w:color w:val="222222"/>
-          <w:sz w:val="20"/>
-          <w:szCs w:val="20"/>
-        </w:rPr>
-        <w:t>? Maybe for future research?</w:t>
-      </w:r>
-    </w:p>
-    <w:p>
-      <w:pPr>
-        <w:shd w:val="clear" w:color="auto" w:fill="FFFFFF"/>
-        <w:spacing w:after="0" w:line="240" w:lineRule="auto"/>
-        <w:rPr>
-          <w:rFonts w:ascii="Arial" w:eastAsia="Times New Roman" w:hAnsi="Arial" w:cs="Arial"/>
-          <w:color w:val="222222"/>
-          <w:sz w:val="20"/>
-          <w:szCs w:val="20"/>
-        </w:rPr>
-      </w:pPr>
+        <w:t>Remedies suggested in Ball and Shivakumar 2013 already implemented: 1) firm fixed effects 2) adding SIZE MTB LEV as controls</w:t>
+      </w:r>
       <w:r>
         <w:rPr>
           <w:rFonts w:ascii="Arial" w:eastAsia="Times New Roman" w:hAnsi="Arial" w:cs="Arial"/>
@@ -8384,9 +7475,26 @@
           <w:sz w:val="20"/>
           <w:szCs w:val="20"/>
         </w:rPr>
-        <w:t xml:space="preserve">5. Fixes for the criticism of </w:t>
-      </w:r>
-      <w:proofErr w:type="spellStart"/>
+        <w:t>b. </w:t>
+      </w:r>
+      <w:r>
+        <w:rPr>
+          <w:rFonts w:ascii="Arial" w:eastAsia="Times New Roman" w:hAnsi="Arial" w:cs="Arial"/>
+          <w:color w:val="222222"/>
+          <w:sz w:val="20"/>
+          <w:szCs w:val="20"/>
+        </w:rPr>
+        <w:t>Alternative models of conditional conservatism? Accrual-CFO model proposed by Ball and Shivakumar 2005</w:t>
+      </w:r>
+      <w:r>
+        <w:rPr>
+          <w:rFonts w:ascii="Arial" w:eastAsia="Times New Roman" w:hAnsi="Arial" w:cs="Arial"/>
+          <w:color w:val="222222"/>
+          <w:sz w:val="20"/>
+          <w:szCs w:val="20"/>
+        </w:rPr>
+        <w:br/>
+      </w:r>
       <w:r>
         <w:rPr>
           <w:rFonts w:ascii="Arial" w:eastAsia="Times New Roman" w:hAnsi="Arial" w:cs="Arial"/>
@@ -8396,9 +7504,38 @@
           <w:sz w:val="20"/>
           <w:szCs w:val="20"/>
         </w:rPr>
-        <w:t>Basu</w:t>
-      </w:r>
-      <w:proofErr w:type="spellEnd"/>
+        <w:t>c.</w:t>
+      </w:r>
+      <w:r>
+        <w:rPr>
+          <w:rFonts w:ascii="Arial" w:eastAsia="Times New Roman" w:hAnsi="Arial" w:cs="Arial"/>
+          <w:color w:val="222222"/>
+          <w:sz w:val="20"/>
+          <w:szCs w:val="20"/>
+        </w:rPr>
+        <w:t> Incorporating remedies suggested by Badia et al. 2020?</w:t>
+      </w:r>
+    </w:p>
+    <w:p>
+      <w:pPr>
+        <w:shd w:val="clear" w:color="auto" w:fill="FFFFFF"/>
+        <w:spacing w:after="0" w:line="240" w:lineRule="auto"/>
+        <w:rPr>
+          <w:rFonts w:ascii="Arial" w:eastAsia="Times New Roman" w:hAnsi="Arial" w:cs="Arial"/>
+          <w:color w:val="222222"/>
+          <w:sz w:val="20"/>
+          <w:szCs w:val="20"/>
+        </w:rPr>
+      </w:pPr>
+      <w:r>
+        <w:rPr>
+          <w:rFonts w:ascii="Arial" w:eastAsia="Times New Roman" w:hAnsi="Arial" w:cs="Arial"/>
+          <w:color w:val="222222"/>
+          <w:sz w:val="20"/>
+          <w:szCs w:val="20"/>
+        </w:rPr>
+        <w:br/>
+      </w:r>
       <w:r>
         <w:rPr>
           <w:rFonts w:ascii="Arial" w:eastAsia="Times New Roman" w:hAnsi="Arial" w:cs="Arial"/>
@@ -8408,17 +7545,53 @@
           <w:sz w:val="20"/>
           <w:szCs w:val="20"/>
         </w:rPr>
-        <w:t xml:space="preserve"> Model</w:t>
-      </w:r>
-      <w:r>
+        <w:t>6. Format issues</w:t>
+      </w:r>
+    </w:p>
+    <w:p>
+      <w:pPr>
+        <w:shd w:val="clear" w:color="auto" w:fill="FFFFFF"/>
+        <w:spacing w:after="0" w:line="240" w:lineRule="auto"/>
         <w:rPr>
           <w:rFonts w:ascii="Arial" w:eastAsia="Times New Roman" w:hAnsi="Arial" w:cs="Arial"/>
           <w:color w:val="222222"/>
           <w:sz w:val="20"/>
           <w:szCs w:val="20"/>
         </w:rPr>
-        <w:br/>
-      </w:r>
+      </w:pPr>
+      <w:r>
+        <w:rPr>
+          <w:rFonts w:ascii="Arial" w:eastAsia="Times New Roman" w:hAnsi="Arial" w:cs="Arial"/>
+          <w:color w:val="222222"/>
+          <w:sz w:val="20"/>
+          <w:szCs w:val="20"/>
+        </w:rPr>
+        <w:t>Table descriptions are too long to be on the same page with the tables after adjusting the margin and from A4 to letterpaper. Can I use a different margin style in the table and appendix section?</w:t>
+      </w:r>
+    </w:p>
+    <w:p>
+      <w:pPr>
+        <w:shd w:val="clear" w:color="auto" w:fill="FFFFFF"/>
+        <w:spacing w:after="0" w:line="240" w:lineRule="auto"/>
+        <w:rPr>
+          <w:rFonts w:ascii="Arial" w:eastAsia="Times New Roman" w:hAnsi="Arial" w:cs="Arial"/>
+          <w:color w:val="222222"/>
+          <w:sz w:val="20"/>
+          <w:szCs w:val="20"/>
+        </w:rPr>
+      </w:pPr>
+    </w:p>
+    <w:p>
+      <w:pPr>
+        <w:shd w:val="clear" w:color="auto" w:fill="FFFFFF"/>
+        <w:spacing w:after="0" w:line="240" w:lineRule="auto"/>
+        <w:rPr>
+          <w:rFonts w:ascii="Arial" w:eastAsia="Times New Roman" w:hAnsi="Arial" w:cs="Arial"/>
+          <w:color w:val="222222"/>
+          <w:sz w:val="20"/>
+          <w:szCs w:val="20"/>
+        </w:rPr>
+      </w:pPr>
       <w:r>
         <w:rPr>
           <w:rFonts w:ascii="Arial" w:eastAsia="Times New Roman" w:hAnsi="Arial" w:cs="Arial"/>
@@ -8428,19 +7601,20 @@
           <w:sz w:val="20"/>
           <w:szCs w:val="20"/>
         </w:rPr>
-        <w:lastRenderedPageBreak/>
-        <w:t>a. </w:t>
-      </w:r>
-      <w:r>
+        <w:t>To do list:</w:t>
+      </w:r>
+    </w:p>
+    <w:p>
+      <w:pPr>
+        <w:shd w:val="clear" w:color="auto" w:fill="FFFFFF"/>
+        <w:spacing w:after="0" w:line="240" w:lineRule="auto"/>
         <w:rPr>
           <w:rFonts w:ascii="Arial" w:eastAsia="Times New Roman" w:hAnsi="Arial" w:cs="Arial"/>
           <w:color w:val="222222"/>
           <w:sz w:val="20"/>
           <w:szCs w:val="20"/>
         </w:rPr>
-        <w:t xml:space="preserve">Remedies suggested in Ball and </w:t>
-      </w:r>
-      <w:proofErr w:type="spellStart"/>
+      </w:pPr>
       <w:r>
         <w:rPr>
           <w:rFonts w:ascii="Arial" w:eastAsia="Times New Roman" w:hAnsi="Arial" w:cs="Arial"/>
@@ -8448,26 +7622,7 @@
           <w:sz w:val="20"/>
           <w:szCs w:val="20"/>
         </w:rPr>
-        <w:t>Shivakumar</w:t>
-      </w:r>
-      <w:proofErr w:type="spellEnd"/>
-      <w:r>
-        <w:rPr>
-          <w:rFonts w:ascii="Arial" w:eastAsia="Times New Roman" w:hAnsi="Arial" w:cs="Arial"/>
-          <w:color w:val="222222"/>
-          <w:sz w:val="20"/>
-          <w:szCs w:val="20"/>
-        </w:rPr>
-        <w:t xml:space="preserve"> 2013 already implemented: 1) firm fixed effects 2) adding SIZE MTB LEV as controls</w:t>
-      </w:r>
-      <w:r>
-        <w:rPr>
-          <w:rFonts w:ascii="Arial" w:eastAsia="Times New Roman" w:hAnsi="Arial" w:cs="Arial"/>
-          <w:color w:val="222222"/>
-          <w:sz w:val="20"/>
-          <w:szCs w:val="20"/>
-        </w:rPr>
-        <w:br/>
+        <w:t>1. Find a proxy for </w:t>
       </w:r>
       <w:r>
         <w:rPr>
@@ -8478,7 +7633,7 @@
           <w:sz w:val="20"/>
           <w:szCs w:val="20"/>
         </w:rPr>
-        <w:t>b. </w:t>
+        <w:t>unconditional conservatism</w:t>
       </w:r>
       <w:r>
         <w:rPr>
@@ -8487,19 +7642,20 @@
           <w:sz w:val="20"/>
           <w:szCs w:val="20"/>
         </w:rPr>
-        <w:t xml:space="preserve">Alternative models of conditional conservatism? Accrual-CFO model proposed by Ball and </w:t>
-      </w:r>
-      <w:proofErr w:type="spellStart"/>
-      <w:r>
+        <w:t> and test the relationship between narrative v.s. unconditional conservatism </w:t>
+      </w:r>
+    </w:p>
+    <w:p>
+      <w:pPr>
+        <w:shd w:val="clear" w:color="auto" w:fill="FFFFFF"/>
+        <w:spacing w:after="0" w:line="240" w:lineRule="auto"/>
         <w:rPr>
           <w:rFonts w:ascii="Arial" w:eastAsia="Times New Roman" w:hAnsi="Arial" w:cs="Arial"/>
           <w:color w:val="222222"/>
           <w:sz w:val="20"/>
           <w:szCs w:val="20"/>
         </w:rPr>
-        <w:t>Shivakumar</w:t>
-      </w:r>
-      <w:proofErr w:type="spellEnd"/>
+      </w:pPr>
       <w:r>
         <w:rPr>
           <w:rFonts w:ascii="Arial" w:eastAsia="Times New Roman" w:hAnsi="Arial" w:cs="Arial"/>
@@ -8507,16 +7663,7 @@
           <w:sz w:val="20"/>
           <w:szCs w:val="20"/>
         </w:rPr>
-        <w:t xml:space="preserve"> 2005</w:t>
-      </w:r>
-      <w:r>
-        <w:rPr>
-          <w:rFonts w:ascii="Arial" w:eastAsia="Times New Roman" w:hAnsi="Arial" w:cs="Arial"/>
-          <w:color w:val="222222"/>
-          <w:sz w:val="20"/>
-          <w:szCs w:val="20"/>
-        </w:rPr>
-        <w:br/>
+        <w:t>2. Test for </w:t>
       </w:r>
       <w:r>
         <w:rPr>
@@ -8527,7 +7674,7 @@
           <w:sz w:val="20"/>
           <w:szCs w:val="20"/>
         </w:rPr>
-        <w:t>c.</w:t>
+        <w:t>bunding of good and bad news</w:t>
       </w:r>
       <w:r>
         <w:rPr>
@@ -8536,19 +7683,20 @@
           <w:sz w:val="20"/>
           <w:szCs w:val="20"/>
         </w:rPr>
-        <w:t xml:space="preserve"> Incorporating remedies suggested by </w:t>
-      </w:r>
-      <w:proofErr w:type="spellStart"/>
-      <w:r>
+        <w:t> (Encarna)</w:t>
+      </w:r>
+    </w:p>
+    <w:p>
+      <w:pPr>
+        <w:shd w:val="clear" w:color="auto" w:fill="FFFFFF"/>
+        <w:spacing w:after="0" w:line="240" w:lineRule="auto"/>
         <w:rPr>
           <w:rFonts w:ascii="Arial" w:eastAsia="Times New Roman" w:hAnsi="Arial" w:cs="Arial"/>
           <w:color w:val="222222"/>
           <w:sz w:val="20"/>
           <w:szCs w:val="20"/>
         </w:rPr>
-        <w:t>Badia</w:t>
-      </w:r>
-      <w:proofErr w:type="spellEnd"/>
+      </w:pPr>
       <w:r>
         <w:rPr>
           <w:rFonts w:ascii="Arial" w:eastAsia="Times New Roman" w:hAnsi="Arial" w:cs="Arial"/>
@@ -8556,28 +7704,7 @@
           <w:sz w:val="20"/>
           <w:szCs w:val="20"/>
         </w:rPr>
-        <w:t xml:space="preserve"> et al. 2020?</w:t>
-      </w:r>
-    </w:p>
-    <w:p>
-      <w:pPr>
-        <w:shd w:val="clear" w:color="auto" w:fill="FFFFFF"/>
-        <w:spacing w:after="0" w:line="240" w:lineRule="auto"/>
-        <w:rPr>
-          <w:rFonts w:ascii="Arial" w:eastAsia="Times New Roman" w:hAnsi="Arial" w:cs="Arial"/>
-          <w:color w:val="222222"/>
-          <w:sz w:val="20"/>
-          <w:szCs w:val="20"/>
-        </w:rPr>
-      </w:pPr>
-      <w:r>
-        <w:rPr>
-          <w:rFonts w:ascii="Arial" w:eastAsia="Times New Roman" w:hAnsi="Arial" w:cs="Arial"/>
-          <w:color w:val="222222"/>
-          <w:sz w:val="20"/>
-          <w:szCs w:val="20"/>
-        </w:rPr>
-        <w:br/>
+        <w:t>3. Sample period is quite long, and thus our results may be confounded by time trends even if we control for time fixed effects. Maybe we can use an additional test to see whether and how a specific event (enactment of </w:t>
       </w:r>
       <w:r>
         <w:rPr>
@@ -8588,278 +7715,28 @@
           <w:sz w:val="20"/>
           <w:szCs w:val="20"/>
         </w:rPr>
-        <w:t>6. Format issues</w:t>
-      </w:r>
-    </w:p>
-    <w:p>
-      <w:pPr>
-        <w:shd w:val="clear" w:color="auto" w:fill="FFFFFF"/>
-        <w:spacing w:after="0" w:line="240" w:lineRule="auto"/>
+        <w:t>Reg FD</w:t>
+      </w:r>
+      <w:r>
         <w:rPr>
           <w:rFonts w:ascii="Arial" w:eastAsia="Times New Roman" w:hAnsi="Arial" w:cs="Arial"/>
           <w:color w:val="222222"/>
           <w:sz w:val="20"/>
           <w:szCs w:val="20"/>
         </w:rPr>
-      </w:pPr>
-      <w:r>
+        <w:t>) affects narrative conservatism meaningfully in a relatively short period of time? (Encarna and Bing)</w:t>
+      </w:r>
+    </w:p>
+    <w:p>
+      <w:pPr>
+        <w:shd w:val="clear" w:color="auto" w:fill="FFFFFF"/>
+        <w:spacing w:after="0" w:line="240" w:lineRule="auto"/>
         <w:rPr>
           <w:rFonts w:ascii="Arial" w:eastAsia="Times New Roman" w:hAnsi="Arial" w:cs="Arial"/>
           <w:color w:val="222222"/>
           <w:sz w:val="20"/>
           <w:szCs w:val="20"/>
         </w:rPr>
-        <w:t xml:space="preserve">Table descriptions are too long to be on the same page with the tables after adjusting the margin and from A4 to </w:t>
-      </w:r>
-      <w:proofErr w:type="spellStart"/>
-      <w:r>
-        <w:rPr>
-          <w:rFonts w:ascii="Arial" w:eastAsia="Times New Roman" w:hAnsi="Arial" w:cs="Arial"/>
-          <w:color w:val="222222"/>
-          <w:sz w:val="20"/>
-          <w:szCs w:val="20"/>
-        </w:rPr>
-        <w:t>letterpaper</w:t>
-      </w:r>
-      <w:proofErr w:type="spellEnd"/>
-      <w:r>
-        <w:rPr>
-          <w:rFonts w:ascii="Arial" w:eastAsia="Times New Roman" w:hAnsi="Arial" w:cs="Arial"/>
-          <w:color w:val="222222"/>
-          <w:sz w:val="20"/>
-          <w:szCs w:val="20"/>
-        </w:rPr>
-        <w:t>. Can I use a different margin style in the table and appendix section?</w:t>
-      </w:r>
-    </w:p>
-    <w:p>
-      <w:pPr>
-        <w:shd w:val="clear" w:color="auto" w:fill="FFFFFF"/>
-        <w:spacing w:after="0" w:line="240" w:lineRule="auto"/>
-        <w:rPr>
-          <w:rFonts w:ascii="Arial" w:eastAsia="Times New Roman" w:hAnsi="Arial" w:cs="Arial"/>
-          <w:color w:val="222222"/>
-          <w:sz w:val="20"/>
-          <w:szCs w:val="20"/>
-        </w:rPr>
-      </w:pPr>
-    </w:p>
-    <w:p>
-      <w:pPr>
-        <w:shd w:val="clear" w:color="auto" w:fill="FFFFFF"/>
-        <w:spacing w:after="0" w:line="240" w:lineRule="auto"/>
-        <w:rPr>
-          <w:rFonts w:ascii="Arial" w:eastAsia="Times New Roman" w:hAnsi="Arial" w:cs="Arial"/>
-          <w:color w:val="222222"/>
-          <w:sz w:val="20"/>
-          <w:szCs w:val="20"/>
-        </w:rPr>
-      </w:pPr>
-      <w:r>
-        <w:rPr>
-          <w:rFonts w:ascii="Arial" w:eastAsia="Times New Roman" w:hAnsi="Arial" w:cs="Arial"/>
-          <w:b/>
-          <w:bCs/>
-          <w:color w:val="222222"/>
-          <w:sz w:val="20"/>
-          <w:szCs w:val="20"/>
-        </w:rPr>
-        <w:t>To do list:</w:t>
-      </w:r>
-    </w:p>
-    <w:p>
-      <w:pPr>
-        <w:shd w:val="clear" w:color="auto" w:fill="FFFFFF"/>
-        <w:spacing w:after="0" w:line="240" w:lineRule="auto"/>
-        <w:rPr>
-          <w:rFonts w:ascii="Arial" w:eastAsia="Times New Roman" w:hAnsi="Arial" w:cs="Arial"/>
-          <w:color w:val="222222"/>
-          <w:sz w:val="20"/>
-          <w:szCs w:val="20"/>
-        </w:rPr>
-      </w:pPr>
-      <w:r>
-        <w:rPr>
-          <w:rFonts w:ascii="Arial" w:eastAsia="Times New Roman" w:hAnsi="Arial" w:cs="Arial"/>
-          <w:color w:val="222222"/>
-          <w:sz w:val="20"/>
-          <w:szCs w:val="20"/>
-        </w:rPr>
-        <w:t>1. Find a proxy for </w:t>
-      </w:r>
-      <w:r>
-        <w:rPr>
-          <w:rFonts w:ascii="Arial" w:eastAsia="Times New Roman" w:hAnsi="Arial" w:cs="Arial"/>
-          <w:b/>
-          <w:bCs/>
-          <w:color w:val="222222"/>
-          <w:sz w:val="20"/>
-          <w:szCs w:val="20"/>
-        </w:rPr>
-        <w:t>unconditional conservatism</w:t>
-      </w:r>
-      <w:r>
-        <w:rPr>
-          <w:rFonts w:ascii="Arial" w:eastAsia="Times New Roman" w:hAnsi="Arial" w:cs="Arial"/>
-          <w:color w:val="222222"/>
-          <w:sz w:val="20"/>
-          <w:szCs w:val="20"/>
-        </w:rPr>
-        <w:t xml:space="preserve"> and test the relationship between narrative </w:t>
-      </w:r>
-      <w:proofErr w:type="spellStart"/>
-      <w:r>
-        <w:rPr>
-          <w:rFonts w:ascii="Arial" w:eastAsia="Times New Roman" w:hAnsi="Arial" w:cs="Arial"/>
-          <w:color w:val="222222"/>
-          <w:sz w:val="20"/>
-          <w:szCs w:val="20"/>
-        </w:rPr>
-        <w:t>v.s</w:t>
-      </w:r>
-      <w:proofErr w:type="spellEnd"/>
-      <w:r>
-        <w:rPr>
-          <w:rFonts w:ascii="Arial" w:eastAsia="Times New Roman" w:hAnsi="Arial" w:cs="Arial"/>
-          <w:color w:val="222222"/>
-          <w:sz w:val="20"/>
-          <w:szCs w:val="20"/>
-        </w:rPr>
-        <w:t>. unconditional conservatism </w:t>
-      </w:r>
-    </w:p>
-    <w:p>
-      <w:pPr>
-        <w:shd w:val="clear" w:color="auto" w:fill="FFFFFF"/>
-        <w:spacing w:after="0" w:line="240" w:lineRule="auto"/>
-        <w:rPr>
-          <w:rFonts w:ascii="Arial" w:eastAsia="Times New Roman" w:hAnsi="Arial" w:cs="Arial"/>
-          <w:color w:val="222222"/>
-          <w:sz w:val="20"/>
-          <w:szCs w:val="20"/>
-        </w:rPr>
-      </w:pPr>
-      <w:r>
-        <w:rPr>
-          <w:rFonts w:ascii="Arial" w:eastAsia="Times New Roman" w:hAnsi="Arial" w:cs="Arial"/>
-          <w:color w:val="222222"/>
-          <w:sz w:val="20"/>
-          <w:szCs w:val="20"/>
-        </w:rPr>
-        <w:t>2. Test for </w:t>
-      </w:r>
-      <w:r>
-        <w:rPr>
-          <w:rFonts w:ascii="Arial" w:eastAsia="Times New Roman" w:hAnsi="Arial" w:cs="Arial"/>
-          <w:b/>
-          <w:bCs/>
-          <w:color w:val="222222"/>
-          <w:sz w:val="20"/>
-          <w:szCs w:val="20"/>
-        </w:rPr>
-        <w:t>bunding of good and bad news</w:t>
-      </w:r>
-      <w:r>
-        <w:rPr>
-          <w:rFonts w:ascii="Arial" w:eastAsia="Times New Roman" w:hAnsi="Arial" w:cs="Arial"/>
-          <w:color w:val="222222"/>
-          <w:sz w:val="20"/>
-          <w:szCs w:val="20"/>
-        </w:rPr>
-        <w:t> (</w:t>
-      </w:r>
-      <w:proofErr w:type="spellStart"/>
-      <w:r>
-        <w:rPr>
-          <w:rFonts w:ascii="Arial" w:eastAsia="Times New Roman" w:hAnsi="Arial" w:cs="Arial"/>
-          <w:color w:val="222222"/>
-          <w:sz w:val="20"/>
-          <w:szCs w:val="20"/>
-        </w:rPr>
-        <w:t>Encarna</w:t>
-      </w:r>
-      <w:proofErr w:type="spellEnd"/>
-      <w:r>
-        <w:rPr>
-          <w:rFonts w:ascii="Arial" w:eastAsia="Times New Roman" w:hAnsi="Arial" w:cs="Arial"/>
-          <w:color w:val="222222"/>
-          <w:sz w:val="20"/>
-          <w:szCs w:val="20"/>
-        </w:rPr>
-        <w:t>)</w:t>
-      </w:r>
-    </w:p>
-    <w:p>
-      <w:pPr>
-        <w:shd w:val="clear" w:color="auto" w:fill="FFFFFF"/>
-        <w:spacing w:after="0" w:line="240" w:lineRule="auto"/>
-        <w:rPr>
-          <w:rFonts w:ascii="Arial" w:eastAsia="Times New Roman" w:hAnsi="Arial" w:cs="Arial"/>
-          <w:color w:val="222222"/>
-          <w:sz w:val="20"/>
-          <w:szCs w:val="20"/>
-        </w:rPr>
-      </w:pPr>
-      <w:r>
-        <w:rPr>
-          <w:rFonts w:ascii="Arial" w:eastAsia="Times New Roman" w:hAnsi="Arial" w:cs="Arial"/>
-          <w:color w:val="222222"/>
-          <w:sz w:val="20"/>
-          <w:szCs w:val="20"/>
-        </w:rPr>
-        <w:t>3. Sample period is quite long, and thus our results may be confounded by time trends even if we control for time fixed effects. Maybe we can use an additional test to see whether and how a specific event (enactment of </w:t>
-      </w:r>
-      <w:r>
-        <w:rPr>
-          <w:rFonts w:ascii="Arial" w:eastAsia="Times New Roman" w:hAnsi="Arial" w:cs="Arial"/>
-          <w:b/>
-          <w:bCs/>
-          <w:color w:val="222222"/>
-          <w:sz w:val="20"/>
-          <w:szCs w:val="20"/>
-        </w:rPr>
-        <w:t>Reg FD</w:t>
-      </w:r>
-      <w:r>
-        <w:rPr>
-          <w:rFonts w:ascii="Arial" w:eastAsia="Times New Roman" w:hAnsi="Arial" w:cs="Arial"/>
-          <w:color w:val="222222"/>
-          <w:sz w:val="20"/>
-          <w:szCs w:val="20"/>
-        </w:rPr>
-        <w:t>) affects narrative conservatism meaningfully in a relatively short period of time? (</w:t>
-      </w:r>
-      <w:proofErr w:type="spellStart"/>
-      <w:r>
-        <w:rPr>
-          <w:rFonts w:ascii="Arial" w:eastAsia="Times New Roman" w:hAnsi="Arial" w:cs="Arial"/>
-          <w:color w:val="222222"/>
-          <w:sz w:val="20"/>
-          <w:szCs w:val="20"/>
-        </w:rPr>
-        <w:t>Encarna</w:t>
-      </w:r>
-      <w:proofErr w:type="spellEnd"/>
-      <w:r>
-        <w:rPr>
-          <w:rFonts w:ascii="Arial" w:eastAsia="Times New Roman" w:hAnsi="Arial" w:cs="Arial"/>
-          <w:color w:val="222222"/>
-          <w:sz w:val="20"/>
-          <w:szCs w:val="20"/>
-        </w:rPr>
-        <w:t xml:space="preserve"> and Bing)</w:t>
-      </w:r>
-    </w:p>
-    <w:p>
-      <w:pPr>
-        <w:shd w:val="clear" w:color="auto" w:fill="FFFFFF"/>
-        <w:spacing w:after="0" w:line="240" w:lineRule="auto"/>
-        <w:rPr>
-          <w:rFonts w:ascii="Arial" w:eastAsia="Times New Roman" w:hAnsi="Arial" w:cs="Arial"/>
-          <w:color w:val="222222"/>
-          <w:sz w:val="20"/>
-          <w:szCs w:val="20"/>
-        </w:rPr>
       </w:pPr>
     </w:p>
     <w:p>
@@ -8902,7 +7779,16 @@
         </w:numPr>
       </w:pPr>
       <w:r>
-        <w:t>Quantile analyses interpretation</w:t>
+        <w:t>Qu</w:t>
+      </w:r>
+      <w:r>
+        <w:rPr>
+          <w:rFonts w:hint="eastAsia"/>
+        </w:rPr>
+        <w:t>i</w:t>
+      </w:r>
+      <w:r>
+        <w:t>ntile analyses interpretation</w:t>
       </w:r>
     </w:p>
     <w:p>
@@ -8914,13 +7800,22 @@
         </w:numPr>
       </w:pPr>
       <w:r>
-        <w:t xml:space="preserve">CFO </w:t>
-      </w:r>
-      <w:r>
-        <w:t>results suggest that 10-Q narratives are not conservative in length or tone but is conservative in reporting time</w:t>
-      </w:r>
-      <w:r>
-        <w:t xml:space="preserve"> (UT_3)</w:t>
+        <w:t xml:space="preserve">Reg FD </w:t>
+      </w:r>
+      <w:r>
+        <w:rPr>
+          <w:rFonts w:hint="eastAsia"/>
+        </w:rPr>
+        <w:t>a</w:t>
+      </w:r>
+      <w:r>
+        <w:t>nd time trend</w:t>
+      </w:r>
+      <w:r>
+        <w:t xml:space="preserve"> (TABLE 10)</w:t>
+      </w:r>
+      <w:r>
+        <w:t>: no pattern…</w:t>
       </w:r>
     </w:p>
     <w:p>
@@ -8932,16 +7827,60 @@
         </w:numPr>
       </w:pPr>
       <w:r>
-        <w:t xml:space="preserve">Reg FD </w:t>
+        <w:t>A priori negative news events v.s. other events</w:t>
+      </w:r>
+      <w:r>
+        <w:t>: the former are less conservative, but may due to limited sample (TABLE 11)</w:t>
+      </w:r>
+    </w:p>
+    <w:p>
+      <w:pPr>
+        <w:pStyle w:val="ListParagraph"/>
+        <w:numPr>
+          <w:ilvl w:val="0"/>
+          <w:numId w:val="33"/>
+        </w:numPr>
+      </w:pPr>
+      <w:r>
+        <w:t>CFO results suggest that 10-Q narratives are not conservative in length or tone but is conservative in reporting time (UT_3)</w:t>
+      </w:r>
+    </w:p>
+    <w:p>
+      <w:r>
+        <w:t>To do</w:t>
       </w:r>
       <w:r>
         <w:rPr>
           <w:rFonts w:hint="eastAsia"/>
         </w:rPr>
-        <w:t>a</w:t>
-      </w:r>
-      <w:r>
-        <w:t>nd time trend</w:t>
+        <w:t>:</w:t>
+      </w:r>
+    </w:p>
+    <w:p>
+      <w:pPr>
+        <w:pStyle w:val="ListParagraph"/>
+        <w:numPr>
+          <w:ilvl w:val="0"/>
+          <w:numId w:val="35"/>
+        </w:numPr>
+      </w:pPr>
+      <w:r>
+        <w:t>Asymmetric persistence?</w:t>
+      </w:r>
+    </w:p>
+    <w:p>
+      <w:pPr>
+        <w:pStyle w:val="ListParagraph"/>
+        <w:numPr>
+          <w:ilvl w:val="0"/>
+          <w:numId w:val="35"/>
+        </w:numPr>
+        <w:rPr>
+          <w:rFonts w:hint="eastAsia"/>
+        </w:rPr>
+      </w:pPr>
+      <w:r>
+        <w:t>Roles of narratives: intangibles &amp; R&amp;Ds?</w:t>
       </w:r>
     </w:p>
     <w:sectPr>
@@ -9096,6 +8035,95 @@
     </w:lvl>
   </w:abstractNum>
   <w:abstractNum w:abstractNumId="1" w15:restartNumberingAfterBreak="0">
+    <w:nsid w:val="04AB3EC6"/>
+    <w:multiLevelType w:val="hybridMultilevel"/>
+    <w:tmpl w:val="5F8E5CF6"/>
+    <w:lvl w:ilvl="0" w:tplc="0409000F">
+      <w:start w:val="1"/>
+      <w:numFmt w:val="decimal"/>
+      <w:lvlText w:val="%1."/>
+      <w:lvlJc w:val="left"/>
+      <w:pPr>
+        <w:ind w:left="720" w:hanging="360"/>
+      </w:pPr>
+      <w:rPr>
+        <w:rFonts w:hint="default"/>
+      </w:rPr>
+    </w:lvl>
+    <w:lvl w:ilvl="1" w:tplc="04090019" w:tentative="1">
+      <w:start w:val="1"/>
+      <w:numFmt w:val="lowerLetter"/>
+      <w:lvlText w:val="%2."/>
+      <w:lvlJc w:val="left"/>
+      <w:pPr>
+        <w:ind w:left="1440" w:hanging="360"/>
+      </w:pPr>
+    </w:lvl>
+    <w:lvl w:ilvl="2" w:tplc="0409001B" w:tentative="1">
+      <w:start w:val="1"/>
+      <w:numFmt w:val="lowerRoman"/>
+      <w:lvlText w:val="%3."/>
+      <w:lvlJc w:val="right"/>
+      <w:pPr>
+        <w:ind w:left="2160" w:hanging="180"/>
+      </w:pPr>
+    </w:lvl>
+    <w:lvl w:ilvl="3" w:tplc="0409000F" w:tentative="1">
+      <w:start w:val="1"/>
+      <w:numFmt w:val="decimal"/>
+      <w:lvlText w:val="%4."/>
+      <w:lvlJc w:val="left"/>
+      <w:pPr>
+        <w:ind w:left="2880" w:hanging="360"/>
+      </w:pPr>
+    </w:lvl>
+    <w:lvl w:ilvl="4" w:tplc="04090019" w:tentative="1">
+      <w:start w:val="1"/>
+      <w:numFmt w:val="lowerLetter"/>
+      <w:lvlText w:val="%5."/>
+      <w:lvlJc w:val="left"/>
+      <w:pPr>
+        <w:ind w:left="3600" w:hanging="360"/>
+      </w:pPr>
+    </w:lvl>
+    <w:lvl w:ilvl="5" w:tplc="0409001B" w:tentative="1">
+      <w:start w:val="1"/>
+      <w:numFmt w:val="lowerRoman"/>
+      <w:lvlText w:val="%6."/>
+      <w:lvlJc w:val="right"/>
+      <w:pPr>
+        <w:ind w:left="4320" w:hanging="180"/>
+      </w:pPr>
+    </w:lvl>
+    <w:lvl w:ilvl="6" w:tplc="0409000F" w:tentative="1">
+      <w:start w:val="1"/>
+      <w:numFmt w:val="decimal"/>
+      <w:lvlText w:val="%7."/>
+      <w:lvlJc w:val="left"/>
+      <w:pPr>
+        <w:ind w:left="5040" w:hanging="360"/>
+      </w:pPr>
+    </w:lvl>
+    <w:lvl w:ilvl="7" w:tplc="04090019" w:tentative="1">
+      <w:start w:val="1"/>
+      <w:numFmt w:val="lowerLetter"/>
+      <w:lvlText w:val="%8."/>
+      <w:lvlJc w:val="left"/>
+      <w:pPr>
+        <w:ind w:left="5760" w:hanging="360"/>
+      </w:pPr>
+    </w:lvl>
+    <w:lvl w:ilvl="8" w:tplc="0409001B" w:tentative="1">
+      <w:start w:val="1"/>
+      <w:numFmt w:val="lowerRoman"/>
+      <w:lvlText w:val="%9."/>
+      <w:lvlJc w:val="right"/>
+      <w:pPr>
+        <w:ind w:left="6480" w:hanging="180"/>
+      </w:pPr>
+    </w:lvl>
+  </w:abstractNum>
+  <w:abstractNum w:abstractNumId="2" w15:restartNumberingAfterBreak="0">
     <w:nsid w:val="079F1E04"/>
     <w:multiLevelType w:val="hybridMultilevel"/>
     <w:tmpl w:val="882EDF9A"/>
@@ -9184,7 +8212,7 @@
       </w:pPr>
     </w:lvl>
   </w:abstractNum>
-  <w:abstractNum w:abstractNumId="2" w15:restartNumberingAfterBreak="0">
+  <w:abstractNum w:abstractNumId="3" w15:restartNumberingAfterBreak="0">
     <w:nsid w:val="07E62D59"/>
     <w:multiLevelType w:val="hybridMultilevel"/>
     <w:tmpl w:val="2CB0C240"/>
@@ -9273,7 +8301,7 @@
       </w:pPr>
     </w:lvl>
   </w:abstractNum>
-  <w:abstractNum w:abstractNumId="3" w15:restartNumberingAfterBreak="0">
+  <w:abstractNum w:abstractNumId="4" w15:restartNumberingAfterBreak="0">
     <w:nsid w:val="0DB75C1C"/>
     <w:multiLevelType w:val="hybridMultilevel"/>
     <w:tmpl w:val="0A9C879C"/>
@@ -9362,7 +8390,7 @@
       </w:pPr>
     </w:lvl>
   </w:abstractNum>
-  <w:abstractNum w:abstractNumId="4" w15:restartNumberingAfterBreak="0">
+  <w:abstractNum w:abstractNumId="5" w15:restartNumberingAfterBreak="0">
     <w:nsid w:val="0EEC16CE"/>
     <w:multiLevelType w:val="hybridMultilevel"/>
     <w:tmpl w:val="25CECC62"/>
@@ -9451,7 +8479,7 @@
       </w:pPr>
     </w:lvl>
   </w:abstractNum>
-  <w:abstractNum w:abstractNumId="5" w15:restartNumberingAfterBreak="0">
+  <w:abstractNum w:abstractNumId="6" w15:restartNumberingAfterBreak="0">
     <w:nsid w:val="14151F01"/>
     <w:multiLevelType w:val="hybridMultilevel"/>
     <w:tmpl w:val="F8F46D14"/>
@@ -9540,7 +8568,7 @@
       </w:pPr>
     </w:lvl>
   </w:abstractNum>
-  <w:abstractNum w:abstractNumId="6" w15:restartNumberingAfterBreak="0">
+  <w:abstractNum w:abstractNumId="7" w15:restartNumberingAfterBreak="0">
     <w:nsid w:val="14537705"/>
     <w:multiLevelType w:val="hybridMultilevel"/>
     <w:tmpl w:val="1D3CEE7C"/>
@@ -9629,7 +8657,7 @@
       </w:pPr>
     </w:lvl>
   </w:abstractNum>
-  <w:abstractNum w:abstractNumId="7" w15:restartNumberingAfterBreak="0">
+  <w:abstractNum w:abstractNumId="8" w15:restartNumberingAfterBreak="0">
     <w:nsid w:val="182A2B08"/>
     <w:multiLevelType w:val="hybridMultilevel"/>
     <w:tmpl w:val="F76C73CC"/>
@@ -9718,7 +8746,7 @@
       </w:pPr>
     </w:lvl>
   </w:abstractNum>
-  <w:abstractNum w:abstractNumId="8" w15:restartNumberingAfterBreak="0">
+  <w:abstractNum w:abstractNumId="9" w15:restartNumberingAfterBreak="0">
     <w:nsid w:val="1D60186D"/>
     <w:multiLevelType w:val="hybridMultilevel"/>
     <w:tmpl w:val="FBCC605C"/>
@@ -9807,7 +8835,7 @@
       </w:pPr>
     </w:lvl>
   </w:abstractNum>
-  <w:abstractNum w:abstractNumId="9" w15:restartNumberingAfterBreak="0">
+  <w:abstractNum w:abstractNumId="10" w15:restartNumberingAfterBreak="0">
     <w:nsid w:val="242E2060"/>
     <w:multiLevelType w:val="hybridMultilevel"/>
     <w:tmpl w:val="FB86DD4E"/>
@@ -9899,7 +8927,7 @@
       </w:pPr>
     </w:lvl>
   </w:abstractNum>
-  <w:abstractNum w:abstractNumId="10" w15:restartNumberingAfterBreak="0">
+  <w:abstractNum w:abstractNumId="11" w15:restartNumberingAfterBreak="0">
     <w:nsid w:val="26070193"/>
     <w:multiLevelType w:val="hybridMultilevel"/>
     <w:tmpl w:val="1C541C26"/>
@@ -9988,7 +9016,7 @@
       </w:pPr>
     </w:lvl>
   </w:abstractNum>
-  <w:abstractNum w:abstractNumId="11" w15:restartNumberingAfterBreak="0">
+  <w:abstractNum w:abstractNumId="12" w15:restartNumberingAfterBreak="0">
     <w:nsid w:val="268619C9"/>
     <w:multiLevelType w:val="hybridMultilevel"/>
     <w:tmpl w:val="42F07CB6"/>
@@ -10077,7 +9105,7 @@
       </w:pPr>
     </w:lvl>
   </w:abstractNum>
-  <w:abstractNum w:abstractNumId="12" w15:restartNumberingAfterBreak="0">
+  <w:abstractNum w:abstractNumId="13" w15:restartNumberingAfterBreak="0">
     <w:nsid w:val="2701090B"/>
     <w:multiLevelType w:val="hybridMultilevel"/>
     <w:tmpl w:val="6B0C0E04"/>
@@ -10166,7 +9194,7 @@
       </w:pPr>
     </w:lvl>
   </w:abstractNum>
-  <w:abstractNum w:abstractNumId="13" w15:restartNumberingAfterBreak="0">
+  <w:abstractNum w:abstractNumId="14" w15:restartNumberingAfterBreak="0">
     <w:nsid w:val="2B870E1C"/>
     <w:multiLevelType w:val="hybridMultilevel"/>
     <w:tmpl w:val="11C06D6C"/>
@@ -10255,7 +9283,7 @@
       </w:pPr>
     </w:lvl>
   </w:abstractNum>
-  <w:abstractNum w:abstractNumId="14" w15:restartNumberingAfterBreak="0">
+  <w:abstractNum w:abstractNumId="15" w15:restartNumberingAfterBreak="0">
     <w:nsid w:val="2DC3404D"/>
     <w:multiLevelType w:val="hybridMultilevel"/>
     <w:tmpl w:val="BDA87068"/>
@@ -10344,7 +9372,7 @@
       </w:pPr>
     </w:lvl>
   </w:abstractNum>
-  <w:abstractNum w:abstractNumId="15" w15:restartNumberingAfterBreak="0">
+  <w:abstractNum w:abstractNumId="16" w15:restartNumberingAfterBreak="0">
     <w:nsid w:val="3B84677E"/>
     <w:multiLevelType w:val="hybridMultilevel"/>
     <w:tmpl w:val="543882A6"/>
@@ -10433,7 +9461,7 @@
       </w:pPr>
     </w:lvl>
   </w:abstractNum>
-  <w:abstractNum w:abstractNumId="16" w15:restartNumberingAfterBreak="0">
+  <w:abstractNum w:abstractNumId="17" w15:restartNumberingAfterBreak="0">
     <w:nsid w:val="3C6E15FC"/>
     <w:multiLevelType w:val="hybridMultilevel"/>
     <w:tmpl w:val="D5220170"/>
@@ -10522,7 +9550,7 @@
       </w:pPr>
     </w:lvl>
   </w:abstractNum>
-  <w:abstractNum w:abstractNumId="17" w15:restartNumberingAfterBreak="0">
+  <w:abstractNum w:abstractNumId="18" w15:restartNumberingAfterBreak="0">
     <w:nsid w:val="3F02022D"/>
     <w:multiLevelType w:val="hybridMultilevel"/>
     <w:tmpl w:val="AD68E5F8"/>
@@ -10611,7 +9639,7 @@
       </w:pPr>
     </w:lvl>
   </w:abstractNum>
-  <w:abstractNum w:abstractNumId="18" w15:restartNumberingAfterBreak="0">
+  <w:abstractNum w:abstractNumId="19" w15:restartNumberingAfterBreak="0">
     <w:nsid w:val="416E61D8"/>
     <w:multiLevelType w:val="hybridMultilevel"/>
     <w:tmpl w:val="274E5AE2"/>
@@ -10700,7 +9728,7 @@
       </w:pPr>
     </w:lvl>
   </w:abstractNum>
-  <w:abstractNum w:abstractNumId="19" w15:restartNumberingAfterBreak="0">
+  <w:abstractNum w:abstractNumId="20" w15:restartNumberingAfterBreak="0">
     <w:nsid w:val="447216FE"/>
     <w:multiLevelType w:val="hybridMultilevel"/>
     <w:tmpl w:val="33D4ABAC"/>
@@ -10789,7 +9817,7 @@
       </w:pPr>
     </w:lvl>
   </w:abstractNum>
-  <w:abstractNum w:abstractNumId="20" w15:restartNumberingAfterBreak="0">
+  <w:abstractNum w:abstractNumId="21" w15:restartNumberingAfterBreak="0">
     <w:nsid w:val="4A556808"/>
     <w:multiLevelType w:val="hybridMultilevel"/>
     <w:tmpl w:val="E0221484"/>
@@ -10878,7 +9906,7 @@
       </w:pPr>
     </w:lvl>
   </w:abstractNum>
-  <w:abstractNum w:abstractNumId="21" w15:restartNumberingAfterBreak="0">
+  <w:abstractNum w:abstractNumId="22" w15:restartNumberingAfterBreak="0">
     <w:nsid w:val="4B4E42A6"/>
     <w:multiLevelType w:val="hybridMultilevel"/>
     <w:tmpl w:val="0A9C879C"/>
@@ -10967,7 +9995,7 @@
       </w:pPr>
     </w:lvl>
   </w:abstractNum>
-  <w:abstractNum w:abstractNumId="22" w15:restartNumberingAfterBreak="0">
+  <w:abstractNum w:abstractNumId="23" w15:restartNumberingAfterBreak="0">
     <w:nsid w:val="4C940EB3"/>
     <w:multiLevelType w:val="hybridMultilevel"/>
     <w:tmpl w:val="37425C88"/>
@@ -11080,7 +10108,7 @@
       </w:rPr>
     </w:lvl>
   </w:abstractNum>
-  <w:abstractNum w:abstractNumId="23" w15:restartNumberingAfterBreak="0">
+  <w:abstractNum w:abstractNumId="24" w15:restartNumberingAfterBreak="0">
     <w:nsid w:val="4CC55494"/>
     <w:multiLevelType w:val="hybridMultilevel"/>
     <w:tmpl w:val="D706BFC4"/>
@@ -11169,7 +10197,7 @@
       </w:pPr>
     </w:lvl>
   </w:abstractNum>
-  <w:abstractNum w:abstractNumId="24" w15:restartNumberingAfterBreak="0">
+  <w:abstractNum w:abstractNumId="25" w15:restartNumberingAfterBreak="0">
     <w:nsid w:val="4ED91B41"/>
     <w:multiLevelType w:val="hybridMultilevel"/>
     <w:tmpl w:val="0A9C879C"/>
@@ -11258,7 +10286,7 @@
       </w:pPr>
     </w:lvl>
   </w:abstractNum>
-  <w:abstractNum w:abstractNumId="25" w15:restartNumberingAfterBreak="0">
+  <w:abstractNum w:abstractNumId="26" w15:restartNumberingAfterBreak="0">
     <w:nsid w:val="51F209F5"/>
     <w:multiLevelType w:val="hybridMultilevel"/>
     <w:tmpl w:val="6B0C0E04"/>
@@ -11347,7 +10375,7 @@
       </w:pPr>
     </w:lvl>
   </w:abstractNum>
-  <w:abstractNum w:abstractNumId="26" w15:restartNumberingAfterBreak="0">
+  <w:abstractNum w:abstractNumId="27" w15:restartNumberingAfterBreak="0">
     <w:nsid w:val="53506136"/>
     <w:multiLevelType w:val="hybridMultilevel"/>
     <w:tmpl w:val="8E70EBC0"/>
@@ -11436,7 +10464,7 @@
       </w:pPr>
     </w:lvl>
   </w:abstractNum>
-  <w:abstractNum w:abstractNumId="27" w15:restartNumberingAfterBreak="0">
+  <w:abstractNum w:abstractNumId="28" w15:restartNumberingAfterBreak="0">
     <w:nsid w:val="558B7575"/>
     <w:multiLevelType w:val="hybridMultilevel"/>
     <w:tmpl w:val="93C2ED4E"/>
@@ -11525,7 +10553,7 @@
       </w:pPr>
     </w:lvl>
   </w:abstractNum>
-  <w:abstractNum w:abstractNumId="28" w15:restartNumberingAfterBreak="0">
+  <w:abstractNum w:abstractNumId="29" w15:restartNumberingAfterBreak="0">
     <w:nsid w:val="5B07599B"/>
     <w:multiLevelType w:val="hybridMultilevel"/>
     <w:tmpl w:val="47DC4C12"/>
@@ -11614,7 +10642,7 @@
       </w:pPr>
     </w:lvl>
   </w:abstractNum>
-  <w:abstractNum w:abstractNumId="29" w15:restartNumberingAfterBreak="0">
+  <w:abstractNum w:abstractNumId="30" w15:restartNumberingAfterBreak="0">
     <w:nsid w:val="69E6728A"/>
     <w:multiLevelType w:val="hybridMultilevel"/>
     <w:tmpl w:val="11683B72"/>
@@ -11703,7 +10731,7 @@
       </w:pPr>
     </w:lvl>
   </w:abstractNum>
-  <w:abstractNum w:abstractNumId="30" w15:restartNumberingAfterBreak="0">
+  <w:abstractNum w:abstractNumId="31" w15:restartNumberingAfterBreak="0">
     <w:nsid w:val="6BE801A2"/>
     <w:multiLevelType w:val="hybridMultilevel"/>
     <w:tmpl w:val="938CE034"/>
@@ -11792,7 +10820,7 @@
       </w:pPr>
     </w:lvl>
   </w:abstractNum>
-  <w:abstractNum w:abstractNumId="31" w15:restartNumberingAfterBreak="0">
+  <w:abstractNum w:abstractNumId="32" w15:restartNumberingAfterBreak="0">
     <w:nsid w:val="74471701"/>
     <w:multiLevelType w:val="hybridMultilevel"/>
     <w:tmpl w:val="A2A4F3EC"/>
@@ -11881,7 +10909,7 @@
       </w:pPr>
     </w:lvl>
   </w:abstractNum>
-  <w:abstractNum w:abstractNumId="32" w15:restartNumberingAfterBreak="0">
+  <w:abstractNum w:abstractNumId="33" w15:restartNumberingAfterBreak="0">
     <w:nsid w:val="76002E12"/>
     <w:multiLevelType w:val="multilevel"/>
     <w:tmpl w:val="3D86A9F4"/>
@@ -11994,7 +11022,7 @@
       </w:pPr>
     </w:lvl>
   </w:abstractNum>
-  <w:abstractNum w:abstractNumId="33" w15:restartNumberingAfterBreak="0">
+  <w:abstractNum w:abstractNumId="34" w15:restartNumberingAfterBreak="0">
     <w:nsid w:val="7B042264"/>
     <w:multiLevelType w:val="hybridMultilevel"/>
     <w:tmpl w:val="93780B3E"/>
@@ -12084,106 +11112,109 @@
     </w:lvl>
   </w:abstractNum>
   <w:num w:numId="1">
-    <w:abstractNumId w:val="15"/>
+    <w:abstractNumId w:val="16"/>
   </w:num>
   <w:num w:numId="2">
-    <w:abstractNumId w:val="29"/>
+    <w:abstractNumId w:val="30"/>
   </w:num>
   <w:num w:numId="3">
+    <w:abstractNumId w:val="11"/>
+  </w:num>
+  <w:num w:numId="4">
+    <w:abstractNumId w:val="19"/>
+  </w:num>
+  <w:num w:numId="5">
+    <w:abstractNumId w:val="20"/>
+  </w:num>
+  <w:num w:numId="6">
+    <w:abstractNumId w:val="17"/>
+  </w:num>
+  <w:num w:numId="7">
+    <w:abstractNumId w:val="32"/>
+  </w:num>
+  <w:num w:numId="8">
+    <w:abstractNumId w:val="3"/>
+  </w:num>
+  <w:num w:numId="9">
+    <w:abstractNumId w:val="18"/>
+  </w:num>
+  <w:num w:numId="10">
+    <w:abstractNumId w:val="28"/>
+  </w:num>
+  <w:num w:numId="11">
+    <w:abstractNumId w:val="31"/>
+  </w:num>
+  <w:num w:numId="12">
     <w:abstractNumId w:val="10"/>
   </w:num>
-  <w:num w:numId="4">
-    <w:abstractNumId w:val="18"/>
-  </w:num>
-  <w:num w:numId="5">
-    <w:abstractNumId w:val="19"/>
-  </w:num>
-  <w:num w:numId="6">
-    <w:abstractNumId w:val="16"/>
-  </w:num>
-  <w:num w:numId="7">
-    <w:abstractNumId w:val="31"/>
-  </w:num>
-  <w:num w:numId="8">
+  <w:num w:numId="13">
     <w:abstractNumId w:val="2"/>
   </w:num>
-  <w:num w:numId="9">
-    <w:abstractNumId w:val="17"/>
-  </w:num>
-  <w:num w:numId="10">
+  <w:num w:numId="14">
     <w:abstractNumId w:val="27"/>
   </w:num>
-  <w:num w:numId="11">
-    <w:abstractNumId w:val="30"/>
-  </w:num>
-  <w:num w:numId="12">
-    <w:abstractNumId w:val="9"/>
-  </w:num>
-  <w:num w:numId="13">
-    <w:abstractNumId w:val="1"/>
-  </w:num>
-  <w:num w:numId="14">
-    <w:abstractNumId w:val="26"/>
-  </w:num>
   <w:num w:numId="15">
-    <w:abstractNumId w:val="13"/>
+    <w:abstractNumId w:val="14"/>
   </w:num>
   <w:num w:numId="16">
-    <w:abstractNumId w:val="22"/>
+    <w:abstractNumId w:val="23"/>
   </w:num>
   <w:num w:numId="17">
     <w:abstractNumId w:val="0"/>
   </w:num>
   <w:num w:numId="18">
-    <w:abstractNumId w:val="14"/>
+    <w:abstractNumId w:val="15"/>
   </w:num>
   <w:num w:numId="19">
+    <w:abstractNumId w:val="5"/>
+  </w:num>
+  <w:num w:numId="20">
+    <w:abstractNumId w:val="21"/>
+  </w:num>
+  <w:num w:numId="21">
+    <w:abstractNumId w:val="7"/>
+  </w:num>
+  <w:num w:numId="22">
+    <w:abstractNumId w:val="6"/>
+  </w:num>
+  <w:num w:numId="23">
+    <w:abstractNumId w:val="34"/>
+  </w:num>
+  <w:num w:numId="24">
+    <w:abstractNumId w:val="8"/>
+  </w:num>
+  <w:num w:numId="25">
+    <w:abstractNumId w:val="25"/>
+  </w:num>
+  <w:num w:numId="26">
+    <w:abstractNumId w:val="12"/>
+  </w:num>
+  <w:num w:numId="27">
+    <w:abstractNumId w:val="33"/>
+  </w:num>
+  <w:num w:numId="28">
     <w:abstractNumId w:val="4"/>
   </w:num>
-  <w:num w:numId="20">
-    <w:abstractNumId w:val="20"/>
+  <w:num w:numId="29">
+    <w:abstractNumId w:val="22"/>
   </w:num>
-  <w:num w:numId="21">
-    <w:abstractNumId w:val="6"/>
+  <w:num w:numId="30">
+    <w:abstractNumId w:val="26"/>
   </w:num>
-  <w:num w:numId="22">
-    <w:abstractNumId w:val="5"/>
+  <w:num w:numId="31">
+    <w:abstractNumId w:val="13"/>
   </w:num>
-  <w:num w:numId="23">
-    <w:abstractNumId w:val="33"/>
-  </w:num>
-  <w:num w:numId="24">
-    <w:abstractNumId w:val="7"/>
-  </w:num>
-  <w:num w:numId="25">
+  <w:num w:numId="32">
     <w:abstractNumId w:val="24"/>
   </w:num>
-  <w:num w:numId="26">
-    <w:abstractNumId w:val="11"/>
-  </w:num>
-  <w:num w:numId="27">
-    <w:abstractNumId w:val="32"/>
-  </w:num>
-  <w:num w:numId="28">
-    <w:abstractNumId w:val="3"/>
-  </w:num>
-  <w:num w:numId="29">
-    <w:abstractNumId w:val="21"/>
-  </w:num>
-  <w:num w:numId="30">
-    <w:abstractNumId w:val="25"/>
-  </w:num>
-  <w:num w:numId="31">
-    <w:abstractNumId w:val="12"/>
-  </w:num>
-  <w:num w:numId="32">
-    <w:abstractNumId w:val="23"/>
-  </w:num>
   <w:num w:numId="33">
-    <w:abstractNumId w:val="28"/>
+    <w:abstractNumId w:val="29"/>
   </w:num>
   <w:num w:numId="34">
-    <w:abstractNumId w:val="8"/>
+    <w:abstractNumId w:val="9"/>
+  </w:num>
+  <w:num w:numId="35">
+    <w:abstractNumId w:val="1"/>
   </w:num>
 </w:numbering>
 </file>

</xml_diff>

<commit_message>
reformating according to NC_V7_20201120_Juan
</commit_message>
<xml_diff>
--- a/Meetings NC.docx
+++ b/Meetings NC.docx
@@ -27,7 +27,15 @@
         </w:numPr>
       </w:pPr>
       <w:r>
-        <w:t>What I’ve been doing</w:t>
+        <w:t xml:space="preserve">What </w:t>
+      </w:r>
+      <w:proofErr w:type="gramStart"/>
+      <w:r>
+        <w:t>I’ve</w:t>
+      </w:r>
+      <w:proofErr w:type="gramEnd"/>
+      <w:r>
+        <w:t xml:space="preserve"> been doing</w:t>
       </w:r>
       <w:r>
         <w:rPr>
@@ -70,7 +78,15 @@
         </w:numPr>
       </w:pPr>
       <w:r>
-        <w:t>Replicating some textual analysis paper: tetlock (2007)</w:t>
+        <w:t xml:space="preserve">Replicating some textual analysis paper: </w:t>
+      </w:r>
+      <w:proofErr w:type="spellStart"/>
+      <w:r>
+        <w:t>tetlock</w:t>
+      </w:r>
+      <w:proofErr w:type="spellEnd"/>
+      <w:r>
+        <w:t xml:space="preserve"> (2007)</w:t>
       </w:r>
     </w:p>
     <w:p>
@@ -107,12 +123,26 @@
         <w:rPr>
           <w:highlight w:val="yellow"/>
         </w:rPr>
-        <w:t xml:space="preserve">Debt contracting: relationship lending; </w:t>
-      </w:r>
+        <w:t xml:space="preserve">Debt </w:t>
+      </w:r>
+      <w:proofErr w:type="gramStart"/>
       <w:r>
         <w:rPr>
           <w:highlight w:val="yellow"/>
         </w:rPr>
+        <w:t>contracting:</w:t>
+      </w:r>
+      <w:proofErr w:type="gramEnd"/>
+      <w:r>
+        <w:rPr>
+          <w:highlight w:val="yellow"/>
+        </w:rPr>
+        <w:t xml:space="preserve"> relationship lending; </w:t>
+      </w:r>
+      <w:r>
+        <w:rPr>
+          <w:highlight w:val="yellow"/>
+        </w:rPr>
         <w:t>m</w:t>
       </w:r>
       <w:r>
@@ -148,14 +178,22 @@
         <w:rPr>
           <w:highlight w:val="cyan"/>
         </w:rPr>
-        <w:t>/2019: CONS+CSR/CONS+TXA/TXA+</w:t>
-      </w:r>
+        <w:t>/2019: CONS+CSR/CONS+TXA/</w:t>
+      </w:r>
+      <w:proofErr w:type="spellStart"/>
       <w:r>
         <w:rPr>
           <w:highlight w:val="cyan"/>
         </w:rPr>
+        <w:t>TXA+</w:t>
+      </w:r>
+      <w:r>
+        <w:rPr>
+          <w:highlight w:val="cyan"/>
+        </w:rPr>
         <w:t>traits</w:t>
       </w:r>
+      <w:proofErr w:type="spellEnd"/>
     </w:p>
     <w:p>
       <w:pPr>
@@ -213,8 +251,29 @@
       <w:pPr>
         <w:pStyle w:val="ListParagraph"/>
       </w:pPr>
-      <w:r>
-        <w:t>Penalva and Wagenhofer (2019) and Giner and Mora (2019)</w:t>
+      <w:proofErr w:type="spellStart"/>
+      <w:r>
+        <w:t>Penalva</w:t>
+      </w:r>
+      <w:proofErr w:type="spellEnd"/>
+      <w:r>
+        <w:t xml:space="preserve"> and </w:t>
+      </w:r>
+      <w:proofErr w:type="spellStart"/>
+      <w:r>
+        <w:t>Wagenhofer</w:t>
+      </w:r>
+      <w:proofErr w:type="spellEnd"/>
+      <w:r>
+        <w:t xml:space="preserve"> (2019) and </w:t>
+      </w:r>
+      <w:proofErr w:type="spellStart"/>
+      <w:r>
+        <w:t>Giner</w:t>
+      </w:r>
+      <w:proofErr w:type="spellEnd"/>
+      <w:r>
+        <w:t xml:space="preserve"> and Mora (2019)</w:t>
       </w:r>
       <w:r>
         <w:t xml:space="preserve"> </w:t>
@@ -241,7 +300,15 @@
         <w:pStyle w:val="ListParagraph"/>
       </w:pPr>
       <w:r>
-        <w:t>Li (2010), Loughran and McDonald (2016), Kravet and Muslu (2013)</w:t>
+        <w:t xml:space="preserve">Li (2010), Loughran and McDonald (2016), Kravet and </w:t>
+      </w:r>
+      <w:proofErr w:type="spellStart"/>
+      <w:r>
+        <w:t>Muslu</w:t>
+      </w:r>
+      <w:proofErr w:type="spellEnd"/>
+      <w:r>
+        <w:t xml:space="preserve"> (2013)</w:t>
       </w:r>
       <w:r>
         <w:t xml:space="preserve"> – </w:t>
@@ -292,8 +359,13 @@
       <w:r>
         <w:t xml:space="preserve">Reading corporate fillings, to see how firms disclose risk. Timeliness of bad news (industry shock, </w:t>
       </w:r>
-      <w:r>
-        <w:t>more or less good/bad future events discussion)</w:t>
+      <w:proofErr w:type="gramStart"/>
+      <w:r>
+        <w:t>more or less good/bad</w:t>
+      </w:r>
+      <w:proofErr w:type="gramEnd"/>
+      <w:r>
+        <w:t xml:space="preserve"> future events discussion)</w:t>
       </w:r>
       <w:r>
         <w:t xml:space="preserve"> recognition.</w:t>
@@ -553,19 +625,41 @@
         <w:rPr>
           <w:color w:val="FF0000"/>
         </w:rPr>
-        <w:t>, Erkens et al. (2014)</w:t>
-      </w:r>
+        <w:t xml:space="preserve">, </w:t>
+      </w:r>
+      <w:proofErr w:type="spellStart"/>
       <w:r>
         <w:rPr>
           <w:color w:val="FF0000"/>
         </w:rPr>
+        <w:t>Erkens</w:t>
+      </w:r>
+      <w:proofErr w:type="spellEnd"/>
+      <w:r>
+        <w:rPr>
+          <w:color w:val="FF0000"/>
+        </w:rPr>
+        <w:t xml:space="preserve"> et al. (2014)</w:t>
+      </w:r>
+      <w:r>
+        <w:rPr>
+          <w:color w:val="FF0000"/>
+        </w:rPr>
         <w:t xml:space="preserve"> AFB</w:t>
       </w:r>
       <w:r>
         <w:t>)</w:t>
       </w:r>
       <w:r>
-        <w:t xml:space="preserve"> Luoma and Goodstein (1999) </w:t>
+        <w:t xml:space="preserve"> </w:t>
+      </w:r>
+      <w:proofErr w:type="spellStart"/>
+      <w:r>
+        <w:t>Luoma</w:t>
+      </w:r>
+      <w:proofErr w:type="spellEnd"/>
+      <w:r>
+        <w:t xml:space="preserve"> and Goodstein (1999) </w:t>
       </w:r>
       <w:r>
         <w:t xml:space="preserve">LENDER MONITORING: BOARD, </w:t>
@@ -574,12 +668,20 @@
         <w:rPr>
           <w:highlight w:val="green"/>
         </w:rPr>
-        <w:t>board composition: BoardEX</w:t>
-      </w:r>
+        <w:t xml:space="preserve">board composition: </w:t>
+      </w:r>
+      <w:proofErr w:type="spellStart"/>
       <w:r>
         <w:rPr>
           <w:highlight w:val="green"/>
         </w:rPr>
+        <w:t>BoardEX</w:t>
+      </w:r>
+      <w:proofErr w:type="spellEnd"/>
+      <w:r>
+        <w:rPr>
+          <w:highlight w:val="green"/>
+        </w:rPr>
         <w:t>?</w:t>
       </w:r>
       <w:r>
@@ -588,6 +690,7 @@
       <w:r>
         <w:t xml:space="preserve">COVENANTS </w:t>
       </w:r>
+      <w:proofErr w:type="spellStart"/>
       <w:r>
         <w:rPr>
           <w:highlight w:val="green"/>
@@ -598,7 +701,14 @@
         <w:rPr>
           <w:highlight w:val="green"/>
         </w:rPr>
-        <w:t>ovenants database?</w:t>
+        <w:t>ovenants</w:t>
+      </w:r>
+      <w:proofErr w:type="spellEnd"/>
+      <w:r>
+        <w:rPr>
+          <w:highlight w:val="green"/>
+        </w:rPr>
+        <w:t xml:space="preserve"> database?</w:t>
       </w:r>
     </w:p>
     <w:p>
@@ -732,12 +842,14 @@
         </w:rPr>
         <w:t>在读</w:t>
       </w:r>
+      <w:proofErr w:type="spellStart"/>
       <w:r>
         <w:rPr>
           <w:rFonts w:hint="eastAsia"/>
         </w:rPr>
         <w:t>fundations</w:t>
       </w:r>
+      <w:proofErr w:type="spellEnd"/>
       <w:r>
         <w:t xml:space="preserve"> for statistical NLP</w:t>
       </w:r>
@@ -769,7 +881,23 @@
         <w:t>Timeliness matter</w:t>
       </w:r>
       <w:r>
-        <w:t xml:space="preserve"> (cuz in Armstrong’s definition, conservatism is not about providing information sooner or later, but whether the firm will actually provide or not)</w:t>
+        <w:t xml:space="preserve"> (</w:t>
+      </w:r>
+      <w:proofErr w:type="spellStart"/>
+      <w:r>
+        <w:t>cuz</w:t>
+      </w:r>
+      <w:proofErr w:type="spellEnd"/>
+      <w:r>
+        <w:t xml:space="preserve"> in Armstrong’s definition, conservatism is not about providing information sooner or later, but whether the firm will </w:t>
+      </w:r>
+      <w:proofErr w:type="gramStart"/>
+      <w:r>
+        <w:t>actually provide</w:t>
+      </w:r>
+      <w:proofErr w:type="gramEnd"/>
+      <w:r>
+        <w:t xml:space="preserve"> or not)</w:t>
       </w:r>
       <w:r>
         <w:t>?</w:t>
@@ -925,8 +1053,13 @@
             <w:r>
               <w:t xml:space="preserve"> bad news </w:t>
             </w:r>
+            <w:proofErr w:type="spellStart"/>
             <w:r>
-              <w:t xml:space="preserve">v.s. </w:t>
+              <w:t>v.s</w:t>
+            </w:r>
+            <w:proofErr w:type="spellEnd"/>
+            <w:r>
+              <w:t xml:space="preserve">. </w:t>
             </w:r>
             <w:r>
               <w:t>good news</w:t>
@@ -1234,8 +1367,13 @@
           <w:numId w:val="5"/>
         </w:numPr>
       </w:pPr>
-      <w:r>
-        <w:t>Radhakrisnan working paper has already used the shock to study the impact on conservatism</w:t>
+      <w:proofErr w:type="spellStart"/>
+      <w:r>
+        <w:t>Radhakrisnan</w:t>
+      </w:r>
+      <w:proofErr w:type="spellEnd"/>
+      <w:r>
+        <w:t xml:space="preserve"> working paper has already used the shock to study the impact on conservatism</w:t>
       </w:r>
     </w:p>
     <w:p>
@@ -1583,7 +1721,21 @@
         <w:rPr>
           <w:highlight w:val="yellow"/>
         </w:rPr>
-        <w:t>good v.s. bad news)</w:t>
+        <w:t xml:space="preserve">good </w:t>
+      </w:r>
+      <w:proofErr w:type="spellStart"/>
+      <w:r>
+        <w:rPr>
+          <w:highlight w:val="yellow"/>
+        </w:rPr>
+        <w:t>v.s</w:t>
+      </w:r>
+      <w:proofErr w:type="spellEnd"/>
+      <w:r>
+        <w:rPr>
+          <w:highlight w:val="yellow"/>
+        </w:rPr>
+        <w:t>. bad news)</w:t>
       </w:r>
     </w:p>
     <w:p>
@@ -1666,7 +1818,15 @@
         </w:numPr>
       </w:pPr>
       <w:r>
-        <w:t xml:space="preserve">Presentation on Feb (45 mins): outcome (final outcome), difficulties and how solved it.  </w:t>
+        <w:t>Presentation on Feb (45 mins): outcome (</w:t>
+      </w:r>
+      <w:proofErr w:type="gramStart"/>
+      <w:r>
+        <w:t>final outcome</w:t>
+      </w:r>
+      <w:proofErr w:type="gramEnd"/>
+      <w:r>
+        <w:t xml:space="preserve">), difficulties and how solved it.  </w:t>
       </w:r>
     </w:p>
     <w:p>
@@ -1984,7 +2144,23 @@
         <w:t>More convoluted method from computational linguistics</w:t>
       </w:r>
       <w:r>
-        <w:t xml:space="preserve"> [Pitler and Nenkova, 2008]</w:t>
+        <w:t xml:space="preserve"> [</w:t>
+      </w:r>
+      <w:proofErr w:type="spellStart"/>
+      <w:r>
+        <w:t>Pitler</w:t>
+      </w:r>
+      <w:proofErr w:type="spellEnd"/>
+      <w:r>
+        <w:t xml:space="preserve"> and </w:t>
+      </w:r>
+      <w:proofErr w:type="spellStart"/>
+      <w:r>
+        <w:t>Nenkova</w:t>
+      </w:r>
+      <w:proofErr w:type="spellEnd"/>
+      <w:r>
+        <w:t>, 2008]</w:t>
       </w:r>
     </w:p>
     <w:p>
@@ -2142,16 +2318,29 @@
         </w:numPr>
       </w:pPr>
       <w:r>
-        <w:t>10-K forms: i) txt ii) html iii)</w:t>
+        <w:t xml:space="preserve">10-K forms: </w:t>
+      </w:r>
+      <w:proofErr w:type="spellStart"/>
+      <w:r>
+        <w:t>i</w:t>
+      </w:r>
+      <w:proofErr w:type="spellEnd"/>
+      <w:r>
+        <w:t>) txt ii) html iii)</w:t>
       </w:r>
       <w:r>
         <w:t xml:space="preserve"> </w:t>
       </w:r>
+      <w:proofErr w:type="spellStart"/>
       <w:r>
         <w:t>x</w:t>
       </w:r>
       <w:r>
-        <w:t>brl (after 2009)</w:t>
+        <w:t>brl</w:t>
+      </w:r>
+      <w:proofErr w:type="spellEnd"/>
+      <w:r>
+        <w:t xml:space="preserve"> (after 2009)</w:t>
       </w:r>
     </w:p>
     <w:p/>
@@ -2215,13 +2404,29 @@
         <w:t>From news to disclosure</w:t>
       </w:r>
       <w:r>
-        <w:t xml:space="preserve"> in the immediate quarter (Bertrand and CEO and luck; distracted directors, masulis and mo</w:t>
+        <w:t xml:space="preserve"> in the immediate quarter (Bertrand and CEO and luck; distracted directors, </w:t>
+      </w:r>
+      <w:proofErr w:type="spellStart"/>
+      <w:r>
+        <w:t>masulis</w:t>
+      </w:r>
+      <w:proofErr w:type="spellEnd"/>
+      <w:r>
+        <w:t xml:space="preserve"> and </w:t>
+      </w:r>
+      <w:proofErr w:type="spellStart"/>
+      <w:r>
+        <w:t>mo</w:t>
       </w:r>
       <w:r>
         <w:t>b</w:t>
       </w:r>
       <w:r>
-        <w:t>bs)</w:t>
+        <w:t>bs</w:t>
+      </w:r>
+      <w:proofErr w:type="spellEnd"/>
+      <w:r>
+        <w:t>)</w:t>
       </w:r>
     </w:p>
     <w:p>
@@ -2590,9 +2795,11 @@
       <w:r>
         <w:t xml:space="preserve">Audited narrative disclosure is </w:t>
       </w:r>
+      <w:proofErr w:type="gramStart"/>
       <w:r>
         <w:t>more timely</w:t>
       </w:r>
+      <w:proofErr w:type="gramEnd"/>
       <w:r>
         <w:t xml:space="preserve"> in reflecting publicly available “bad news” than “good news”</w:t>
       </w:r>
@@ -2639,7 +2846,21 @@
         <w:rPr>
           <w:highlight w:val="yellow"/>
         </w:rPr>
-        <w:t>10-Q (more timely) 8-K (most timely)</w:t>
+        <w:t>10-Q (</w:t>
+      </w:r>
+      <w:proofErr w:type="gramStart"/>
+      <w:r>
+        <w:rPr>
+          <w:highlight w:val="yellow"/>
+        </w:rPr>
+        <w:t>more timely</w:t>
+      </w:r>
+      <w:proofErr w:type="gramEnd"/>
+      <w:r>
+        <w:rPr>
+          <w:highlight w:val="yellow"/>
+        </w:rPr>
+        <w:t>) 8-K (most timely)</w:t>
       </w:r>
     </w:p>
     <w:bookmarkEnd w:id="0"/>
@@ -2756,8 +2977,13 @@
       <w:r>
         <w:t xml:space="preserve"> firms may use textual disclosure in reports </w:t>
       </w:r>
-      <w:r>
-        <w:t xml:space="preserve">in order to communicate good news in a timely manner. Given the asymmetry treatment of good and bad news in accounting standards applied to numeric </w:t>
+      <w:proofErr w:type="gramStart"/>
+      <w:r>
+        <w:t>in order to</w:t>
+      </w:r>
+      <w:proofErr w:type="gramEnd"/>
+      <w:r>
+        <w:t xml:space="preserve"> communicate good news in a timely manner. Given the asymmetry treatment of good and bad news in accounting standards applied to numeric </w:t>
       </w:r>
       <w:r>
         <w:t>disclosure</w:t>
@@ -2766,10 +2992,18 @@
         <w:t xml:space="preserve">, </w:t>
       </w:r>
       <w:r>
-        <w:t xml:space="preserve">I hypothesize that in order </w:t>
-      </w:r>
-      <w:r>
-        <w:t>to achieve fair value accounting and comm</w:t>
+        <w:t xml:space="preserve">I hypothesize that </w:t>
+      </w:r>
+      <w:proofErr w:type="gramStart"/>
+      <w:r>
+        <w:t xml:space="preserve">in order </w:t>
+      </w:r>
+      <w:r>
+        <w:t>to</w:t>
+      </w:r>
+      <w:proofErr w:type="gramEnd"/>
+      <w:r>
+        <w:t xml:space="preserve"> achieve fair value accounting and comm</w:t>
       </w:r>
       <w:r>
         <w:t xml:space="preserve">unicate news in a timely and symmetric manner, firms will </w:t>
@@ -3135,14 +3369,30 @@
           <w:b/>
           <w:bCs/>
         </w:rPr>
-        <w:t>: fixed asset not allowed</w:t>
-      </w:r>
+        <w:t xml:space="preserve">: fixed asset </w:t>
+      </w:r>
+      <w:proofErr w:type="gramStart"/>
       <w:r>
         <w:rPr>
           <w:b/>
           <w:bCs/>
         </w:rPr>
-        <w:t>, intangible assets not allowed</w:t>
+        <w:t>not allowed</w:t>
+      </w:r>
+      <w:r>
+        <w:rPr>
+          <w:b/>
+          <w:bCs/>
+        </w:rPr>
+        <w:t>,</w:t>
+      </w:r>
+      <w:proofErr w:type="gramEnd"/>
+      <w:r>
+        <w:rPr>
+          <w:b/>
+          <w:bCs/>
+        </w:rPr>
+        <w:t xml:space="preserve"> intangible assets not allowed</w:t>
       </w:r>
     </w:p>
     <w:p>
@@ -3183,6 +3433,7 @@
       <w:r>
         <w:t xml:space="preserve"> impairment</w:t>
       </w:r>
+      <w:proofErr w:type="gramStart"/>
       <w:r>
         <w:t>:</w:t>
       </w:r>
@@ -3192,6 +3443,7 @@
       <w:r>
         <w:t>?????????</w:t>
       </w:r>
+      <w:proofErr w:type="gramEnd"/>
     </w:p>
     <w:p>
       <w:r>
@@ -3243,7 +3495,23 @@
           <w:b/>
           <w:bCs/>
         </w:rPr>
-        <w:t>: fixed asset allowed, intangible assets allowed</w:t>
+        <w:t xml:space="preserve">: fixed asset </w:t>
+      </w:r>
+      <w:proofErr w:type="gramStart"/>
+      <w:r>
+        <w:rPr>
+          <w:b/>
+          <w:bCs/>
+        </w:rPr>
+        <w:t>allowed,</w:t>
+      </w:r>
+      <w:proofErr w:type="gramEnd"/>
+      <w:r>
+        <w:rPr>
+          <w:b/>
+          <w:bCs/>
+        </w:rPr>
+        <w:t xml:space="preserve"> intangible assets allowed</w:t>
       </w:r>
     </w:p>
     <w:p>
@@ -3314,8 +3582,13 @@
       </w:r>
     </w:p>
     <w:p>
-      <w:r>
-        <w:t>Footnote; MDA are they consistent with numerical</w:t>
+      <w:proofErr w:type="gramStart"/>
+      <w:r>
+        <w:t>Footnote;</w:t>
+      </w:r>
+      <w:proofErr w:type="gramEnd"/>
+      <w:r>
+        <w:t xml:space="preserve"> MDA are they consistent with numerical</w:t>
       </w:r>
       <w:r>
         <w:t xml:space="preserve"> disclosure? Footnote </w:t>
@@ -3384,12 +3657,14 @@
         </w:rPr>
         <w:t>是用来加强</w:t>
       </w:r>
+      <w:proofErr w:type="spellStart"/>
       <w:r>
         <w:rPr>
           <w:rFonts w:hint="eastAsia"/>
         </w:rPr>
         <w:t>numericals</w:t>
       </w:r>
+      <w:proofErr w:type="spellEnd"/>
       <w:r>
         <w:rPr>
           <w:rFonts w:hint="eastAsia"/>
@@ -3615,7 +3890,15 @@
         <w:t xml:space="preserve"> Explanatory/forward-looking</w:t>
       </w:r>
       <w:r>
-        <w:t xml:space="preserve"> (notes v.s. MDA)</w:t>
+        <w:t xml:space="preserve"> (notes </w:t>
+      </w:r>
+      <w:proofErr w:type="spellStart"/>
+      <w:r>
+        <w:t>v.s</w:t>
+      </w:r>
+      <w:proofErr w:type="spellEnd"/>
+      <w:r>
+        <w:t>. MDA)</w:t>
       </w:r>
       <w:r>
         <w:t xml:space="preserve"> </w:t>
@@ -3627,7 +3910,15 @@
         <w:t>, 10-Q</w:t>
       </w:r>
       <w:r>
-        <w:t xml:space="preserve"> v.s. 10-</w:t>
+        <w:t xml:space="preserve"> </w:t>
+      </w:r>
+      <w:proofErr w:type="spellStart"/>
+      <w:r>
+        <w:t>v.s</w:t>
+      </w:r>
+      <w:proofErr w:type="spellEnd"/>
+      <w:r>
+        <w:t>. 10-</w:t>
       </w:r>
       <w:r>
         <w:t>K</w:t>
@@ -3699,7 +3990,15 @@
         </w:numPr>
       </w:pPr>
       <w:r>
-        <w:t>Pro: industry specific so that it is easy to associate a news to subsequent accounting treatment</w:t>
+        <w:t xml:space="preserve">Pro: industry specific so that it is easy to associate </w:t>
+      </w:r>
+      <w:proofErr w:type="gramStart"/>
+      <w:r>
+        <w:t>a</w:t>
+      </w:r>
+      <w:proofErr w:type="gramEnd"/>
+      <w:r>
+        <w:t xml:space="preserve"> news to subsequent accounting treatment</w:t>
       </w:r>
     </w:p>
     <w:p>
@@ -3729,17 +4028,25 @@
         <w:rPr>
           <w:strike/>
         </w:rPr>
-        <w:t>Firm-level political risk developed from conference call (Hassan et al. 2019)</w:t>
-      </w:r>
+        <w:t>Firm-level political risk developed from conference call (Hassan et al. 2019</w:t>
+      </w:r>
+      <w:proofErr w:type="gramStart"/>
       <w:r>
         <w:rPr>
           <w:strike/>
         </w:rPr>
+        <w:t>)</w:t>
+      </w:r>
+      <w:r>
+        <w:rPr>
+          <w:strike/>
+        </w:rPr>
         <w:t xml:space="preserve">  </w:t>
       </w:r>
       <w:r>
         <w:t>(</w:t>
       </w:r>
+      <w:proofErr w:type="gramEnd"/>
       <w:r>
         <w:rPr>
           <w:highlight w:val="yellow"/>
@@ -3863,8 +4170,21 @@
           <w:numId w:val="17"/>
         </w:numPr>
       </w:pPr>
-      <w:r>
-        <w:t>Akram – shortselling events as proxy for bad news and gov. subsidies as proxy for good news</w:t>
+      <w:proofErr w:type="spellStart"/>
+      <w:r>
+        <w:t>Akram</w:t>
+      </w:r>
+      <w:proofErr w:type="spellEnd"/>
+      <w:r>
+        <w:t xml:space="preserve"> – </w:t>
+      </w:r>
+      <w:proofErr w:type="spellStart"/>
+      <w:r>
+        <w:t>shortselling</w:t>
+      </w:r>
+      <w:proofErr w:type="spellEnd"/>
+      <w:r>
+        <w:t xml:space="preserve"> events as proxy for bad news and gov. subsidies as proxy for good news</w:t>
       </w:r>
     </w:p>
     <w:p>
@@ -3927,26 +4247,56 @@
         <w:rPr>
           <w:highlight w:val="yellow"/>
         </w:rPr>
-        <w:t>, AUDIT reports lenthy</w:t>
-      </w:r>
-    </w:p>
-    <w:p>
-      <w:pPr>
+        <w:t xml:space="preserve">, AUDIT reports </w:t>
+      </w:r>
+      <w:proofErr w:type="spellStart"/>
+      <w:r>
         <w:rPr>
           <w:highlight w:val="yellow"/>
         </w:rPr>
-      </w:pPr>
-      <w:r>
+        <w:t>lenthy</w:t>
+      </w:r>
+      <w:proofErr w:type="spellEnd"/>
+    </w:p>
+    <w:p>
+      <w:pPr>
         <w:rPr>
           <w:highlight w:val="yellow"/>
         </w:rPr>
-        <w:t>Ramar and watts paper good will impairment</w:t>
-      </w:r>
+      </w:pPr>
+      <w:proofErr w:type="spellStart"/>
       <w:r>
         <w:rPr>
           <w:highlight w:val="yellow"/>
         </w:rPr>
-        <w:t xml:space="preserve">; </w:t>
+        <w:t>Ramar</w:t>
+      </w:r>
+      <w:proofErr w:type="spellEnd"/>
+      <w:r>
+        <w:rPr>
+          <w:highlight w:val="yellow"/>
+        </w:rPr>
+        <w:t xml:space="preserve"> and watts paper good will </w:t>
+      </w:r>
+      <w:proofErr w:type="gramStart"/>
+      <w:r>
+        <w:rPr>
+          <w:highlight w:val="yellow"/>
+        </w:rPr>
+        <w:t>impairment</w:t>
+      </w:r>
+      <w:r>
+        <w:rPr>
+          <w:highlight w:val="yellow"/>
+        </w:rPr>
+        <w:t>;</w:t>
+      </w:r>
+      <w:proofErr w:type="gramEnd"/>
+      <w:r>
+        <w:rPr>
+          <w:highlight w:val="yellow"/>
+        </w:rPr>
+        <w:t xml:space="preserve"> </w:t>
       </w:r>
     </w:p>
     <w:p>
@@ -4073,6 +4423,7 @@
         </w:rPr>
         <w:t xml:space="preserve">improve </w:t>
       </w:r>
+      <w:proofErr w:type="spellStart"/>
       <w:r>
         <w:rPr>
           <w:highlight w:val="yellow"/>
@@ -4083,7 +4434,14 @@
         <w:rPr>
           <w:highlight w:val="yellow"/>
         </w:rPr>
-        <w:t>measures: 1) do term-weighting 2) algo: accurately divide 10-Q into different sections</w:t>
+        <w:t>measures</w:t>
+      </w:r>
+      <w:proofErr w:type="spellEnd"/>
+      <w:r>
+        <w:rPr>
+          <w:highlight w:val="yellow"/>
+        </w:rPr>
+        <w:t>: 1) do term-weighting 2) algo: accurately divide 10-Q into different sections</w:t>
       </w:r>
       <w:r>
         <w:rPr>
@@ -4418,12 +4776,42 @@
           <w:lang w:val="es-ES"/>
         </w:rPr>
       </w:pPr>
+      <w:proofErr w:type="spellStart"/>
       <w:r>
         <w:rPr>
           <w:lang w:val="es-ES"/>
         </w:rPr>
-        <w:t>Discuss D’Augusta et al. 2020 paper</w:t>
-      </w:r>
+        <w:t>Discuss</w:t>
+      </w:r>
+      <w:proofErr w:type="spellEnd"/>
+      <w:r>
+        <w:rPr>
+          <w:lang w:val="es-ES"/>
+        </w:rPr>
+        <w:t xml:space="preserve"> </w:t>
+      </w:r>
+      <w:proofErr w:type="spellStart"/>
+      <w:r>
+        <w:rPr>
+          <w:lang w:val="es-ES"/>
+        </w:rPr>
+        <w:t>D’Augusta</w:t>
+      </w:r>
+      <w:proofErr w:type="spellEnd"/>
+      <w:r>
+        <w:rPr>
+          <w:lang w:val="es-ES"/>
+        </w:rPr>
+        <w:t xml:space="preserve"> et al. 2020 </w:t>
+      </w:r>
+      <w:proofErr w:type="spellStart"/>
+      <w:r>
+        <w:rPr>
+          <w:lang w:val="es-ES"/>
+        </w:rPr>
+        <w:t>paper</w:t>
+      </w:r>
+      <w:proofErr w:type="spellEnd"/>
       <w:r>
         <w:rPr>
           <w:lang w:val="es-ES"/>
@@ -4637,7 +5025,21 @@
         <w:rPr>
           <w:highlight w:val="lightGray"/>
         </w:rPr>
-        <w:t>Applying this abtone measure to my study, I found</w:t>
+        <w:t xml:space="preserve">Applying this </w:t>
+      </w:r>
+      <w:proofErr w:type="spellStart"/>
+      <w:r>
+        <w:rPr>
+          <w:highlight w:val="lightGray"/>
+        </w:rPr>
+        <w:t>abtone</w:t>
+      </w:r>
+      <w:proofErr w:type="spellEnd"/>
+      <w:r>
+        <w:rPr>
+          <w:highlight w:val="lightGray"/>
+        </w:rPr>
+        <w:t xml:space="preserve"> measure to my study, I found</w:t>
       </w:r>
       <w:r>
         <w:rPr>
@@ -4690,7 +5092,15 @@
         </w:numPr>
       </w:pPr>
       <w:r>
-        <w:t>Read Ball and Shivakumar 2006</w:t>
+        <w:t xml:space="preserve">Read Ball and </w:t>
+      </w:r>
+      <w:proofErr w:type="spellStart"/>
+      <w:r>
+        <w:t>Shivakumar</w:t>
+      </w:r>
+      <w:proofErr w:type="spellEnd"/>
+      <w:r>
+        <w:t xml:space="preserve"> 2006</w:t>
       </w:r>
     </w:p>
     <w:p>
@@ -4762,7 +5172,21 @@
         <w:rPr>
           <w:highlight w:val="lightGray"/>
         </w:rPr>
-        <w:t>Run Eq(3) with RET + NEG + RET*NEG</w:t>
+        <w:t xml:space="preserve">Run </w:t>
+      </w:r>
+      <w:proofErr w:type="gramStart"/>
+      <w:r>
+        <w:rPr>
+          <w:highlight w:val="lightGray"/>
+        </w:rPr>
+        <w:t>Eq(</w:t>
+      </w:r>
+      <w:proofErr w:type="gramEnd"/>
+      <w:r>
+        <w:rPr>
+          <w:highlight w:val="lightGray"/>
+        </w:rPr>
+        <w:t>3) with RET + NEG + RET*NEG</w:t>
       </w:r>
       <w:r>
         <w:rPr>
@@ -4857,6 +5281,7 @@
           <w:numId w:val="22"/>
         </w:numPr>
       </w:pPr>
+      <w:proofErr w:type="spellStart"/>
       <w:r>
         <w:t>Tf-i</w:t>
       </w:r>
@@ -4864,7 +5289,11 @@
         <w:t>d</w:t>
       </w:r>
       <w:r>
-        <w:t>f (LM 2011)</w:t>
+        <w:t>f</w:t>
+      </w:r>
+      <w:proofErr w:type="spellEnd"/>
+      <w:r>
+        <w:t xml:space="preserve"> (LM 2011)</w:t>
       </w:r>
     </w:p>
     <w:p>
@@ -5237,7 +5666,21 @@
         <w:rPr>
           <w:highlight w:val="darkGray"/>
         </w:rPr>
-        <w:t xml:space="preserve">Run Eq(3) with RET + NEG + RET*NEG? TABLE </w:t>
+        <w:t xml:space="preserve">Run </w:t>
+      </w:r>
+      <w:proofErr w:type="gramStart"/>
+      <w:r>
+        <w:rPr>
+          <w:highlight w:val="darkGray"/>
+        </w:rPr>
+        <w:t>Eq(</w:t>
+      </w:r>
+      <w:proofErr w:type="gramEnd"/>
+      <w:r>
+        <w:rPr>
+          <w:highlight w:val="darkGray"/>
+        </w:rPr>
+        <w:t xml:space="preserve">3) with RET + NEG + RET*NEG? TABLE </w:t>
       </w:r>
       <w:r>
         <w:rPr>
@@ -5330,7 +5773,15 @@
         </w:numPr>
       </w:pPr>
       <w:r>
-        <w:t>Read Ball and Shivakumar 2006</w:t>
+        <w:t xml:space="preserve">Read Ball and </w:t>
+      </w:r>
+      <w:proofErr w:type="spellStart"/>
+      <w:r>
+        <w:t>Shivakumar</w:t>
+      </w:r>
+      <w:proofErr w:type="spellEnd"/>
+      <w:r>
+        <w:t xml:space="preserve"> 2006</w:t>
       </w:r>
     </w:p>
     <w:p>
@@ -5353,8 +5804,13 @@
           <w:numId w:val="25"/>
         </w:numPr>
       </w:pPr>
-      <w:r>
-        <w:t>Tf-idf (LM 2011)</w:t>
+      <w:proofErr w:type="spellStart"/>
+      <w:r>
+        <w:t>Tf-idf</w:t>
+      </w:r>
+      <w:proofErr w:type="spellEnd"/>
+      <w:r>
+        <w:t xml:space="preserve"> (LM 2011)</w:t>
       </w:r>
     </w:p>
     <w:p>
@@ -5434,6 +5890,7 @@
       <w:r>
         <w:t xml:space="preserve">? </w:t>
       </w:r>
+      <w:proofErr w:type="spellStart"/>
       <w:r>
         <w:t>C</w:t>
       </w:r>
@@ -5443,6 +5900,7 @@
       <w:r>
         <w:t>score</w:t>
       </w:r>
+      <w:proofErr w:type="spellEnd"/>
     </w:p>
     <w:p>
       <w:pPr>
@@ -5470,11 +5928,24 @@
         <w:t>contradict</w:t>
       </w:r>
       <w:r>
-        <w:t xml:space="preserve"> the completeness, neutrality and timeliness requirement in CS?</w:t>
-      </w:r>
-      <w:r>
-        <w:t xml:space="preserve"> Timeliness definitely fits</w:t>
-      </w:r>
+        <w:t xml:space="preserve"> the completeness, </w:t>
+      </w:r>
+      <w:proofErr w:type="gramStart"/>
+      <w:r>
+        <w:t>neutrality</w:t>
+      </w:r>
+      <w:proofErr w:type="gramEnd"/>
+      <w:r>
+        <w:t xml:space="preserve"> and timeliness requirement in CS?</w:t>
+      </w:r>
+      <w:r>
+        <w:t xml:space="preserve"> Timeliness </w:t>
+      </w:r>
+      <w:proofErr w:type="gramStart"/>
+      <w:r>
+        <w:t>definitely fits</w:t>
+      </w:r>
+      <w:proofErr w:type="gramEnd"/>
       <w:r>
         <w:t>?????</w:t>
       </w:r>
@@ -5548,7 +6019,15 @@
         <w:t>according to FASB Conceptual Framework,</w:t>
       </w:r>
       <w:r>
-        <w:t xml:space="preserve"> recognition does not only refer to numerical recognition, it also includes narrative recognition such as notes to financial statements), is narrative recognition also subject to the recognition criteria?</w:t>
+        <w:t xml:space="preserve"> recognition does not only refer to numerical recognition, </w:t>
+      </w:r>
+      <w:proofErr w:type="gramStart"/>
+      <w:r>
+        <w:t>it</w:t>
+      </w:r>
+      <w:proofErr w:type="gramEnd"/>
+      <w:r>
+        <w:t xml:space="preserve"> also includes narrative recognition such as notes to financial statements), is narrative recognition also subject to the recognition criteria?</w:t>
       </w:r>
     </w:p>
     <w:p>
@@ -5765,7 +6244,15 @@
         <w:pStyle w:val="ListParagraph"/>
       </w:pPr>
       <w:r>
-        <w:t xml:space="preserve">More disclosure is better in analytical papers; L&amp;M file size; </w:t>
+        <w:t xml:space="preserve">More disclosure is better in analytical papers; L&amp;M file </w:t>
+      </w:r>
+      <w:proofErr w:type="gramStart"/>
+      <w:r>
+        <w:t>size;</w:t>
+      </w:r>
+      <w:proofErr w:type="gramEnd"/>
+      <w:r>
+        <w:t xml:space="preserve"> </w:t>
       </w:r>
     </w:p>
     <w:p>
@@ -5833,7 +6320,39 @@
           <w:rFonts w:ascii="Calibri" w:eastAsia="Times New Roman" w:hAnsi="Calibri" w:cs="Calibri"/>
           <w:color w:val="500050"/>
         </w:rPr>
-        <w:t>Should we apply the Conceptual Framework properties in theoretical framework? Does our finding contradict the completeness, neutrality and timeliness requirement in CS? (I realized that neutrality contradicts conservatism and discussed that in footnote 12, but do the other two properties also contradict Conceptual Framework?). I did not find a better way yet to make arguments about why conservatism in narrative should have the three characteristics (lengthier, more tone-consistent and timelier).</w:t>
+        <w:t xml:space="preserve">Should we apply the Conceptual Framework properties in theoretical framework? Does our finding contradict the completeness, </w:t>
+      </w:r>
+      <w:proofErr w:type="gramStart"/>
+      <w:r>
+        <w:rPr>
+          <w:rFonts w:ascii="Calibri" w:eastAsia="Times New Roman" w:hAnsi="Calibri" w:cs="Calibri"/>
+          <w:color w:val="500050"/>
+        </w:rPr>
+        <w:t>neutrality</w:t>
+      </w:r>
+      <w:proofErr w:type="gramEnd"/>
+      <w:r>
+        <w:rPr>
+          <w:rFonts w:ascii="Calibri" w:eastAsia="Times New Roman" w:hAnsi="Calibri" w:cs="Calibri"/>
+          <w:color w:val="500050"/>
+        </w:rPr>
+        <w:t xml:space="preserve"> and timeliness requirement in CS? (I realized that neutrality contradicts conservatism and discussed that in footnote </w:t>
+      </w:r>
+      <w:proofErr w:type="gramStart"/>
+      <w:r>
+        <w:rPr>
+          <w:rFonts w:ascii="Calibri" w:eastAsia="Times New Roman" w:hAnsi="Calibri" w:cs="Calibri"/>
+          <w:color w:val="500050"/>
+        </w:rPr>
+        <w:t>12, but</w:t>
+      </w:r>
+      <w:proofErr w:type="gramEnd"/>
+      <w:r>
+        <w:rPr>
+          <w:rFonts w:ascii="Calibri" w:eastAsia="Times New Roman" w:hAnsi="Calibri" w:cs="Calibri"/>
+          <w:color w:val="500050"/>
+        </w:rPr>
+        <w:t xml:space="preserve"> do the other two properties also contradict Conceptual Framework?). I did not find a better way yet to make arguments about why conservatism in narrative should have the three characteristics (lengthier, more tone-consistent and timelier).</w:t>
       </w:r>
     </w:p>
     <w:p>
@@ -5872,7 +6391,67 @@
           <w:sz w:val="24"/>
           <w:szCs w:val="24"/>
         </w:rPr>
-        <w:t>I think here you can apply conceptual framework concepts, but not the full faithful representation definition, which implies neutrality. The idea is conservatism (instead of neutral) and asymmetric completeness, and timeliness. You can refer to the debate in conceptual frameworks for whether stewardship can be subsumed into a single information objective in general purpose financial statements or not (my Cascino et al. 2014, 2020 papers are on this and we cite this debate), and also, the extend to which conservatism is a desirable property of accounting information (here, work from Basu on the historical origins of conservatism is useful.)</w:t>
+        <w:t xml:space="preserve">I think here you can apply conceptual framework concepts, but not the full faithful representation definition, which implies neutrality. The idea is conservatism (instead of neutral) and asymmetric completeness, and timeliness. You can refer to the debate in conceptual frameworks for whether stewardship can be subsumed into a single information objective in general purpose financial statements or not (my </w:t>
+      </w:r>
+      <w:proofErr w:type="spellStart"/>
+      <w:r>
+        <w:rPr>
+          <w:rFonts w:ascii="Arial" w:eastAsia="Times New Roman" w:hAnsi="Arial" w:cs="Arial"/>
+          <w:color w:val="222222"/>
+          <w:sz w:val="24"/>
+          <w:szCs w:val="24"/>
+        </w:rPr>
+        <w:t>Cascino</w:t>
+      </w:r>
+      <w:proofErr w:type="spellEnd"/>
+      <w:r>
+        <w:rPr>
+          <w:rFonts w:ascii="Arial" w:eastAsia="Times New Roman" w:hAnsi="Arial" w:cs="Arial"/>
+          <w:color w:val="222222"/>
+          <w:sz w:val="24"/>
+          <w:szCs w:val="24"/>
+        </w:rPr>
+        <w:t xml:space="preserve"> et al. 2014, 2020 papers are on this and we cite this debate), and also, the </w:t>
+      </w:r>
+      <w:proofErr w:type="spellStart"/>
+      <w:r>
+        <w:rPr>
+          <w:rFonts w:ascii="Arial" w:eastAsia="Times New Roman" w:hAnsi="Arial" w:cs="Arial"/>
+          <w:color w:val="222222"/>
+          <w:sz w:val="24"/>
+          <w:szCs w:val="24"/>
+        </w:rPr>
+        <w:t>extend</w:t>
+      </w:r>
+      <w:proofErr w:type="spellEnd"/>
+      <w:r>
+        <w:rPr>
+          <w:rFonts w:ascii="Arial" w:eastAsia="Times New Roman" w:hAnsi="Arial" w:cs="Arial"/>
+          <w:color w:val="222222"/>
+          <w:sz w:val="24"/>
+          <w:szCs w:val="24"/>
+        </w:rPr>
+        <w:t xml:space="preserve"> to which conservatism is a desirable property of accounting information (here, work from </w:t>
+      </w:r>
+      <w:proofErr w:type="spellStart"/>
+      <w:r>
+        <w:rPr>
+          <w:rFonts w:ascii="Arial" w:eastAsia="Times New Roman" w:hAnsi="Arial" w:cs="Arial"/>
+          <w:color w:val="222222"/>
+          <w:sz w:val="24"/>
+          <w:szCs w:val="24"/>
+        </w:rPr>
+        <w:t>Basu</w:t>
+      </w:r>
+      <w:proofErr w:type="spellEnd"/>
+      <w:r>
+        <w:rPr>
+          <w:rFonts w:ascii="Arial" w:eastAsia="Times New Roman" w:hAnsi="Arial" w:cs="Arial"/>
+          <w:color w:val="222222"/>
+          <w:sz w:val="24"/>
+          <w:szCs w:val="24"/>
+        </w:rPr>
+        <w:t xml:space="preserve"> on the historical origins of conservatism is useful.)</w:t>
       </w:r>
     </w:p>
     <w:p>
@@ -6013,7 +6592,23 @@
           <w:color w:val="500050"/>
         </w:rPr>
         <w:br/>
-        <w:t>4. Numerical and narrative recognition (according to FASB Conceptual Framework, recognition does not only refer to numerical recognition, it also includes narrative recognition such as notes to financial statements), is narrative recognition also subject to the recognition criteria?</w:t>
+        <w:t xml:space="preserve">4. Numerical and narrative recognition (according to FASB Conceptual Framework, recognition does not only refer to numerical recognition, </w:t>
+      </w:r>
+      <w:proofErr w:type="gramStart"/>
+      <w:r>
+        <w:rPr>
+          <w:rFonts w:ascii="Calibri" w:eastAsia="Times New Roman" w:hAnsi="Calibri" w:cs="Calibri"/>
+          <w:color w:val="500050"/>
+        </w:rPr>
+        <w:t>it</w:t>
+      </w:r>
+      <w:proofErr w:type="gramEnd"/>
+      <w:r>
+        <w:rPr>
+          <w:rFonts w:ascii="Calibri" w:eastAsia="Times New Roman" w:hAnsi="Calibri" w:cs="Calibri"/>
+          <w:color w:val="500050"/>
+        </w:rPr>
+        <w:t xml:space="preserve"> also includes narrative recognition such as notes to financial statements), is narrative recognition also subject to the recognition criteria?</w:t>
       </w:r>
     </w:p>
     <w:p>
@@ -6055,7 +6650,27 @@
           <w:sz w:val="24"/>
           <w:szCs w:val="24"/>
         </w:rPr>
-        <w:t>I agree that we need to be precise, perhaps we can discuss earnings conservatism? We need to think of a way to label things. The measures of conditional conservatism are based on earnings figures, and those of unconditional conservatism on balance-sheet numbers, so we can perhaps talk of earnings conservatism as a less ‘umbrella’ term? To discus.</w:t>
+        <w:t xml:space="preserve">I agree that we need to be precise, perhaps we can discuss earnings conservatism? We need to think of a way to label things. The measures of conditional conservatism are based on earnings figures, and those of unconditional conservatism on balance-sheet numbers, so we can perhaps talk of earnings conservatism as a less ‘umbrella’ term? To </w:t>
+      </w:r>
+      <w:proofErr w:type="spellStart"/>
+      <w:r>
+        <w:rPr>
+          <w:rFonts w:ascii="Arial" w:eastAsia="Times New Roman" w:hAnsi="Arial" w:cs="Arial"/>
+          <w:color w:val="222222"/>
+          <w:sz w:val="24"/>
+          <w:szCs w:val="24"/>
+        </w:rPr>
+        <w:t>discus</w:t>
+      </w:r>
+      <w:proofErr w:type="spellEnd"/>
+      <w:r>
+        <w:rPr>
+          <w:rFonts w:ascii="Arial" w:eastAsia="Times New Roman" w:hAnsi="Arial" w:cs="Arial"/>
+          <w:color w:val="222222"/>
+          <w:sz w:val="24"/>
+          <w:szCs w:val="24"/>
+        </w:rPr>
+        <w:t>.</w:t>
       </w:r>
     </w:p>
     <w:p>
@@ -6157,20 +6772,19 @@
           <w:sz w:val="24"/>
           <w:szCs w:val="24"/>
         </w:rPr>
-        <w:t>This links to a number of above issues in how we label things and clearly separate different types. Here, you are looking at the whole 10-k, so that is footnotes plus other stuff, same with the 8-K, I think it is broader than the footnote conservatism, but still, footnotes would be considered ‘disclosure’ – maybe Juan has a different view.</w:t>
-      </w:r>
-    </w:p>
-    <w:p>
-      <w:pPr>
-        <w:shd w:val="clear" w:color="auto" w:fill="FFFFFF"/>
-        <w:spacing w:after="0" w:line="240" w:lineRule="auto"/>
+        <w:t xml:space="preserve">This links to </w:t>
+      </w:r>
+      <w:proofErr w:type="gramStart"/>
+      <w:r>
         <w:rPr>
           <w:rFonts w:ascii="Arial" w:eastAsia="Times New Roman" w:hAnsi="Arial" w:cs="Arial"/>
           <w:color w:val="222222"/>
           <w:sz w:val="24"/>
           <w:szCs w:val="24"/>
         </w:rPr>
-      </w:pPr>
+        <w:t>a number of</w:t>
+      </w:r>
+      <w:proofErr w:type="gramEnd"/>
       <w:r>
         <w:rPr>
           <w:rFonts w:ascii="Arial" w:eastAsia="Times New Roman" w:hAnsi="Arial" w:cs="Arial"/>
@@ -6178,25 +6792,7 @@
           <w:sz w:val="24"/>
           <w:szCs w:val="24"/>
         </w:rPr>
-        <w:t> </w:t>
-      </w:r>
-    </w:p>
-    <w:p>
-      <w:pPr>
-        <w:shd w:val="clear" w:color="auto" w:fill="FFFFFF"/>
-        <w:spacing w:after="0" w:line="240" w:lineRule="auto"/>
-        <w:ind w:left="720"/>
-        <w:rPr>
-          <w:rFonts w:ascii="Calibri" w:eastAsia="Times New Roman" w:hAnsi="Calibri" w:cs="Calibri"/>
-          <w:color w:val="222222"/>
-        </w:rPr>
-      </w:pPr>
-      <w:r>
-        <w:rPr>
-          <w:rFonts w:ascii="Calibri" w:eastAsia="Times New Roman" w:hAnsi="Calibri" w:cs="Calibri"/>
-          <w:color w:val="222222"/>
-        </w:rPr>
-        <w:t>7. ABTONE exaggeration explanation.</w:t>
+        <w:t xml:space="preserve"> above issues in how we label things and clearly separate different types. Here, you are looking at the whole 10-k, so that is footnotes plus other stuff, same with the 8-K, I think it is broader than the footnote conservatism, but still, footnotes would be considered ‘disclosure’ – maybe Juan has a different view.</w:t>
       </w:r>
     </w:p>
     <w:p>
@@ -6224,6 +6820,24 @@
       <w:pPr>
         <w:shd w:val="clear" w:color="auto" w:fill="FFFFFF"/>
         <w:spacing w:after="0" w:line="240" w:lineRule="auto"/>
+        <w:ind w:left="720"/>
+        <w:rPr>
+          <w:rFonts w:ascii="Calibri" w:eastAsia="Times New Roman" w:hAnsi="Calibri" w:cs="Calibri"/>
+          <w:color w:val="222222"/>
+        </w:rPr>
+      </w:pPr>
+      <w:r>
+        <w:rPr>
+          <w:rFonts w:ascii="Calibri" w:eastAsia="Times New Roman" w:hAnsi="Calibri" w:cs="Calibri"/>
+          <w:color w:val="222222"/>
+        </w:rPr>
+        <w:t>7. ABTONE exaggeration explanation.</w:t>
+      </w:r>
+    </w:p>
+    <w:p>
+      <w:pPr>
+        <w:shd w:val="clear" w:color="auto" w:fill="FFFFFF"/>
+        <w:spacing w:after="0" w:line="240" w:lineRule="auto"/>
         <w:rPr>
           <w:rFonts w:ascii="Arial" w:eastAsia="Times New Roman" w:hAnsi="Arial" w:cs="Arial"/>
           <w:color w:val="222222"/>
@@ -6238,7 +6852,48 @@
           <w:sz w:val="24"/>
           <w:szCs w:val="24"/>
         </w:rPr>
-        <w:t>Maybe it is better to discuss simply abnormal tone rather than to call it ‘exaggeration’ which seems, in itself, an exaggeration</w:t>
+        <w:t> </w:t>
+      </w:r>
+    </w:p>
+    <w:p>
+      <w:pPr>
+        <w:shd w:val="clear" w:color="auto" w:fill="FFFFFF"/>
+        <w:spacing w:after="0" w:line="240" w:lineRule="auto"/>
+        <w:rPr>
+          <w:rFonts w:ascii="Arial" w:eastAsia="Times New Roman" w:hAnsi="Arial" w:cs="Arial"/>
+          <w:color w:val="222222"/>
+          <w:sz w:val="24"/>
+          <w:szCs w:val="24"/>
+        </w:rPr>
+      </w:pPr>
+      <w:r>
+        <w:rPr>
+          <w:rFonts w:ascii="Arial" w:eastAsia="Times New Roman" w:hAnsi="Arial" w:cs="Arial"/>
+          <w:color w:val="222222"/>
+          <w:sz w:val="24"/>
+          <w:szCs w:val="24"/>
+        </w:rPr>
+        <w:t>Maybe it is better to discuss simply abnormal tone rather than to call it ‘exaggeration’ which seems</w:t>
+      </w:r>
+      <w:proofErr w:type="gramStart"/>
+      <w:r>
+        <w:rPr>
+          <w:rFonts w:ascii="Arial" w:eastAsia="Times New Roman" w:hAnsi="Arial" w:cs="Arial"/>
+          <w:color w:val="222222"/>
+          <w:sz w:val="24"/>
+          <w:szCs w:val="24"/>
+        </w:rPr>
+        <w:t>, in itself, an</w:t>
+      </w:r>
+      <w:proofErr w:type="gramEnd"/>
+      <w:r>
+        <w:rPr>
+          <w:rFonts w:ascii="Arial" w:eastAsia="Times New Roman" w:hAnsi="Arial" w:cs="Arial"/>
+          <w:color w:val="222222"/>
+          <w:sz w:val="24"/>
+          <w:szCs w:val="24"/>
+        </w:rPr>
+        <w:t xml:space="preserve"> exaggeration</w:t>
       </w:r>
     </w:p>
     <w:p/>
@@ -6281,7 +6936,15 @@
         </w:numPr>
       </w:pPr>
       <w:r>
-        <w:t>Read Ball and Shivakumar 2006</w:t>
+        <w:t xml:space="preserve">Read Ball and </w:t>
+      </w:r>
+      <w:proofErr w:type="spellStart"/>
+      <w:r>
+        <w:t>Shivakumar</w:t>
+      </w:r>
+      <w:proofErr w:type="spellEnd"/>
+      <w:r>
+        <w:t xml:space="preserve"> 2006</w:t>
       </w:r>
     </w:p>
     <w:p>
@@ -6293,7 +6956,15 @@
         </w:numPr>
       </w:pPr>
       <w:r>
-        <w:t xml:space="preserve">Alternative news proxy: Bao et al. 2019 short interest and insider purchase cohen et al. </w:t>
+        <w:t xml:space="preserve">Alternative news proxy: Bao et al. 2019 short interest and insider purchase </w:t>
+      </w:r>
+      <w:proofErr w:type="spellStart"/>
+      <w:r>
+        <w:t>cohen</w:t>
+      </w:r>
+      <w:proofErr w:type="spellEnd"/>
+      <w:r>
+        <w:t xml:space="preserve"> et al. </w:t>
       </w:r>
     </w:p>
     <w:p>
@@ -6305,7 +6976,15 @@
         </w:numPr>
       </w:pPr>
       <w:r>
-        <w:t>Does it reveals good/bad news?</w:t>
+        <w:t xml:space="preserve">Does it </w:t>
+      </w:r>
+      <w:proofErr w:type="gramStart"/>
+      <w:r>
+        <w:t>reveals</w:t>
+      </w:r>
+      <w:proofErr w:type="gramEnd"/>
+      <w:r>
+        <w:t xml:space="preserve"> good/bad news?</w:t>
       </w:r>
     </w:p>
     <w:p>
@@ -6317,8 +6996,13 @@
         </w:numPr>
       </w:pPr>
       <w:r>
-        <w:t>Does managers know the good/bad news</w:t>
-      </w:r>
+        <w:t xml:space="preserve">Does managers know the good/bad </w:t>
+      </w:r>
+      <w:proofErr w:type="gramStart"/>
+      <w:r>
+        <w:t>news</w:t>
+      </w:r>
+      <w:proofErr w:type="gramEnd"/>
     </w:p>
     <w:p>
       <w:pPr>
@@ -6340,8 +7024,13 @@
           <w:numId w:val="28"/>
         </w:numPr>
       </w:pPr>
-      <w:r>
-        <w:t>Tf-idf (LM 2011)</w:t>
+      <w:proofErr w:type="spellStart"/>
+      <w:r>
+        <w:t>Tf-idf</w:t>
+      </w:r>
+      <w:proofErr w:type="spellEnd"/>
+      <w:r>
+        <w:t xml:space="preserve"> (LM 2011)</w:t>
       </w:r>
     </w:p>
     <w:p>
@@ -6491,8 +7180,16 @@
         <w:rPr>
           <w:highlight w:val="yellow"/>
         </w:rPr>
-        <w:t>Relationship between reporting cons. And narrative cons? C_score</w:t>
-      </w:r>
+        <w:t xml:space="preserve">Relationship between reporting cons. And narrative cons? </w:t>
+      </w:r>
+      <w:proofErr w:type="spellStart"/>
+      <w:r>
+        <w:rPr>
+          <w:highlight w:val="yellow"/>
+        </w:rPr>
+        <w:t>C_score</w:t>
+      </w:r>
+      <w:proofErr w:type="spellEnd"/>
     </w:p>
     <w:p>
       <w:pPr>
@@ -6503,7 +7200,15 @@
         </w:numPr>
       </w:pPr>
       <w:r>
-        <w:t>Incentive cross sectional tests: kothari et al 2008</w:t>
+        <w:t xml:space="preserve">Incentive cross sectional tests: </w:t>
+      </w:r>
+      <w:proofErr w:type="spellStart"/>
+      <w:r>
+        <w:t>kothari</w:t>
+      </w:r>
+      <w:proofErr w:type="spellEnd"/>
+      <w:r>
+        <w:t xml:space="preserve"> et al 2008</w:t>
       </w:r>
     </w:p>
     <w:p>
@@ -6647,7 +7352,21 @@
         <w:rPr>
           <w:highlight w:val="lightGray"/>
         </w:rPr>
-        <w:t xml:space="preserve">Alternative news proxy: Bao et al. 2019 short interest and insider purchase cohen et al. </w:t>
+        <w:t xml:space="preserve">Alternative news proxy: Bao et al. 2019 short interest and insider purchase </w:t>
+      </w:r>
+      <w:proofErr w:type="spellStart"/>
+      <w:r>
+        <w:rPr>
+          <w:highlight w:val="lightGray"/>
+        </w:rPr>
+        <w:t>cohen</w:t>
+      </w:r>
+      <w:proofErr w:type="spellEnd"/>
+      <w:r>
+        <w:rPr>
+          <w:highlight w:val="lightGray"/>
+        </w:rPr>
+        <w:t xml:space="preserve"> et al. </w:t>
       </w:r>
     </w:p>
     <w:p>
@@ -6676,8 +7395,13 @@
           <w:numId w:val="29"/>
         </w:numPr>
       </w:pPr>
-      <w:r>
-        <w:t>Tf-idf (LM 2011)</w:t>
+      <w:proofErr w:type="spellStart"/>
+      <w:r>
+        <w:t>Tf-idf</w:t>
+      </w:r>
+      <w:proofErr w:type="spellEnd"/>
+      <w:r>
+        <w:t xml:space="preserve"> (LM 2011)</w:t>
       </w:r>
     </w:p>
     <w:p>
@@ -6722,11 +7446,19 @@
         </w:rPr>
         <w:t xml:space="preserve"> </w:t>
       </w:r>
+      <w:proofErr w:type="spellStart"/>
       <w:r>
         <w:rPr>
           <w:highlight w:val="darkYellow"/>
         </w:rPr>
-        <w:t>v.s. mandatory</w:t>
+        <w:t>v.s</w:t>
+      </w:r>
+      <w:proofErr w:type="spellEnd"/>
+      <w:r>
+        <w:rPr>
+          <w:highlight w:val="darkYellow"/>
+        </w:rPr>
+        <w:t>. mandatory</w:t>
       </w:r>
       <w:r>
         <w:rPr>
@@ -6775,8 +7507,16 @@
         <w:rPr>
           <w:highlight w:val="darkYellow"/>
         </w:rPr>
-        <w:t xml:space="preserve"> narrative cons? C_score</w:t>
-      </w:r>
+        <w:t xml:space="preserve"> narrative cons? </w:t>
+      </w:r>
+      <w:proofErr w:type="spellStart"/>
+      <w:r>
+        <w:rPr>
+          <w:highlight w:val="darkYellow"/>
+        </w:rPr>
+        <w:t>C_score</w:t>
+      </w:r>
+      <w:proofErr w:type="spellEnd"/>
     </w:p>
     <w:p>
       <w:pPr>
@@ -6793,7 +7533,21 @@
         <w:rPr>
           <w:highlight w:val="darkYellow"/>
         </w:rPr>
-        <w:t>Incentive cross sectional tests: kothari et al 2008</w:t>
+        <w:t xml:space="preserve">Incentive cross sectional tests: </w:t>
+      </w:r>
+      <w:proofErr w:type="spellStart"/>
+      <w:r>
+        <w:rPr>
+          <w:highlight w:val="darkYellow"/>
+        </w:rPr>
+        <w:t>kothari</w:t>
+      </w:r>
+      <w:proofErr w:type="spellEnd"/>
+      <w:r>
+        <w:rPr>
+          <w:highlight w:val="darkYellow"/>
+        </w:rPr>
+        <w:t xml:space="preserve"> et al 2008</w:t>
       </w:r>
     </w:p>
     <w:p>
@@ -6975,7 +7729,15 @@
         <w:t xml:space="preserve"> T7PB</w:t>
       </w:r>
       <w:r>
-        <w:t xml:space="preserve"> mandatory v.s. voluntary 8-K</w:t>
+        <w:t xml:space="preserve"> mandatory </w:t>
+      </w:r>
+      <w:proofErr w:type="spellStart"/>
+      <w:r>
+        <w:t>v.s</w:t>
+      </w:r>
+      <w:proofErr w:type="spellEnd"/>
+      <w:r>
+        <w:t>. voluntary 8-K</w:t>
       </w:r>
       <w:r>
         <w:t>, T8</w:t>
@@ -7092,8 +7854,13 @@
         <w:t>its</w:t>
       </w:r>
       <w:r>
-        <w:t xml:space="preserve"> ddl</w:t>
-      </w:r>
+        <w:t xml:space="preserve"> </w:t>
+      </w:r>
+      <w:proofErr w:type="spellStart"/>
+      <w:r>
+        <w:t>ddl</w:t>
+      </w:r>
+      <w:proofErr w:type="spellEnd"/>
       <w:r>
         <w:t xml:space="preserve"> is</w:t>
       </w:r>
@@ -7158,20 +7925,9 @@
           <w:sz w:val="20"/>
           <w:szCs w:val="20"/>
         </w:rPr>
-        <w:t>1. Narrative v.s. conditional conservatism</w:t>
-      </w:r>
-    </w:p>
-    <w:p>
-      <w:pPr>
-        <w:shd w:val="clear" w:color="auto" w:fill="FFFFFF"/>
-        <w:spacing w:after="0" w:line="240" w:lineRule="auto"/>
-        <w:rPr>
-          <w:rFonts w:ascii="Arial" w:eastAsia="Times New Roman" w:hAnsi="Arial" w:cs="Arial"/>
-          <w:color w:val="222222"/>
-          <w:sz w:val="20"/>
-          <w:szCs w:val="20"/>
-        </w:rPr>
-      </w:pPr>
+        <w:t xml:space="preserve">1. Narrative </w:t>
+      </w:r>
+      <w:proofErr w:type="spellStart"/>
       <w:r>
         <w:rPr>
           <w:rFonts w:ascii="Arial" w:eastAsia="Times New Roman" w:hAnsi="Arial" w:cs="Arial"/>
@@ -7181,16 +7937,71 @@
           <w:sz w:val="20"/>
           <w:szCs w:val="20"/>
         </w:rPr>
-        <w:t>a.</w:t>
-      </w:r>
-      <w:r>
+        <w:t>v.s</w:t>
+      </w:r>
+      <w:proofErr w:type="spellEnd"/>
+      <w:r>
+        <w:rPr>
+          <w:rFonts w:ascii="Arial" w:eastAsia="Times New Roman" w:hAnsi="Arial" w:cs="Arial"/>
+          <w:b/>
+          <w:bCs/>
+          <w:color w:val="222222"/>
+          <w:sz w:val="20"/>
+          <w:szCs w:val="20"/>
+        </w:rPr>
+        <w:t>. conditional conservatism</w:t>
+      </w:r>
+    </w:p>
+    <w:p>
+      <w:pPr>
+        <w:shd w:val="clear" w:color="auto" w:fill="FFFFFF"/>
+        <w:spacing w:after="0" w:line="240" w:lineRule="auto"/>
         <w:rPr>
           <w:rFonts w:ascii="Arial" w:eastAsia="Times New Roman" w:hAnsi="Arial" w:cs="Arial"/>
           <w:color w:val="222222"/>
           <w:sz w:val="20"/>
           <w:szCs w:val="20"/>
         </w:rPr>
-        <w:t> Bea suggested to conduct a "decile rank analysis'' as in Khan and Watts 2009. So I tried other thresholds at which I classify the 10-Q observations into high and low conditional conservatism subsamples. Originally all observations with higher (lower) than median C_SCORE were classified into high conditional conservatism subsample. Now I tried above (below) 75% and 80% (25% and 20%), and the relationship between NC and CCONS. flipped from substitutes to complements. </w:t>
+      </w:pPr>
+      <w:r>
+        <w:rPr>
+          <w:rFonts w:ascii="Arial" w:eastAsia="Times New Roman" w:hAnsi="Arial" w:cs="Arial"/>
+          <w:b/>
+          <w:bCs/>
+          <w:color w:val="222222"/>
+          <w:sz w:val="20"/>
+          <w:szCs w:val="20"/>
+        </w:rPr>
+        <w:t>a.</w:t>
+      </w:r>
+      <w:r>
+        <w:rPr>
+          <w:rFonts w:ascii="Arial" w:eastAsia="Times New Roman" w:hAnsi="Arial" w:cs="Arial"/>
+          <w:color w:val="222222"/>
+          <w:sz w:val="20"/>
+          <w:szCs w:val="20"/>
+        </w:rPr>
+        <w:t xml:space="preserve"> Bea suggested to conduct a "decile rank analysis'' as in Khan and Watts 2009. </w:t>
+      </w:r>
+      <w:proofErr w:type="gramStart"/>
+      <w:r>
+        <w:rPr>
+          <w:rFonts w:ascii="Arial" w:eastAsia="Times New Roman" w:hAnsi="Arial" w:cs="Arial"/>
+          <w:color w:val="222222"/>
+          <w:sz w:val="20"/>
+          <w:szCs w:val="20"/>
+        </w:rPr>
+        <w:t>So</w:t>
+      </w:r>
+      <w:proofErr w:type="gramEnd"/>
+      <w:r>
+        <w:rPr>
+          <w:rFonts w:ascii="Arial" w:eastAsia="Times New Roman" w:hAnsi="Arial" w:cs="Arial"/>
+          <w:color w:val="222222"/>
+          <w:sz w:val="20"/>
+          <w:szCs w:val="20"/>
+        </w:rPr>
+        <w:t xml:space="preserve"> I tried other thresholds at which I classify the 10-Q observations into high and low conditional conservatism subsamples. Originally all observations with higher (lower) than median C_SCORE were classified into high conditional conservatism subsample. Now I tried above (below) 75% and 80% (25% and 20%), and the relationship between NC and CCONS. flipped from substitutes to complements. </w:t>
       </w:r>
     </w:p>
     <w:p>
@@ -7222,7 +8033,51 @@
           <w:szCs w:val="20"/>
           <w:shd w:val="clear" w:color="auto" w:fill="FFFFFF"/>
         </w:rPr>
-        <w:t> How to explain the relationship or what is the mechanism? Look into Guay and Verrecchia 2018 + Lawrence et al. 2013 (non-discretionary conservatism)?</w:t>
+        <w:t xml:space="preserve"> How to explain the relationship or what is the mechanism? Look into </w:t>
+      </w:r>
+      <w:proofErr w:type="spellStart"/>
+      <w:r>
+        <w:rPr>
+          <w:rFonts w:ascii="Arial" w:eastAsia="Times New Roman" w:hAnsi="Arial" w:cs="Arial"/>
+          <w:color w:val="222222"/>
+          <w:sz w:val="20"/>
+          <w:szCs w:val="20"/>
+          <w:shd w:val="clear" w:color="auto" w:fill="FFFFFF"/>
+        </w:rPr>
+        <w:t>Guay</w:t>
+      </w:r>
+      <w:proofErr w:type="spellEnd"/>
+      <w:r>
+        <w:rPr>
+          <w:rFonts w:ascii="Arial" w:eastAsia="Times New Roman" w:hAnsi="Arial" w:cs="Arial"/>
+          <w:color w:val="222222"/>
+          <w:sz w:val="20"/>
+          <w:szCs w:val="20"/>
+          <w:shd w:val="clear" w:color="auto" w:fill="FFFFFF"/>
+        </w:rPr>
+        <w:t xml:space="preserve"> and </w:t>
+      </w:r>
+      <w:proofErr w:type="spellStart"/>
+      <w:r>
+        <w:rPr>
+          <w:rFonts w:ascii="Arial" w:eastAsia="Times New Roman" w:hAnsi="Arial" w:cs="Arial"/>
+          <w:color w:val="222222"/>
+          <w:sz w:val="20"/>
+          <w:szCs w:val="20"/>
+          <w:shd w:val="clear" w:color="auto" w:fill="FFFFFF"/>
+        </w:rPr>
+        <w:t>Verrecchia</w:t>
+      </w:r>
+      <w:proofErr w:type="spellEnd"/>
+      <w:r>
+        <w:rPr>
+          <w:rFonts w:ascii="Arial" w:eastAsia="Times New Roman" w:hAnsi="Arial" w:cs="Arial"/>
+          <w:color w:val="222222"/>
+          <w:sz w:val="20"/>
+          <w:szCs w:val="20"/>
+          <w:shd w:val="clear" w:color="auto" w:fill="FFFFFF"/>
+        </w:rPr>
+        <w:t xml:space="preserve"> 2018 + Lawrence et al. 2013 (non-discretionary conservatism)?</w:t>
       </w:r>
     </w:p>
     <w:p>
@@ -7278,7 +8133,27 @@
           <w:sz w:val="20"/>
           <w:szCs w:val="20"/>
         </w:rPr>
-        <w:t>Not really sure how to answer, what do you suggest?</w:t>
+        <w:t xml:space="preserve">Not </w:t>
+      </w:r>
+      <w:proofErr w:type="gramStart"/>
+      <w:r>
+        <w:rPr>
+          <w:rFonts w:ascii="Arial" w:eastAsia="Times New Roman" w:hAnsi="Arial" w:cs="Arial"/>
+          <w:color w:val="222222"/>
+          <w:sz w:val="20"/>
+          <w:szCs w:val="20"/>
+        </w:rPr>
+        <w:t>really sure</w:t>
+      </w:r>
+      <w:proofErr w:type="gramEnd"/>
+      <w:r>
+        <w:rPr>
+          <w:rFonts w:ascii="Arial" w:eastAsia="Times New Roman" w:hAnsi="Arial" w:cs="Arial"/>
+          <w:color w:val="222222"/>
+          <w:sz w:val="20"/>
+          <w:szCs w:val="20"/>
+        </w:rPr>
+        <w:t xml:space="preserve"> how to answer, what do you suggest?</w:t>
       </w:r>
     </w:p>
     <w:p>
@@ -7310,50 +8185,9 @@
           <w:sz w:val="20"/>
           <w:szCs w:val="20"/>
         </w:rPr>
-        <w:t>3. Explanatory v.s. supplementary narratives</w:t>
-      </w:r>
-    </w:p>
-    <w:p>
-      <w:pPr>
-        <w:shd w:val="clear" w:color="auto" w:fill="FFFFFF"/>
-        <w:spacing w:after="0" w:line="240" w:lineRule="auto"/>
-        <w:rPr>
-          <w:rFonts w:ascii="Arial" w:eastAsia="Times New Roman" w:hAnsi="Arial" w:cs="Arial"/>
-          <w:color w:val="222222"/>
-          <w:sz w:val="20"/>
-          <w:szCs w:val="20"/>
-        </w:rPr>
-      </w:pPr>
-      <w:r>
-        <w:rPr>
-          <w:rFonts w:ascii="Arial" w:eastAsia="Times New Roman" w:hAnsi="Arial" w:cs="Arial"/>
-          <w:color w:val="222222"/>
-          <w:sz w:val="20"/>
-          <w:szCs w:val="20"/>
-        </w:rPr>
-        <w:t>Juan pointed out that referring to MDA and notes to financial statements as supplementary and explanatory narratives might be confusing. So I dropped this framing and directly say that we test the narrative conservatism in the two sections to ensure that our results are not driven by boilerplate (because MDA should contain less boilerplate than the notes). </w:t>
-      </w:r>
-    </w:p>
-    <w:p>
-      <w:pPr>
-        <w:shd w:val="clear" w:color="auto" w:fill="FFFFFF"/>
-        <w:spacing w:after="0" w:line="240" w:lineRule="auto"/>
-        <w:rPr>
-          <w:rFonts w:ascii="Arial" w:eastAsia="Times New Roman" w:hAnsi="Arial" w:cs="Arial"/>
-          <w:color w:val="222222"/>
-          <w:sz w:val="20"/>
-          <w:szCs w:val="20"/>
-        </w:rPr>
-      </w:pPr>
-      <w:r>
-        <w:rPr>
-          <w:rFonts w:ascii="Arial" w:eastAsia="Times New Roman" w:hAnsi="Arial" w:cs="Arial"/>
-          <w:color w:val="222222"/>
-          <w:sz w:val="20"/>
-          <w:szCs w:val="20"/>
-        </w:rPr>
-        <w:br/>
-      </w:r>
+        <w:t xml:space="preserve">3. Explanatory </w:t>
+      </w:r>
+      <w:proofErr w:type="spellStart"/>
       <w:r>
         <w:rPr>
           <w:rFonts w:ascii="Arial" w:eastAsia="Times New Roman" w:hAnsi="Arial" w:cs="Arial"/>
@@ -7363,59 +8197,9 @@
           <w:sz w:val="20"/>
           <w:szCs w:val="20"/>
         </w:rPr>
-        <w:t>4. An aggregated measure of narrative conservatism</w:t>
-      </w:r>
-      <w:r>
-        <w:rPr>
-          <w:rFonts w:ascii="Arial" w:eastAsia="Times New Roman" w:hAnsi="Arial" w:cs="Arial"/>
-          <w:color w:val="222222"/>
-          <w:sz w:val="20"/>
-          <w:szCs w:val="20"/>
-        </w:rPr>
-        <w:t> </w:t>
-      </w:r>
-    </w:p>
-    <w:p>
-      <w:pPr>
-        <w:shd w:val="clear" w:color="auto" w:fill="FFFFFF"/>
-        <w:spacing w:after="0" w:line="240" w:lineRule="auto"/>
-        <w:rPr>
-          <w:rFonts w:ascii="Arial" w:eastAsia="Times New Roman" w:hAnsi="Arial" w:cs="Arial"/>
-          <w:color w:val="222222"/>
-          <w:sz w:val="20"/>
-          <w:szCs w:val="20"/>
-        </w:rPr>
-      </w:pPr>
-      <w:r>
-        <w:rPr>
-          <w:rFonts w:ascii="Arial" w:eastAsia="Times New Roman" w:hAnsi="Arial" w:cs="Arial"/>
-          <w:color w:val="222222"/>
-          <w:sz w:val="20"/>
-          <w:szCs w:val="20"/>
-        </w:rPr>
-        <w:t>Bea suggested to create an aggregate measure of narrative conservatism encompassing all three dimensions: length, tone and timeliness. This is feasible, but at the cost of losing granularity. Is it really necessary? Maybe for future research?</w:t>
-      </w:r>
-    </w:p>
-    <w:p>
-      <w:pPr>
-        <w:shd w:val="clear" w:color="auto" w:fill="FFFFFF"/>
-        <w:spacing w:after="0" w:line="240" w:lineRule="auto"/>
-        <w:rPr>
-          <w:rFonts w:ascii="Arial" w:eastAsia="Times New Roman" w:hAnsi="Arial" w:cs="Arial"/>
-          <w:color w:val="222222"/>
-          <w:sz w:val="20"/>
-          <w:szCs w:val="20"/>
-        </w:rPr>
-      </w:pPr>
-      <w:r>
-        <w:rPr>
-          <w:rFonts w:ascii="Arial" w:eastAsia="Times New Roman" w:hAnsi="Arial" w:cs="Arial"/>
-          <w:color w:val="222222"/>
-          <w:sz w:val="20"/>
-          <w:szCs w:val="20"/>
-        </w:rPr>
-        <w:br/>
-      </w:r>
+        <w:t>v.s</w:t>
+      </w:r>
+      <w:proofErr w:type="spellEnd"/>
       <w:r>
         <w:rPr>
           <w:rFonts w:ascii="Arial" w:eastAsia="Times New Roman" w:hAnsi="Arial" w:cs="Arial"/>
@@ -7425,8 +8209,61 @@
           <w:sz w:val="20"/>
           <w:szCs w:val="20"/>
         </w:rPr>
-        <w:t>5. Fixes for the criticism of Basu Model</w:t>
-      </w:r>
+        <w:t>. supplementary narratives</w:t>
+      </w:r>
+    </w:p>
+    <w:p>
+      <w:pPr>
+        <w:shd w:val="clear" w:color="auto" w:fill="FFFFFF"/>
+        <w:spacing w:after="0" w:line="240" w:lineRule="auto"/>
+        <w:rPr>
+          <w:rFonts w:ascii="Arial" w:eastAsia="Times New Roman" w:hAnsi="Arial" w:cs="Arial"/>
+          <w:color w:val="222222"/>
+          <w:sz w:val="20"/>
+          <w:szCs w:val="20"/>
+        </w:rPr>
+      </w:pPr>
+      <w:r>
+        <w:rPr>
+          <w:rFonts w:ascii="Arial" w:eastAsia="Times New Roman" w:hAnsi="Arial" w:cs="Arial"/>
+          <w:color w:val="222222"/>
+          <w:sz w:val="20"/>
+          <w:szCs w:val="20"/>
+        </w:rPr>
+        <w:t xml:space="preserve">Juan pointed out that referring to MDA and notes to financial statements as supplementary and explanatory narratives might be confusing. </w:t>
+      </w:r>
+      <w:proofErr w:type="gramStart"/>
+      <w:r>
+        <w:rPr>
+          <w:rFonts w:ascii="Arial" w:eastAsia="Times New Roman" w:hAnsi="Arial" w:cs="Arial"/>
+          <w:color w:val="222222"/>
+          <w:sz w:val="20"/>
+          <w:szCs w:val="20"/>
+        </w:rPr>
+        <w:t>So</w:t>
+      </w:r>
+      <w:proofErr w:type="gramEnd"/>
+      <w:r>
+        <w:rPr>
+          <w:rFonts w:ascii="Arial" w:eastAsia="Times New Roman" w:hAnsi="Arial" w:cs="Arial"/>
+          <w:color w:val="222222"/>
+          <w:sz w:val="20"/>
+          <w:szCs w:val="20"/>
+        </w:rPr>
+        <w:t xml:space="preserve"> I dropped this framing and directly say that we test the narrative conservatism in the two sections to ensure that our results are not driven by boilerplate (because MDA should contain less boilerplate than the notes). </w:t>
+      </w:r>
+    </w:p>
+    <w:p>
+      <w:pPr>
+        <w:shd w:val="clear" w:color="auto" w:fill="FFFFFF"/>
+        <w:spacing w:after="0" w:line="240" w:lineRule="auto"/>
+        <w:rPr>
+          <w:rFonts w:ascii="Arial" w:eastAsia="Times New Roman" w:hAnsi="Arial" w:cs="Arial"/>
+          <w:color w:val="222222"/>
+          <w:sz w:val="20"/>
+          <w:szCs w:val="20"/>
+        </w:rPr>
+      </w:pPr>
       <w:r>
         <w:rPr>
           <w:rFonts w:ascii="Arial" w:eastAsia="Times New Roman" w:hAnsi="Arial" w:cs="Arial"/>
@@ -7445,8 +8282,7 @@
           <w:sz w:val="20"/>
           <w:szCs w:val="20"/>
         </w:rPr>
-        <w:lastRenderedPageBreak/>
-        <w:t>a. </w:t>
+        <w:t>4. An aggregated measure of narrative conservatism</w:t>
       </w:r>
       <w:r>
         <w:rPr>
@@ -7455,8 +8291,81 @@
           <w:sz w:val="20"/>
           <w:szCs w:val="20"/>
         </w:rPr>
-        <w:t>Remedies suggested in Ball and Shivakumar 2013 already implemented: 1) firm fixed effects 2) adding SIZE MTB LEV as controls</w:t>
-      </w:r>
+        <w:t> </w:t>
+      </w:r>
+    </w:p>
+    <w:p>
+      <w:pPr>
+        <w:shd w:val="clear" w:color="auto" w:fill="FFFFFF"/>
+        <w:spacing w:after="0" w:line="240" w:lineRule="auto"/>
+        <w:rPr>
+          <w:rFonts w:ascii="Arial" w:eastAsia="Times New Roman" w:hAnsi="Arial" w:cs="Arial"/>
+          <w:color w:val="222222"/>
+          <w:sz w:val="20"/>
+          <w:szCs w:val="20"/>
+        </w:rPr>
+      </w:pPr>
+      <w:r>
+        <w:rPr>
+          <w:rFonts w:ascii="Arial" w:eastAsia="Times New Roman" w:hAnsi="Arial" w:cs="Arial"/>
+          <w:color w:val="222222"/>
+          <w:sz w:val="20"/>
+          <w:szCs w:val="20"/>
+        </w:rPr>
+        <w:t xml:space="preserve">Bea suggested to create an aggregate measure of narrative conservatism encompassing all three dimensions: length, </w:t>
+      </w:r>
+      <w:proofErr w:type="gramStart"/>
+      <w:r>
+        <w:rPr>
+          <w:rFonts w:ascii="Arial" w:eastAsia="Times New Roman" w:hAnsi="Arial" w:cs="Arial"/>
+          <w:color w:val="222222"/>
+          <w:sz w:val="20"/>
+          <w:szCs w:val="20"/>
+        </w:rPr>
+        <w:t>tone</w:t>
+      </w:r>
+      <w:proofErr w:type="gramEnd"/>
+      <w:r>
+        <w:rPr>
+          <w:rFonts w:ascii="Arial" w:eastAsia="Times New Roman" w:hAnsi="Arial" w:cs="Arial"/>
+          <w:color w:val="222222"/>
+          <w:sz w:val="20"/>
+          <w:szCs w:val="20"/>
+        </w:rPr>
+        <w:t xml:space="preserve"> and timeliness. This is feasible, but at the cost of losing granularity. Is it </w:t>
+      </w:r>
+      <w:proofErr w:type="gramStart"/>
+      <w:r>
+        <w:rPr>
+          <w:rFonts w:ascii="Arial" w:eastAsia="Times New Roman" w:hAnsi="Arial" w:cs="Arial"/>
+          <w:color w:val="222222"/>
+          <w:sz w:val="20"/>
+          <w:szCs w:val="20"/>
+        </w:rPr>
+        <w:t>really necessary</w:t>
+      </w:r>
+      <w:proofErr w:type="gramEnd"/>
+      <w:r>
+        <w:rPr>
+          <w:rFonts w:ascii="Arial" w:eastAsia="Times New Roman" w:hAnsi="Arial" w:cs="Arial"/>
+          <w:color w:val="222222"/>
+          <w:sz w:val="20"/>
+          <w:szCs w:val="20"/>
+        </w:rPr>
+        <w:t>? Maybe for future research?</w:t>
+      </w:r>
+    </w:p>
+    <w:p>
+      <w:pPr>
+        <w:shd w:val="clear" w:color="auto" w:fill="FFFFFF"/>
+        <w:spacing w:after="0" w:line="240" w:lineRule="auto"/>
+        <w:rPr>
+          <w:rFonts w:ascii="Arial" w:eastAsia="Times New Roman" w:hAnsi="Arial" w:cs="Arial"/>
+          <w:color w:val="222222"/>
+          <w:sz w:val="20"/>
+          <w:szCs w:val="20"/>
+        </w:rPr>
+      </w:pPr>
       <w:r>
         <w:rPr>
           <w:rFonts w:ascii="Arial" w:eastAsia="Times New Roman" w:hAnsi="Arial" w:cs="Arial"/>
@@ -7475,26 +8384,9 @@
           <w:sz w:val="20"/>
           <w:szCs w:val="20"/>
         </w:rPr>
-        <w:t>b. </w:t>
-      </w:r>
-      <w:r>
-        <w:rPr>
-          <w:rFonts w:ascii="Arial" w:eastAsia="Times New Roman" w:hAnsi="Arial" w:cs="Arial"/>
-          <w:color w:val="222222"/>
-          <w:sz w:val="20"/>
-          <w:szCs w:val="20"/>
-        </w:rPr>
-        <w:t>Alternative models of conditional conservatism? Accrual-CFO model proposed by Ball and Shivakumar 2005</w:t>
-      </w:r>
-      <w:r>
-        <w:rPr>
-          <w:rFonts w:ascii="Arial" w:eastAsia="Times New Roman" w:hAnsi="Arial" w:cs="Arial"/>
-          <w:color w:val="222222"/>
-          <w:sz w:val="20"/>
-          <w:szCs w:val="20"/>
-        </w:rPr>
-        <w:br/>
-      </w:r>
+        <w:t xml:space="preserve">5. Fixes for the criticism of </w:t>
+      </w:r>
+      <w:proofErr w:type="spellStart"/>
       <w:r>
         <w:rPr>
           <w:rFonts w:ascii="Arial" w:eastAsia="Times New Roman" w:hAnsi="Arial" w:cs="Arial"/>
@@ -7504,38 +8396,9 @@
           <w:sz w:val="20"/>
           <w:szCs w:val="20"/>
         </w:rPr>
-        <w:t>c.</w:t>
-      </w:r>
-      <w:r>
-        <w:rPr>
-          <w:rFonts w:ascii="Arial" w:eastAsia="Times New Roman" w:hAnsi="Arial" w:cs="Arial"/>
-          <w:color w:val="222222"/>
-          <w:sz w:val="20"/>
-          <w:szCs w:val="20"/>
-        </w:rPr>
-        <w:t> Incorporating remedies suggested by Badia et al. 2020?</w:t>
-      </w:r>
-    </w:p>
-    <w:p>
-      <w:pPr>
-        <w:shd w:val="clear" w:color="auto" w:fill="FFFFFF"/>
-        <w:spacing w:after="0" w:line="240" w:lineRule="auto"/>
-        <w:rPr>
-          <w:rFonts w:ascii="Arial" w:eastAsia="Times New Roman" w:hAnsi="Arial" w:cs="Arial"/>
-          <w:color w:val="222222"/>
-          <w:sz w:val="20"/>
-          <w:szCs w:val="20"/>
-        </w:rPr>
-      </w:pPr>
-      <w:r>
-        <w:rPr>
-          <w:rFonts w:ascii="Arial" w:eastAsia="Times New Roman" w:hAnsi="Arial" w:cs="Arial"/>
-          <w:color w:val="222222"/>
-          <w:sz w:val="20"/>
-          <w:szCs w:val="20"/>
-        </w:rPr>
-        <w:br/>
-      </w:r>
+        <w:t>Basu</w:t>
+      </w:r>
+      <w:proofErr w:type="spellEnd"/>
       <w:r>
         <w:rPr>
           <w:rFonts w:ascii="Arial" w:eastAsia="Times New Roman" w:hAnsi="Arial" w:cs="Arial"/>
@@ -7545,53 +8408,17 @@
           <w:sz w:val="20"/>
           <w:szCs w:val="20"/>
         </w:rPr>
-        <w:t>6. Format issues</w:t>
-      </w:r>
-    </w:p>
-    <w:p>
-      <w:pPr>
-        <w:shd w:val="clear" w:color="auto" w:fill="FFFFFF"/>
-        <w:spacing w:after="0" w:line="240" w:lineRule="auto"/>
+        <w:t xml:space="preserve"> Model</w:t>
+      </w:r>
+      <w:r>
         <w:rPr>
           <w:rFonts w:ascii="Arial" w:eastAsia="Times New Roman" w:hAnsi="Arial" w:cs="Arial"/>
           <w:color w:val="222222"/>
           <w:sz w:val="20"/>
           <w:szCs w:val="20"/>
         </w:rPr>
-      </w:pPr>
-      <w:r>
-        <w:rPr>
-          <w:rFonts w:ascii="Arial" w:eastAsia="Times New Roman" w:hAnsi="Arial" w:cs="Arial"/>
-          <w:color w:val="222222"/>
-          <w:sz w:val="20"/>
-          <w:szCs w:val="20"/>
-        </w:rPr>
-        <w:t>Table descriptions are too long to be on the same page with the tables after adjusting the margin and from A4 to letterpaper. Can I use a different margin style in the table and appendix section?</w:t>
-      </w:r>
-    </w:p>
-    <w:p>
-      <w:pPr>
-        <w:shd w:val="clear" w:color="auto" w:fill="FFFFFF"/>
-        <w:spacing w:after="0" w:line="240" w:lineRule="auto"/>
-        <w:rPr>
-          <w:rFonts w:ascii="Arial" w:eastAsia="Times New Roman" w:hAnsi="Arial" w:cs="Arial"/>
-          <w:color w:val="222222"/>
-          <w:sz w:val="20"/>
-          <w:szCs w:val="20"/>
-        </w:rPr>
-      </w:pPr>
-    </w:p>
-    <w:p>
-      <w:pPr>
-        <w:shd w:val="clear" w:color="auto" w:fill="FFFFFF"/>
-        <w:spacing w:after="0" w:line="240" w:lineRule="auto"/>
-        <w:rPr>
-          <w:rFonts w:ascii="Arial" w:eastAsia="Times New Roman" w:hAnsi="Arial" w:cs="Arial"/>
-          <w:color w:val="222222"/>
-          <w:sz w:val="20"/>
-          <w:szCs w:val="20"/>
-        </w:rPr>
-      </w:pPr>
+        <w:br/>
+      </w:r>
       <w:r>
         <w:rPr>
           <w:rFonts w:ascii="Arial" w:eastAsia="Times New Roman" w:hAnsi="Arial" w:cs="Arial"/>
@@ -7601,20 +8428,19 @@
           <w:sz w:val="20"/>
           <w:szCs w:val="20"/>
         </w:rPr>
-        <w:t>To do list:</w:t>
-      </w:r>
-    </w:p>
-    <w:p>
-      <w:pPr>
-        <w:shd w:val="clear" w:color="auto" w:fill="FFFFFF"/>
-        <w:spacing w:after="0" w:line="240" w:lineRule="auto"/>
+        <w:lastRenderedPageBreak/>
+        <w:t>a. </w:t>
+      </w:r>
+      <w:r>
         <w:rPr>
           <w:rFonts w:ascii="Arial" w:eastAsia="Times New Roman" w:hAnsi="Arial" w:cs="Arial"/>
           <w:color w:val="222222"/>
           <w:sz w:val="20"/>
           <w:szCs w:val="20"/>
         </w:rPr>
-      </w:pPr>
+        <w:t xml:space="preserve">Remedies suggested in Ball and </w:t>
+      </w:r>
+      <w:proofErr w:type="spellStart"/>
       <w:r>
         <w:rPr>
           <w:rFonts w:ascii="Arial" w:eastAsia="Times New Roman" w:hAnsi="Arial" w:cs="Arial"/>
@@ -7622,7 +8448,26 @@
           <w:sz w:val="20"/>
           <w:szCs w:val="20"/>
         </w:rPr>
-        <w:t>1. Find a proxy for </w:t>
+        <w:t>Shivakumar</w:t>
+      </w:r>
+      <w:proofErr w:type="spellEnd"/>
+      <w:r>
+        <w:rPr>
+          <w:rFonts w:ascii="Arial" w:eastAsia="Times New Roman" w:hAnsi="Arial" w:cs="Arial"/>
+          <w:color w:val="222222"/>
+          <w:sz w:val="20"/>
+          <w:szCs w:val="20"/>
+        </w:rPr>
+        <w:t xml:space="preserve"> 2013 already implemented: 1) firm fixed effects 2) adding SIZE MTB LEV as controls</w:t>
+      </w:r>
+      <w:r>
+        <w:rPr>
+          <w:rFonts w:ascii="Arial" w:eastAsia="Times New Roman" w:hAnsi="Arial" w:cs="Arial"/>
+          <w:color w:val="222222"/>
+          <w:sz w:val="20"/>
+          <w:szCs w:val="20"/>
+        </w:rPr>
+        <w:br/>
       </w:r>
       <w:r>
         <w:rPr>
@@ -7633,7 +8478,7 @@
           <w:sz w:val="20"/>
           <w:szCs w:val="20"/>
         </w:rPr>
-        <w:t>unconditional conservatism</w:t>
+        <w:t>b. </w:t>
       </w:r>
       <w:r>
         <w:rPr>
@@ -7642,20 +8487,19 @@
           <w:sz w:val="20"/>
           <w:szCs w:val="20"/>
         </w:rPr>
-        <w:t> and test the relationship between narrative v.s. unconditional conservatism </w:t>
-      </w:r>
-    </w:p>
-    <w:p>
-      <w:pPr>
-        <w:shd w:val="clear" w:color="auto" w:fill="FFFFFF"/>
-        <w:spacing w:after="0" w:line="240" w:lineRule="auto"/>
+        <w:t xml:space="preserve">Alternative models of conditional conservatism? Accrual-CFO model proposed by Ball and </w:t>
+      </w:r>
+      <w:proofErr w:type="spellStart"/>
+      <w:r>
         <w:rPr>
           <w:rFonts w:ascii="Arial" w:eastAsia="Times New Roman" w:hAnsi="Arial" w:cs="Arial"/>
           <w:color w:val="222222"/>
           <w:sz w:val="20"/>
           <w:szCs w:val="20"/>
         </w:rPr>
-      </w:pPr>
+        <w:t>Shivakumar</w:t>
+      </w:r>
+      <w:proofErr w:type="spellEnd"/>
       <w:r>
         <w:rPr>
           <w:rFonts w:ascii="Arial" w:eastAsia="Times New Roman" w:hAnsi="Arial" w:cs="Arial"/>
@@ -7663,7 +8507,16 @@
           <w:sz w:val="20"/>
           <w:szCs w:val="20"/>
         </w:rPr>
-        <w:t>2. Test for </w:t>
+        <w:t xml:space="preserve"> 2005</w:t>
+      </w:r>
+      <w:r>
+        <w:rPr>
+          <w:rFonts w:ascii="Arial" w:eastAsia="Times New Roman" w:hAnsi="Arial" w:cs="Arial"/>
+          <w:color w:val="222222"/>
+          <w:sz w:val="20"/>
+          <w:szCs w:val="20"/>
+        </w:rPr>
+        <w:br/>
       </w:r>
       <w:r>
         <w:rPr>
@@ -7674,7 +8527,7 @@
           <w:sz w:val="20"/>
           <w:szCs w:val="20"/>
         </w:rPr>
-        <w:t>bunding of good and bad news</w:t>
+        <w:t>c.</w:t>
       </w:r>
       <w:r>
         <w:rPr>
@@ -7683,20 +8536,19 @@
           <w:sz w:val="20"/>
           <w:szCs w:val="20"/>
         </w:rPr>
-        <w:t> (Encarna)</w:t>
-      </w:r>
-    </w:p>
-    <w:p>
-      <w:pPr>
-        <w:shd w:val="clear" w:color="auto" w:fill="FFFFFF"/>
-        <w:spacing w:after="0" w:line="240" w:lineRule="auto"/>
+        <w:t xml:space="preserve"> Incorporating remedies suggested by </w:t>
+      </w:r>
+      <w:proofErr w:type="spellStart"/>
+      <w:r>
         <w:rPr>
           <w:rFonts w:ascii="Arial" w:eastAsia="Times New Roman" w:hAnsi="Arial" w:cs="Arial"/>
           <w:color w:val="222222"/>
           <w:sz w:val="20"/>
           <w:szCs w:val="20"/>
         </w:rPr>
-      </w:pPr>
+        <w:t>Badia</w:t>
+      </w:r>
+      <w:proofErr w:type="spellEnd"/>
       <w:r>
         <w:rPr>
           <w:rFonts w:ascii="Arial" w:eastAsia="Times New Roman" w:hAnsi="Arial" w:cs="Arial"/>
@@ -7704,7 +8556,28 @@
           <w:sz w:val="20"/>
           <w:szCs w:val="20"/>
         </w:rPr>
-        <w:t>3. Sample period is quite long, and thus our results may be confounded by time trends even if we control for time fixed effects. Maybe we can use an additional test to see whether and how a specific event (enactment of </w:t>
+        <w:t xml:space="preserve"> et al. 2020?</w:t>
+      </w:r>
+    </w:p>
+    <w:p>
+      <w:pPr>
+        <w:shd w:val="clear" w:color="auto" w:fill="FFFFFF"/>
+        <w:spacing w:after="0" w:line="240" w:lineRule="auto"/>
+        <w:rPr>
+          <w:rFonts w:ascii="Arial" w:eastAsia="Times New Roman" w:hAnsi="Arial" w:cs="Arial"/>
+          <w:color w:val="222222"/>
+          <w:sz w:val="20"/>
+          <w:szCs w:val="20"/>
+        </w:rPr>
+      </w:pPr>
+      <w:r>
+        <w:rPr>
+          <w:rFonts w:ascii="Arial" w:eastAsia="Times New Roman" w:hAnsi="Arial" w:cs="Arial"/>
+          <w:color w:val="222222"/>
+          <w:sz w:val="20"/>
+          <w:szCs w:val="20"/>
+        </w:rPr>
+        <w:br/>
       </w:r>
       <w:r>
         <w:rPr>
@@ -7715,28 +8588,278 @@
           <w:sz w:val="20"/>
           <w:szCs w:val="20"/>
         </w:rPr>
-        <w:t>Reg FD</w:t>
-      </w:r>
-      <w:r>
+        <w:t>6. Format issues</w:t>
+      </w:r>
+    </w:p>
+    <w:p>
+      <w:pPr>
+        <w:shd w:val="clear" w:color="auto" w:fill="FFFFFF"/>
+        <w:spacing w:after="0" w:line="240" w:lineRule="auto"/>
         <w:rPr>
           <w:rFonts w:ascii="Arial" w:eastAsia="Times New Roman" w:hAnsi="Arial" w:cs="Arial"/>
           <w:color w:val="222222"/>
           <w:sz w:val="20"/>
           <w:szCs w:val="20"/>
         </w:rPr>
-        <w:t>) affects narrative conservatism meaningfully in a relatively short period of time? (Encarna and Bing)</w:t>
-      </w:r>
-    </w:p>
-    <w:p>
-      <w:pPr>
-        <w:shd w:val="clear" w:color="auto" w:fill="FFFFFF"/>
-        <w:spacing w:after="0" w:line="240" w:lineRule="auto"/>
+      </w:pPr>
+      <w:r>
         <w:rPr>
           <w:rFonts w:ascii="Arial" w:eastAsia="Times New Roman" w:hAnsi="Arial" w:cs="Arial"/>
           <w:color w:val="222222"/>
           <w:sz w:val="20"/>
           <w:szCs w:val="20"/>
         </w:rPr>
+        <w:t xml:space="preserve">Table descriptions are too long to be on the same page with the tables after adjusting the margin and from A4 to </w:t>
+      </w:r>
+      <w:proofErr w:type="spellStart"/>
+      <w:r>
+        <w:rPr>
+          <w:rFonts w:ascii="Arial" w:eastAsia="Times New Roman" w:hAnsi="Arial" w:cs="Arial"/>
+          <w:color w:val="222222"/>
+          <w:sz w:val="20"/>
+          <w:szCs w:val="20"/>
+        </w:rPr>
+        <w:t>letterpaper</w:t>
+      </w:r>
+      <w:proofErr w:type="spellEnd"/>
+      <w:r>
+        <w:rPr>
+          <w:rFonts w:ascii="Arial" w:eastAsia="Times New Roman" w:hAnsi="Arial" w:cs="Arial"/>
+          <w:color w:val="222222"/>
+          <w:sz w:val="20"/>
+          <w:szCs w:val="20"/>
+        </w:rPr>
+        <w:t>. Can I use a different margin style in the table and appendix section?</w:t>
+      </w:r>
+    </w:p>
+    <w:p>
+      <w:pPr>
+        <w:shd w:val="clear" w:color="auto" w:fill="FFFFFF"/>
+        <w:spacing w:after="0" w:line="240" w:lineRule="auto"/>
+        <w:rPr>
+          <w:rFonts w:ascii="Arial" w:eastAsia="Times New Roman" w:hAnsi="Arial" w:cs="Arial"/>
+          <w:color w:val="222222"/>
+          <w:sz w:val="20"/>
+          <w:szCs w:val="20"/>
+        </w:rPr>
+      </w:pPr>
+    </w:p>
+    <w:p>
+      <w:pPr>
+        <w:shd w:val="clear" w:color="auto" w:fill="FFFFFF"/>
+        <w:spacing w:after="0" w:line="240" w:lineRule="auto"/>
+        <w:rPr>
+          <w:rFonts w:ascii="Arial" w:eastAsia="Times New Roman" w:hAnsi="Arial" w:cs="Arial"/>
+          <w:color w:val="222222"/>
+          <w:sz w:val="20"/>
+          <w:szCs w:val="20"/>
+        </w:rPr>
+      </w:pPr>
+      <w:r>
+        <w:rPr>
+          <w:rFonts w:ascii="Arial" w:eastAsia="Times New Roman" w:hAnsi="Arial" w:cs="Arial"/>
+          <w:b/>
+          <w:bCs/>
+          <w:color w:val="222222"/>
+          <w:sz w:val="20"/>
+          <w:szCs w:val="20"/>
+        </w:rPr>
+        <w:t>To do list:</w:t>
+      </w:r>
+    </w:p>
+    <w:p>
+      <w:pPr>
+        <w:shd w:val="clear" w:color="auto" w:fill="FFFFFF"/>
+        <w:spacing w:after="0" w:line="240" w:lineRule="auto"/>
+        <w:rPr>
+          <w:rFonts w:ascii="Arial" w:eastAsia="Times New Roman" w:hAnsi="Arial" w:cs="Arial"/>
+          <w:color w:val="222222"/>
+          <w:sz w:val="20"/>
+          <w:szCs w:val="20"/>
+        </w:rPr>
+      </w:pPr>
+      <w:r>
+        <w:rPr>
+          <w:rFonts w:ascii="Arial" w:eastAsia="Times New Roman" w:hAnsi="Arial" w:cs="Arial"/>
+          <w:color w:val="222222"/>
+          <w:sz w:val="20"/>
+          <w:szCs w:val="20"/>
+        </w:rPr>
+        <w:t>1. Find a proxy for </w:t>
+      </w:r>
+      <w:r>
+        <w:rPr>
+          <w:rFonts w:ascii="Arial" w:eastAsia="Times New Roman" w:hAnsi="Arial" w:cs="Arial"/>
+          <w:b/>
+          <w:bCs/>
+          <w:color w:val="222222"/>
+          <w:sz w:val="20"/>
+          <w:szCs w:val="20"/>
+        </w:rPr>
+        <w:t>unconditional conservatism</w:t>
+      </w:r>
+      <w:r>
+        <w:rPr>
+          <w:rFonts w:ascii="Arial" w:eastAsia="Times New Roman" w:hAnsi="Arial" w:cs="Arial"/>
+          <w:color w:val="222222"/>
+          <w:sz w:val="20"/>
+          <w:szCs w:val="20"/>
+        </w:rPr>
+        <w:t xml:space="preserve"> and test the relationship between narrative </w:t>
+      </w:r>
+      <w:proofErr w:type="spellStart"/>
+      <w:r>
+        <w:rPr>
+          <w:rFonts w:ascii="Arial" w:eastAsia="Times New Roman" w:hAnsi="Arial" w:cs="Arial"/>
+          <w:color w:val="222222"/>
+          <w:sz w:val="20"/>
+          <w:szCs w:val="20"/>
+        </w:rPr>
+        <w:t>v.s</w:t>
+      </w:r>
+      <w:proofErr w:type="spellEnd"/>
+      <w:r>
+        <w:rPr>
+          <w:rFonts w:ascii="Arial" w:eastAsia="Times New Roman" w:hAnsi="Arial" w:cs="Arial"/>
+          <w:color w:val="222222"/>
+          <w:sz w:val="20"/>
+          <w:szCs w:val="20"/>
+        </w:rPr>
+        <w:t>. unconditional conservatism </w:t>
+      </w:r>
+    </w:p>
+    <w:p>
+      <w:pPr>
+        <w:shd w:val="clear" w:color="auto" w:fill="FFFFFF"/>
+        <w:spacing w:after="0" w:line="240" w:lineRule="auto"/>
+        <w:rPr>
+          <w:rFonts w:ascii="Arial" w:eastAsia="Times New Roman" w:hAnsi="Arial" w:cs="Arial"/>
+          <w:color w:val="222222"/>
+          <w:sz w:val="20"/>
+          <w:szCs w:val="20"/>
+        </w:rPr>
+      </w:pPr>
+      <w:r>
+        <w:rPr>
+          <w:rFonts w:ascii="Arial" w:eastAsia="Times New Roman" w:hAnsi="Arial" w:cs="Arial"/>
+          <w:color w:val="222222"/>
+          <w:sz w:val="20"/>
+          <w:szCs w:val="20"/>
+        </w:rPr>
+        <w:t>2. Test for </w:t>
+      </w:r>
+      <w:r>
+        <w:rPr>
+          <w:rFonts w:ascii="Arial" w:eastAsia="Times New Roman" w:hAnsi="Arial" w:cs="Arial"/>
+          <w:b/>
+          <w:bCs/>
+          <w:color w:val="222222"/>
+          <w:sz w:val="20"/>
+          <w:szCs w:val="20"/>
+        </w:rPr>
+        <w:t>bunding of good and bad news</w:t>
+      </w:r>
+      <w:r>
+        <w:rPr>
+          <w:rFonts w:ascii="Arial" w:eastAsia="Times New Roman" w:hAnsi="Arial" w:cs="Arial"/>
+          <w:color w:val="222222"/>
+          <w:sz w:val="20"/>
+          <w:szCs w:val="20"/>
+        </w:rPr>
+        <w:t> (</w:t>
+      </w:r>
+      <w:proofErr w:type="spellStart"/>
+      <w:r>
+        <w:rPr>
+          <w:rFonts w:ascii="Arial" w:eastAsia="Times New Roman" w:hAnsi="Arial" w:cs="Arial"/>
+          <w:color w:val="222222"/>
+          <w:sz w:val="20"/>
+          <w:szCs w:val="20"/>
+        </w:rPr>
+        <w:t>Encarna</w:t>
+      </w:r>
+      <w:proofErr w:type="spellEnd"/>
+      <w:r>
+        <w:rPr>
+          <w:rFonts w:ascii="Arial" w:eastAsia="Times New Roman" w:hAnsi="Arial" w:cs="Arial"/>
+          <w:color w:val="222222"/>
+          <w:sz w:val="20"/>
+          <w:szCs w:val="20"/>
+        </w:rPr>
+        <w:t>)</w:t>
+      </w:r>
+    </w:p>
+    <w:p>
+      <w:pPr>
+        <w:shd w:val="clear" w:color="auto" w:fill="FFFFFF"/>
+        <w:spacing w:after="0" w:line="240" w:lineRule="auto"/>
+        <w:rPr>
+          <w:rFonts w:ascii="Arial" w:eastAsia="Times New Roman" w:hAnsi="Arial" w:cs="Arial"/>
+          <w:color w:val="222222"/>
+          <w:sz w:val="20"/>
+          <w:szCs w:val="20"/>
+        </w:rPr>
+      </w:pPr>
+      <w:r>
+        <w:rPr>
+          <w:rFonts w:ascii="Arial" w:eastAsia="Times New Roman" w:hAnsi="Arial" w:cs="Arial"/>
+          <w:color w:val="222222"/>
+          <w:sz w:val="20"/>
+          <w:szCs w:val="20"/>
+        </w:rPr>
+        <w:t>3. Sample period is quite long, and thus our results may be confounded by time trends even if we control for time fixed effects. Maybe we can use an additional test to see whether and how a specific event (enactment of </w:t>
+      </w:r>
+      <w:r>
+        <w:rPr>
+          <w:rFonts w:ascii="Arial" w:eastAsia="Times New Roman" w:hAnsi="Arial" w:cs="Arial"/>
+          <w:b/>
+          <w:bCs/>
+          <w:color w:val="222222"/>
+          <w:sz w:val="20"/>
+          <w:szCs w:val="20"/>
+        </w:rPr>
+        <w:t>Reg FD</w:t>
+      </w:r>
+      <w:r>
+        <w:rPr>
+          <w:rFonts w:ascii="Arial" w:eastAsia="Times New Roman" w:hAnsi="Arial" w:cs="Arial"/>
+          <w:color w:val="222222"/>
+          <w:sz w:val="20"/>
+          <w:szCs w:val="20"/>
+        </w:rPr>
+        <w:t>) affects narrative conservatism meaningfully in a relatively short period of time? (</w:t>
+      </w:r>
+      <w:proofErr w:type="spellStart"/>
+      <w:r>
+        <w:rPr>
+          <w:rFonts w:ascii="Arial" w:eastAsia="Times New Roman" w:hAnsi="Arial" w:cs="Arial"/>
+          <w:color w:val="222222"/>
+          <w:sz w:val="20"/>
+          <w:szCs w:val="20"/>
+        </w:rPr>
+        <w:t>Encarna</w:t>
+      </w:r>
+      <w:proofErr w:type="spellEnd"/>
+      <w:r>
+        <w:rPr>
+          <w:rFonts w:ascii="Arial" w:eastAsia="Times New Roman" w:hAnsi="Arial" w:cs="Arial"/>
+          <w:color w:val="222222"/>
+          <w:sz w:val="20"/>
+          <w:szCs w:val="20"/>
+        </w:rPr>
+        <w:t xml:space="preserve"> and Bing)</w:t>
+      </w:r>
+    </w:p>
+    <w:p>
+      <w:pPr>
+        <w:shd w:val="clear" w:color="auto" w:fill="FFFFFF"/>
+        <w:spacing w:after="0" w:line="240" w:lineRule="auto"/>
+        <w:rPr>
+          <w:rFonts w:ascii="Arial" w:eastAsia="Times New Roman" w:hAnsi="Arial" w:cs="Arial"/>
+          <w:color w:val="222222"/>
+          <w:sz w:val="20"/>
+          <w:szCs w:val="20"/>
+        </w:rPr>
       </w:pPr>
     </w:p>
     <w:p>
@@ -7827,10 +8950,26 @@
         </w:numPr>
       </w:pPr>
       <w:r>
-        <w:t>A priori negative news events v.s. other events</w:t>
-      </w:r>
-      <w:r>
-        <w:t>: the former are less conservative, but may due to limited sample (TABLE 11)</w:t>
+        <w:t xml:space="preserve">A priori negative news events </w:t>
+      </w:r>
+      <w:proofErr w:type="spellStart"/>
+      <w:r>
+        <w:t>v.s</w:t>
+      </w:r>
+      <w:proofErr w:type="spellEnd"/>
+      <w:r>
+        <w:t>. other events</w:t>
+      </w:r>
+      <w:r>
+        <w:t xml:space="preserve">: the former </w:t>
+      </w:r>
+      <w:proofErr w:type="gramStart"/>
+      <w:r>
+        <w:t>are</w:t>
+      </w:r>
+      <w:proofErr w:type="gramEnd"/>
+      <w:r>
+        <w:t xml:space="preserve"> less conservative, but may due to limited sample (TABLE 11)</w:t>
       </w:r>
     </w:p>
     <w:p>
@@ -8058,7 +9197,21 @@
         <w:rPr>
           <w:highlight w:val="darkCyan"/>
         </w:rPr>
-        <w:t>Proprietary costs: herfindahl index</w:t>
+        <w:t xml:space="preserve">Proprietary costs: </w:t>
+      </w:r>
+      <w:proofErr w:type="spellStart"/>
+      <w:r>
+        <w:rPr>
+          <w:highlight w:val="darkCyan"/>
+        </w:rPr>
+        <w:t>herfindahl</w:t>
+      </w:r>
+      <w:proofErr w:type="spellEnd"/>
+      <w:r>
+        <w:rPr>
+          <w:highlight w:val="darkCyan"/>
+        </w:rPr>
+        <w:t xml:space="preserve"> index</w:t>
       </w:r>
     </w:p>
     <w:p>
@@ -8135,7 +9288,21 @@
         <w:rPr>
           <w:highlight w:val="darkGray"/>
         </w:rPr>
-        <w:t>Separate accelerated filers v.s. the rest of filers? Why is it a concern?</w:t>
+        <w:t xml:space="preserve">Separate accelerated filers </w:t>
+      </w:r>
+      <w:proofErr w:type="spellStart"/>
+      <w:r>
+        <w:rPr>
+          <w:highlight w:val="darkGray"/>
+        </w:rPr>
+        <w:t>v.s</w:t>
+      </w:r>
+      <w:proofErr w:type="spellEnd"/>
+      <w:r>
+        <w:rPr>
+          <w:highlight w:val="darkGray"/>
+        </w:rPr>
+        <w:t>. the rest of filers? Why is it a concern?</w:t>
       </w:r>
     </w:p>
     <w:p>
@@ -8427,7 +9594,11 @@
         </w:numPr>
       </w:pPr>
       <w:r>
-        <w:t>Asymmetric persistence</w:t>
+        <w:t xml:space="preserve">Asymmetric </w:t>
+      </w:r>
+      <w:proofErr w:type="gramStart"/>
+      <w:r>
+        <w:t>persistence</w:t>
       </w:r>
       <w:r>
         <w:rPr>
@@ -8439,7 +9610,11 @@
         <w:t xml:space="preserve"> </w:t>
       </w:r>
       <w:r>
-        <w:t>if narratives are persistence in the three dimensions?</w:t>
+        <w:t>if</w:t>
+      </w:r>
+      <w:proofErr w:type="gramEnd"/>
+      <w:r>
+        <w:t xml:space="preserve"> narratives are persistence in the three dimensions?</w:t>
       </w:r>
       <w:r>
         <w:t xml:space="preserve"> Maybe we can test this by regressing the textual variables on lagged-1, lagged-2, lagged-3 returns</w:t>
@@ -8532,7 +9707,14 @@
           <w:b/>
           <w:bCs/>
         </w:rPr>
-        <w:t>TABLE 7</w:t>
+        <w:t xml:space="preserve">TABLE </w:t>
+      </w:r>
+      <w:r>
+        <w:rPr>
+          <w:b/>
+          <w:bCs/>
+        </w:rPr>
+        <w:t>8</w:t>
       </w:r>
     </w:p>
     <w:p>
@@ -8632,6 +9814,23 @@
       <w:r>
         <w:t>ata is not great, after merging only thousands of observations left.</w:t>
       </w:r>
+      <w:r>
+        <w:t xml:space="preserve"> </w:t>
+      </w:r>
+      <w:proofErr w:type="gramStart"/>
+      <w:r>
+        <w:t>AUDIT</w:t>
+      </w:r>
+      <w:r>
+        <w:rPr>
+          <w:rFonts w:hint="eastAsia"/>
+        </w:rPr>
+        <w:t>;</w:t>
+      </w:r>
+      <w:proofErr w:type="gramEnd"/>
+      <w:r>
+        <w:t xml:space="preserve"> </w:t>
+      </w:r>
     </w:p>
     <w:p>
       <w:pPr>
@@ -8644,9 +9843,6 @@
       <w:r>
         <w:t>Tone consistency or news consistency?</w:t>
       </w:r>
-      <w:r>
-        <w:t xml:space="preserve"> And why comment the paper structure paragraph in the end of the intro?</w:t>
-      </w:r>
     </w:p>
     <w:p>
       <w:r>
@@ -8670,6 +9866,9 @@
       <w:r>
         <w:t xml:space="preserve">? </w:t>
       </w:r>
+      <w:r>
+        <w:t xml:space="preserve"> NO</w:t>
+      </w:r>
     </w:p>
     <w:p>
       <w:pPr>
@@ -8680,39 +9879,46 @@
         </w:numPr>
       </w:pPr>
       <w:r>
-        <w:t>EAA 37th Doctoral Colloquium</w:t>
-      </w:r>
-      <w:r>
-        <w:t xml:space="preserve"> 2021</w:t>
-      </w:r>
-      <w:r>
-        <w:rPr>
-          <w:rFonts w:hint="eastAsia"/>
-        </w:rPr>
-        <w:t>:</w:t>
-      </w:r>
-      <w:r>
-        <w:t xml:space="preserve"> should I apply or wait until 2022?</w:t>
-      </w:r>
-    </w:p>
-    <w:p>
-      <w:pPr>
-        <w:pStyle w:val="ListParagraph"/>
-        <w:numPr>
-          <w:ilvl w:val="0"/>
-          <w:numId w:val="37"/>
-        </w:numPr>
-      </w:pPr>
-      <w:r>
         <w:t xml:space="preserve">CAAA 2021 annual </w:t>
       </w:r>
       <w:r>
         <w:t xml:space="preserve">conference: </w:t>
       </w:r>
-      <w:r>
-        <w:t>https://arc.eaa-online.org/event/caaa-annual-conference-2021-call-papers</w:t>
-      </w:r>
-    </w:p>
+      <w:hyperlink r:id="rId15" w:history="1">
+        <w:r>
+          <w:rPr>
+            <w:rStyle w:val="Hyperlink"/>
+          </w:rPr>
+          <w:t>https://arc.eaa-online.org/event/caaa-annual-conference-2021-call-papers</w:t>
+        </w:r>
+      </w:hyperlink>
+    </w:p>
+    <w:p>
+      <w:pPr>
+        <w:rPr>
+          <w:highlight w:val="cyan"/>
+        </w:rPr>
+      </w:pPr>
+      <w:r>
+        <w:rPr>
+          <w:highlight w:val="cyan"/>
+        </w:rPr>
+        <w:t>1</w:t>
+      </w:r>
+      <w:r>
+        <w:rPr>
+          <w:highlight w:val="cyan"/>
+        </w:rPr>
+        <w:t>2/07</w:t>
+      </w:r>
+      <w:r>
+        <w:rPr>
+          <w:highlight w:val="cyan"/>
+        </w:rPr>
+        <w:t>/2020</w:t>
+      </w:r>
+    </w:p>
+    <w:p/>
     <w:sectPr>
       <w:pgSz w:w="12240" w:h="15840"/>
       <w:pgMar w:top="720" w:right="720" w:bottom="720" w:left="720" w:header="708" w:footer="708" w:gutter="0"/>

</xml_diff>

<commit_message>
add EAA 2021 annual conference submission
</commit_message>
<xml_diff>
--- a/Meetings NC.docx
+++ b/Meetings NC.docx
@@ -9916,6 +9916,526 @@
           <w:highlight w:val="cyan"/>
         </w:rPr>
         <w:t>/2020</w:t>
+      </w:r>
+    </w:p>
+    <w:p>
+      <w:pPr>
+        <w:pStyle w:val="m4655334887798750542msolistparagraph"/>
+        <w:shd w:val="clear" w:color="auto" w:fill="FFFFFF"/>
+        <w:spacing w:before="0" w:beforeAutospacing="0" w:after="0" w:afterAutospacing="0"/>
+        <w:ind w:left="720"/>
+        <w:rPr>
+          <w:rFonts w:ascii="Calibri" w:hAnsi="Calibri" w:cs="Calibri"/>
+          <w:color w:val="222222"/>
+          <w:sz w:val="22"/>
+          <w:szCs w:val="22"/>
+        </w:rPr>
+      </w:pPr>
+      <w:r>
+        <w:rPr>
+          <w:rFonts w:ascii="Calibri" w:hAnsi="Calibri" w:cs="Calibri"/>
+          <w:color w:val="222222"/>
+          <w:sz w:val="22"/>
+          <w:szCs w:val="22"/>
+        </w:rPr>
+        <w:t>1.</w:t>
+      </w:r>
+      <w:r>
+        <w:rPr>
+          <w:color w:val="222222"/>
+          <w:sz w:val="14"/>
+          <w:szCs w:val="14"/>
+        </w:rPr>
+        <w:t>       </w:t>
+      </w:r>
+      <w:r>
+        <w:rPr>
+          <w:rFonts w:ascii="Calibri" w:hAnsi="Calibri" w:cs="Calibri"/>
+          <w:color w:val="222222"/>
+          <w:sz w:val="22"/>
+          <w:szCs w:val="22"/>
+        </w:rPr>
+        <w:t>What proxy for readability are we using and is this the most advanced/comprehensive one?</w:t>
+      </w:r>
+      <w:r>
+        <w:rPr>
+          <w:rFonts w:ascii="Calibri" w:hAnsi="Calibri" w:cs="Calibri"/>
+          <w:color w:val="222222"/>
+          <w:sz w:val="22"/>
+          <w:szCs w:val="22"/>
+        </w:rPr>
+        <w:t xml:space="preserve"> </w:t>
+      </w:r>
+      <w:r>
+        <w:rPr>
+          <w:rFonts w:ascii="Calibri" w:hAnsi="Calibri" w:cs="Calibri"/>
+          <w:b/>
+          <w:bCs/>
+          <w:color w:val="222222"/>
+          <w:sz w:val="22"/>
+          <w:szCs w:val="22"/>
+        </w:rPr>
+        <w:t>B</w:t>
+      </w:r>
+      <w:r>
+        <w:rPr>
+          <w:rFonts w:asciiTheme="minorEastAsia" w:eastAsiaTheme="minorEastAsia" w:hAnsiTheme="minorEastAsia" w:cs="Calibri" w:hint="eastAsia"/>
+          <w:b/>
+          <w:bCs/>
+          <w:color w:val="222222"/>
+          <w:sz w:val="22"/>
+          <w:szCs w:val="22"/>
+        </w:rPr>
+        <w:t>og</w:t>
+      </w:r>
+      <w:r>
+        <w:rPr>
+          <w:rFonts w:ascii="Calibri" w:hAnsi="Calibri" w:cs="Calibri"/>
+          <w:b/>
+          <w:bCs/>
+          <w:color w:val="222222"/>
+          <w:sz w:val="22"/>
+          <w:szCs w:val="22"/>
+        </w:rPr>
+        <w:t xml:space="preserve"> index</w:t>
+      </w:r>
+    </w:p>
+    <w:p>
+      <w:pPr>
+        <w:pStyle w:val="m4655334887798750542msolistparagraph"/>
+        <w:shd w:val="clear" w:color="auto" w:fill="FFFFFF"/>
+        <w:spacing w:before="0" w:beforeAutospacing="0" w:after="0" w:afterAutospacing="0"/>
+        <w:ind w:left="720"/>
+        <w:rPr>
+          <w:rFonts w:ascii="Calibri" w:hAnsi="Calibri" w:cs="Calibri"/>
+          <w:color w:val="222222"/>
+          <w:sz w:val="22"/>
+          <w:szCs w:val="22"/>
+        </w:rPr>
+      </w:pPr>
+      <w:r>
+        <w:rPr>
+          <w:rFonts w:ascii="Calibri" w:hAnsi="Calibri" w:cs="Calibri"/>
+          <w:color w:val="222222"/>
+          <w:sz w:val="22"/>
+          <w:szCs w:val="22"/>
+        </w:rPr>
+        <w:t>2.</w:t>
+      </w:r>
+      <w:r>
+        <w:rPr>
+          <w:color w:val="222222"/>
+          <w:sz w:val="14"/>
+          <w:szCs w:val="14"/>
+        </w:rPr>
+        <w:t>       </w:t>
+      </w:r>
+      <w:r>
+        <w:rPr>
+          <w:rFonts w:ascii="Calibri" w:hAnsi="Calibri" w:cs="Calibri"/>
+          <w:color w:val="222222"/>
+          <w:sz w:val="22"/>
+          <w:szCs w:val="22"/>
+        </w:rPr>
+        <w:t>What is the role of corporate governance/directors in narrative conservatism?</w:t>
+      </w:r>
+      <w:r>
+        <w:rPr>
+          <w:rFonts w:ascii="Calibri" w:hAnsi="Calibri" w:cs="Calibri"/>
+          <w:color w:val="222222"/>
+          <w:sz w:val="22"/>
+          <w:szCs w:val="22"/>
+        </w:rPr>
+        <w:t xml:space="preserve"> </w:t>
+      </w:r>
+    </w:p>
+    <w:p>
+      <w:pPr>
+        <w:pStyle w:val="m4655334887798750542msolistparagraph"/>
+        <w:shd w:val="clear" w:color="auto" w:fill="FFFFFF"/>
+        <w:spacing w:before="0" w:beforeAutospacing="0" w:after="0" w:afterAutospacing="0"/>
+        <w:ind w:left="720"/>
+        <w:rPr>
+          <w:rFonts w:ascii="Calibri" w:hAnsi="Calibri" w:cs="Calibri"/>
+          <w:color w:val="222222"/>
+          <w:sz w:val="22"/>
+          <w:szCs w:val="22"/>
+        </w:rPr>
+      </w:pPr>
+      <w:r>
+        <w:rPr>
+          <w:rFonts w:ascii="Calibri" w:hAnsi="Calibri" w:cs="Calibri"/>
+          <w:color w:val="222222"/>
+          <w:sz w:val="22"/>
+          <w:szCs w:val="22"/>
+        </w:rPr>
+        <w:t>3.</w:t>
+      </w:r>
+      <w:r>
+        <w:rPr>
+          <w:color w:val="222222"/>
+          <w:sz w:val="14"/>
+          <w:szCs w:val="14"/>
+        </w:rPr>
+        <w:t>       </w:t>
+      </w:r>
+      <w:r>
+        <w:rPr>
+          <w:rFonts w:ascii="Calibri" w:hAnsi="Calibri" w:cs="Calibri"/>
+          <w:color w:val="222222"/>
+          <w:sz w:val="22"/>
+          <w:szCs w:val="22"/>
+        </w:rPr>
+        <w:t>To what extent are the 8-K text ‘standardized’ or regulated, and we may simply be picking on bad news 8-K items being more standardized? Having more boiler plate?</w:t>
+      </w:r>
+    </w:p>
+    <w:p>
+      <w:pPr>
+        <w:pStyle w:val="m4655334887798750542msolistparagraph"/>
+        <w:shd w:val="clear" w:color="auto" w:fill="FFFFFF"/>
+        <w:spacing w:before="0" w:beforeAutospacing="0" w:after="0" w:afterAutospacing="0"/>
+        <w:ind w:left="720"/>
+        <w:rPr>
+          <w:rFonts w:ascii="Calibri" w:hAnsi="Calibri" w:cs="Calibri"/>
+          <w:color w:val="222222"/>
+          <w:sz w:val="22"/>
+          <w:szCs w:val="22"/>
+        </w:rPr>
+      </w:pPr>
+      <w:r>
+        <w:rPr>
+          <w:rFonts w:ascii="Calibri" w:hAnsi="Calibri" w:cs="Calibri"/>
+          <w:color w:val="222222"/>
+          <w:sz w:val="22"/>
+          <w:szCs w:val="22"/>
+        </w:rPr>
+        <w:t>4.</w:t>
+      </w:r>
+      <w:r>
+        <w:rPr>
+          <w:color w:val="222222"/>
+          <w:sz w:val="14"/>
+          <w:szCs w:val="14"/>
+        </w:rPr>
+        <w:t>       </w:t>
+      </w:r>
+      <w:r>
+        <w:rPr>
+          <w:rFonts w:ascii="Calibri" w:hAnsi="Calibri" w:cs="Calibri"/>
+          <w:color w:val="222222"/>
+          <w:sz w:val="22"/>
+          <w:szCs w:val="22"/>
+        </w:rPr>
+        <w:t>How does our definition of narrative conservatism map back to the notion of prudence in conceptual frameworks?</w:t>
+      </w:r>
+    </w:p>
+    <w:p>
+      <w:pPr>
+        <w:pStyle w:val="m4655334887798750542msolistparagraph"/>
+        <w:shd w:val="clear" w:color="auto" w:fill="FFFFFF"/>
+        <w:spacing w:before="0" w:beforeAutospacing="0" w:after="0" w:afterAutospacing="0"/>
+        <w:ind w:left="720"/>
+        <w:rPr>
+          <w:rFonts w:ascii="Calibri" w:hAnsi="Calibri" w:cs="Calibri"/>
+          <w:color w:val="222222"/>
+          <w:sz w:val="22"/>
+          <w:szCs w:val="22"/>
+        </w:rPr>
+      </w:pPr>
+      <w:r>
+        <w:rPr>
+          <w:rFonts w:ascii="Calibri" w:hAnsi="Calibri" w:cs="Calibri"/>
+          <w:color w:val="222222"/>
+          <w:sz w:val="22"/>
+          <w:szCs w:val="22"/>
+        </w:rPr>
+        <w:t>5.</w:t>
+      </w:r>
+      <w:r>
+        <w:rPr>
+          <w:color w:val="222222"/>
+          <w:sz w:val="14"/>
+          <w:szCs w:val="14"/>
+        </w:rPr>
+        <w:t>       </w:t>
+      </w:r>
+      <w:r>
+        <w:rPr>
+          <w:rFonts w:ascii="Calibri" w:hAnsi="Calibri" w:cs="Calibri"/>
+          <w:color w:val="222222"/>
+          <w:sz w:val="22"/>
+          <w:szCs w:val="22"/>
+        </w:rPr>
+        <w:t>Why don’t we use 10-K?</w:t>
+      </w:r>
+      <w:r>
+        <w:rPr>
+          <w:rFonts w:ascii="Calibri" w:hAnsi="Calibri" w:cs="Calibri"/>
+          <w:color w:val="222222"/>
+          <w:sz w:val="22"/>
+          <w:szCs w:val="22"/>
+        </w:rPr>
+        <w:t xml:space="preserve"> </w:t>
+      </w:r>
+      <w:r>
+        <w:rPr>
+          <w:rFonts w:ascii="Calibri" w:hAnsi="Calibri" w:cs="Calibri"/>
+          <w:b/>
+          <w:bCs/>
+          <w:color w:val="222222"/>
+          <w:sz w:val="22"/>
+          <w:szCs w:val="22"/>
+        </w:rPr>
+        <w:t>Should we check 10-K?</w:t>
+      </w:r>
+    </w:p>
+    <w:p>
+      <w:pPr>
+        <w:pStyle w:val="m4655334887798750542msolistparagraph"/>
+        <w:shd w:val="clear" w:color="auto" w:fill="FFFFFF"/>
+        <w:spacing w:before="0" w:beforeAutospacing="0" w:after="0" w:afterAutospacing="0"/>
+        <w:ind w:left="720"/>
+        <w:rPr>
+          <w:rFonts w:ascii="Calibri" w:hAnsi="Calibri" w:cs="Calibri"/>
+          <w:color w:val="222222"/>
+          <w:sz w:val="22"/>
+          <w:szCs w:val="22"/>
+        </w:rPr>
+      </w:pPr>
+      <w:r>
+        <w:rPr>
+          <w:rFonts w:ascii="Calibri" w:hAnsi="Calibri" w:cs="Calibri"/>
+          <w:color w:val="222222"/>
+          <w:sz w:val="22"/>
+          <w:szCs w:val="22"/>
+        </w:rPr>
+        <w:t>6.</w:t>
+      </w:r>
+      <w:r>
+        <w:rPr>
+          <w:color w:val="222222"/>
+          <w:sz w:val="14"/>
+          <w:szCs w:val="14"/>
+        </w:rPr>
+        <w:t>       </w:t>
+      </w:r>
+      <w:r>
+        <w:rPr>
+          <w:rFonts w:ascii="Calibri" w:hAnsi="Calibri" w:cs="Calibri"/>
+          <w:color w:val="222222"/>
+          <w:sz w:val="22"/>
+          <w:szCs w:val="22"/>
+        </w:rPr>
+        <w:t>What if instead of 3 times average daily return to define NEG in model (2) we use other benchmarks?</w:t>
+      </w:r>
+      <w:r>
+        <w:rPr>
+          <w:rFonts w:ascii="Calibri" w:hAnsi="Calibri" w:cs="Calibri"/>
+          <w:color w:val="222222"/>
+          <w:sz w:val="22"/>
+          <w:szCs w:val="22"/>
+        </w:rPr>
+        <w:t xml:space="preserve"> </w:t>
+      </w:r>
+      <w:r>
+        <w:rPr>
+          <w:rFonts w:ascii="Calibri" w:hAnsi="Calibri" w:cs="Calibri"/>
+          <w:b/>
+          <w:bCs/>
+          <w:color w:val="222222"/>
+          <w:sz w:val="22"/>
+          <w:szCs w:val="22"/>
+        </w:rPr>
+        <w:t>2 and 4</w:t>
+      </w:r>
+    </w:p>
+    <w:p>
+      <w:pPr>
+        <w:pStyle w:val="m4655334887798750542msolistparagraph"/>
+        <w:shd w:val="clear" w:color="auto" w:fill="FFFFFF"/>
+        <w:spacing w:before="0" w:beforeAutospacing="0" w:after="0" w:afterAutospacing="0"/>
+        <w:ind w:left="720"/>
+        <w:rPr>
+          <w:rFonts w:ascii="Calibri" w:hAnsi="Calibri" w:cs="Calibri"/>
+          <w:color w:val="222222"/>
+          <w:sz w:val="22"/>
+          <w:szCs w:val="22"/>
+        </w:rPr>
+      </w:pPr>
+      <w:r>
+        <w:rPr>
+          <w:rFonts w:ascii="Calibri" w:hAnsi="Calibri" w:cs="Calibri"/>
+          <w:color w:val="222222"/>
+          <w:sz w:val="22"/>
+          <w:szCs w:val="22"/>
+        </w:rPr>
+        <w:t>7.</w:t>
+      </w:r>
+      <w:r>
+        <w:rPr>
+          <w:color w:val="222222"/>
+          <w:sz w:val="14"/>
+          <w:szCs w:val="14"/>
+        </w:rPr>
+        <w:t>       </w:t>
+      </w:r>
+      <w:r>
+        <w:rPr>
+          <w:rFonts w:ascii="Calibri" w:hAnsi="Calibri" w:cs="Calibri"/>
+          <w:color w:val="222222"/>
+          <w:sz w:val="22"/>
+          <w:szCs w:val="22"/>
+        </w:rPr>
+        <w:t>What if we focus on 8-Ks with only 1 item (those with more could be obfuscation)</w:t>
+      </w:r>
+      <w:r>
+        <w:rPr>
+          <w:rFonts w:ascii="Calibri" w:hAnsi="Calibri" w:cs="Calibri"/>
+          <w:color w:val="222222"/>
+          <w:sz w:val="22"/>
+          <w:szCs w:val="22"/>
+        </w:rPr>
+        <w:t xml:space="preserve"> </w:t>
+      </w:r>
+    </w:p>
+    <w:p>
+      <w:pPr>
+        <w:pStyle w:val="m4655334887798750542msolistparagraph"/>
+        <w:shd w:val="clear" w:color="auto" w:fill="FFFFFF"/>
+        <w:spacing w:before="0" w:beforeAutospacing="0" w:after="0" w:afterAutospacing="0"/>
+        <w:ind w:left="720"/>
+        <w:rPr>
+          <w:rFonts w:ascii="Calibri" w:hAnsi="Calibri" w:cs="Calibri"/>
+          <w:color w:val="222222"/>
+          <w:sz w:val="22"/>
+          <w:szCs w:val="22"/>
+        </w:rPr>
+      </w:pPr>
+      <w:r>
+        <w:rPr>
+          <w:rFonts w:ascii="Calibri" w:hAnsi="Calibri" w:cs="Calibri"/>
+          <w:color w:val="222222"/>
+          <w:sz w:val="22"/>
+          <w:szCs w:val="22"/>
+        </w:rPr>
+        <w:t>8.</w:t>
+      </w:r>
+      <w:r>
+        <w:rPr>
+          <w:color w:val="222222"/>
+          <w:sz w:val="14"/>
+          <w:szCs w:val="14"/>
+        </w:rPr>
+        <w:t>       </w:t>
+      </w:r>
+      <w:r>
+        <w:rPr>
+          <w:rFonts w:ascii="Calibri" w:hAnsi="Calibri" w:cs="Calibri"/>
+          <w:color w:val="222222"/>
+          <w:sz w:val="22"/>
+          <w:szCs w:val="22"/>
+        </w:rPr>
+        <w:t xml:space="preserve">What of other channels of disclosure? For example, if the firm uses </w:t>
+      </w:r>
+      <w:r>
+        <w:rPr>
+          <w:rFonts w:ascii="Calibri" w:hAnsi="Calibri" w:cs="Calibri"/>
+          <w:b/>
+          <w:bCs/>
+          <w:color w:val="222222"/>
+          <w:sz w:val="22"/>
+          <w:szCs w:val="22"/>
+        </w:rPr>
+        <w:t>twitter or social media</w:t>
+      </w:r>
+      <w:r>
+        <w:rPr>
+          <w:rFonts w:ascii="Calibri" w:hAnsi="Calibri" w:cs="Calibri"/>
+          <w:color w:val="222222"/>
+          <w:sz w:val="22"/>
+          <w:szCs w:val="22"/>
+        </w:rPr>
+        <w:t xml:space="preserve"> to disclose news early? And how would that impact prices and our measures of NEG?</w:t>
+      </w:r>
+    </w:p>
+    <w:p>
+      <w:pPr>
+        <w:pStyle w:val="m4655334887798750542msolistparagraph"/>
+        <w:shd w:val="clear" w:color="auto" w:fill="FFFFFF"/>
+        <w:spacing w:before="0" w:beforeAutospacing="0" w:after="0" w:afterAutospacing="0"/>
+        <w:ind w:left="720"/>
+        <w:rPr>
+          <w:rFonts w:ascii="Calibri" w:hAnsi="Calibri" w:cs="Calibri"/>
+          <w:color w:val="222222"/>
+          <w:sz w:val="22"/>
+          <w:szCs w:val="22"/>
+        </w:rPr>
+      </w:pPr>
+      <w:r>
+        <w:rPr>
+          <w:rFonts w:ascii="Calibri" w:hAnsi="Calibri" w:cs="Calibri"/>
+          <w:color w:val="222222"/>
+          <w:sz w:val="22"/>
+          <w:szCs w:val="22"/>
+        </w:rPr>
+        <w:t>9.</w:t>
+      </w:r>
+      <w:r>
+        <w:rPr>
+          <w:color w:val="222222"/>
+          <w:sz w:val="14"/>
+          <w:szCs w:val="14"/>
+        </w:rPr>
+        <w:t>       </w:t>
+      </w:r>
+      <w:r>
+        <w:rPr>
+          <w:rFonts w:ascii="Calibri" w:hAnsi="Calibri" w:cs="Calibri"/>
+          <w:color w:val="222222"/>
+          <w:sz w:val="22"/>
+          <w:szCs w:val="22"/>
+        </w:rPr>
+        <w:t>Are these narratives financial or non-financial information?</w:t>
+      </w:r>
+    </w:p>
+    <w:p>
+      <w:pPr>
+        <w:pStyle w:val="m4655334887798750542msolistparagraph"/>
+        <w:shd w:val="clear" w:color="auto" w:fill="FFFFFF"/>
+        <w:spacing w:before="0" w:beforeAutospacing="0" w:after="0" w:afterAutospacing="0"/>
+        <w:ind w:left="720"/>
+        <w:rPr>
+          <w:rFonts w:ascii="Calibri" w:hAnsi="Calibri" w:cs="Calibri"/>
+          <w:color w:val="222222"/>
+          <w:sz w:val="22"/>
+          <w:szCs w:val="22"/>
+        </w:rPr>
+      </w:pPr>
+      <w:r>
+        <w:rPr>
+          <w:rFonts w:ascii="Calibri" w:hAnsi="Calibri" w:cs="Calibri"/>
+          <w:color w:val="222222"/>
+          <w:sz w:val="22"/>
+          <w:szCs w:val="22"/>
+        </w:rPr>
+        <w:t>10.</w:t>
+      </w:r>
+      <w:r>
+        <w:rPr>
+          <w:color w:val="222222"/>
+          <w:sz w:val="14"/>
+          <w:szCs w:val="14"/>
+        </w:rPr>
+        <w:t>   </w:t>
+      </w:r>
+      <w:r>
+        <w:rPr>
+          <w:rFonts w:ascii="Calibri" w:hAnsi="Calibri" w:cs="Calibri"/>
+          <w:color w:val="222222"/>
+          <w:sz w:val="22"/>
+          <w:szCs w:val="22"/>
+        </w:rPr>
+        <w:t>What role Integrated reporting/CSR disclosure?</w:t>
       </w:r>
     </w:p>
     <w:p/>
@@ -14315,6 +14835,19 @@
       <w:szCs w:val="24"/>
     </w:rPr>
   </w:style>
+  <w:style w:type="paragraph" w:customStyle="1" w:styleId="m4655334887798750542msolistparagraph">
+    <w:name w:val="m_4655334887798750542msolistparagraph"/>
+    <w:basedOn w:val="Normal"/>
+    <w:rsid w:val="00784653"/>
+    <w:pPr>
+      <w:spacing w:before="100" w:beforeAutospacing="1" w:after="100" w:afterAutospacing="1" w:line="240" w:lineRule="auto"/>
+    </w:pPr>
+    <w:rPr>
+      <w:rFonts w:ascii="Times New Roman" w:eastAsia="Times New Roman" w:hAnsi="Times New Roman" w:cs="Times New Roman"/>
+      <w:sz w:val="24"/>
+      <w:szCs w:val="24"/>
+    </w:rPr>
+  </w:style>
 </w:styles>
 </file>
 

</xml_diff>

<commit_message>
extend IBES data to 2020; try alternative 8-K thresholds
</commit_message>
<xml_diff>
--- a/Meetings NC.docx
+++ b/Meetings NC.docx
@@ -2489,7 +2489,7 @@
                     </pic:cNvPicPr>
                   </pic:nvPicPr>
                   <pic:blipFill>
-                    <a:blip r:embed="rId7" cstate="print">
+                    <a:blip r:embed="rId8" cstate="print">
                       <a:extLst>
                         <a:ext uri="{28A0092B-C50C-407E-A947-70E740481C1C}">
                           <a14:useLocalDpi xmlns:a14="http://schemas.microsoft.com/office/drawing/2010/main" val="0"/>
@@ -3212,7 +3212,7 @@
                     <pic:cNvPicPr/>
                   </pic:nvPicPr>
                   <pic:blipFill>
-                    <a:blip r:embed="rId8"/>
+                    <a:blip r:embed="rId9"/>
                     <a:stretch>
                       <a:fillRect/>
                     </a:stretch>
@@ -3315,7 +3315,7 @@
                     <pic:cNvPicPr/>
                   </pic:nvPicPr>
                   <pic:blipFill>
-                    <a:blip r:embed="rId9"/>
+                    <a:blip r:embed="rId10"/>
                     <a:stretch>
                       <a:fillRect/>
                     </a:stretch>
@@ -4603,7 +4603,7 @@
       <w:r>
         <w:t xml:space="preserve">Other events: </w:t>
       </w:r>
-      <w:hyperlink r:id="rId10" w:history="1">
+      <w:hyperlink r:id="rId11" w:history="1">
         <w:r>
           <w:rPr>
             <w:rStyle w:val="Hyperlink"/>
@@ -4636,7 +4636,7 @@
                     <pic:cNvPicPr/>
                   </pic:nvPicPr>
                   <pic:blipFill>
-                    <a:blip r:embed="rId11"/>
+                    <a:blip r:embed="rId12"/>
                     <a:stretch>
                       <a:fillRect/>
                     </a:stretch>
@@ -4724,7 +4724,7 @@
           <w:rStyle w:val="Hyperlink"/>
         </w:rPr>
       </w:pPr>
-      <w:hyperlink r:id="rId12" w:history="1">
+      <w:hyperlink r:id="rId13" w:history="1">
         <w:r>
           <w:rPr>
             <w:rStyle w:val="Hyperlink"/>
@@ -5606,7 +5606,7 @@
         <w:pStyle w:val="ListParagraph"/>
         <w:ind w:firstLine="360"/>
       </w:pPr>
-      <w:hyperlink r:id="rId13" w:history="1">
+      <w:hyperlink r:id="rId14" w:history="1">
         <w:r>
           <w:rPr>
             <w:rStyle w:val="Hyperlink"/>
@@ -6200,7 +6200,7 @@
                     <pic:cNvPicPr/>
                   </pic:nvPicPr>
                   <pic:blipFill>
-                    <a:blip r:embed="rId14"/>
+                    <a:blip r:embed="rId15"/>
                     <a:stretch>
                       <a:fillRect/>
                     </a:stretch>
@@ -9772,13 +9772,7 @@
         </w:numPr>
       </w:pPr>
       <w:r>
-        <w:t>Asymmetric persistence</w:t>
-      </w:r>
-      <w:r>
-        <w:t>: interpretation?</w:t>
-      </w:r>
-      <w:r>
-        <w:t xml:space="preserve"> </w:t>
+        <w:t xml:space="preserve">Asymmetric persistence: interpretation? </w:t>
       </w:r>
       <w:r>
         <w:rPr>
@@ -9814,23 +9808,6 @@
       <w:r>
         <w:t>ata is not great, after merging only thousands of observations left.</w:t>
       </w:r>
-      <w:r>
-        <w:t xml:space="preserve"> </w:t>
-      </w:r>
-      <w:proofErr w:type="gramStart"/>
-      <w:r>
-        <w:t>AUDIT</w:t>
-      </w:r>
-      <w:r>
-        <w:rPr>
-          <w:rFonts w:hint="eastAsia"/>
-        </w:rPr>
-        <w:t>;</w:t>
-      </w:r>
-      <w:proofErr w:type="gramEnd"/>
-      <w:r>
-        <w:t xml:space="preserve"> </w:t>
-      </w:r>
     </w:p>
     <w:p>
       <w:pPr>
@@ -9884,7 +9861,7 @@
       <w:r>
         <w:t xml:space="preserve">conference: </w:t>
       </w:r>
-      <w:hyperlink r:id="rId15" w:history="1">
+      <w:hyperlink r:id="rId16" w:history="1">
         <w:r>
           <w:rPr>
             <w:rStyle w:val="Hyperlink"/>
@@ -9920,6 +9897,692 @@
     </w:p>
     <w:p>
       <w:pPr>
+        <w:rPr>
+          <w:highlight w:val="cyan"/>
+        </w:rPr>
+      </w:pPr>
+      <w:r>
+        <w:rPr>
+          <w:highlight w:val="cyan"/>
+        </w:rPr>
+        <w:t>New results:</w:t>
+      </w:r>
+    </w:p>
+    <w:p>
+      <w:pPr>
+        <w:pStyle w:val="ListParagraph"/>
+        <w:numPr>
+          <w:ilvl w:val="0"/>
+          <w:numId w:val="42"/>
+        </w:numPr>
+      </w:pPr>
+      <w:r>
+        <w:t xml:space="preserve">Updated IBES data, so now 10-Q observations increased but the main results regarding TLAG become </w:t>
+      </w:r>
+      <w:r>
+        <w:t>significantly negative</w:t>
+      </w:r>
+      <w:r>
+        <w:t xml:space="preserve"> </w:t>
+      </w:r>
+      <w:r>
+        <w:rPr>
+          <w:b/>
+          <w:bCs/>
+        </w:rPr>
+        <w:t>T3PA</w:t>
+      </w:r>
+    </w:p>
+    <w:p>
+      <w:pPr>
+        <w:pStyle w:val="ListParagraph"/>
+        <w:numPr>
+          <w:ilvl w:val="0"/>
+          <w:numId w:val="42"/>
+        </w:numPr>
+      </w:pPr>
+      <w:r>
+        <w:t xml:space="preserve">Asymmetric persistence: interpretation? </w:t>
+      </w:r>
+      <w:r>
+        <w:rPr>
+          <w:b/>
+          <w:bCs/>
+        </w:rPr>
+        <w:t>UT-6</w:t>
+      </w:r>
+    </w:p>
+    <w:p>
+      <w:pPr>
+        <w:pStyle w:val="m4655334887798750542msolistparagraph"/>
+        <w:numPr>
+          <w:ilvl w:val="0"/>
+          <w:numId w:val="42"/>
+        </w:numPr>
+        <w:shd w:val="clear" w:color="auto" w:fill="FFFFFF"/>
+        <w:spacing w:before="0" w:beforeAutospacing="0" w:after="0" w:afterAutospacing="0"/>
+        <w:rPr>
+          <w:rFonts w:ascii="Calibri" w:hAnsi="Calibri" w:cs="Calibri"/>
+          <w:color w:val="222222"/>
+          <w:sz w:val="22"/>
+          <w:szCs w:val="22"/>
+        </w:rPr>
+      </w:pPr>
+      <w:r>
+        <w:rPr>
+          <w:rFonts w:ascii="Calibri" w:hAnsi="Calibri" w:cs="Calibri"/>
+          <w:color w:val="222222"/>
+          <w:sz w:val="22"/>
+          <w:szCs w:val="22"/>
+        </w:rPr>
+        <w:t xml:space="preserve">What is the role of corporate governance/directors in narrative conservatism? </w:t>
+      </w:r>
+      <w:r>
+        <w:rPr>
+          <w:rFonts w:ascii="Calibri" w:hAnsi="Calibri" w:cs="Calibri"/>
+          <w:color w:val="222222"/>
+          <w:sz w:val="22"/>
+          <w:szCs w:val="22"/>
+        </w:rPr>
+        <w:t xml:space="preserve"> </w:t>
+      </w:r>
+      <w:r>
+        <w:rPr>
+          <w:rFonts w:ascii="Calibri" w:hAnsi="Calibri" w:cs="Calibri"/>
+          <w:b/>
+          <w:bCs/>
+          <w:color w:val="222222"/>
+          <w:sz w:val="22"/>
+          <w:szCs w:val="22"/>
+        </w:rPr>
+        <w:t>T8</w:t>
+      </w:r>
+    </w:p>
+    <w:p>
+      <w:pPr>
+        <w:pStyle w:val="m4655334887798750542msolistparagraph"/>
+        <w:numPr>
+          <w:ilvl w:val="1"/>
+          <w:numId w:val="42"/>
+        </w:numPr>
+        <w:shd w:val="clear" w:color="auto" w:fill="FFFFFF"/>
+        <w:spacing w:before="0" w:beforeAutospacing="0" w:after="0" w:afterAutospacing="0"/>
+        <w:rPr>
+          <w:rFonts w:ascii="Calibri" w:hAnsi="Calibri" w:cs="Calibri"/>
+          <w:color w:val="222222"/>
+          <w:sz w:val="22"/>
+          <w:szCs w:val="22"/>
+        </w:rPr>
+      </w:pPr>
+      <w:proofErr w:type="spellStart"/>
+      <w:r>
+        <w:rPr>
+          <w:rFonts w:ascii="Calibri" w:hAnsi="Calibri" w:cs="Calibri"/>
+          <w:b/>
+          <w:bCs/>
+          <w:color w:val="222222"/>
+          <w:sz w:val="22"/>
+          <w:szCs w:val="22"/>
+        </w:rPr>
+        <w:t>BroadEx</w:t>
+      </w:r>
+      <w:proofErr w:type="spellEnd"/>
+      <w:r>
+        <w:rPr>
+          <w:rFonts w:ascii="Calibri" w:hAnsi="Calibri" w:cs="Calibri"/>
+          <w:b/>
+          <w:bCs/>
+          <w:color w:val="222222"/>
+          <w:sz w:val="22"/>
+          <w:szCs w:val="22"/>
+        </w:rPr>
+        <w:t xml:space="preserve"> we do not have, </w:t>
+      </w:r>
+      <w:r>
+        <w:rPr>
+          <w:rFonts w:ascii="Calibri" w:hAnsi="Calibri" w:cs="Calibri"/>
+          <w:b/>
+          <w:bCs/>
+          <w:color w:val="222222"/>
+          <w:sz w:val="22"/>
+          <w:szCs w:val="22"/>
+        </w:rPr>
+        <w:t>and G-index we do not have. B</w:t>
+      </w:r>
+      <w:r>
+        <w:rPr>
+          <w:rFonts w:ascii="Calibri" w:hAnsi="Calibri" w:cs="Calibri"/>
+          <w:b/>
+          <w:bCs/>
+          <w:color w:val="222222"/>
+          <w:sz w:val="22"/>
+          <w:szCs w:val="22"/>
+        </w:rPr>
+        <w:t xml:space="preserve">ut we can do institutional ownership TR13F. Given that high institutional ownership proxy for good governance. </w:t>
+      </w:r>
+    </w:p>
+    <w:p>
+      <w:pPr>
+        <w:pStyle w:val="m4655334887798750542msolistparagraph"/>
+        <w:numPr>
+          <w:ilvl w:val="0"/>
+          <w:numId w:val="42"/>
+        </w:numPr>
+        <w:shd w:val="clear" w:color="auto" w:fill="FFFFFF"/>
+        <w:spacing w:before="0" w:beforeAutospacing="0" w:after="0" w:afterAutospacing="0"/>
+        <w:rPr>
+          <w:rFonts w:ascii="Calibri" w:hAnsi="Calibri" w:cs="Calibri"/>
+          <w:color w:val="222222"/>
+          <w:sz w:val="22"/>
+          <w:szCs w:val="22"/>
+          <w:highlight w:val="yellow"/>
+        </w:rPr>
+      </w:pPr>
+      <w:r>
+        <w:rPr>
+          <w:rFonts w:ascii="Calibri" w:hAnsi="Calibri" w:cs="Calibri"/>
+          <w:color w:val="222222"/>
+          <w:sz w:val="22"/>
+          <w:szCs w:val="22"/>
+          <w:highlight w:val="yellow"/>
+        </w:rPr>
+        <w:t xml:space="preserve">What if instead of 3 times average daily return to define NEG in model (2) we use other benchmarks? </w:t>
+      </w:r>
+    </w:p>
+    <w:p>
+      <w:pPr>
+        <w:pStyle w:val="m4655334887798750542msolistparagraph"/>
+        <w:numPr>
+          <w:ilvl w:val="1"/>
+          <w:numId w:val="42"/>
+        </w:numPr>
+        <w:shd w:val="clear" w:color="auto" w:fill="FFFFFF"/>
+        <w:spacing w:before="0" w:beforeAutospacing="0" w:after="0" w:afterAutospacing="0"/>
+        <w:rPr>
+          <w:rFonts w:ascii="Calibri" w:hAnsi="Calibri" w:cs="Calibri"/>
+          <w:color w:val="222222"/>
+          <w:sz w:val="22"/>
+          <w:szCs w:val="22"/>
+          <w:highlight w:val="yellow"/>
+        </w:rPr>
+      </w:pPr>
+      <w:r>
+        <w:rPr>
+          <w:rFonts w:ascii="Calibri" w:hAnsi="Calibri" w:cs="Calibri"/>
+          <w:b/>
+          <w:bCs/>
+          <w:color w:val="222222"/>
+          <w:sz w:val="22"/>
+          <w:szCs w:val="22"/>
+          <w:highlight w:val="yellow"/>
+        </w:rPr>
+        <w:t>2 and 4</w:t>
+      </w:r>
+    </w:p>
+    <w:p>
+      <w:pPr>
+        <w:pStyle w:val="m4655334887798750542msolistparagraph"/>
+        <w:numPr>
+          <w:ilvl w:val="0"/>
+          <w:numId w:val="42"/>
+        </w:numPr>
+        <w:shd w:val="clear" w:color="auto" w:fill="FFFFFF"/>
+        <w:spacing w:before="0" w:beforeAutospacing="0" w:after="0" w:afterAutospacing="0"/>
+        <w:rPr>
+          <w:rFonts w:ascii="Calibri" w:hAnsi="Calibri" w:cs="Calibri"/>
+          <w:color w:val="222222"/>
+          <w:sz w:val="22"/>
+          <w:szCs w:val="22"/>
+          <w:highlight w:val="yellow"/>
+        </w:rPr>
+      </w:pPr>
+      <w:r>
+        <w:rPr>
+          <w:rFonts w:ascii="Calibri" w:hAnsi="Calibri" w:cs="Calibri"/>
+          <w:color w:val="222222"/>
+          <w:sz w:val="22"/>
+          <w:szCs w:val="22"/>
+          <w:highlight w:val="yellow"/>
+        </w:rPr>
+        <w:t xml:space="preserve">What if we focus on 8-Ks with only 1 item (those with more could </w:t>
+      </w:r>
+      <w:proofErr w:type="gramStart"/>
+      <w:r>
+        <w:rPr>
+          <w:rFonts w:ascii="Calibri" w:hAnsi="Calibri" w:cs="Calibri"/>
+          <w:color w:val="222222"/>
+          <w:sz w:val="22"/>
+          <w:szCs w:val="22"/>
+          <w:highlight w:val="yellow"/>
+        </w:rPr>
+        <w:t>be obfuscation)</w:t>
+      </w:r>
+      <w:proofErr w:type="gramEnd"/>
+    </w:p>
+    <w:p>
+      <w:pPr>
+        <w:pStyle w:val="m4655334887798750542msolistparagraph"/>
+        <w:numPr>
+          <w:ilvl w:val="1"/>
+          <w:numId w:val="42"/>
+        </w:numPr>
+        <w:shd w:val="clear" w:color="auto" w:fill="FFFFFF"/>
+        <w:spacing w:before="0" w:beforeAutospacing="0" w:after="0" w:afterAutospacing="0"/>
+        <w:rPr>
+          <w:rFonts w:ascii="Calibri" w:hAnsi="Calibri" w:cs="Calibri"/>
+          <w:color w:val="222222"/>
+          <w:sz w:val="22"/>
+          <w:szCs w:val="22"/>
+          <w:highlight w:val="yellow"/>
+        </w:rPr>
+      </w:pPr>
+      <w:r>
+        <w:rPr>
+          <w:rFonts w:ascii="Calibri" w:hAnsi="Calibri" w:cs="Calibri"/>
+          <w:color w:val="222222"/>
+          <w:sz w:val="22"/>
+          <w:szCs w:val="22"/>
+          <w:highlight w:val="yellow"/>
+        </w:rPr>
+        <w:t>First, most 8-Ks contain more than 1 item, because it’s very common to attach exhibits in 8-K filings (and therefore having the “financial statements and exhibits” item within the filing</w:t>
+      </w:r>
+      <w:r>
+        <w:rPr>
+          <w:rFonts w:ascii="宋体" w:eastAsia="宋体" w:hAnsi="宋体" w:cs="宋体"/>
+          <w:color w:val="222222"/>
+          <w:sz w:val="22"/>
+          <w:szCs w:val="22"/>
+          <w:highlight w:val="yellow"/>
+        </w:rPr>
+        <w:t xml:space="preserve">) </w:t>
+      </w:r>
+      <w:r>
+        <w:rPr>
+          <w:rFonts w:ascii="Calibri" w:hAnsi="Calibri" w:cs="Calibri"/>
+          <w:color w:val="222222"/>
+          <w:sz w:val="22"/>
+          <w:szCs w:val="22"/>
+          <w:highlight w:val="yellow"/>
+        </w:rPr>
+        <w:t xml:space="preserve">that provide detailed information about the economic events, including press release, material agreement contracts etc. </w:t>
+      </w:r>
+      <w:proofErr w:type="gramStart"/>
+      <w:r>
+        <w:rPr>
+          <w:rFonts w:ascii="Calibri" w:hAnsi="Calibri" w:cs="Calibri"/>
+          <w:color w:val="222222"/>
+          <w:sz w:val="22"/>
+          <w:szCs w:val="22"/>
+          <w:highlight w:val="yellow"/>
+        </w:rPr>
+        <w:t>So</w:t>
+      </w:r>
+      <w:proofErr w:type="gramEnd"/>
+      <w:r>
+        <w:rPr>
+          <w:rFonts w:ascii="Calibri" w:hAnsi="Calibri" w:cs="Calibri"/>
+          <w:color w:val="222222"/>
+          <w:sz w:val="22"/>
+          <w:szCs w:val="22"/>
+          <w:highlight w:val="yellow"/>
+        </w:rPr>
+        <w:t xml:space="preserve"> one 8-K filing can have more than one items even if it is actually about only one economic event. </w:t>
+      </w:r>
+    </w:p>
+    <w:p>
+      <w:pPr>
+        <w:pStyle w:val="m4655334887798750542msolistparagraph"/>
+        <w:numPr>
+          <w:ilvl w:val="1"/>
+          <w:numId w:val="42"/>
+        </w:numPr>
+        <w:shd w:val="clear" w:color="auto" w:fill="FFFFFF"/>
+        <w:spacing w:before="0" w:beforeAutospacing="0" w:after="0" w:afterAutospacing="0"/>
+        <w:rPr>
+          <w:rFonts w:ascii="Calibri" w:hAnsi="Calibri" w:cs="Calibri"/>
+          <w:color w:val="222222"/>
+          <w:sz w:val="22"/>
+          <w:szCs w:val="22"/>
+          <w:highlight w:val="yellow"/>
+        </w:rPr>
+      </w:pPr>
+    </w:p>
+    <w:p>
+      <w:pPr>
+        <w:pStyle w:val="m4655334887798750542msolistparagraph"/>
+        <w:numPr>
+          <w:ilvl w:val="0"/>
+          <w:numId w:val="42"/>
+        </w:numPr>
+        <w:shd w:val="clear" w:color="auto" w:fill="FFFFFF"/>
+        <w:spacing w:before="0" w:beforeAutospacing="0" w:after="0" w:afterAutospacing="0"/>
+        <w:rPr>
+          <w:rFonts w:ascii="Calibri" w:hAnsi="Calibri" w:cs="Calibri"/>
+          <w:color w:val="222222"/>
+          <w:sz w:val="22"/>
+          <w:szCs w:val="22"/>
+          <w:highlight w:val="yellow"/>
+        </w:rPr>
+      </w:pPr>
+      <w:r>
+        <w:rPr>
+          <w:rFonts w:ascii="Calibri" w:hAnsi="Calibri" w:cs="Calibri"/>
+          <w:color w:val="222222"/>
+          <w:sz w:val="22"/>
+          <w:szCs w:val="22"/>
+          <w:highlight w:val="yellow"/>
+        </w:rPr>
+        <w:t xml:space="preserve">Why don’t we use 10-K? </w:t>
+      </w:r>
+    </w:p>
+    <w:p>
+      <w:pPr>
+        <w:pStyle w:val="m4655334887798750542msolistparagraph"/>
+        <w:numPr>
+          <w:ilvl w:val="1"/>
+          <w:numId w:val="42"/>
+        </w:numPr>
+        <w:shd w:val="clear" w:color="auto" w:fill="FFFFFF"/>
+        <w:spacing w:before="0" w:beforeAutospacing="0" w:after="0" w:afterAutospacing="0"/>
+        <w:rPr>
+          <w:rFonts w:ascii="Calibri" w:hAnsi="Calibri" w:cs="Calibri"/>
+          <w:color w:val="222222"/>
+          <w:sz w:val="22"/>
+          <w:szCs w:val="22"/>
+          <w:highlight w:val="yellow"/>
+        </w:rPr>
+      </w:pPr>
+      <w:r>
+        <w:rPr>
+          <w:rFonts w:ascii="Calibri" w:hAnsi="Calibri" w:cs="Calibri"/>
+          <w:b/>
+          <w:bCs/>
+          <w:color w:val="222222"/>
+          <w:sz w:val="22"/>
+          <w:szCs w:val="22"/>
+          <w:highlight w:val="yellow"/>
+        </w:rPr>
+        <w:t>Should we check 10-K? We have Bog for 10-K anyway.</w:t>
+      </w:r>
+    </w:p>
+    <w:p>
+      <w:pPr>
+        <w:pStyle w:val="m4655334887798750542msolistparagraph"/>
+        <w:numPr>
+          <w:ilvl w:val="0"/>
+          <w:numId w:val="42"/>
+        </w:numPr>
+        <w:shd w:val="clear" w:color="auto" w:fill="FFFFFF"/>
+        <w:spacing w:before="0" w:beforeAutospacing="0" w:after="0" w:afterAutospacing="0"/>
+        <w:rPr>
+          <w:rFonts w:ascii="Calibri" w:hAnsi="Calibri" w:cs="Calibri"/>
+          <w:color w:val="222222"/>
+          <w:sz w:val="22"/>
+          <w:szCs w:val="22"/>
+          <w:highlight w:val="yellow"/>
+        </w:rPr>
+      </w:pPr>
+      <w:r>
+        <w:rPr>
+          <w:rFonts w:ascii="Calibri" w:hAnsi="Calibri" w:cs="Calibri"/>
+          <w:color w:val="222222"/>
+          <w:sz w:val="22"/>
+          <w:szCs w:val="22"/>
+          <w:highlight w:val="yellow"/>
+        </w:rPr>
+        <w:t xml:space="preserve">What proxy for readability </w:t>
+      </w:r>
+      <w:proofErr w:type="gramStart"/>
+      <w:r>
+        <w:rPr>
+          <w:rFonts w:ascii="Calibri" w:hAnsi="Calibri" w:cs="Calibri"/>
+          <w:color w:val="222222"/>
+          <w:sz w:val="22"/>
+          <w:szCs w:val="22"/>
+          <w:highlight w:val="yellow"/>
+        </w:rPr>
+        <w:t>are</w:t>
+      </w:r>
+      <w:proofErr w:type="gramEnd"/>
+      <w:r>
+        <w:rPr>
+          <w:rFonts w:ascii="Calibri" w:hAnsi="Calibri" w:cs="Calibri"/>
+          <w:color w:val="222222"/>
+          <w:sz w:val="22"/>
+          <w:szCs w:val="22"/>
+          <w:highlight w:val="yellow"/>
+        </w:rPr>
+        <w:t xml:space="preserve"> we using and is this the most advanced/comprehensive one?</w:t>
+      </w:r>
+    </w:p>
+    <w:p>
+      <w:pPr>
+        <w:pStyle w:val="m4655334887798750542msolistparagraph"/>
+        <w:numPr>
+          <w:ilvl w:val="1"/>
+          <w:numId w:val="42"/>
+        </w:numPr>
+        <w:shd w:val="clear" w:color="auto" w:fill="FFFFFF"/>
+        <w:spacing w:before="0" w:beforeAutospacing="0" w:after="0" w:afterAutospacing="0"/>
+        <w:rPr>
+          <w:rFonts w:ascii="Calibri" w:hAnsi="Calibri" w:cs="Calibri"/>
+          <w:color w:val="222222"/>
+          <w:sz w:val="22"/>
+          <w:szCs w:val="22"/>
+          <w:highlight w:val="yellow"/>
+        </w:rPr>
+      </w:pPr>
+      <w:r>
+        <w:rPr>
+          <w:rFonts w:ascii="Calibri" w:hAnsi="Calibri" w:cs="Calibri"/>
+          <w:color w:val="222222"/>
+          <w:sz w:val="22"/>
+          <w:szCs w:val="22"/>
+          <w:highlight w:val="yellow"/>
+        </w:rPr>
+        <w:t xml:space="preserve">Bog index </w:t>
+      </w:r>
+    </w:p>
+    <w:p>
+      <w:pPr>
+        <w:rPr>
+          <w:b/>
+          <w:bCs/>
+        </w:rPr>
+      </w:pPr>
+      <w:r>
+        <w:rPr>
+          <w:b/>
+          <w:bCs/>
+        </w:rPr>
+        <w:t>Other issues:</w:t>
+      </w:r>
+    </w:p>
+    <w:p>
+      <w:pPr>
+        <w:pStyle w:val="ListParagraph"/>
+        <w:numPr>
+          <w:ilvl w:val="0"/>
+          <w:numId w:val="41"/>
+        </w:numPr>
+      </w:pPr>
+      <w:r>
+        <w:rPr>
+          <w:rFonts w:ascii="Calibri" w:hAnsi="Calibri" w:cs="Calibri"/>
+          <w:color w:val="222222"/>
+        </w:rPr>
+        <w:t>To what extent are the 8-K text ‘standardized’ or regulated, and we may simply be picking on bad news 8-K items being more standardized? Having more boiler plate</w:t>
+      </w:r>
+      <w:r>
+        <w:rPr>
+          <w:rFonts w:ascii="Calibri" w:hAnsi="Calibri" w:cs="Calibri"/>
+          <w:color w:val="222222"/>
+        </w:rPr>
+        <w:t xml:space="preserve">? </w:t>
+      </w:r>
+    </w:p>
+    <w:p>
+      <w:pPr>
+        <w:pStyle w:val="ListParagraph"/>
+        <w:numPr>
+          <w:ilvl w:val="1"/>
+          <w:numId w:val="41"/>
+        </w:numPr>
+      </w:pPr>
+      <w:r>
+        <w:rPr>
+          <w:rFonts w:ascii="Calibri" w:hAnsi="Calibri" w:cs="Calibri"/>
+          <w:color w:val="222222"/>
+        </w:rPr>
+        <w:t>To the extent that 8-K forms are more standardized, we interpret the length and tone results in 10-Q as the basis for our conclusion regarding narrative completeness and news-consistency.</w:t>
+      </w:r>
+    </w:p>
+    <w:p>
+      <w:pPr>
+        <w:pStyle w:val="m4655334887798750542msolistparagraph"/>
+        <w:numPr>
+          <w:ilvl w:val="0"/>
+          <w:numId w:val="41"/>
+        </w:numPr>
+        <w:shd w:val="clear" w:color="auto" w:fill="FFFFFF"/>
+        <w:spacing w:before="0" w:beforeAutospacing="0" w:after="0" w:afterAutospacing="0"/>
+        <w:rPr>
+          <w:rFonts w:ascii="宋体" w:eastAsia="宋体" w:hAnsi="宋体" w:cs="宋体"/>
+          <w:color w:val="222222"/>
+          <w:sz w:val="22"/>
+          <w:szCs w:val="22"/>
+        </w:rPr>
+      </w:pPr>
+      <w:r>
+        <w:rPr>
+          <w:rFonts w:ascii="Calibri" w:hAnsi="Calibri" w:cs="Calibri"/>
+          <w:color w:val="222222"/>
+          <w:sz w:val="22"/>
+          <w:szCs w:val="22"/>
+        </w:rPr>
+        <w:t>How does our definition of narrative conservatism map back to the notion of prudence in conceptual frameworks?</w:t>
+      </w:r>
+    </w:p>
+    <w:p>
+      <w:pPr>
+        <w:pStyle w:val="m4655334887798750542msolistparagraph"/>
+        <w:numPr>
+          <w:ilvl w:val="0"/>
+          <w:numId w:val="41"/>
+        </w:numPr>
+        <w:shd w:val="clear" w:color="auto" w:fill="FFFFFF"/>
+        <w:spacing w:before="0" w:beforeAutospacing="0" w:after="0" w:afterAutospacing="0"/>
+        <w:rPr>
+          <w:rFonts w:ascii="宋体" w:eastAsia="宋体" w:hAnsi="宋体" w:cs="宋体"/>
+          <w:color w:val="222222"/>
+          <w:sz w:val="22"/>
+          <w:szCs w:val="22"/>
+        </w:rPr>
+      </w:pPr>
+      <w:r>
+        <w:rPr>
+          <w:rFonts w:ascii="Calibri" w:hAnsi="Calibri" w:cs="Calibri"/>
+          <w:color w:val="222222"/>
+          <w:sz w:val="22"/>
+          <w:szCs w:val="22"/>
+        </w:rPr>
+        <w:t xml:space="preserve">What of other channels of disclosure? For example, if the firm uses </w:t>
+      </w:r>
+      <w:r>
+        <w:rPr>
+          <w:rFonts w:ascii="Calibri" w:hAnsi="Calibri" w:cs="Calibri"/>
+          <w:b/>
+          <w:bCs/>
+          <w:color w:val="222222"/>
+          <w:sz w:val="22"/>
+          <w:szCs w:val="22"/>
+        </w:rPr>
+        <w:t>twitter or social media</w:t>
+      </w:r>
+      <w:r>
+        <w:rPr>
+          <w:rFonts w:ascii="Calibri" w:hAnsi="Calibri" w:cs="Calibri"/>
+          <w:color w:val="222222"/>
+          <w:sz w:val="22"/>
+          <w:szCs w:val="22"/>
+        </w:rPr>
+        <w:t xml:space="preserve"> to disclose news early? And how would that impact prices and our measures of NEG?</w:t>
+      </w:r>
+    </w:p>
+    <w:p>
+      <w:pPr>
+        <w:pStyle w:val="m4655334887798750542msolistparagraph"/>
+        <w:numPr>
+          <w:ilvl w:val="0"/>
+          <w:numId w:val="41"/>
+        </w:numPr>
+        <w:shd w:val="clear" w:color="auto" w:fill="FFFFFF"/>
+        <w:spacing w:before="0" w:beforeAutospacing="0" w:after="0" w:afterAutospacing="0"/>
+        <w:rPr>
+          <w:rFonts w:ascii="宋体" w:eastAsia="宋体" w:hAnsi="宋体" w:cs="宋体"/>
+          <w:color w:val="222222"/>
+          <w:sz w:val="22"/>
+          <w:szCs w:val="22"/>
+        </w:rPr>
+      </w:pPr>
+      <w:r>
+        <w:rPr>
+          <w:rFonts w:ascii="Calibri" w:hAnsi="Calibri" w:cs="Calibri"/>
+          <w:color w:val="222222"/>
+          <w:sz w:val="22"/>
+          <w:szCs w:val="22"/>
+        </w:rPr>
+        <w:t>Are these narratives financial or non-financial information?</w:t>
+      </w:r>
+    </w:p>
+    <w:p>
+      <w:pPr>
+        <w:pStyle w:val="m4655334887798750542msolistparagraph"/>
+        <w:numPr>
+          <w:ilvl w:val="0"/>
+          <w:numId w:val="41"/>
+        </w:numPr>
+        <w:shd w:val="clear" w:color="auto" w:fill="FFFFFF"/>
+        <w:spacing w:before="0" w:beforeAutospacing="0" w:after="0" w:afterAutospacing="0"/>
+        <w:rPr>
+          <w:rFonts w:ascii="宋体" w:eastAsia="宋体" w:hAnsi="宋体" w:cs="宋体"/>
+          <w:color w:val="222222"/>
+          <w:sz w:val="22"/>
+          <w:szCs w:val="22"/>
+        </w:rPr>
+      </w:pPr>
+      <w:r>
+        <w:rPr>
+          <w:rFonts w:ascii="Calibri" w:hAnsi="Calibri" w:cs="Calibri"/>
+          <w:color w:val="222222"/>
+          <w:sz w:val="22"/>
+          <w:szCs w:val="22"/>
+        </w:rPr>
+        <w:t xml:space="preserve">What role </w:t>
+      </w:r>
+      <w:r>
+        <w:rPr>
+          <w:rFonts w:ascii="Calibri" w:hAnsi="Calibri" w:cs="Calibri"/>
+          <w:b/>
+          <w:bCs/>
+          <w:color w:val="222222"/>
+          <w:sz w:val="22"/>
+          <w:szCs w:val="22"/>
+        </w:rPr>
+        <w:t>Integrated reporting/CSR disclosure</w:t>
+      </w:r>
+      <w:r>
+        <w:rPr>
+          <w:rFonts w:ascii="Calibri" w:hAnsi="Calibri" w:cs="Calibri"/>
+          <w:color w:val="222222"/>
+          <w:sz w:val="22"/>
+          <w:szCs w:val="22"/>
+        </w:rPr>
+        <w:t>?</w:t>
+      </w:r>
+    </w:p>
+    <w:p>
+      <w:pPr>
         <w:pStyle w:val="m4655334887798750542msolistparagraph"/>
         <w:shd w:val="clear" w:color="auto" w:fill="FFFFFF"/>
         <w:spacing w:before="0" w:beforeAutospacing="0" w:after="0" w:afterAutospacing="0"/>
@@ -9931,512 +10594,6 @@
           <w:szCs w:val="22"/>
         </w:rPr>
       </w:pPr>
-      <w:r>
-        <w:rPr>
-          <w:rFonts w:ascii="Calibri" w:hAnsi="Calibri" w:cs="Calibri"/>
-          <w:color w:val="222222"/>
-          <w:sz w:val="22"/>
-          <w:szCs w:val="22"/>
-        </w:rPr>
-        <w:t>1.</w:t>
-      </w:r>
-      <w:r>
-        <w:rPr>
-          <w:color w:val="222222"/>
-          <w:sz w:val="14"/>
-          <w:szCs w:val="14"/>
-        </w:rPr>
-        <w:t>       </w:t>
-      </w:r>
-      <w:r>
-        <w:rPr>
-          <w:rFonts w:ascii="Calibri" w:hAnsi="Calibri" w:cs="Calibri"/>
-          <w:color w:val="222222"/>
-          <w:sz w:val="22"/>
-          <w:szCs w:val="22"/>
-        </w:rPr>
-        <w:t>What proxy for readability are we using and is this the most advanced/comprehensive one?</w:t>
-      </w:r>
-      <w:r>
-        <w:rPr>
-          <w:rFonts w:ascii="Calibri" w:hAnsi="Calibri" w:cs="Calibri"/>
-          <w:color w:val="222222"/>
-          <w:sz w:val="22"/>
-          <w:szCs w:val="22"/>
-        </w:rPr>
-        <w:t xml:space="preserve"> </w:t>
-      </w:r>
-      <w:r>
-        <w:rPr>
-          <w:rFonts w:ascii="Calibri" w:hAnsi="Calibri" w:cs="Calibri"/>
-          <w:b/>
-          <w:bCs/>
-          <w:color w:val="222222"/>
-          <w:sz w:val="22"/>
-          <w:szCs w:val="22"/>
-        </w:rPr>
-        <w:t>B</w:t>
-      </w:r>
-      <w:r>
-        <w:rPr>
-          <w:rFonts w:asciiTheme="minorEastAsia" w:eastAsiaTheme="minorEastAsia" w:hAnsiTheme="minorEastAsia" w:cs="Calibri" w:hint="eastAsia"/>
-          <w:b/>
-          <w:bCs/>
-          <w:color w:val="222222"/>
-          <w:sz w:val="22"/>
-          <w:szCs w:val="22"/>
-        </w:rPr>
-        <w:t>og</w:t>
-      </w:r>
-      <w:r>
-        <w:rPr>
-          <w:rFonts w:ascii="Calibri" w:hAnsi="Calibri" w:cs="Calibri"/>
-          <w:b/>
-          <w:bCs/>
-          <w:color w:val="222222"/>
-          <w:sz w:val="22"/>
-          <w:szCs w:val="22"/>
-        </w:rPr>
-        <w:t xml:space="preserve"> index</w:t>
-      </w:r>
-    </w:p>
-    <w:p>
-      <w:pPr>
-        <w:pStyle w:val="m4655334887798750542msolistparagraph"/>
-        <w:shd w:val="clear" w:color="auto" w:fill="FFFFFF"/>
-        <w:spacing w:before="0" w:beforeAutospacing="0" w:after="0" w:afterAutospacing="0"/>
-        <w:ind w:left="720"/>
-        <w:rPr>
-          <w:rFonts w:ascii="Calibri" w:hAnsi="Calibri" w:cs="Calibri"/>
-          <w:color w:val="222222"/>
-          <w:sz w:val="22"/>
-          <w:szCs w:val="22"/>
-        </w:rPr>
-      </w:pPr>
-      <w:r>
-        <w:rPr>
-          <w:rFonts w:ascii="Calibri" w:hAnsi="Calibri" w:cs="Calibri"/>
-          <w:color w:val="222222"/>
-          <w:sz w:val="22"/>
-          <w:szCs w:val="22"/>
-        </w:rPr>
-        <w:t>2.</w:t>
-      </w:r>
-      <w:r>
-        <w:rPr>
-          <w:color w:val="222222"/>
-          <w:sz w:val="14"/>
-          <w:szCs w:val="14"/>
-        </w:rPr>
-        <w:t>       </w:t>
-      </w:r>
-      <w:r>
-        <w:rPr>
-          <w:rFonts w:ascii="Calibri" w:hAnsi="Calibri" w:cs="Calibri"/>
-          <w:color w:val="222222"/>
-          <w:sz w:val="22"/>
-          <w:szCs w:val="22"/>
-        </w:rPr>
-        <w:t>What is the role of corporate governance/directors in narrative conservatism?</w:t>
-      </w:r>
-      <w:r>
-        <w:rPr>
-          <w:rFonts w:ascii="Calibri" w:hAnsi="Calibri" w:cs="Calibri"/>
-          <w:color w:val="222222"/>
-          <w:sz w:val="22"/>
-          <w:szCs w:val="22"/>
-        </w:rPr>
-        <w:t xml:space="preserve"> </w:t>
-      </w:r>
-    </w:p>
-    <w:p>
-      <w:pPr>
-        <w:pStyle w:val="m4655334887798750542msolistparagraph"/>
-        <w:shd w:val="clear" w:color="auto" w:fill="FFFFFF"/>
-        <w:spacing w:before="0" w:beforeAutospacing="0" w:after="0" w:afterAutospacing="0"/>
-        <w:ind w:left="720"/>
-        <w:rPr>
-          <w:rFonts w:ascii="Calibri" w:hAnsi="Calibri" w:cs="Calibri"/>
-          <w:color w:val="222222"/>
-          <w:sz w:val="22"/>
-          <w:szCs w:val="22"/>
-        </w:rPr>
-      </w:pPr>
-      <w:r>
-        <w:rPr>
-          <w:rFonts w:ascii="Calibri" w:hAnsi="Calibri" w:cs="Calibri"/>
-          <w:color w:val="222222"/>
-          <w:sz w:val="22"/>
-          <w:szCs w:val="22"/>
-        </w:rPr>
-        <w:t>3.</w:t>
-      </w:r>
-      <w:r>
-        <w:rPr>
-          <w:color w:val="222222"/>
-          <w:sz w:val="14"/>
-          <w:szCs w:val="14"/>
-        </w:rPr>
-        <w:t>       </w:t>
-      </w:r>
-      <w:r>
-        <w:rPr>
-          <w:rFonts w:ascii="Calibri" w:hAnsi="Calibri" w:cs="Calibri"/>
-          <w:color w:val="222222"/>
-          <w:sz w:val="22"/>
-          <w:szCs w:val="22"/>
-        </w:rPr>
-        <w:t>To what extent are the 8-K text ‘standardized’ or regulated, and we may simply be picking on bad news 8-K items being more standardized? Having more boiler plate?</w:t>
-      </w:r>
-    </w:p>
-    <w:p>
-      <w:pPr>
-        <w:pStyle w:val="m4655334887798750542msolistparagraph"/>
-        <w:shd w:val="clear" w:color="auto" w:fill="FFFFFF"/>
-        <w:spacing w:before="0" w:beforeAutospacing="0" w:after="0" w:afterAutospacing="0"/>
-        <w:ind w:left="720"/>
-        <w:rPr>
-          <w:rFonts w:ascii="Calibri" w:hAnsi="Calibri" w:cs="Calibri"/>
-          <w:color w:val="222222"/>
-          <w:sz w:val="22"/>
-          <w:szCs w:val="22"/>
-        </w:rPr>
-      </w:pPr>
-      <w:r>
-        <w:rPr>
-          <w:rFonts w:ascii="Calibri" w:hAnsi="Calibri" w:cs="Calibri"/>
-          <w:color w:val="222222"/>
-          <w:sz w:val="22"/>
-          <w:szCs w:val="22"/>
-        </w:rPr>
-        <w:t>4.</w:t>
-      </w:r>
-      <w:r>
-        <w:rPr>
-          <w:color w:val="222222"/>
-          <w:sz w:val="14"/>
-          <w:szCs w:val="14"/>
-        </w:rPr>
-        <w:t>       </w:t>
-      </w:r>
-      <w:r>
-        <w:rPr>
-          <w:rFonts w:ascii="Calibri" w:hAnsi="Calibri" w:cs="Calibri"/>
-          <w:color w:val="222222"/>
-          <w:sz w:val="22"/>
-          <w:szCs w:val="22"/>
-        </w:rPr>
-        <w:t>How does our definition of narrative conservatism map back to the notion of prudence in conceptual frameworks?</w:t>
-      </w:r>
-    </w:p>
-    <w:p>
-      <w:pPr>
-        <w:pStyle w:val="m4655334887798750542msolistparagraph"/>
-        <w:shd w:val="clear" w:color="auto" w:fill="FFFFFF"/>
-        <w:spacing w:before="0" w:beforeAutospacing="0" w:after="0" w:afterAutospacing="0"/>
-        <w:ind w:left="720"/>
-        <w:rPr>
-          <w:rFonts w:ascii="Calibri" w:hAnsi="Calibri" w:cs="Calibri"/>
-          <w:color w:val="222222"/>
-          <w:sz w:val="22"/>
-          <w:szCs w:val="22"/>
-        </w:rPr>
-      </w:pPr>
-      <w:r>
-        <w:rPr>
-          <w:rFonts w:ascii="Calibri" w:hAnsi="Calibri" w:cs="Calibri"/>
-          <w:color w:val="222222"/>
-          <w:sz w:val="22"/>
-          <w:szCs w:val="22"/>
-        </w:rPr>
-        <w:t>5.</w:t>
-      </w:r>
-      <w:r>
-        <w:rPr>
-          <w:color w:val="222222"/>
-          <w:sz w:val="14"/>
-          <w:szCs w:val="14"/>
-        </w:rPr>
-        <w:t>       </w:t>
-      </w:r>
-      <w:r>
-        <w:rPr>
-          <w:rFonts w:ascii="Calibri" w:hAnsi="Calibri" w:cs="Calibri"/>
-          <w:color w:val="222222"/>
-          <w:sz w:val="22"/>
-          <w:szCs w:val="22"/>
-        </w:rPr>
-        <w:t>Why don’t we use 10-K?</w:t>
-      </w:r>
-      <w:r>
-        <w:rPr>
-          <w:rFonts w:ascii="Calibri" w:hAnsi="Calibri" w:cs="Calibri"/>
-          <w:color w:val="222222"/>
-          <w:sz w:val="22"/>
-          <w:szCs w:val="22"/>
-        </w:rPr>
-        <w:t xml:space="preserve"> </w:t>
-      </w:r>
-      <w:r>
-        <w:rPr>
-          <w:rFonts w:ascii="Calibri" w:hAnsi="Calibri" w:cs="Calibri"/>
-          <w:b/>
-          <w:bCs/>
-          <w:color w:val="222222"/>
-          <w:sz w:val="22"/>
-          <w:szCs w:val="22"/>
-        </w:rPr>
-        <w:t>Should we check 10-K?</w:t>
-      </w:r>
-    </w:p>
-    <w:p>
-      <w:pPr>
-        <w:pStyle w:val="m4655334887798750542msolistparagraph"/>
-        <w:shd w:val="clear" w:color="auto" w:fill="FFFFFF"/>
-        <w:spacing w:before="0" w:beforeAutospacing="0" w:after="0" w:afterAutospacing="0"/>
-        <w:ind w:left="720"/>
-        <w:rPr>
-          <w:rFonts w:ascii="Calibri" w:hAnsi="Calibri" w:cs="Calibri"/>
-          <w:color w:val="222222"/>
-          <w:sz w:val="22"/>
-          <w:szCs w:val="22"/>
-        </w:rPr>
-      </w:pPr>
-      <w:r>
-        <w:rPr>
-          <w:rFonts w:ascii="Calibri" w:hAnsi="Calibri" w:cs="Calibri"/>
-          <w:color w:val="222222"/>
-          <w:sz w:val="22"/>
-          <w:szCs w:val="22"/>
-        </w:rPr>
-        <w:t>6.</w:t>
-      </w:r>
-      <w:r>
-        <w:rPr>
-          <w:color w:val="222222"/>
-          <w:sz w:val="14"/>
-          <w:szCs w:val="14"/>
-        </w:rPr>
-        <w:t>       </w:t>
-      </w:r>
-      <w:r>
-        <w:rPr>
-          <w:rFonts w:ascii="Calibri" w:hAnsi="Calibri" w:cs="Calibri"/>
-          <w:color w:val="222222"/>
-          <w:sz w:val="22"/>
-          <w:szCs w:val="22"/>
-        </w:rPr>
-        <w:t>What if instead of 3 times average daily return to define NEG in model (2) we use other benchmarks?</w:t>
-      </w:r>
-      <w:r>
-        <w:rPr>
-          <w:rFonts w:ascii="Calibri" w:hAnsi="Calibri" w:cs="Calibri"/>
-          <w:color w:val="222222"/>
-          <w:sz w:val="22"/>
-          <w:szCs w:val="22"/>
-        </w:rPr>
-        <w:t xml:space="preserve"> </w:t>
-      </w:r>
-      <w:r>
-        <w:rPr>
-          <w:rFonts w:ascii="Calibri" w:hAnsi="Calibri" w:cs="Calibri"/>
-          <w:b/>
-          <w:bCs/>
-          <w:color w:val="222222"/>
-          <w:sz w:val="22"/>
-          <w:szCs w:val="22"/>
-        </w:rPr>
-        <w:t>2 and 4</w:t>
-      </w:r>
-    </w:p>
-    <w:p>
-      <w:pPr>
-        <w:pStyle w:val="m4655334887798750542msolistparagraph"/>
-        <w:shd w:val="clear" w:color="auto" w:fill="FFFFFF"/>
-        <w:spacing w:before="0" w:beforeAutospacing="0" w:after="0" w:afterAutospacing="0"/>
-        <w:ind w:left="720"/>
-        <w:rPr>
-          <w:rFonts w:ascii="Calibri" w:hAnsi="Calibri" w:cs="Calibri"/>
-          <w:color w:val="222222"/>
-          <w:sz w:val="22"/>
-          <w:szCs w:val="22"/>
-        </w:rPr>
-      </w:pPr>
-      <w:r>
-        <w:rPr>
-          <w:rFonts w:ascii="Calibri" w:hAnsi="Calibri" w:cs="Calibri"/>
-          <w:color w:val="222222"/>
-          <w:sz w:val="22"/>
-          <w:szCs w:val="22"/>
-        </w:rPr>
-        <w:t>7.</w:t>
-      </w:r>
-      <w:r>
-        <w:rPr>
-          <w:color w:val="222222"/>
-          <w:sz w:val="14"/>
-          <w:szCs w:val="14"/>
-        </w:rPr>
-        <w:t>       </w:t>
-      </w:r>
-      <w:r>
-        <w:rPr>
-          <w:rFonts w:ascii="Calibri" w:hAnsi="Calibri" w:cs="Calibri"/>
-          <w:color w:val="222222"/>
-          <w:sz w:val="22"/>
-          <w:szCs w:val="22"/>
-        </w:rPr>
-        <w:t>What if we focus on 8-Ks with only 1 item (those with more could be obfuscation)</w:t>
-      </w:r>
-      <w:r>
-        <w:rPr>
-          <w:rFonts w:ascii="Calibri" w:hAnsi="Calibri" w:cs="Calibri"/>
-          <w:color w:val="222222"/>
-          <w:sz w:val="22"/>
-          <w:szCs w:val="22"/>
-        </w:rPr>
-        <w:t xml:space="preserve"> </w:t>
-      </w:r>
-    </w:p>
-    <w:p>
-      <w:pPr>
-        <w:pStyle w:val="m4655334887798750542msolistparagraph"/>
-        <w:shd w:val="clear" w:color="auto" w:fill="FFFFFF"/>
-        <w:spacing w:before="0" w:beforeAutospacing="0" w:after="0" w:afterAutospacing="0"/>
-        <w:ind w:left="720"/>
-        <w:rPr>
-          <w:rFonts w:ascii="Calibri" w:hAnsi="Calibri" w:cs="Calibri"/>
-          <w:color w:val="222222"/>
-          <w:sz w:val="22"/>
-          <w:szCs w:val="22"/>
-        </w:rPr>
-      </w:pPr>
-      <w:r>
-        <w:rPr>
-          <w:rFonts w:ascii="Calibri" w:hAnsi="Calibri" w:cs="Calibri"/>
-          <w:color w:val="222222"/>
-          <w:sz w:val="22"/>
-          <w:szCs w:val="22"/>
-        </w:rPr>
-        <w:t>8.</w:t>
-      </w:r>
-      <w:r>
-        <w:rPr>
-          <w:color w:val="222222"/>
-          <w:sz w:val="14"/>
-          <w:szCs w:val="14"/>
-        </w:rPr>
-        <w:t>       </w:t>
-      </w:r>
-      <w:r>
-        <w:rPr>
-          <w:rFonts w:ascii="Calibri" w:hAnsi="Calibri" w:cs="Calibri"/>
-          <w:color w:val="222222"/>
-          <w:sz w:val="22"/>
-          <w:szCs w:val="22"/>
-        </w:rPr>
-        <w:t xml:space="preserve">What of other channels of disclosure? For example, if the firm uses </w:t>
-      </w:r>
-      <w:r>
-        <w:rPr>
-          <w:rFonts w:ascii="Calibri" w:hAnsi="Calibri" w:cs="Calibri"/>
-          <w:b/>
-          <w:bCs/>
-          <w:color w:val="222222"/>
-          <w:sz w:val="22"/>
-          <w:szCs w:val="22"/>
-        </w:rPr>
-        <w:t>twitter or social media</w:t>
-      </w:r>
-      <w:r>
-        <w:rPr>
-          <w:rFonts w:ascii="Calibri" w:hAnsi="Calibri" w:cs="Calibri"/>
-          <w:color w:val="222222"/>
-          <w:sz w:val="22"/>
-          <w:szCs w:val="22"/>
-        </w:rPr>
-        <w:t xml:space="preserve"> to disclose news early? And how would that impact prices and our measures of NEG?</w:t>
-      </w:r>
-    </w:p>
-    <w:p>
-      <w:pPr>
-        <w:pStyle w:val="m4655334887798750542msolistparagraph"/>
-        <w:shd w:val="clear" w:color="auto" w:fill="FFFFFF"/>
-        <w:spacing w:before="0" w:beforeAutospacing="0" w:after="0" w:afterAutospacing="0"/>
-        <w:ind w:left="720"/>
-        <w:rPr>
-          <w:rFonts w:ascii="Calibri" w:hAnsi="Calibri" w:cs="Calibri"/>
-          <w:color w:val="222222"/>
-          <w:sz w:val="22"/>
-          <w:szCs w:val="22"/>
-        </w:rPr>
-      </w:pPr>
-      <w:r>
-        <w:rPr>
-          <w:rFonts w:ascii="Calibri" w:hAnsi="Calibri" w:cs="Calibri"/>
-          <w:color w:val="222222"/>
-          <w:sz w:val="22"/>
-          <w:szCs w:val="22"/>
-        </w:rPr>
-        <w:t>9.</w:t>
-      </w:r>
-      <w:r>
-        <w:rPr>
-          <w:color w:val="222222"/>
-          <w:sz w:val="14"/>
-          <w:szCs w:val="14"/>
-        </w:rPr>
-        <w:t>       </w:t>
-      </w:r>
-      <w:r>
-        <w:rPr>
-          <w:rFonts w:ascii="Calibri" w:hAnsi="Calibri" w:cs="Calibri"/>
-          <w:color w:val="222222"/>
-          <w:sz w:val="22"/>
-          <w:szCs w:val="22"/>
-        </w:rPr>
-        <w:t>Are these narratives financial or non-financial information?</w:t>
-      </w:r>
-    </w:p>
-    <w:p>
-      <w:pPr>
-        <w:pStyle w:val="m4655334887798750542msolistparagraph"/>
-        <w:shd w:val="clear" w:color="auto" w:fill="FFFFFF"/>
-        <w:spacing w:before="0" w:beforeAutospacing="0" w:after="0" w:afterAutospacing="0"/>
-        <w:ind w:left="720"/>
-        <w:rPr>
-          <w:rFonts w:ascii="Calibri" w:hAnsi="Calibri" w:cs="Calibri"/>
-          <w:color w:val="222222"/>
-          <w:sz w:val="22"/>
-          <w:szCs w:val="22"/>
-        </w:rPr>
-      </w:pPr>
-      <w:r>
-        <w:rPr>
-          <w:rFonts w:ascii="Calibri" w:hAnsi="Calibri" w:cs="Calibri"/>
-          <w:color w:val="222222"/>
-          <w:sz w:val="22"/>
-          <w:szCs w:val="22"/>
-        </w:rPr>
-        <w:t>10.</w:t>
-      </w:r>
-      <w:r>
-        <w:rPr>
-          <w:color w:val="222222"/>
-          <w:sz w:val="14"/>
-          <w:szCs w:val="14"/>
-        </w:rPr>
-        <w:t>   </w:t>
-      </w:r>
-      <w:r>
-        <w:rPr>
-          <w:rFonts w:ascii="Calibri" w:hAnsi="Calibri" w:cs="Calibri"/>
-          <w:color w:val="222222"/>
-          <w:sz w:val="22"/>
-          <w:szCs w:val="22"/>
-        </w:rPr>
-        <w:t>What role Integrated reporting/CSR disclosure?</w:t>
-      </w:r>
     </w:p>
     <w:p/>
     <w:sectPr>
@@ -12463,6 +12620,95 @@
     </w:lvl>
   </w:abstractNum>
   <w:abstractNum w:abstractNumId="22" w15:restartNumberingAfterBreak="0">
+    <w:nsid w:val="41EE7EFC"/>
+    <w:multiLevelType w:val="hybridMultilevel"/>
+    <w:tmpl w:val="EEE202CA"/>
+    <w:lvl w:ilvl="0" w:tplc="0409000F">
+      <w:start w:val="1"/>
+      <w:numFmt w:val="decimal"/>
+      <w:lvlText w:val="%1."/>
+      <w:lvlJc w:val="left"/>
+      <w:pPr>
+        <w:ind w:left="720" w:hanging="360"/>
+      </w:pPr>
+      <w:rPr>
+        <w:rFonts w:hint="default"/>
+      </w:rPr>
+    </w:lvl>
+    <w:lvl w:ilvl="1" w:tplc="04090019">
+      <w:start w:val="1"/>
+      <w:numFmt w:val="lowerLetter"/>
+      <w:lvlText w:val="%2."/>
+      <w:lvlJc w:val="left"/>
+      <w:pPr>
+        <w:ind w:left="1440" w:hanging="360"/>
+      </w:pPr>
+    </w:lvl>
+    <w:lvl w:ilvl="2" w:tplc="0409001B" w:tentative="1">
+      <w:start w:val="1"/>
+      <w:numFmt w:val="lowerRoman"/>
+      <w:lvlText w:val="%3."/>
+      <w:lvlJc w:val="right"/>
+      <w:pPr>
+        <w:ind w:left="2160" w:hanging="180"/>
+      </w:pPr>
+    </w:lvl>
+    <w:lvl w:ilvl="3" w:tplc="0409000F" w:tentative="1">
+      <w:start w:val="1"/>
+      <w:numFmt w:val="decimal"/>
+      <w:lvlText w:val="%4."/>
+      <w:lvlJc w:val="left"/>
+      <w:pPr>
+        <w:ind w:left="2880" w:hanging="360"/>
+      </w:pPr>
+    </w:lvl>
+    <w:lvl w:ilvl="4" w:tplc="04090019" w:tentative="1">
+      <w:start w:val="1"/>
+      <w:numFmt w:val="lowerLetter"/>
+      <w:lvlText w:val="%5."/>
+      <w:lvlJc w:val="left"/>
+      <w:pPr>
+        <w:ind w:left="3600" w:hanging="360"/>
+      </w:pPr>
+    </w:lvl>
+    <w:lvl w:ilvl="5" w:tplc="0409001B" w:tentative="1">
+      <w:start w:val="1"/>
+      <w:numFmt w:val="lowerRoman"/>
+      <w:lvlText w:val="%6."/>
+      <w:lvlJc w:val="right"/>
+      <w:pPr>
+        <w:ind w:left="4320" w:hanging="180"/>
+      </w:pPr>
+    </w:lvl>
+    <w:lvl w:ilvl="6" w:tplc="0409000F" w:tentative="1">
+      <w:start w:val="1"/>
+      <w:numFmt w:val="decimal"/>
+      <w:lvlText w:val="%7."/>
+      <w:lvlJc w:val="left"/>
+      <w:pPr>
+        <w:ind w:left="5040" w:hanging="360"/>
+      </w:pPr>
+    </w:lvl>
+    <w:lvl w:ilvl="7" w:tplc="04090019" w:tentative="1">
+      <w:start w:val="1"/>
+      <w:numFmt w:val="lowerLetter"/>
+      <w:lvlText w:val="%8."/>
+      <w:lvlJc w:val="left"/>
+      <w:pPr>
+        <w:ind w:left="5760" w:hanging="360"/>
+      </w:pPr>
+    </w:lvl>
+    <w:lvl w:ilvl="8" w:tplc="0409001B" w:tentative="1">
+      <w:start w:val="1"/>
+      <w:numFmt w:val="lowerRoman"/>
+      <w:lvlText w:val="%9."/>
+      <w:lvlJc w:val="right"/>
+      <w:pPr>
+        <w:ind w:left="6480" w:hanging="180"/>
+      </w:pPr>
+    </w:lvl>
+  </w:abstractNum>
+  <w:abstractNum w:abstractNumId="23" w15:restartNumberingAfterBreak="0">
     <w:nsid w:val="447216FE"/>
     <w:multiLevelType w:val="hybridMultilevel"/>
     <w:tmpl w:val="33D4ABAC"/>
@@ -12551,7 +12797,7 @@
       </w:pPr>
     </w:lvl>
   </w:abstractNum>
-  <w:abstractNum w:abstractNumId="23" w15:restartNumberingAfterBreak="0">
+  <w:abstractNum w:abstractNumId="24" w15:restartNumberingAfterBreak="0">
     <w:nsid w:val="4A556808"/>
     <w:multiLevelType w:val="hybridMultilevel"/>
     <w:tmpl w:val="E0221484"/>
@@ -12640,7 +12886,7 @@
       </w:pPr>
     </w:lvl>
   </w:abstractNum>
-  <w:abstractNum w:abstractNumId="24" w15:restartNumberingAfterBreak="0">
+  <w:abstractNum w:abstractNumId="25" w15:restartNumberingAfterBreak="0">
     <w:nsid w:val="4B4E42A6"/>
     <w:multiLevelType w:val="hybridMultilevel"/>
     <w:tmpl w:val="0A9C879C"/>
@@ -12729,7 +12975,7 @@
       </w:pPr>
     </w:lvl>
   </w:abstractNum>
-  <w:abstractNum w:abstractNumId="25" w15:restartNumberingAfterBreak="0">
+  <w:abstractNum w:abstractNumId="26" w15:restartNumberingAfterBreak="0">
     <w:nsid w:val="4C940EB3"/>
     <w:multiLevelType w:val="hybridMultilevel"/>
     <w:tmpl w:val="37425C88"/>
@@ -12842,7 +13088,7 @@
       </w:rPr>
     </w:lvl>
   </w:abstractNum>
-  <w:abstractNum w:abstractNumId="26" w15:restartNumberingAfterBreak="0">
+  <w:abstractNum w:abstractNumId="27" w15:restartNumberingAfterBreak="0">
     <w:nsid w:val="4CC55494"/>
     <w:multiLevelType w:val="hybridMultilevel"/>
     <w:tmpl w:val="D706BFC4"/>
@@ -12931,7 +13177,7 @@
       </w:pPr>
     </w:lvl>
   </w:abstractNum>
-  <w:abstractNum w:abstractNumId="27" w15:restartNumberingAfterBreak="0">
+  <w:abstractNum w:abstractNumId="28" w15:restartNumberingAfterBreak="0">
     <w:nsid w:val="4CD13A32"/>
     <w:multiLevelType w:val="hybridMultilevel"/>
     <w:tmpl w:val="EEE202CA"/>
@@ -13020,7 +13266,7 @@
       </w:pPr>
     </w:lvl>
   </w:abstractNum>
-  <w:abstractNum w:abstractNumId="28" w15:restartNumberingAfterBreak="0">
+  <w:abstractNum w:abstractNumId="29" w15:restartNumberingAfterBreak="0">
     <w:nsid w:val="4ED91B41"/>
     <w:multiLevelType w:val="hybridMultilevel"/>
     <w:tmpl w:val="0A9C879C"/>
@@ -13109,7 +13355,7 @@
       </w:pPr>
     </w:lvl>
   </w:abstractNum>
-  <w:abstractNum w:abstractNumId="29" w15:restartNumberingAfterBreak="0">
+  <w:abstractNum w:abstractNumId="30" w15:restartNumberingAfterBreak="0">
     <w:nsid w:val="4F3E4D31"/>
     <w:multiLevelType w:val="hybridMultilevel"/>
     <w:tmpl w:val="EEE202CA"/>
@@ -13198,7 +13444,7 @@
       </w:pPr>
     </w:lvl>
   </w:abstractNum>
-  <w:abstractNum w:abstractNumId="30" w15:restartNumberingAfterBreak="0">
+  <w:abstractNum w:abstractNumId="31" w15:restartNumberingAfterBreak="0">
     <w:nsid w:val="51F209F5"/>
     <w:multiLevelType w:val="hybridMultilevel"/>
     <w:tmpl w:val="6B0C0E04"/>
@@ -13287,7 +13533,7 @@
       </w:pPr>
     </w:lvl>
   </w:abstractNum>
-  <w:abstractNum w:abstractNumId="31" w15:restartNumberingAfterBreak="0">
+  <w:abstractNum w:abstractNumId="32" w15:restartNumberingAfterBreak="0">
     <w:nsid w:val="53506136"/>
     <w:multiLevelType w:val="hybridMultilevel"/>
     <w:tmpl w:val="8E70EBC0"/>
@@ -13376,7 +13622,7 @@
       </w:pPr>
     </w:lvl>
   </w:abstractNum>
-  <w:abstractNum w:abstractNumId="32" w15:restartNumberingAfterBreak="0">
+  <w:abstractNum w:abstractNumId="33" w15:restartNumberingAfterBreak="0">
     <w:nsid w:val="558B7575"/>
     <w:multiLevelType w:val="hybridMultilevel"/>
     <w:tmpl w:val="93C2ED4E"/>
@@ -13465,7 +13711,7 @@
       </w:pPr>
     </w:lvl>
   </w:abstractNum>
-  <w:abstractNum w:abstractNumId="33" w15:restartNumberingAfterBreak="0">
+  <w:abstractNum w:abstractNumId="34" w15:restartNumberingAfterBreak="0">
     <w:nsid w:val="5B07599B"/>
     <w:multiLevelType w:val="hybridMultilevel"/>
     <w:tmpl w:val="47DC4C12"/>
@@ -13554,7 +13800,96 @@
       </w:pPr>
     </w:lvl>
   </w:abstractNum>
-  <w:abstractNum w:abstractNumId="34" w15:restartNumberingAfterBreak="0">
+  <w:abstractNum w:abstractNumId="35" w15:restartNumberingAfterBreak="0">
+    <w:nsid w:val="67D77EBB"/>
+    <w:multiLevelType w:val="hybridMultilevel"/>
+    <w:tmpl w:val="BFA222C0"/>
+    <w:lvl w:ilvl="0" w:tplc="8FE48780">
+      <w:start w:val="1"/>
+      <w:numFmt w:val="decimal"/>
+      <w:lvlText w:val="%1."/>
+      <w:lvlJc w:val="left"/>
+      <w:pPr>
+        <w:ind w:left="1128" w:hanging="408"/>
+      </w:pPr>
+      <w:rPr>
+        <w:rFonts w:asciiTheme="minorHAnsi" w:eastAsiaTheme="minorEastAsia" w:hAnsiTheme="minorHAnsi" w:cstheme="minorBidi"/>
+      </w:rPr>
+    </w:lvl>
+    <w:lvl w:ilvl="1" w:tplc="04090019">
+      <w:start w:val="1"/>
+      <w:numFmt w:val="lowerLetter"/>
+      <w:lvlText w:val="%2."/>
+      <w:lvlJc w:val="left"/>
+      <w:pPr>
+        <w:ind w:left="1800" w:hanging="360"/>
+      </w:pPr>
+    </w:lvl>
+    <w:lvl w:ilvl="2" w:tplc="0409001B" w:tentative="1">
+      <w:start w:val="1"/>
+      <w:numFmt w:val="lowerRoman"/>
+      <w:lvlText w:val="%3."/>
+      <w:lvlJc w:val="right"/>
+      <w:pPr>
+        <w:ind w:left="2520" w:hanging="180"/>
+      </w:pPr>
+    </w:lvl>
+    <w:lvl w:ilvl="3" w:tplc="0409000F" w:tentative="1">
+      <w:start w:val="1"/>
+      <w:numFmt w:val="decimal"/>
+      <w:lvlText w:val="%4."/>
+      <w:lvlJc w:val="left"/>
+      <w:pPr>
+        <w:ind w:left="3240" w:hanging="360"/>
+      </w:pPr>
+    </w:lvl>
+    <w:lvl w:ilvl="4" w:tplc="04090019" w:tentative="1">
+      <w:start w:val="1"/>
+      <w:numFmt w:val="lowerLetter"/>
+      <w:lvlText w:val="%5."/>
+      <w:lvlJc w:val="left"/>
+      <w:pPr>
+        <w:ind w:left="3960" w:hanging="360"/>
+      </w:pPr>
+    </w:lvl>
+    <w:lvl w:ilvl="5" w:tplc="0409001B" w:tentative="1">
+      <w:start w:val="1"/>
+      <w:numFmt w:val="lowerRoman"/>
+      <w:lvlText w:val="%6."/>
+      <w:lvlJc w:val="right"/>
+      <w:pPr>
+        <w:ind w:left="4680" w:hanging="180"/>
+      </w:pPr>
+    </w:lvl>
+    <w:lvl w:ilvl="6" w:tplc="0409000F" w:tentative="1">
+      <w:start w:val="1"/>
+      <w:numFmt w:val="decimal"/>
+      <w:lvlText w:val="%7."/>
+      <w:lvlJc w:val="left"/>
+      <w:pPr>
+        <w:ind w:left="5400" w:hanging="360"/>
+      </w:pPr>
+    </w:lvl>
+    <w:lvl w:ilvl="7" w:tplc="04090019" w:tentative="1">
+      <w:start w:val="1"/>
+      <w:numFmt w:val="lowerLetter"/>
+      <w:lvlText w:val="%8."/>
+      <w:lvlJc w:val="left"/>
+      <w:pPr>
+        <w:ind w:left="6120" w:hanging="360"/>
+      </w:pPr>
+    </w:lvl>
+    <w:lvl w:ilvl="8" w:tplc="0409001B" w:tentative="1">
+      <w:start w:val="1"/>
+      <w:numFmt w:val="lowerRoman"/>
+      <w:lvlText w:val="%9."/>
+      <w:lvlJc w:val="right"/>
+      <w:pPr>
+        <w:ind w:left="6840" w:hanging="180"/>
+      </w:pPr>
+    </w:lvl>
+  </w:abstractNum>
+  <w:abstractNum w:abstractNumId="36" w15:restartNumberingAfterBreak="0">
     <w:nsid w:val="69E6728A"/>
     <w:multiLevelType w:val="hybridMultilevel"/>
     <w:tmpl w:val="11683B72"/>
@@ -13643,7 +13978,7 @@
       </w:pPr>
     </w:lvl>
   </w:abstractNum>
-  <w:abstractNum w:abstractNumId="35" w15:restartNumberingAfterBreak="0">
+  <w:abstractNum w:abstractNumId="37" w15:restartNumberingAfterBreak="0">
     <w:nsid w:val="6BE801A2"/>
     <w:multiLevelType w:val="hybridMultilevel"/>
     <w:tmpl w:val="938CE034"/>
@@ -13732,7 +14067,7 @@
       </w:pPr>
     </w:lvl>
   </w:abstractNum>
-  <w:abstractNum w:abstractNumId="36" w15:restartNumberingAfterBreak="0">
+  <w:abstractNum w:abstractNumId="38" w15:restartNumberingAfterBreak="0">
     <w:nsid w:val="74471701"/>
     <w:multiLevelType w:val="hybridMultilevel"/>
     <w:tmpl w:val="A2A4F3EC"/>
@@ -13821,7 +14156,7 @@
       </w:pPr>
     </w:lvl>
   </w:abstractNum>
-  <w:abstractNum w:abstractNumId="37" w15:restartNumberingAfterBreak="0">
+  <w:abstractNum w:abstractNumId="39" w15:restartNumberingAfterBreak="0">
     <w:nsid w:val="76002E12"/>
     <w:multiLevelType w:val="multilevel"/>
     <w:tmpl w:val="3D86A9F4"/>
@@ -13934,7 +14269,7 @@
       </w:pPr>
     </w:lvl>
   </w:abstractNum>
-  <w:abstractNum w:abstractNumId="38" w15:restartNumberingAfterBreak="0">
+  <w:abstractNum w:abstractNumId="40" w15:restartNumberingAfterBreak="0">
     <w:nsid w:val="7A391EEC"/>
     <w:multiLevelType w:val="hybridMultilevel"/>
     <w:tmpl w:val="6F906C28"/>
@@ -14023,7 +14358,7 @@
       </w:pPr>
     </w:lvl>
   </w:abstractNum>
-  <w:abstractNum w:abstractNumId="39" w15:restartNumberingAfterBreak="0">
+  <w:abstractNum w:abstractNumId="41" w15:restartNumberingAfterBreak="0">
     <w:nsid w:val="7B042264"/>
     <w:multiLevelType w:val="hybridMultilevel"/>
     <w:tmpl w:val="93780B3E"/>
@@ -14116,7 +14451,7 @@
     <w:abstractNumId w:val="18"/>
   </w:num>
   <w:num w:numId="2">
-    <w:abstractNumId w:val="34"/>
+    <w:abstractNumId w:val="36"/>
   </w:num>
   <w:num w:numId="3">
     <w:abstractNumId w:val="12"/>
@@ -14125,13 +14460,13 @@
     <w:abstractNumId w:val="21"/>
   </w:num>
   <w:num w:numId="5">
-    <w:abstractNumId w:val="22"/>
+    <w:abstractNumId w:val="23"/>
   </w:num>
   <w:num w:numId="6">
     <w:abstractNumId w:val="19"/>
   </w:num>
   <w:num w:numId="7">
-    <w:abstractNumId w:val="36"/>
+    <w:abstractNumId w:val="38"/>
   </w:num>
   <w:num w:numId="8">
     <w:abstractNumId w:val="3"/>
@@ -14140,10 +14475,10 @@
     <w:abstractNumId w:val="20"/>
   </w:num>
   <w:num w:numId="10">
-    <w:abstractNumId w:val="32"/>
+    <w:abstractNumId w:val="33"/>
   </w:num>
   <w:num w:numId="11">
-    <w:abstractNumId w:val="35"/>
+    <w:abstractNumId w:val="37"/>
   </w:num>
   <w:num w:numId="12">
     <w:abstractNumId w:val="11"/>
@@ -14152,13 +14487,13 @@
     <w:abstractNumId w:val="2"/>
   </w:num>
   <w:num w:numId="14">
-    <w:abstractNumId w:val="31"/>
+    <w:abstractNumId w:val="32"/>
   </w:num>
   <w:num w:numId="15">
     <w:abstractNumId w:val="15"/>
   </w:num>
   <w:num w:numId="16">
-    <w:abstractNumId w:val="25"/>
+    <w:abstractNumId w:val="26"/>
   </w:num>
   <w:num w:numId="17">
     <w:abstractNumId w:val="0"/>
@@ -14170,7 +14505,7 @@
     <w:abstractNumId w:val="6"/>
   </w:num>
   <w:num w:numId="20">
-    <w:abstractNumId w:val="23"/>
+    <w:abstractNumId w:val="24"/>
   </w:num>
   <w:num w:numId="21">
     <w:abstractNumId w:val="8"/>
@@ -14179,37 +14514,37 @@
     <w:abstractNumId w:val="7"/>
   </w:num>
   <w:num w:numId="23">
-    <w:abstractNumId w:val="39"/>
+    <w:abstractNumId w:val="41"/>
   </w:num>
   <w:num w:numId="24">
     <w:abstractNumId w:val="9"/>
   </w:num>
   <w:num w:numId="25">
-    <w:abstractNumId w:val="28"/>
+    <w:abstractNumId w:val="29"/>
   </w:num>
   <w:num w:numId="26">
     <w:abstractNumId w:val="13"/>
   </w:num>
   <w:num w:numId="27">
-    <w:abstractNumId w:val="37"/>
+    <w:abstractNumId w:val="39"/>
   </w:num>
   <w:num w:numId="28">
     <w:abstractNumId w:val="5"/>
   </w:num>
   <w:num w:numId="29">
-    <w:abstractNumId w:val="24"/>
+    <w:abstractNumId w:val="25"/>
   </w:num>
   <w:num w:numId="30">
-    <w:abstractNumId w:val="30"/>
+    <w:abstractNumId w:val="31"/>
   </w:num>
   <w:num w:numId="31">
     <w:abstractNumId w:val="14"/>
   </w:num>
   <w:num w:numId="32">
-    <w:abstractNumId w:val="26"/>
+    <w:abstractNumId w:val="27"/>
   </w:num>
   <w:num w:numId="33">
-    <w:abstractNumId w:val="33"/>
+    <w:abstractNumId w:val="34"/>
   </w:num>
   <w:num w:numId="34">
     <w:abstractNumId w:val="10"/>
@@ -14221,16 +14556,22 @@
     <w:abstractNumId w:val="17"/>
   </w:num>
   <w:num w:numId="37">
-    <w:abstractNumId w:val="38"/>
+    <w:abstractNumId w:val="40"/>
   </w:num>
   <w:num w:numId="38">
-    <w:abstractNumId w:val="27"/>
+    <w:abstractNumId w:val="28"/>
   </w:num>
   <w:num w:numId="39">
-    <w:abstractNumId w:val="29"/>
+    <w:abstractNumId w:val="30"/>
   </w:num>
   <w:num w:numId="40">
     <w:abstractNumId w:val="4"/>
+  </w:num>
+  <w:num w:numId="41">
+    <w:abstractNumId w:val="35"/>
+  </w:num>
+  <w:num w:numId="42">
+    <w:abstractNumId w:val="22"/>
   </w:num>
 </w:numbering>
 </file>
@@ -15144,4 +15485,16 @@
     </a:ext>
   </a:extLst>
 </a:theme>
+</file>
+
+<file path=customXml/item1.xml><?xml version="1.0" encoding="utf-8"?>
+<b:Sources xmlns:b="http://schemas.openxmlformats.org/officeDocument/2006/bibliography" xmlns="http://schemas.openxmlformats.org/officeDocument/2006/bibliography" SelectedStyle="\APASixthEditionOfficeOnline.xsl" StyleName="APA" Version="6"/>
+</file>
+
+<file path=customXml/itemProps1.xml><?xml version="1.0" encoding="utf-8"?>
+<ds:datastoreItem xmlns:ds="http://schemas.openxmlformats.org/officeDocument/2006/customXml" ds:itemID="{E4F907B9-5E77-48C0-9AF9-7CAE69513784}">
+  <ds:schemaRefs>
+    <ds:schemaRef ds:uri="http://schemas.openxmlformats.org/officeDocument/2006/bibliography"/>
+  </ds:schemaRefs>
+</ds:datastoreItem>
 </file>
</xml_diff>

<commit_message>
add 10-K results; update T8; alternative 8-K thresholds; address QM feedback
</commit_message>
<xml_diff>
--- a/Meetings NC.docx
+++ b/Meetings NC.docx
@@ -8723,39 +8723,14 @@
     <w:p>
       <w:pPr>
         <w:rPr>
-          <w:highlight w:val="cyan"/>
-        </w:rPr>
-      </w:pPr>
-      <w:r>
-        <w:rPr>
-          <w:highlight w:val="cyan"/>
+          <w:highlight w:val="green"/>
+        </w:rPr>
+      </w:pPr>
+      <w:r>
+        <w:rPr>
+          <w:highlight w:val="green"/>
         </w:rPr>
         <w:t>New results:</w:t>
-      </w:r>
-    </w:p>
-    <w:p>
-      <w:pPr>
-        <w:pStyle w:val="ListParagraph"/>
-        <w:numPr>
-          <w:ilvl w:val="0"/>
-          <w:numId w:val="42"/>
-        </w:numPr>
-      </w:pPr>
-      <w:r>
-        <w:t xml:space="preserve">Updated IBES data, so now 10-Q observations increased but the main results regarding TLAG become </w:t>
-      </w:r>
-      <w:r>
-        <w:t>significantly negative</w:t>
-      </w:r>
-      <w:r>
-        <w:t xml:space="preserve"> </w:t>
-      </w:r>
-      <w:r>
-        <w:rPr>
-          <w:b/>
-          <w:bCs/>
-        </w:rPr>
-        <w:t>T3PA</w:t>
       </w:r>
     </w:p>
     <w:p>
@@ -8875,75 +8850,6 @@
         </w:rPr>
         <w:t>T8</w:t>
       </w:r>
-    </w:p>
-    <w:p>
-      <w:pPr>
-        <w:pStyle w:val="m4655334887798750542msolistparagraph"/>
-        <w:numPr>
-          <w:ilvl w:val="1"/>
-          <w:numId w:val="42"/>
-        </w:numPr>
-        <w:shd w:val="clear" w:color="auto" w:fill="FFFFFF"/>
-        <w:spacing w:before="0" w:beforeAutospacing="0" w:after="0" w:afterAutospacing="0"/>
-        <w:rPr>
-          <w:rFonts w:ascii="Calibri" w:hAnsi="Calibri" w:cs="Calibri"/>
-          <w:color w:val="222222"/>
-          <w:sz w:val="22"/>
-          <w:szCs w:val="22"/>
-        </w:rPr>
-      </w:pPr>
-      <w:r>
-        <w:rPr>
-          <w:rFonts w:ascii="Calibri" w:hAnsi="Calibri" w:cs="Calibri"/>
-          <w:color w:val="222222"/>
-          <w:sz w:val="22"/>
-          <w:szCs w:val="22"/>
-        </w:rPr>
-        <w:t>Could look at auditor data</w:t>
-      </w:r>
-    </w:p>
-    <w:p>
-      <w:pPr>
-        <w:pStyle w:val="m4655334887798750542msolistparagraph"/>
-        <w:numPr>
-          <w:ilvl w:val="0"/>
-          <w:numId w:val="42"/>
-        </w:numPr>
-        <w:shd w:val="clear" w:color="auto" w:fill="FFFFFF"/>
-        <w:spacing w:before="0" w:beforeAutospacing="0" w:after="0" w:afterAutospacing="0"/>
-        <w:rPr>
-          <w:rFonts w:ascii="Calibri" w:hAnsi="Calibri" w:cs="Calibri"/>
-          <w:color w:val="222222"/>
-          <w:sz w:val="22"/>
-          <w:szCs w:val="22"/>
-        </w:rPr>
-      </w:pPr>
-      <w:r>
-        <w:rPr>
-          <w:rFonts w:ascii="Calibri" w:hAnsi="Calibri" w:cs="Calibri"/>
-          <w:color w:val="222222"/>
-          <w:sz w:val="22"/>
-          <w:szCs w:val="22"/>
-        </w:rPr>
-        <w:t xml:space="preserve">What if instead of 3 times average daily return to define NEG in model (2) we use other benchmarks? </w:t>
-      </w:r>
-    </w:p>
-    <w:p>
-      <w:pPr>
-        <w:pStyle w:val="m4655334887798750542msolistparagraph"/>
-        <w:numPr>
-          <w:ilvl w:val="1"/>
-          <w:numId w:val="42"/>
-        </w:numPr>
-        <w:shd w:val="clear" w:color="auto" w:fill="FFFFFF"/>
-        <w:spacing w:before="0" w:beforeAutospacing="0" w:after="0" w:afterAutospacing="0"/>
-        <w:rPr>
-          <w:rFonts w:ascii="Calibri" w:hAnsi="Calibri" w:cs="Calibri"/>
-          <w:color w:val="222222"/>
-          <w:sz w:val="22"/>
-          <w:szCs w:val="22"/>
-        </w:rPr>
-      </w:pPr>
       <w:r>
         <w:rPr>
           <w:rFonts w:ascii="Calibri" w:hAnsi="Calibri" w:cs="Calibri"/>
@@ -8953,14 +8859,14 @@
           <w:sz w:val="22"/>
           <w:szCs w:val="22"/>
         </w:rPr>
-        <w:t>2 and 4</w:t>
+        <w:t xml:space="preserve"> – Corporate Governance</w:t>
       </w:r>
     </w:p>
     <w:p>
       <w:pPr>
         <w:pStyle w:val="m4655334887798750542msolistparagraph"/>
         <w:numPr>
-          <w:ilvl w:val="0"/>
+          <w:ilvl w:val="1"/>
           <w:numId w:val="42"/>
         </w:numPr>
         <w:shd w:val="clear" w:color="auto" w:fill="FFFFFF"/>
@@ -8979,7 +8885,33 @@
           <w:sz w:val="22"/>
           <w:szCs w:val="22"/>
         </w:rPr>
-        <w:t>What if we focus on 8-Ks with only 1 item (those with more could be obfuscation)</w:t>
+        <w:t>Could look at auditor data</w:t>
+      </w:r>
+    </w:p>
+    <w:p>
+      <w:pPr>
+        <w:pStyle w:val="m4655334887798750542msolistparagraph"/>
+        <w:numPr>
+          <w:ilvl w:val="0"/>
+          <w:numId w:val="42"/>
+        </w:numPr>
+        <w:shd w:val="clear" w:color="auto" w:fill="FFFFFF"/>
+        <w:spacing w:before="0" w:beforeAutospacing="0" w:after="0" w:afterAutospacing="0"/>
+        <w:rPr>
+          <w:rFonts w:ascii="Calibri" w:hAnsi="Calibri" w:cs="Calibri"/>
+          <w:color w:val="222222"/>
+          <w:sz w:val="22"/>
+          <w:szCs w:val="22"/>
+        </w:rPr>
+      </w:pPr>
+      <w:r>
+        <w:rPr>
+          <w:rFonts w:ascii="Calibri" w:hAnsi="Calibri" w:cs="Calibri"/>
+          <w:color w:val="222222"/>
+          <w:sz w:val="22"/>
+          <w:szCs w:val="22"/>
+        </w:rPr>
+        <w:t xml:space="preserve">What if instead of 3 times average daily return to define NEG in model (2) we use other benchmarks? </w:t>
       </w:r>
     </w:p>
     <w:p>
@@ -8991,256 +8923,6 @@
         </w:numPr>
         <w:shd w:val="clear" w:color="auto" w:fill="FFFFFF"/>
         <w:spacing w:before="0" w:beforeAutospacing="0" w:after="0" w:afterAutospacing="0"/>
-        <w:rPr>
-          <w:rFonts w:ascii="Calibri" w:hAnsi="Calibri" w:cs="Calibri"/>
-          <w:color w:val="222222"/>
-          <w:sz w:val="22"/>
-          <w:szCs w:val="22"/>
-        </w:rPr>
-      </w:pPr>
-      <w:r>
-        <w:rPr>
-          <w:rFonts w:ascii="Calibri" w:hAnsi="Calibri" w:cs="Calibri"/>
-          <w:color w:val="222222"/>
-          <w:sz w:val="22"/>
-          <w:szCs w:val="22"/>
-        </w:rPr>
-        <w:t>First, most 8-Ks contain more than 1 item, because it’s very common to attach exhibits in 8-K filings (and therefore having the “financial statements and exhibits” item within the filing</w:t>
-      </w:r>
-      <w:r>
-        <w:rPr>
-          <w:rFonts w:ascii="宋体" w:eastAsia="宋体" w:hAnsi="宋体" w:cs="宋体"/>
-          <w:color w:val="222222"/>
-          <w:sz w:val="22"/>
-          <w:szCs w:val="22"/>
-        </w:rPr>
-        <w:t xml:space="preserve">) </w:t>
-      </w:r>
-      <w:r>
-        <w:rPr>
-          <w:rFonts w:ascii="Calibri" w:hAnsi="Calibri" w:cs="Calibri"/>
-          <w:color w:val="222222"/>
-          <w:sz w:val="22"/>
-          <w:szCs w:val="22"/>
-        </w:rPr>
-        <w:t xml:space="preserve">that provide detailed information about the economic events, including press release, material agreement contracts etc. So one 8-K filing can have more than one items even if it is actually about only one economic event. </w:t>
-      </w:r>
-    </w:p>
-    <w:p>
-      <w:pPr>
-        <w:pStyle w:val="m4655334887798750542msolistparagraph"/>
-        <w:numPr>
-          <w:ilvl w:val="1"/>
-          <w:numId w:val="42"/>
-        </w:numPr>
-        <w:shd w:val="clear" w:color="auto" w:fill="FFFFFF"/>
-        <w:spacing w:before="0" w:beforeAutospacing="0" w:after="0" w:afterAutospacing="0"/>
-        <w:rPr>
-          <w:rFonts w:ascii="Calibri" w:hAnsi="Calibri" w:cs="Calibri"/>
-          <w:color w:val="222222"/>
-          <w:sz w:val="22"/>
-          <w:szCs w:val="22"/>
-        </w:rPr>
-      </w:pPr>
-      <w:r>
-        <w:rPr>
-          <w:rFonts w:ascii="Calibri" w:hAnsi="Calibri" w:cs="Calibri"/>
-          <w:color w:val="222222"/>
-          <w:sz w:val="22"/>
-          <w:szCs w:val="22"/>
-        </w:rPr>
-        <w:t>Even if we only focus on 8-K with only 1 or 2 items</w:t>
-      </w:r>
-      <w:r>
-        <w:rPr>
-          <w:rFonts w:ascii="Calibri" w:hAnsi="Calibri" w:cs="Calibri"/>
-          <w:color w:val="222222"/>
-          <w:sz w:val="22"/>
-          <w:szCs w:val="22"/>
-        </w:rPr>
-        <w:t xml:space="preserve"> (or &lt;= 2 items)</w:t>
-      </w:r>
-      <w:r>
-        <w:rPr>
-          <w:rFonts w:ascii="Calibri" w:hAnsi="Calibri" w:cs="Calibri"/>
-          <w:color w:val="222222"/>
-          <w:sz w:val="22"/>
-          <w:szCs w:val="22"/>
-        </w:rPr>
-        <w:t xml:space="preserve">, the results </w:t>
-      </w:r>
-      <w:r>
-        <w:rPr>
-          <w:rFonts w:ascii="Calibri" w:hAnsi="Calibri" w:cs="Calibri"/>
-          <w:color w:val="222222"/>
-          <w:sz w:val="22"/>
-          <w:szCs w:val="22"/>
-        </w:rPr>
-        <w:t xml:space="preserve">regarding tone and time lag </w:t>
-      </w:r>
-      <w:r>
-        <w:rPr>
-          <w:rFonts w:ascii="Calibri" w:hAnsi="Calibri" w:cs="Calibri"/>
-          <w:color w:val="222222"/>
-          <w:sz w:val="22"/>
-          <w:szCs w:val="22"/>
-        </w:rPr>
-        <w:t>are qualitatively the same.</w:t>
-      </w:r>
-    </w:p>
-    <w:p>
-      <w:pPr>
-        <w:pStyle w:val="m4655334887798750542msolistparagraph"/>
-        <w:numPr>
-          <w:ilvl w:val="0"/>
-          <w:numId w:val="42"/>
-        </w:numPr>
-        <w:shd w:val="clear" w:color="auto" w:fill="FFFFFF"/>
-        <w:spacing w:before="0" w:beforeAutospacing="0" w:after="0" w:afterAutospacing="0"/>
-        <w:rPr>
-          <w:rFonts w:ascii="Calibri" w:hAnsi="Calibri" w:cs="Calibri"/>
-          <w:color w:val="222222"/>
-          <w:sz w:val="22"/>
-          <w:szCs w:val="22"/>
-        </w:rPr>
-      </w:pPr>
-      <w:r>
-        <w:rPr>
-          <w:rFonts w:ascii="Calibri" w:hAnsi="Calibri" w:cs="Calibri"/>
-          <w:color w:val="222222"/>
-          <w:sz w:val="22"/>
-          <w:szCs w:val="22"/>
-        </w:rPr>
-        <w:t xml:space="preserve">Why don’t we use 10-K? </w:t>
-      </w:r>
-      <w:r>
-        <w:rPr>
-          <w:rFonts w:ascii="Calibri" w:hAnsi="Calibri" w:cs="Calibri"/>
-          <w:color w:val="222222"/>
-          <w:sz w:val="22"/>
-          <w:szCs w:val="22"/>
-        </w:rPr>
-        <w:t>What proxy for readability are we using and is this the most advanced/comprehensive one?</w:t>
-      </w:r>
-    </w:p>
-    <w:p>
-      <w:pPr>
-        <w:pStyle w:val="ListParagraph"/>
-        <w:numPr>
-          <w:ilvl w:val="0"/>
-          <w:numId w:val="42"/>
-        </w:numPr>
-      </w:pPr>
-      <w:r>
-        <w:t>Modify NW definition so that we expect positive coefficient for the interaction term, for ease of interpretation</w:t>
-      </w:r>
-    </w:p>
-    <w:p>
-      <w:pPr>
-        <w:rPr>
-          <w:b/>
-          <w:bCs/>
-        </w:rPr>
-      </w:pPr>
-      <w:r>
-        <w:rPr>
-          <w:b/>
-          <w:bCs/>
-        </w:rPr>
-        <w:t>Other issues:</w:t>
-      </w:r>
-    </w:p>
-    <w:p>
-      <w:pPr>
-        <w:pStyle w:val="ListParagraph"/>
-        <w:numPr>
-          <w:ilvl w:val="0"/>
-          <w:numId w:val="41"/>
-        </w:numPr>
-      </w:pPr>
-      <w:r>
-        <w:rPr>
-          <w:rFonts w:ascii="Calibri" w:hAnsi="Calibri" w:cs="Calibri"/>
-          <w:color w:val="222222"/>
-        </w:rPr>
-        <w:t>To what extent are the 8-K text ‘standardized’ or regulated, and we may simply be picking on bad news 8-K items being more standardized? Having more boiler plate</w:t>
-      </w:r>
-      <w:r>
-        <w:rPr>
-          <w:rFonts w:ascii="Calibri" w:hAnsi="Calibri" w:cs="Calibri"/>
-          <w:color w:val="222222"/>
-        </w:rPr>
-        <w:t xml:space="preserve">? </w:t>
-      </w:r>
-    </w:p>
-    <w:p>
-      <w:pPr>
-        <w:pStyle w:val="ListParagraph"/>
-        <w:numPr>
-          <w:ilvl w:val="1"/>
-          <w:numId w:val="41"/>
-        </w:numPr>
-      </w:pPr>
-      <w:r>
-        <w:rPr>
-          <w:rFonts w:ascii="Calibri" w:hAnsi="Calibri" w:cs="Calibri"/>
-          <w:color w:val="222222"/>
-        </w:rPr>
-        <w:t>To the extent that 8-K forms are more standardized, we interpret the length and tone results in 10-Q as the basis for our conclusion regarding narrative completeness and news-consistency.</w:t>
-      </w:r>
-    </w:p>
-    <w:p>
-      <w:pPr>
-        <w:pStyle w:val="m4655334887798750542msolistparagraph"/>
-        <w:numPr>
-          <w:ilvl w:val="0"/>
-          <w:numId w:val="41"/>
-        </w:numPr>
-        <w:shd w:val="clear" w:color="auto" w:fill="FFFFFF"/>
-        <w:spacing w:before="0" w:beforeAutospacing="0" w:after="0" w:afterAutospacing="0"/>
-        <w:rPr>
-          <w:rFonts w:ascii="宋体" w:eastAsia="宋体" w:hAnsi="宋体" w:cs="宋体"/>
-          <w:color w:val="222222"/>
-          <w:sz w:val="22"/>
-          <w:szCs w:val="22"/>
-        </w:rPr>
-      </w:pPr>
-      <w:r>
-        <w:rPr>
-          <w:rFonts w:ascii="Calibri" w:hAnsi="Calibri" w:cs="Calibri"/>
-          <w:color w:val="222222"/>
-          <w:sz w:val="22"/>
-          <w:szCs w:val="22"/>
-        </w:rPr>
-        <w:t>How does our definition of narrative conservatism map back to the notion of prudence in conceptual frameworks?</w:t>
-      </w:r>
-    </w:p>
-    <w:p>
-      <w:pPr>
-        <w:pStyle w:val="m4655334887798750542msolistparagraph"/>
-        <w:numPr>
-          <w:ilvl w:val="0"/>
-          <w:numId w:val="41"/>
-        </w:numPr>
-        <w:shd w:val="clear" w:color="auto" w:fill="FFFFFF"/>
-        <w:spacing w:before="0" w:beforeAutospacing="0" w:after="0" w:afterAutospacing="0"/>
-        <w:rPr>
-          <w:rFonts w:ascii="宋体" w:eastAsia="宋体" w:hAnsi="宋体" w:cs="宋体"/>
-          <w:color w:val="222222"/>
-          <w:sz w:val="22"/>
-          <w:szCs w:val="22"/>
-        </w:rPr>
-      </w:pPr>
-      <w:r>
-        <w:rPr>
-          <w:rFonts w:ascii="Calibri" w:hAnsi="Calibri" w:cs="Calibri"/>
-          <w:color w:val="222222"/>
-          <w:sz w:val="22"/>
-          <w:szCs w:val="22"/>
-        </w:rPr>
-        <w:t xml:space="preserve">What of other channels of disclosure? For example, if the firm uses </w:t>
-      </w:r>
-      <w:r>
         <w:rPr>
           <w:rFonts w:ascii="Calibri" w:hAnsi="Calibri" w:cs="Calibri"/>
           <w:b/>
@@ -9249,69 +8931,7 @@
           <w:sz w:val="22"/>
           <w:szCs w:val="22"/>
         </w:rPr>
-        <w:t>twitter or social media</w:t>
-      </w:r>
-      <w:r>
-        <w:rPr>
-          <w:rFonts w:ascii="Calibri" w:hAnsi="Calibri" w:cs="Calibri"/>
-          <w:color w:val="222222"/>
-          <w:sz w:val="22"/>
-          <w:szCs w:val="22"/>
-        </w:rPr>
-        <w:t xml:space="preserve"> to disclose news early? And how would that impact prices and our measures of NEG?</w:t>
-      </w:r>
-    </w:p>
-    <w:p>
-      <w:pPr>
-        <w:pStyle w:val="m4655334887798750542msolistparagraph"/>
-        <w:numPr>
-          <w:ilvl w:val="0"/>
-          <w:numId w:val="41"/>
-        </w:numPr>
-        <w:shd w:val="clear" w:color="auto" w:fill="FFFFFF"/>
-        <w:spacing w:before="0" w:beforeAutospacing="0" w:after="0" w:afterAutospacing="0"/>
-        <w:rPr>
-          <w:rFonts w:ascii="宋体" w:eastAsia="宋体" w:hAnsi="宋体" w:cs="宋体"/>
-          <w:color w:val="222222"/>
-          <w:sz w:val="22"/>
-          <w:szCs w:val="22"/>
-        </w:rPr>
-      </w:pPr>
-      <w:r>
-        <w:rPr>
-          <w:rFonts w:ascii="Calibri" w:hAnsi="Calibri" w:cs="Calibri"/>
-          <w:color w:val="222222"/>
-          <w:sz w:val="22"/>
-          <w:szCs w:val="22"/>
-        </w:rPr>
-        <w:t>Are these narratives financial or non-financial information?</w:t>
-      </w:r>
-    </w:p>
-    <w:p>
-      <w:pPr>
-        <w:pStyle w:val="m4655334887798750542msolistparagraph"/>
-        <w:numPr>
-          <w:ilvl w:val="0"/>
-          <w:numId w:val="41"/>
-        </w:numPr>
-        <w:shd w:val="clear" w:color="auto" w:fill="FFFFFF"/>
-        <w:spacing w:before="0" w:beforeAutospacing="0" w:after="0" w:afterAutospacing="0"/>
-        <w:rPr>
-          <w:rFonts w:ascii="宋体" w:eastAsia="宋体" w:hAnsi="宋体" w:cs="宋体"/>
-          <w:color w:val="222222"/>
-          <w:sz w:val="22"/>
-          <w:szCs w:val="22"/>
-        </w:rPr>
-      </w:pPr>
-      <w:r>
-        <w:rPr>
-          <w:rFonts w:ascii="Calibri" w:hAnsi="Calibri" w:cs="Calibri"/>
-          <w:color w:val="222222"/>
-          <w:sz w:val="22"/>
-          <w:szCs w:val="22"/>
-        </w:rPr>
-        <w:t xml:space="preserve">What role </w:t>
-      </w:r>
+      </w:pPr>
       <w:r>
         <w:rPr>
           <w:rFonts w:ascii="Calibri" w:hAnsi="Calibri" w:cs="Calibri"/>
@@ -9321,16 +8941,430 @@
           <w:sz w:val="22"/>
           <w:szCs w:val="22"/>
         </w:rPr>
-        <w:t>Integrated reporting/CSR disclosure</w:t>
+        <w:t>T4PA</w:t>
       </w:r>
       <w:r>
         <w:rPr>
           <w:rFonts w:ascii="Calibri" w:hAnsi="Calibri" w:cs="Calibri"/>
+          <w:b/>
+          <w:bCs/>
           <w:color w:val="222222"/>
           <w:sz w:val="22"/>
           <w:szCs w:val="22"/>
         </w:rPr>
-        <w:t>?</w:t>
+        <w:t>(</w:t>
+      </w:r>
+      <w:r>
+        <w:rPr>
+          <w:rFonts w:ascii="Calibri" w:hAnsi="Calibri" w:cs="Calibri"/>
+          <w:b/>
+          <w:bCs/>
+          <w:color w:val="222222"/>
+          <w:sz w:val="22"/>
+          <w:szCs w:val="22"/>
+        </w:rPr>
+        <w:t>2</w:t>
+      </w:r>
+      <w:r>
+        <w:rPr>
+          <w:rFonts w:ascii="Calibri" w:hAnsi="Calibri" w:cs="Calibri"/>
+          <w:b/>
+          <w:bCs/>
+          <w:color w:val="222222"/>
+          <w:sz w:val="22"/>
+          <w:szCs w:val="22"/>
+        </w:rPr>
+        <w:t>)</w:t>
+      </w:r>
+      <w:r>
+        <w:rPr>
+          <w:rFonts w:ascii="Calibri" w:hAnsi="Calibri" w:cs="Calibri"/>
+          <w:b/>
+          <w:bCs/>
+          <w:color w:val="222222"/>
+          <w:sz w:val="22"/>
+          <w:szCs w:val="22"/>
+        </w:rPr>
+        <w:t xml:space="preserve"> and </w:t>
+      </w:r>
+      <w:r>
+        <w:rPr>
+          <w:rFonts w:ascii="Calibri" w:hAnsi="Calibri" w:cs="Calibri"/>
+          <w:b/>
+          <w:bCs/>
+          <w:color w:val="222222"/>
+          <w:sz w:val="22"/>
+          <w:szCs w:val="22"/>
+        </w:rPr>
+        <w:t>T4PA(</w:t>
+      </w:r>
+      <w:r>
+        <w:rPr>
+          <w:rFonts w:ascii="Calibri" w:hAnsi="Calibri" w:cs="Calibri"/>
+          <w:b/>
+          <w:bCs/>
+          <w:color w:val="222222"/>
+          <w:sz w:val="22"/>
+          <w:szCs w:val="22"/>
+        </w:rPr>
+        <w:t>4</w:t>
+      </w:r>
+      <w:r>
+        <w:rPr>
+          <w:rFonts w:ascii="Calibri" w:hAnsi="Calibri" w:cs="Calibri"/>
+          <w:b/>
+          <w:bCs/>
+          <w:color w:val="222222"/>
+          <w:sz w:val="22"/>
+          <w:szCs w:val="22"/>
+        </w:rPr>
+        <w:t>)</w:t>
+      </w:r>
+    </w:p>
+    <w:p>
+      <w:pPr>
+        <w:pStyle w:val="m4655334887798750542msolistparagraph"/>
+        <w:numPr>
+          <w:ilvl w:val="0"/>
+          <w:numId w:val="42"/>
+        </w:numPr>
+        <w:shd w:val="clear" w:color="auto" w:fill="FFFFFF"/>
+        <w:spacing w:before="0" w:beforeAutospacing="0" w:after="0" w:afterAutospacing="0"/>
+        <w:rPr>
+          <w:rFonts w:ascii="Calibri" w:hAnsi="Calibri" w:cs="Calibri"/>
+          <w:color w:val="222222"/>
+          <w:sz w:val="22"/>
+          <w:szCs w:val="22"/>
+        </w:rPr>
+      </w:pPr>
+      <w:r>
+        <w:rPr>
+          <w:rFonts w:ascii="Calibri" w:hAnsi="Calibri" w:cs="Calibri"/>
+          <w:color w:val="222222"/>
+          <w:sz w:val="22"/>
+          <w:szCs w:val="22"/>
+        </w:rPr>
+        <w:t>What if we focus on 8-Ks with only 1 item (those with more could be obfuscation)</w:t>
+      </w:r>
+    </w:p>
+    <w:p>
+      <w:pPr>
+        <w:pStyle w:val="m4655334887798750542msolistparagraph"/>
+        <w:numPr>
+          <w:ilvl w:val="1"/>
+          <w:numId w:val="42"/>
+        </w:numPr>
+        <w:shd w:val="clear" w:color="auto" w:fill="FFFFFF"/>
+        <w:spacing w:before="0" w:beforeAutospacing="0" w:after="0" w:afterAutospacing="0"/>
+        <w:rPr>
+          <w:rFonts w:ascii="Calibri" w:hAnsi="Calibri" w:cs="Calibri"/>
+          <w:color w:val="222222"/>
+          <w:sz w:val="22"/>
+          <w:szCs w:val="22"/>
+        </w:rPr>
+      </w:pPr>
+      <w:r>
+        <w:rPr>
+          <w:rFonts w:ascii="Calibri" w:hAnsi="Calibri" w:cs="Calibri"/>
+          <w:color w:val="222222"/>
+          <w:sz w:val="22"/>
+          <w:szCs w:val="22"/>
+        </w:rPr>
+        <w:t>First, most 8-Ks contain more than 1 item, because it’s very common to attach exhibits in 8-K filings (and therefore having the “financial statements and exhibits” item within the filing</w:t>
+      </w:r>
+      <w:r>
+        <w:rPr>
+          <w:rFonts w:ascii="宋体" w:eastAsia="宋体" w:hAnsi="宋体" w:cs="宋体"/>
+          <w:color w:val="222222"/>
+          <w:sz w:val="22"/>
+          <w:szCs w:val="22"/>
+        </w:rPr>
+        <w:t xml:space="preserve">) </w:t>
+      </w:r>
+      <w:r>
+        <w:rPr>
+          <w:rFonts w:ascii="Calibri" w:hAnsi="Calibri" w:cs="Calibri"/>
+          <w:color w:val="222222"/>
+          <w:sz w:val="22"/>
+          <w:szCs w:val="22"/>
+        </w:rPr>
+        <w:t xml:space="preserve">that provide detailed information about the economic events, including press release, material agreement contracts etc. So one 8-K filing can have more than one items even if it is actually about only one economic event. </w:t>
+      </w:r>
+    </w:p>
+    <w:p>
+      <w:pPr>
+        <w:pStyle w:val="m4655334887798750542msolistparagraph"/>
+        <w:numPr>
+          <w:ilvl w:val="1"/>
+          <w:numId w:val="42"/>
+        </w:numPr>
+        <w:shd w:val="clear" w:color="auto" w:fill="FFFFFF"/>
+        <w:spacing w:before="0" w:beforeAutospacing="0" w:after="0" w:afterAutospacing="0"/>
+        <w:rPr>
+          <w:rFonts w:ascii="Calibri" w:hAnsi="Calibri" w:cs="Calibri"/>
+          <w:color w:val="222222"/>
+          <w:sz w:val="22"/>
+          <w:szCs w:val="22"/>
+        </w:rPr>
+      </w:pPr>
+      <w:r>
+        <w:rPr>
+          <w:rFonts w:ascii="Calibri" w:hAnsi="Calibri" w:cs="Calibri"/>
+          <w:color w:val="222222"/>
+          <w:sz w:val="22"/>
+          <w:szCs w:val="22"/>
+        </w:rPr>
+        <w:t>Even if we only focus on 8-K with only 1 or 2 items</w:t>
+      </w:r>
+      <w:r>
+        <w:rPr>
+          <w:rFonts w:ascii="Calibri" w:hAnsi="Calibri" w:cs="Calibri"/>
+          <w:color w:val="222222"/>
+          <w:sz w:val="22"/>
+          <w:szCs w:val="22"/>
+        </w:rPr>
+        <w:t xml:space="preserve"> (or &lt;= 2 items)</w:t>
+      </w:r>
+      <w:r>
+        <w:rPr>
+          <w:rFonts w:ascii="Calibri" w:hAnsi="Calibri" w:cs="Calibri"/>
+          <w:color w:val="222222"/>
+          <w:sz w:val="22"/>
+          <w:szCs w:val="22"/>
+        </w:rPr>
+        <w:t xml:space="preserve">, the results </w:t>
+      </w:r>
+      <w:r>
+        <w:rPr>
+          <w:rFonts w:ascii="Calibri" w:hAnsi="Calibri" w:cs="Calibri"/>
+          <w:color w:val="222222"/>
+          <w:sz w:val="22"/>
+          <w:szCs w:val="22"/>
+        </w:rPr>
+        <w:t xml:space="preserve">regarding tone and time lag </w:t>
+      </w:r>
+      <w:r>
+        <w:rPr>
+          <w:rFonts w:ascii="Calibri" w:hAnsi="Calibri" w:cs="Calibri"/>
+          <w:color w:val="222222"/>
+          <w:sz w:val="22"/>
+          <w:szCs w:val="22"/>
+        </w:rPr>
+        <w:t>are qualitatively the same.</w:t>
+      </w:r>
+      <w:r>
+        <w:rPr>
+          <w:rFonts w:ascii="Calibri" w:hAnsi="Calibri" w:cs="Calibri"/>
+          <w:color w:val="222222"/>
+          <w:sz w:val="22"/>
+          <w:szCs w:val="22"/>
+        </w:rPr>
+        <w:t xml:space="preserve"> </w:t>
+      </w:r>
+      <w:r>
+        <w:rPr>
+          <w:rFonts w:ascii="Calibri" w:hAnsi="Calibri" w:cs="Calibri"/>
+          <w:b/>
+          <w:bCs/>
+          <w:color w:val="222222"/>
+          <w:sz w:val="22"/>
+          <w:szCs w:val="22"/>
+        </w:rPr>
+        <w:t>T4PA</w:t>
+      </w:r>
+      <w:r>
+        <w:rPr>
+          <w:rFonts w:ascii="Calibri" w:hAnsi="Calibri" w:cs="Calibri"/>
+          <w:b/>
+          <w:bCs/>
+          <w:color w:val="222222"/>
+          <w:sz w:val="22"/>
+          <w:szCs w:val="22"/>
+        </w:rPr>
+        <w:t>_2items</w:t>
+      </w:r>
+    </w:p>
+    <w:p>
+      <w:pPr>
+        <w:pStyle w:val="m4655334887798750542msolistparagraph"/>
+        <w:numPr>
+          <w:ilvl w:val="0"/>
+          <w:numId w:val="42"/>
+        </w:numPr>
+        <w:shd w:val="clear" w:color="auto" w:fill="FFFFFF"/>
+        <w:spacing w:before="0" w:beforeAutospacing="0" w:after="0" w:afterAutospacing="0"/>
+        <w:rPr>
+          <w:rFonts w:ascii="Calibri" w:hAnsi="Calibri" w:cs="Calibri"/>
+          <w:color w:val="222222"/>
+          <w:sz w:val="22"/>
+          <w:szCs w:val="22"/>
+        </w:rPr>
+      </w:pPr>
+      <w:r>
+        <w:rPr>
+          <w:rFonts w:ascii="Calibri" w:hAnsi="Calibri" w:cs="Calibri"/>
+          <w:color w:val="222222"/>
+          <w:sz w:val="22"/>
+          <w:szCs w:val="22"/>
+        </w:rPr>
+        <w:t xml:space="preserve">Why don’t we use 10-K? </w:t>
+      </w:r>
+      <w:r>
+        <w:rPr>
+          <w:rFonts w:ascii="Calibri" w:hAnsi="Calibri" w:cs="Calibri"/>
+          <w:color w:val="222222"/>
+          <w:sz w:val="22"/>
+          <w:szCs w:val="22"/>
+        </w:rPr>
+        <w:t>What proxy for readability are we using and is this the most advanced/comprehensive one?</w:t>
+      </w:r>
+      <w:r>
+        <w:rPr>
+          <w:rFonts w:ascii="Calibri" w:hAnsi="Calibri" w:cs="Calibri"/>
+          <w:color w:val="222222"/>
+          <w:sz w:val="22"/>
+          <w:szCs w:val="22"/>
+        </w:rPr>
+        <w:t xml:space="preserve"> </w:t>
+      </w:r>
+      <w:r>
+        <w:rPr>
+          <w:rFonts w:ascii="Calibri" w:hAnsi="Calibri" w:cs="Calibri"/>
+          <w:color w:val="222222"/>
+          <w:sz w:val="22"/>
+          <w:szCs w:val="22"/>
+        </w:rPr>
+        <w:t>Wouldn't these findings be related to the fact that 8-Ks and 10-</w:t>
+      </w:r>
+      <w:r>
+        <w:rPr>
+          <w:rFonts w:ascii="Calibri" w:hAnsi="Calibri" w:cs="Calibri"/>
+          <w:color w:val="222222"/>
+          <w:sz w:val="22"/>
+          <w:szCs w:val="22"/>
+        </w:rPr>
+        <w:t>Q</w:t>
+      </w:r>
+      <w:r>
+        <w:rPr>
+          <w:rFonts w:ascii="Calibri" w:hAnsi="Calibri" w:cs="Calibri"/>
+          <w:color w:val="222222"/>
+          <w:sz w:val="22"/>
+          <w:szCs w:val="22"/>
+        </w:rPr>
+        <w:t>s are unaudited and then it is the litigation risk forcing producers of narratives to behave more in conservative manner? Perhaps comparing narr. conservatism of 10-Qs/8-Ks with 10-Ks would shed some light, wouldn't it?</w:t>
+      </w:r>
+      <w:r>
+        <w:rPr>
+          <w:rFonts w:ascii="Calibri" w:hAnsi="Calibri" w:cs="Calibri"/>
+          <w:color w:val="222222"/>
+          <w:sz w:val="22"/>
+          <w:szCs w:val="22"/>
+        </w:rPr>
+        <w:t xml:space="preserve"> </w:t>
+      </w:r>
+    </w:p>
+    <w:p>
+      <w:pPr>
+        <w:pStyle w:val="m4655334887798750542msolistparagraph"/>
+        <w:numPr>
+          <w:ilvl w:val="1"/>
+          <w:numId w:val="42"/>
+        </w:numPr>
+        <w:shd w:val="clear" w:color="auto" w:fill="FFFFFF"/>
+        <w:spacing w:before="0" w:beforeAutospacing="0" w:after="0" w:afterAutospacing="0"/>
+        <w:rPr>
+          <w:rFonts w:ascii="Calibri" w:hAnsi="Calibri" w:cs="Calibri"/>
+          <w:color w:val="222222"/>
+          <w:sz w:val="22"/>
+          <w:szCs w:val="22"/>
+        </w:rPr>
+      </w:pPr>
+      <w:r>
+        <w:rPr>
+          <w:rFonts w:ascii="Calibri" w:hAnsi="Calibri" w:cs="Calibri"/>
+          <w:b/>
+          <w:bCs/>
+          <w:color w:val="222222"/>
+          <w:sz w:val="22"/>
+          <w:szCs w:val="22"/>
+        </w:rPr>
+        <w:t>T10</w:t>
+      </w:r>
+      <w:r>
+        <w:rPr>
+          <w:rFonts w:ascii="Calibri" w:hAnsi="Calibri" w:cs="Calibri"/>
+          <w:b/>
+          <w:bCs/>
+          <w:color w:val="222222"/>
+          <w:sz w:val="22"/>
+          <w:szCs w:val="22"/>
+        </w:rPr>
+        <w:t>PA main results</w:t>
+      </w:r>
+    </w:p>
+    <w:p>
+      <w:pPr>
+        <w:pStyle w:val="m4655334887798750542msolistparagraph"/>
+        <w:numPr>
+          <w:ilvl w:val="1"/>
+          <w:numId w:val="42"/>
+        </w:numPr>
+        <w:shd w:val="clear" w:color="auto" w:fill="FFFFFF"/>
+        <w:spacing w:before="0" w:beforeAutospacing="0" w:after="0" w:afterAutospacing="0"/>
+        <w:rPr>
+          <w:rFonts w:ascii="Calibri" w:hAnsi="Calibri" w:cs="Calibri"/>
+          <w:color w:val="222222"/>
+          <w:sz w:val="22"/>
+          <w:szCs w:val="22"/>
+        </w:rPr>
+      </w:pPr>
+      <w:r>
+        <w:rPr>
+          <w:rFonts w:ascii="Calibri" w:hAnsi="Calibri" w:cs="Calibri"/>
+          <w:b/>
+          <w:bCs/>
+          <w:color w:val="222222"/>
+          <w:sz w:val="22"/>
+          <w:szCs w:val="22"/>
+        </w:rPr>
+        <w:t>T10PB readability using BOG</w:t>
+      </w:r>
+    </w:p>
+    <w:p>
+      <w:pPr>
+        <w:pStyle w:val="ListParagraph"/>
+        <w:numPr>
+          <w:ilvl w:val="0"/>
+          <w:numId w:val="42"/>
+        </w:numPr>
+      </w:pPr>
+      <w:r>
+        <w:t>Modify NW definition so that we expect positive coefficient for the interaction term, for ease of interpretation</w:t>
+      </w:r>
+    </w:p>
+    <w:p>
+      <w:pPr>
+        <w:rPr>
+          <w:b/>
+          <w:bCs/>
+        </w:rPr>
+      </w:pPr>
+      <w:r>
+        <w:rPr>
+          <w:b/>
+          <w:bCs/>
+          <w:highlight w:val="green"/>
+        </w:rPr>
+        <w:t>Other issues</w:t>
+      </w:r>
+      <w:r>
+        <w:rPr>
+          <w:b/>
+          <w:bCs/>
+          <w:highlight w:val="green"/>
+        </w:rPr>
+        <w:t xml:space="preserve"> to be discussed:</w:t>
       </w:r>
     </w:p>
     <w:p>
@@ -9347,105 +9381,544 @@
           <w:bCs/>
           <w:highlight w:val="yellow"/>
         </w:rPr>
-        <w:t>IESEG feedbacks</w:t>
-      </w:r>
-    </w:p>
-    <w:p>
-      <w:pPr>
-        <w:pStyle w:val="ListParagraph"/>
-        <w:numPr>
-          <w:ilvl w:val="0"/>
-          <w:numId w:val="44"/>
-        </w:numPr>
-      </w:pPr>
-      <w:r>
-        <w:t>Should we be looking at abnormal tone / abnormal length instead of at tone / length?</w:t>
-      </w:r>
-    </w:p>
-    <w:p>
-      <w:pPr>
-        <w:pStyle w:val="ListParagraph"/>
-        <w:numPr>
-          <w:ilvl w:val="0"/>
-          <w:numId w:val="44"/>
-        </w:numPr>
-      </w:pPr>
-      <w:r>
-        <w:lastRenderedPageBreak/>
-        <w:t>What are the links between narrative conservatism and other types of conservatism? (and linked to this, why are all the tests at the back of the paper only with 10-Q and not with the 8-K sample? Re: tables 7 onwards.)</w:t>
-      </w:r>
-    </w:p>
-    <w:p>
-      <w:pPr>
-        <w:pStyle w:val="ListParagraph"/>
-        <w:numPr>
-          <w:ilvl w:val="0"/>
-          <w:numId w:val="44"/>
-        </w:numPr>
-      </w:pPr>
-      <w:r>
-        <w:t>How would we interpret cases where narrative conservatism is misaligned with accounting conservatism?</w:t>
-      </w:r>
-    </w:p>
-    <w:p>
-      <w:pPr>
-        <w:pStyle w:val="ListParagraph"/>
-        <w:numPr>
-          <w:ilvl w:val="0"/>
-          <w:numId w:val="44"/>
-        </w:numPr>
-      </w:pPr>
-      <w:r>
-        <w:t>Is narrative conservatism ‘signalling’? or part of strategic reporting?</w:t>
-      </w:r>
-    </w:p>
-    <w:p>
-      <w:pPr>
-        <w:pStyle w:val="ListParagraph"/>
-        <w:numPr>
-          <w:ilvl w:val="0"/>
-          <w:numId w:val="44"/>
-        </w:numPr>
-      </w:pPr>
-      <w:r>
-        <w:t>Given the importance of litigation risk in explaining conservatism, should we have controls for litigation in the main model and even, interact litigation risk in the model?</w:t>
-      </w:r>
-    </w:p>
-    <w:p>
-      <w:pPr>
-        <w:pStyle w:val="ListParagraph"/>
-        <w:numPr>
-          <w:ilvl w:val="0"/>
-          <w:numId w:val="44"/>
-        </w:numPr>
-      </w:pPr>
-      <w:r>
-        <w:t>It was pointed that the motivation for the study was clearer in the presentation than in the paper.</w:t>
-      </w:r>
-    </w:p>
-    <w:p>
-      <w:pPr>
-        <w:pStyle w:val="ListParagraph"/>
-        <w:rPr>
-          <w:b/>
-          <w:bCs/>
-        </w:rPr>
-      </w:pPr>
+        <w:t>QM</w:t>
+      </w:r>
       <w:r>
         <w:rPr>
           <w:b/>
           <w:bCs/>
           <w:highlight w:val="yellow"/>
         </w:rPr>
-        <w:t>VARS</w:t>
-      </w:r>
+        <w:t xml:space="preserve"> feedbacks</w:t>
+      </w:r>
+    </w:p>
+    <w:p>
+      <w:pPr>
+        <w:pStyle w:val="ListParagraph"/>
+        <w:numPr>
+          <w:ilvl w:val="0"/>
+          <w:numId w:val="41"/>
+        </w:numPr>
+      </w:pPr>
+      <w:r>
+        <w:rPr>
+          <w:rFonts w:ascii="Calibri" w:hAnsi="Calibri" w:cs="Calibri"/>
+          <w:color w:val="222222"/>
+        </w:rPr>
+        <w:t>To what extent are the 8-K text ‘standardized’ or regulated, and we may simply be picking on bad news 8-K items being more standardized? Having more boiler plate</w:t>
+      </w:r>
+      <w:r>
+        <w:rPr>
+          <w:rFonts w:ascii="Calibri" w:hAnsi="Calibri" w:cs="Calibri"/>
+          <w:color w:val="222222"/>
+        </w:rPr>
+        <w:t xml:space="preserve">? </w:t>
+      </w:r>
+    </w:p>
+    <w:p>
+      <w:pPr>
+        <w:pStyle w:val="ListParagraph"/>
+        <w:numPr>
+          <w:ilvl w:val="1"/>
+          <w:numId w:val="41"/>
+        </w:numPr>
+      </w:pPr>
+      <w:r>
+        <w:rPr>
+          <w:rFonts w:ascii="Calibri" w:hAnsi="Calibri" w:cs="Calibri"/>
+          <w:color w:val="222222"/>
+        </w:rPr>
+        <w:t>To the extent that 8-K forms are more standardized, we interpret the length and tone results in 10-Q as the basis for our conclusion regarding narrative completeness and news-consistency.</w:t>
+      </w:r>
+    </w:p>
+    <w:p>
+      <w:pPr>
+        <w:pStyle w:val="m4655334887798750542msolistparagraph"/>
+        <w:numPr>
+          <w:ilvl w:val="0"/>
+          <w:numId w:val="41"/>
+        </w:numPr>
+        <w:shd w:val="clear" w:color="auto" w:fill="FFFFFF"/>
+        <w:spacing w:before="0" w:beforeAutospacing="0" w:after="0" w:afterAutospacing="0"/>
+        <w:rPr>
+          <w:rFonts w:ascii="宋体" w:eastAsia="宋体" w:hAnsi="宋体" w:cs="宋体"/>
+          <w:color w:val="222222"/>
+          <w:sz w:val="22"/>
+          <w:szCs w:val="22"/>
+          <w:highlight w:val="darkYellow"/>
+        </w:rPr>
+      </w:pPr>
+      <w:r>
+        <w:rPr>
+          <w:rFonts w:ascii="Calibri" w:hAnsi="Calibri" w:cs="Calibri"/>
+          <w:color w:val="222222"/>
+          <w:sz w:val="22"/>
+          <w:szCs w:val="22"/>
+          <w:highlight w:val="darkYellow"/>
+        </w:rPr>
+        <w:t>How does our definition of narrative conservatism map back to the notion of prudence in conceptual frameworks?</w:t>
+      </w:r>
+    </w:p>
+    <w:p>
+      <w:pPr>
+        <w:pStyle w:val="m4655334887798750542msolistparagraph"/>
+        <w:numPr>
+          <w:ilvl w:val="0"/>
+          <w:numId w:val="41"/>
+        </w:numPr>
+        <w:shd w:val="clear" w:color="auto" w:fill="FFFFFF"/>
+        <w:spacing w:before="0" w:beforeAutospacing="0" w:after="0" w:afterAutospacing="0"/>
+        <w:rPr>
+          <w:rFonts w:ascii="宋体" w:eastAsia="宋体" w:hAnsi="宋体" w:cs="宋体"/>
+          <w:color w:val="222222"/>
+          <w:sz w:val="22"/>
+          <w:szCs w:val="22"/>
+        </w:rPr>
+      </w:pPr>
+      <w:r>
+        <w:rPr>
+          <w:rFonts w:ascii="Calibri" w:hAnsi="Calibri" w:cs="Calibri"/>
+          <w:color w:val="222222"/>
+          <w:sz w:val="22"/>
+          <w:szCs w:val="22"/>
+        </w:rPr>
+        <w:t xml:space="preserve">What of other channels of disclosure? For example, if the firm uses </w:t>
+      </w:r>
+      <w:r>
+        <w:rPr>
+          <w:rFonts w:ascii="Calibri" w:hAnsi="Calibri" w:cs="Calibri"/>
+          <w:b/>
+          <w:bCs/>
+          <w:color w:val="222222"/>
+          <w:sz w:val="22"/>
+          <w:szCs w:val="22"/>
+        </w:rPr>
+        <w:t>twitter or social media</w:t>
+      </w:r>
+      <w:r>
+        <w:rPr>
+          <w:rFonts w:ascii="Calibri" w:hAnsi="Calibri" w:cs="Calibri"/>
+          <w:color w:val="222222"/>
+          <w:sz w:val="22"/>
+          <w:szCs w:val="22"/>
+        </w:rPr>
+        <w:t xml:space="preserve"> to disclose news early? And how would that impact prices and our measures of NEG?</w:t>
+      </w:r>
+      <w:r>
+        <w:rPr>
+          <w:rFonts w:ascii="Calibri" w:hAnsi="Calibri" w:cs="Calibri"/>
+          <w:color w:val="222222"/>
+          <w:sz w:val="22"/>
+          <w:szCs w:val="22"/>
+        </w:rPr>
+        <w:t xml:space="preserve"> </w:t>
+      </w:r>
+      <w:r>
+        <w:rPr>
+          <w:rFonts w:ascii="Calibri" w:hAnsi="Calibri" w:cs="Calibri"/>
+          <w:b/>
+          <w:bCs/>
+          <w:color w:val="222222"/>
+          <w:sz w:val="22"/>
+          <w:szCs w:val="22"/>
+        </w:rPr>
+        <w:t>Integrated reporting/CSR disclosure</w:t>
+      </w:r>
+      <w:r>
+        <w:rPr>
+          <w:rFonts w:ascii="Calibri" w:hAnsi="Calibri" w:cs="Calibri"/>
+          <w:color w:val="222222"/>
+          <w:sz w:val="22"/>
+          <w:szCs w:val="22"/>
+        </w:rPr>
+        <w:t xml:space="preserve">? </w:t>
+      </w:r>
+      <w:r>
+        <w:rPr>
+          <w:rFonts w:ascii="Calibri" w:hAnsi="Calibri" w:cs="Calibri"/>
+          <w:b/>
+          <w:bCs/>
+          <w:color w:val="222222"/>
+          <w:sz w:val="22"/>
+          <w:szCs w:val="22"/>
+        </w:rPr>
+        <w:t>Conference calls</w:t>
+      </w:r>
+      <w:r>
+        <w:rPr>
+          <w:rFonts w:ascii="Calibri" w:hAnsi="Calibri" w:cs="Calibri"/>
+          <w:color w:val="222222"/>
+          <w:sz w:val="22"/>
+          <w:szCs w:val="22"/>
+        </w:rPr>
+        <w:t>?</w:t>
+      </w:r>
+    </w:p>
+    <w:p>
+      <w:pPr>
+        <w:pStyle w:val="m4655334887798750542msolistparagraph"/>
+        <w:numPr>
+          <w:ilvl w:val="1"/>
+          <w:numId w:val="41"/>
+        </w:numPr>
+        <w:shd w:val="clear" w:color="auto" w:fill="FFFFFF"/>
+        <w:spacing w:before="0" w:beforeAutospacing="0" w:after="0" w:afterAutospacing="0"/>
+        <w:rPr>
+          <w:rFonts w:ascii="宋体" w:eastAsia="宋体" w:hAnsi="宋体" w:cs="宋体"/>
+          <w:color w:val="222222"/>
+          <w:sz w:val="22"/>
+          <w:szCs w:val="22"/>
+        </w:rPr>
+      </w:pPr>
+      <w:r>
+        <w:rPr>
+          <w:rFonts w:ascii="Calibri" w:hAnsi="Calibri" w:cs="Calibri"/>
+          <w:color w:val="222222"/>
+          <w:sz w:val="22"/>
+          <w:szCs w:val="22"/>
+        </w:rPr>
+        <w:t>We do not have corpora………………...</w:t>
+      </w:r>
+    </w:p>
+    <w:p>
+      <w:pPr>
+        <w:pStyle w:val="ListParagraph"/>
+        <w:rPr>
+          <w:b/>
+          <w:bCs/>
+        </w:rPr>
+      </w:pPr>
       <w:r>
         <w:rPr>
           <w:b/>
           <w:bCs/>
           <w:highlight w:val="yellow"/>
         </w:rPr>
+        <w:lastRenderedPageBreak/>
+        <w:t>IESEG feedbacks</w:t>
+      </w:r>
+    </w:p>
+    <w:p>
+      <w:pPr>
+        <w:pStyle w:val="ListParagraph"/>
+        <w:numPr>
+          <w:ilvl w:val="0"/>
+          <w:numId w:val="44"/>
+        </w:numPr>
+      </w:pPr>
+      <w:r>
+        <w:t>Should we be looking at abnormal tone / abnormal length instead of at tone / length?</w:t>
+      </w:r>
+    </w:p>
+    <w:p>
+      <w:pPr>
+        <w:pStyle w:val="ListParagraph"/>
+        <w:numPr>
+          <w:ilvl w:val="1"/>
+          <w:numId w:val="44"/>
+        </w:numPr>
+      </w:pPr>
+      <w:r>
+        <w:t>Incorrect Inferences When Using Residuals as Dependent Variables – Chen et al. 2018</w:t>
+      </w:r>
+    </w:p>
+    <w:p>
+      <w:pPr>
+        <w:pStyle w:val="ListParagraph"/>
+        <w:numPr>
+          <w:ilvl w:val="1"/>
+          <w:numId w:val="44"/>
+        </w:numPr>
+      </w:pPr>
+      <w:r>
+        <w:t>Chen et al. point out that instead of using a 2SLS model, it is econometrically identical to</w:t>
+      </w:r>
+      <w:r>
+        <w:t xml:space="preserve"> </w:t>
+      </w:r>
+      <w:r>
+        <w:t>simply estimate the coefficients for all the model regressors in a single-, as opposed to two-step regression.</w:t>
+      </w:r>
+    </w:p>
+    <w:p>
+      <w:pPr>
+        <w:pStyle w:val="ListParagraph"/>
+        <w:numPr>
+          <w:ilvl w:val="1"/>
+          <w:numId w:val="44"/>
+        </w:numPr>
+      </w:pPr>
+      <w:r>
+        <w:t xml:space="preserve">So </w:t>
+      </w:r>
+      <w:r>
+        <w:t>actually,</w:t>
+      </w:r>
+      <w:r>
+        <w:t xml:space="preserve"> we </w:t>
+      </w:r>
+      <w:r>
+        <w:t>ARE</w:t>
+      </w:r>
+      <w:r>
+        <w:t xml:space="preserve"> analyzing abnormal tone here. </w:t>
+      </w:r>
+    </w:p>
+    <w:p>
+      <w:pPr>
+        <w:pStyle w:val="ListParagraph"/>
+        <w:numPr>
+          <w:ilvl w:val="0"/>
+          <w:numId w:val="44"/>
+        </w:numPr>
+      </w:pPr>
+      <w:r>
+        <w:t>What are the links between narrative conservatism and other types of conservatism? (and linked to this, why are all the tests at the back of the paper only with 10-Q and not with the 8-K sample? Re: tables 7 onwards.)</w:t>
+      </w:r>
+    </w:p>
+    <w:p>
+      <w:pPr>
+        <w:pStyle w:val="ListParagraph"/>
+        <w:numPr>
+          <w:ilvl w:val="1"/>
+          <w:numId w:val="44"/>
+        </w:numPr>
+      </w:pPr>
+      <w:r>
+        <w:t>T</w:t>
+      </w:r>
+      <w:r>
+        <w:rPr>
+          <w:rFonts w:hint="eastAsia"/>
+        </w:rPr>
+        <w:t>able</w:t>
+      </w:r>
+      <w:r>
+        <w:t xml:space="preserve"> 8 in a current version incorporates results from 8-K</w:t>
+      </w:r>
+    </w:p>
+    <w:p>
+      <w:pPr>
+        <w:pStyle w:val="ListParagraph"/>
+        <w:numPr>
+          <w:ilvl w:val="1"/>
+          <w:numId w:val="44"/>
+        </w:numPr>
+      </w:pPr>
+      <w:r>
+        <w:t xml:space="preserve">Table 9 requires controls variables that may limit the 8-K sample, but if </w:t>
+      </w:r>
+      <w:r>
+        <w:t>necessary</w:t>
+      </w:r>
+      <w:r>
+        <w:t xml:space="preserve"> I can do TLAG with 8-K sample as well</w:t>
+      </w:r>
+    </w:p>
+    <w:p>
+      <w:pPr>
+        <w:pStyle w:val="ListParagraph"/>
+        <w:numPr>
+          <w:ilvl w:val="0"/>
+          <w:numId w:val="44"/>
+        </w:numPr>
+        <w:rPr>
+          <w:highlight w:val="darkYellow"/>
+        </w:rPr>
+      </w:pPr>
+      <w:r>
+        <w:rPr>
+          <w:highlight w:val="darkYellow"/>
+        </w:rPr>
+        <w:t>How would we interpret cases where narrative conservatism is misaligned with accounting conservatism?</w:t>
+      </w:r>
+    </w:p>
+    <w:p>
+      <w:pPr>
+        <w:pStyle w:val="ListParagraph"/>
+        <w:numPr>
+          <w:ilvl w:val="0"/>
+          <w:numId w:val="44"/>
+        </w:numPr>
+        <w:rPr>
+          <w:highlight w:val="darkYellow"/>
+        </w:rPr>
+      </w:pPr>
+      <w:r>
+        <w:rPr>
+          <w:highlight w:val="darkYellow"/>
+        </w:rPr>
+        <w:t>Is narrative conservatism ‘signalling’? or part of strategic reporting?</w:t>
+      </w:r>
+    </w:p>
+    <w:p>
+      <w:pPr>
+        <w:pStyle w:val="ListParagraph"/>
+        <w:numPr>
+          <w:ilvl w:val="0"/>
+          <w:numId w:val="44"/>
+        </w:numPr>
+      </w:pPr>
+      <w:r>
+        <w:t>Given the importance of litigation risk in explaining conservatism, should we have controls for litigation in the main model and even, interact litigation risk in the model?</w:t>
+      </w:r>
+    </w:p>
+    <w:p>
+      <w:pPr>
+        <w:pStyle w:val="ListParagraph"/>
+        <w:numPr>
+          <w:ilvl w:val="0"/>
+          <w:numId w:val="44"/>
+        </w:numPr>
+        <w:rPr>
+          <w:highlight w:val="darkYellow"/>
+        </w:rPr>
+      </w:pPr>
+      <w:r>
+        <w:rPr>
+          <w:highlight w:val="darkYellow"/>
+        </w:rPr>
+        <w:t>It was pointed that the motivation</w:t>
+      </w:r>
+      <w:r>
+        <w:rPr>
+          <w:highlight w:val="darkYellow"/>
+        </w:rPr>
+        <w:t>/tension</w:t>
+      </w:r>
+      <w:r>
+        <w:rPr>
+          <w:highlight w:val="darkYellow"/>
+        </w:rPr>
+        <w:t xml:space="preserve"> for the study was clearer in the presentation than in the paper.</w:t>
+      </w:r>
+      <w:r>
+        <w:rPr>
+          <w:highlight w:val="darkYellow"/>
+        </w:rPr>
+        <w:t xml:space="preserve"> 15:12:50 Cinthia Valle Ruiz</w:t>
+      </w:r>
+    </w:p>
+    <w:p>
+      <w:pPr>
+        <w:pStyle w:val="ListParagraph"/>
+        <w:rPr>
+          <w:b/>
+          <w:bCs/>
+        </w:rPr>
+      </w:pPr>
+      <w:r>
+        <w:rPr>
+          <w:b/>
+          <w:bCs/>
+          <w:highlight w:val="yellow"/>
+        </w:rPr>
+        <w:t>VARS</w:t>
+      </w:r>
+      <w:r>
+        <w:rPr>
+          <w:b/>
+          <w:bCs/>
+          <w:highlight w:val="yellow"/>
+        </w:rPr>
         <w:t xml:space="preserve"> feedbacks</w:t>
+      </w:r>
+    </w:p>
+    <w:p>
+      <w:pPr>
+        <w:pStyle w:val="ListParagraph"/>
+        <w:numPr>
+          <w:ilvl w:val="0"/>
+          <w:numId w:val="46"/>
+        </w:numPr>
+      </w:pPr>
+      <w:r>
+        <w:t>Linda Myers: I think that David’s question is a really important one. It seems that the underlying story is that the good vs. bad news drives the characteristics of the disclosure but the sign of the news is measured using returns which should be impacted by the characteristics of the disclosures themselves. Finding another proxy for bad vs. good news would be very helpful.</w:t>
+      </w:r>
+    </w:p>
+    <w:p>
+      <w:pPr>
+        <w:pStyle w:val="ListParagraph"/>
+        <w:numPr>
+          <w:ilvl w:val="1"/>
+          <w:numId w:val="46"/>
+        </w:numPr>
+      </w:pPr>
+      <w:r>
+        <w:t>Should we look at industry-specific cases?</w:t>
+      </w:r>
+    </w:p>
+    <w:p>
+      <w:pPr>
+        <w:pStyle w:val="ListParagraph"/>
+        <w:numPr>
+          <w:ilvl w:val="1"/>
+          <w:numId w:val="46"/>
+        </w:numPr>
+      </w:pPr>
+      <w:r>
+        <w:t xml:space="preserve">Stefano Cascino : (Chat ONLY): A potential idea to mitigate reverse causality - Have a look at </w:t>
+      </w:r>
+      <w:r>
+        <w:rPr>
+          <w:b/>
+          <w:bCs/>
+        </w:rPr>
+        <w:t>management earnings forecast</w:t>
+      </w:r>
+      <w:r>
+        <w:t>--that is forward-looking disclosure (as opposed to disclosure contained in financial reports).</w:t>
+      </w:r>
+    </w:p>
+    <w:p>
+      <w:pPr>
+        <w:pStyle w:val="ListParagraph"/>
+        <w:numPr>
+          <w:ilvl w:val="1"/>
+          <w:numId w:val="46"/>
+        </w:numPr>
+      </w:pPr>
+      <w:r>
+        <w:t>CFO (Ball and Shivakumar 2005) does not work.</w:t>
+      </w:r>
+    </w:p>
+    <w:p>
+      <w:pPr>
+        <w:pStyle w:val="ListParagraph"/>
+        <w:numPr>
+          <w:ilvl w:val="0"/>
+          <w:numId w:val="46"/>
+        </w:numPr>
+      </w:pPr>
+      <w:r>
+        <w:t>How to improve c</w:t>
+      </w:r>
+      <w:r>
+        <w:t>ompleteness measure?</w:t>
+      </w:r>
+      <w:r>
+        <w:t xml:space="preserve"> Incorporate readability into the main hypothesis?</w:t>
+      </w:r>
+    </w:p>
+    <w:p>
+      <w:pPr>
+        <w:pStyle w:val="ListParagraph"/>
+        <w:numPr>
+          <w:ilvl w:val="0"/>
+          <w:numId w:val="46"/>
+        </w:numPr>
+      </w:pPr>
+      <w:r>
+        <w:rPr>
+          <w:highlight w:val="darkYellow"/>
+        </w:rPr>
+        <w:t>Why narrative conservatism exists from the demand side?</w:t>
+      </w:r>
+      <w:r>
+        <w:rPr>
+          <w:highlight w:val="darkYellow"/>
+        </w:rPr>
+        <w:t xml:space="preserve"> Credibility?</w:t>
       </w:r>
     </w:p>
     <w:p>
@@ -9498,21 +9971,53 @@
     </w:p>
     <w:p>
       <w:pPr>
-        <w:pStyle w:val="ListParagraph"/>
-      </w:pPr>
-    </w:p>
-    <w:p>
-      <w:pPr>
-        <w:pStyle w:val="ListParagraph"/>
-      </w:pPr>
-    </w:p>
-    <w:p>
-      <w:pPr>
-        <w:pStyle w:val="ListParagraph"/>
-      </w:pPr>
-      <w:r>
-        <w:t>Campell Harvey financial words lists?</w:t>
-      </w:r>
+        <w:pStyle w:val="m4655334887798750542msolistparagraph"/>
+        <w:numPr>
+          <w:ilvl w:val="0"/>
+          <w:numId w:val="43"/>
+        </w:numPr>
+        <w:shd w:val="clear" w:color="auto" w:fill="FFFFFF"/>
+        <w:spacing w:before="0" w:beforeAutospacing="0" w:after="0" w:afterAutospacing="0"/>
+        <w:rPr>
+          <w:rFonts w:ascii="Calibri" w:hAnsi="Calibri" w:cs="Calibri"/>
+          <w:color w:val="222222"/>
+          <w:sz w:val="22"/>
+          <w:szCs w:val="22"/>
+        </w:rPr>
+      </w:pPr>
+      <w:r>
+        <w:rPr>
+          <w:rFonts w:ascii="Calibri" w:hAnsi="Calibri" w:cs="Calibri"/>
+          <w:color w:val="222222"/>
+          <w:sz w:val="22"/>
+          <w:szCs w:val="22"/>
+        </w:rPr>
+        <w:t>CAAA paper submission deadline postponed to Jan 19</w:t>
+      </w:r>
+      <w:r>
+        <w:rPr>
+          <w:rFonts w:ascii="Calibri" w:hAnsi="Calibri" w:cs="Calibri"/>
+          <w:color w:val="222222"/>
+          <w:sz w:val="22"/>
+          <w:szCs w:val="22"/>
+          <w:vertAlign w:val="superscript"/>
+        </w:rPr>
+        <w:t>th</w:t>
+      </w:r>
+      <w:r>
+        <w:rPr>
+          <w:rFonts w:ascii="Calibri" w:hAnsi="Calibri" w:cs="Calibri"/>
+          <w:color w:val="222222"/>
+          <w:sz w:val="22"/>
+          <w:szCs w:val="22"/>
+        </w:rPr>
+        <w:t xml:space="preserve"> 2021.</w:t>
+      </w:r>
+    </w:p>
+    <w:p>
+      <w:pPr>
+        <w:pStyle w:val="ListParagraph"/>
+      </w:pPr>
     </w:p>
     <w:p>
       <w:pPr>
@@ -9959,7 +10464,7 @@
         <w:rFonts w:hint="default"/>
       </w:rPr>
     </w:lvl>
-    <w:lvl w:ilvl="1" w:tplc="04090019" w:tentative="1">
+    <w:lvl w:ilvl="1" w:tplc="04090019">
       <w:start w:val="1"/>
       <w:numFmt w:val="lowerLetter"/>
       <w:lvlText w:val="%2."/>
@@ -10033,6 +10538,95 @@
     </w:lvl>
   </w:abstractNum>
   <w:abstractNum w:abstractNumId="5" w15:restartNumberingAfterBreak="0">
+    <w:nsid w:val="0B451A9B"/>
+    <w:multiLevelType w:val="hybridMultilevel"/>
+    <w:tmpl w:val="4D529CBC"/>
+    <w:lvl w:ilvl="0" w:tplc="0409000F">
+      <w:start w:val="1"/>
+      <w:numFmt w:val="decimal"/>
+      <w:lvlText w:val="%1."/>
+      <w:lvlJc w:val="left"/>
+      <w:pPr>
+        <w:ind w:left="720" w:hanging="360"/>
+      </w:pPr>
+      <w:rPr>
+        <w:rFonts w:hint="default"/>
+      </w:rPr>
+    </w:lvl>
+    <w:lvl w:ilvl="1" w:tplc="04090019">
+      <w:start w:val="1"/>
+      <w:numFmt w:val="lowerLetter"/>
+      <w:lvlText w:val="%2."/>
+      <w:lvlJc w:val="left"/>
+      <w:pPr>
+        <w:ind w:left="1440" w:hanging="360"/>
+      </w:pPr>
+    </w:lvl>
+    <w:lvl w:ilvl="2" w:tplc="0409001B" w:tentative="1">
+      <w:start w:val="1"/>
+      <w:numFmt w:val="lowerRoman"/>
+      <w:lvlText w:val="%3."/>
+      <w:lvlJc w:val="right"/>
+      <w:pPr>
+        <w:ind w:left="2160" w:hanging="180"/>
+      </w:pPr>
+    </w:lvl>
+    <w:lvl w:ilvl="3" w:tplc="0409000F" w:tentative="1">
+      <w:start w:val="1"/>
+      <w:numFmt w:val="decimal"/>
+      <w:lvlText w:val="%4."/>
+      <w:lvlJc w:val="left"/>
+      <w:pPr>
+        <w:ind w:left="2880" w:hanging="360"/>
+      </w:pPr>
+    </w:lvl>
+    <w:lvl w:ilvl="4" w:tplc="04090019" w:tentative="1">
+      <w:start w:val="1"/>
+      <w:numFmt w:val="lowerLetter"/>
+      <w:lvlText w:val="%5."/>
+      <w:lvlJc w:val="left"/>
+      <w:pPr>
+        <w:ind w:left="3600" w:hanging="360"/>
+      </w:pPr>
+    </w:lvl>
+    <w:lvl w:ilvl="5" w:tplc="0409001B" w:tentative="1">
+      <w:start w:val="1"/>
+      <w:numFmt w:val="lowerRoman"/>
+      <w:lvlText w:val="%6."/>
+      <w:lvlJc w:val="right"/>
+      <w:pPr>
+        <w:ind w:left="4320" w:hanging="180"/>
+      </w:pPr>
+    </w:lvl>
+    <w:lvl w:ilvl="6" w:tplc="0409000F" w:tentative="1">
+      <w:start w:val="1"/>
+      <w:numFmt w:val="decimal"/>
+      <w:lvlText w:val="%7."/>
+      <w:lvlJc w:val="left"/>
+      <w:pPr>
+        <w:ind w:left="5040" w:hanging="360"/>
+      </w:pPr>
+    </w:lvl>
+    <w:lvl w:ilvl="7" w:tplc="04090019" w:tentative="1">
+      <w:start w:val="1"/>
+      <w:numFmt w:val="lowerLetter"/>
+      <w:lvlText w:val="%8."/>
+      <w:lvlJc w:val="left"/>
+      <w:pPr>
+        <w:ind w:left="5760" w:hanging="360"/>
+      </w:pPr>
+    </w:lvl>
+    <w:lvl w:ilvl="8" w:tplc="0409001B" w:tentative="1">
+      <w:start w:val="1"/>
+      <w:numFmt w:val="lowerRoman"/>
+      <w:lvlText w:val="%9."/>
+      <w:lvlJc w:val="right"/>
+      <w:pPr>
+        <w:ind w:left="6480" w:hanging="180"/>
+      </w:pPr>
+    </w:lvl>
+  </w:abstractNum>
+  <w:abstractNum w:abstractNumId="6" w15:restartNumberingAfterBreak="0">
     <w:nsid w:val="0D4C60F0"/>
     <w:multiLevelType w:val="hybridMultilevel"/>
     <w:tmpl w:val="EEE202CA"/>
@@ -10121,7 +10715,7 @@
       </w:pPr>
     </w:lvl>
   </w:abstractNum>
-  <w:abstractNum w:abstractNumId="6" w15:restartNumberingAfterBreak="0">
+  <w:abstractNum w:abstractNumId="7" w15:restartNumberingAfterBreak="0">
     <w:nsid w:val="0DB75C1C"/>
     <w:multiLevelType w:val="hybridMultilevel"/>
     <w:tmpl w:val="0A9C879C"/>
@@ -10210,7 +10804,7 @@
       </w:pPr>
     </w:lvl>
   </w:abstractNum>
-  <w:abstractNum w:abstractNumId="7" w15:restartNumberingAfterBreak="0">
+  <w:abstractNum w:abstractNumId="8" w15:restartNumberingAfterBreak="0">
     <w:nsid w:val="0EEC16CE"/>
     <w:multiLevelType w:val="hybridMultilevel"/>
     <w:tmpl w:val="25CECC62"/>
@@ -10299,7 +10893,7 @@
       </w:pPr>
     </w:lvl>
   </w:abstractNum>
-  <w:abstractNum w:abstractNumId="8" w15:restartNumberingAfterBreak="0">
+  <w:abstractNum w:abstractNumId="9" w15:restartNumberingAfterBreak="0">
     <w:nsid w:val="14151F01"/>
     <w:multiLevelType w:val="hybridMultilevel"/>
     <w:tmpl w:val="F8F46D14"/>
@@ -10388,7 +10982,7 @@
       </w:pPr>
     </w:lvl>
   </w:abstractNum>
-  <w:abstractNum w:abstractNumId="9" w15:restartNumberingAfterBreak="0">
+  <w:abstractNum w:abstractNumId="10" w15:restartNumberingAfterBreak="0">
     <w:nsid w:val="14537705"/>
     <w:multiLevelType w:val="hybridMultilevel"/>
     <w:tmpl w:val="1D3CEE7C"/>
@@ -10477,7 +11071,7 @@
       </w:pPr>
     </w:lvl>
   </w:abstractNum>
-  <w:abstractNum w:abstractNumId="10" w15:restartNumberingAfterBreak="0">
+  <w:abstractNum w:abstractNumId="11" w15:restartNumberingAfterBreak="0">
     <w:nsid w:val="182A2B08"/>
     <w:multiLevelType w:val="hybridMultilevel"/>
     <w:tmpl w:val="F76C73CC"/>
@@ -10566,7 +11160,7 @@
       </w:pPr>
     </w:lvl>
   </w:abstractNum>
-  <w:abstractNum w:abstractNumId="11" w15:restartNumberingAfterBreak="0">
+  <w:abstractNum w:abstractNumId="12" w15:restartNumberingAfterBreak="0">
     <w:nsid w:val="1D60186D"/>
     <w:multiLevelType w:val="hybridMultilevel"/>
     <w:tmpl w:val="FBCC605C"/>
@@ -10655,7 +11249,7 @@
       </w:pPr>
     </w:lvl>
   </w:abstractNum>
-  <w:abstractNum w:abstractNumId="12" w15:restartNumberingAfterBreak="0">
+  <w:abstractNum w:abstractNumId="13" w15:restartNumberingAfterBreak="0">
     <w:nsid w:val="242E2060"/>
     <w:multiLevelType w:val="hybridMultilevel"/>
     <w:tmpl w:val="FB86DD4E"/>
@@ -10747,7 +11341,99 @@
       </w:pPr>
     </w:lvl>
   </w:abstractNum>
-  <w:abstractNum w:abstractNumId="13" w15:restartNumberingAfterBreak="0">
+  <w:abstractNum w:abstractNumId="14" w15:restartNumberingAfterBreak="0">
+    <w:nsid w:val="249C2934"/>
+    <w:multiLevelType w:val="hybridMultilevel"/>
+    <w:tmpl w:val="F59883EA"/>
+    <w:lvl w:ilvl="0" w:tplc="271E0188">
+      <w:start w:val="1"/>
+      <w:numFmt w:val="decimal"/>
+      <w:lvlText w:val="%1."/>
+      <w:lvlJc w:val="left"/>
+      <w:pPr>
+        <w:ind w:left="720" w:hanging="360"/>
+      </w:pPr>
+      <w:rPr>
+        <w:rFonts w:ascii="Segoe UI" w:hAnsi="Segoe UI" w:cs="Segoe UI" w:hint="default"/>
+        <w:b w:val="0"/>
+        <w:color w:val="24292E"/>
+        <w:sz w:val="21"/>
+      </w:rPr>
+    </w:lvl>
+    <w:lvl w:ilvl="1" w:tplc="04090019">
+      <w:start w:val="1"/>
+      <w:numFmt w:val="lowerLetter"/>
+      <w:lvlText w:val="%2."/>
+      <w:lvlJc w:val="left"/>
+      <w:pPr>
+        <w:ind w:left="1440" w:hanging="360"/>
+      </w:pPr>
+    </w:lvl>
+    <w:lvl w:ilvl="2" w:tplc="0409001B" w:tentative="1">
+      <w:start w:val="1"/>
+      <w:numFmt w:val="lowerRoman"/>
+      <w:lvlText w:val="%3."/>
+      <w:lvlJc w:val="right"/>
+      <w:pPr>
+        <w:ind w:left="2160" w:hanging="180"/>
+      </w:pPr>
+    </w:lvl>
+    <w:lvl w:ilvl="3" w:tplc="0409000F" w:tentative="1">
+      <w:start w:val="1"/>
+      <w:numFmt w:val="decimal"/>
+      <w:lvlText w:val="%4."/>
+      <w:lvlJc w:val="left"/>
+      <w:pPr>
+        <w:ind w:left="2880" w:hanging="360"/>
+      </w:pPr>
+    </w:lvl>
+    <w:lvl w:ilvl="4" w:tplc="04090019" w:tentative="1">
+      <w:start w:val="1"/>
+      <w:numFmt w:val="lowerLetter"/>
+      <w:lvlText w:val="%5."/>
+      <w:lvlJc w:val="left"/>
+      <w:pPr>
+        <w:ind w:left="3600" w:hanging="360"/>
+      </w:pPr>
+    </w:lvl>
+    <w:lvl w:ilvl="5" w:tplc="0409001B" w:tentative="1">
+      <w:start w:val="1"/>
+      <w:numFmt w:val="lowerRoman"/>
+      <w:lvlText w:val="%6."/>
+      <w:lvlJc w:val="right"/>
+      <w:pPr>
+        <w:ind w:left="4320" w:hanging="180"/>
+      </w:pPr>
+    </w:lvl>
+    <w:lvl w:ilvl="6" w:tplc="0409000F" w:tentative="1">
+      <w:start w:val="1"/>
+      <w:numFmt w:val="decimal"/>
+      <w:lvlText w:val="%7."/>
+      <w:lvlJc w:val="left"/>
+      <w:pPr>
+        <w:ind w:left="5040" w:hanging="360"/>
+      </w:pPr>
+    </w:lvl>
+    <w:lvl w:ilvl="7" w:tplc="04090019" w:tentative="1">
+      <w:start w:val="1"/>
+      <w:numFmt w:val="lowerLetter"/>
+      <w:lvlText w:val="%8."/>
+      <w:lvlJc w:val="left"/>
+      <w:pPr>
+        <w:ind w:left="5760" w:hanging="360"/>
+      </w:pPr>
+    </w:lvl>
+    <w:lvl w:ilvl="8" w:tplc="0409001B" w:tentative="1">
+      <w:start w:val="1"/>
+      <w:numFmt w:val="lowerRoman"/>
+      <w:lvlText w:val="%9."/>
+      <w:lvlJc w:val="right"/>
+      <w:pPr>
+        <w:ind w:left="6480" w:hanging="180"/>
+      </w:pPr>
+    </w:lvl>
+  </w:abstractNum>
+  <w:abstractNum w:abstractNumId="15" w15:restartNumberingAfterBreak="0">
     <w:nsid w:val="26070193"/>
     <w:multiLevelType w:val="hybridMultilevel"/>
     <w:tmpl w:val="1C541C26"/>
@@ -10836,7 +11522,7 @@
       </w:pPr>
     </w:lvl>
   </w:abstractNum>
-  <w:abstractNum w:abstractNumId="14" w15:restartNumberingAfterBreak="0">
+  <w:abstractNum w:abstractNumId="16" w15:restartNumberingAfterBreak="0">
     <w:nsid w:val="268619C9"/>
     <w:multiLevelType w:val="hybridMultilevel"/>
     <w:tmpl w:val="42F07CB6"/>
@@ -10925,7 +11611,7 @@
       </w:pPr>
     </w:lvl>
   </w:abstractNum>
-  <w:abstractNum w:abstractNumId="15" w15:restartNumberingAfterBreak="0">
+  <w:abstractNum w:abstractNumId="17" w15:restartNumberingAfterBreak="0">
     <w:nsid w:val="2701090B"/>
     <w:multiLevelType w:val="hybridMultilevel"/>
     <w:tmpl w:val="6B0C0E04"/>
@@ -11014,7 +11700,7 @@
       </w:pPr>
     </w:lvl>
   </w:abstractNum>
-  <w:abstractNum w:abstractNumId="16" w15:restartNumberingAfterBreak="0">
+  <w:abstractNum w:abstractNumId="18" w15:restartNumberingAfterBreak="0">
     <w:nsid w:val="2B870E1C"/>
     <w:multiLevelType w:val="hybridMultilevel"/>
     <w:tmpl w:val="11C06D6C"/>
@@ -11103,7 +11789,7 @@
       </w:pPr>
     </w:lvl>
   </w:abstractNum>
-  <w:abstractNum w:abstractNumId="17" w15:restartNumberingAfterBreak="0">
+  <w:abstractNum w:abstractNumId="19" w15:restartNumberingAfterBreak="0">
     <w:nsid w:val="2DC3404D"/>
     <w:multiLevelType w:val="hybridMultilevel"/>
     <w:tmpl w:val="BDA87068"/>
@@ -11192,7 +11878,7 @@
       </w:pPr>
     </w:lvl>
   </w:abstractNum>
-  <w:abstractNum w:abstractNumId="18" w15:restartNumberingAfterBreak="0">
+  <w:abstractNum w:abstractNumId="20" w15:restartNumberingAfterBreak="0">
     <w:nsid w:val="32122473"/>
     <w:multiLevelType w:val="hybridMultilevel"/>
     <w:tmpl w:val="98EC038E"/>
@@ -11281,7 +11967,7 @@
       </w:pPr>
     </w:lvl>
   </w:abstractNum>
-  <w:abstractNum w:abstractNumId="19" w15:restartNumberingAfterBreak="0">
+  <w:abstractNum w:abstractNumId="21" w15:restartNumberingAfterBreak="0">
     <w:nsid w:val="3B84677E"/>
     <w:multiLevelType w:val="hybridMultilevel"/>
     <w:tmpl w:val="543882A6"/>
@@ -11370,7 +12056,7 @@
       </w:pPr>
     </w:lvl>
   </w:abstractNum>
-  <w:abstractNum w:abstractNumId="20" w15:restartNumberingAfterBreak="0">
+  <w:abstractNum w:abstractNumId="22" w15:restartNumberingAfterBreak="0">
     <w:nsid w:val="3C6E15FC"/>
     <w:multiLevelType w:val="hybridMultilevel"/>
     <w:tmpl w:val="D5220170"/>
@@ -11459,7 +12145,7 @@
       </w:pPr>
     </w:lvl>
   </w:abstractNum>
-  <w:abstractNum w:abstractNumId="21" w15:restartNumberingAfterBreak="0">
+  <w:abstractNum w:abstractNumId="23" w15:restartNumberingAfterBreak="0">
     <w:nsid w:val="3F02022D"/>
     <w:multiLevelType w:val="hybridMultilevel"/>
     <w:tmpl w:val="AD68E5F8"/>
@@ -11548,7 +12234,7 @@
       </w:pPr>
     </w:lvl>
   </w:abstractNum>
-  <w:abstractNum w:abstractNumId="22" w15:restartNumberingAfterBreak="0">
+  <w:abstractNum w:abstractNumId="24" w15:restartNumberingAfterBreak="0">
     <w:nsid w:val="416E61D8"/>
     <w:multiLevelType w:val="hybridMultilevel"/>
     <w:tmpl w:val="274E5AE2"/>
@@ -11637,7 +12323,7 @@
       </w:pPr>
     </w:lvl>
   </w:abstractNum>
-  <w:abstractNum w:abstractNumId="23" w15:restartNumberingAfterBreak="0">
+  <w:abstractNum w:abstractNumId="25" w15:restartNumberingAfterBreak="0">
     <w:nsid w:val="41EE7EFC"/>
     <w:multiLevelType w:val="hybridMultilevel"/>
     <w:tmpl w:val="EEE202CA"/>
@@ -11726,7 +12412,7 @@
       </w:pPr>
     </w:lvl>
   </w:abstractNum>
-  <w:abstractNum w:abstractNumId="24" w15:restartNumberingAfterBreak="0">
+  <w:abstractNum w:abstractNumId="26" w15:restartNumberingAfterBreak="0">
     <w:nsid w:val="447216FE"/>
     <w:multiLevelType w:val="hybridMultilevel"/>
     <w:tmpl w:val="33D4ABAC"/>
@@ -11815,7 +12501,7 @@
       </w:pPr>
     </w:lvl>
   </w:abstractNum>
-  <w:abstractNum w:abstractNumId="25" w15:restartNumberingAfterBreak="0">
+  <w:abstractNum w:abstractNumId="27" w15:restartNumberingAfterBreak="0">
     <w:nsid w:val="4A556808"/>
     <w:multiLevelType w:val="hybridMultilevel"/>
     <w:tmpl w:val="E0221484"/>
@@ -11904,7 +12590,7 @@
       </w:pPr>
     </w:lvl>
   </w:abstractNum>
-  <w:abstractNum w:abstractNumId="26" w15:restartNumberingAfterBreak="0">
+  <w:abstractNum w:abstractNumId="28" w15:restartNumberingAfterBreak="0">
     <w:nsid w:val="4B4E42A6"/>
     <w:multiLevelType w:val="hybridMultilevel"/>
     <w:tmpl w:val="0A9C879C"/>
@@ -11993,7 +12679,7 @@
       </w:pPr>
     </w:lvl>
   </w:abstractNum>
-  <w:abstractNum w:abstractNumId="27" w15:restartNumberingAfterBreak="0">
+  <w:abstractNum w:abstractNumId="29" w15:restartNumberingAfterBreak="0">
     <w:nsid w:val="4C940EB3"/>
     <w:multiLevelType w:val="hybridMultilevel"/>
     <w:tmpl w:val="37425C88"/>
@@ -12106,7 +12792,7 @@
       </w:rPr>
     </w:lvl>
   </w:abstractNum>
-  <w:abstractNum w:abstractNumId="28" w15:restartNumberingAfterBreak="0">
+  <w:abstractNum w:abstractNumId="30" w15:restartNumberingAfterBreak="0">
     <w:nsid w:val="4CC55494"/>
     <w:multiLevelType w:val="hybridMultilevel"/>
     <w:tmpl w:val="D706BFC4"/>
@@ -12195,7 +12881,7 @@
       </w:pPr>
     </w:lvl>
   </w:abstractNum>
-  <w:abstractNum w:abstractNumId="29" w15:restartNumberingAfterBreak="0">
+  <w:abstractNum w:abstractNumId="31" w15:restartNumberingAfterBreak="0">
     <w:nsid w:val="4CD13A32"/>
     <w:multiLevelType w:val="hybridMultilevel"/>
     <w:tmpl w:val="EEE202CA"/>
@@ -12284,7 +12970,7 @@
       </w:pPr>
     </w:lvl>
   </w:abstractNum>
-  <w:abstractNum w:abstractNumId="30" w15:restartNumberingAfterBreak="0">
+  <w:abstractNum w:abstractNumId="32" w15:restartNumberingAfterBreak="0">
     <w:nsid w:val="4ED91B41"/>
     <w:multiLevelType w:val="hybridMultilevel"/>
     <w:tmpl w:val="0A9C879C"/>
@@ -12373,7 +13059,7 @@
       </w:pPr>
     </w:lvl>
   </w:abstractNum>
-  <w:abstractNum w:abstractNumId="31" w15:restartNumberingAfterBreak="0">
+  <w:abstractNum w:abstractNumId="33" w15:restartNumberingAfterBreak="0">
     <w:nsid w:val="4F3E4D31"/>
     <w:multiLevelType w:val="hybridMultilevel"/>
     <w:tmpl w:val="EEE202CA"/>
@@ -12462,7 +13148,7 @@
       </w:pPr>
     </w:lvl>
   </w:abstractNum>
-  <w:abstractNum w:abstractNumId="32" w15:restartNumberingAfterBreak="0">
+  <w:abstractNum w:abstractNumId="34" w15:restartNumberingAfterBreak="0">
     <w:nsid w:val="51F209F5"/>
     <w:multiLevelType w:val="hybridMultilevel"/>
     <w:tmpl w:val="6B0C0E04"/>
@@ -12551,7 +13237,7 @@
       </w:pPr>
     </w:lvl>
   </w:abstractNum>
-  <w:abstractNum w:abstractNumId="33" w15:restartNumberingAfterBreak="0">
+  <w:abstractNum w:abstractNumId="35" w15:restartNumberingAfterBreak="0">
     <w:nsid w:val="53506136"/>
     <w:multiLevelType w:val="hybridMultilevel"/>
     <w:tmpl w:val="8E70EBC0"/>
@@ -12640,7 +13326,7 @@
       </w:pPr>
     </w:lvl>
   </w:abstractNum>
-  <w:abstractNum w:abstractNumId="34" w15:restartNumberingAfterBreak="0">
+  <w:abstractNum w:abstractNumId="36" w15:restartNumberingAfterBreak="0">
     <w:nsid w:val="558B7575"/>
     <w:multiLevelType w:val="hybridMultilevel"/>
     <w:tmpl w:val="93C2ED4E"/>
@@ -12729,7 +13415,7 @@
       </w:pPr>
     </w:lvl>
   </w:abstractNum>
-  <w:abstractNum w:abstractNumId="35" w15:restartNumberingAfterBreak="0">
+  <w:abstractNum w:abstractNumId="37" w15:restartNumberingAfterBreak="0">
     <w:nsid w:val="5B07599B"/>
     <w:multiLevelType w:val="hybridMultilevel"/>
     <w:tmpl w:val="47DC4C12"/>
@@ -12818,7 +13504,7 @@
       </w:pPr>
     </w:lvl>
   </w:abstractNum>
-  <w:abstractNum w:abstractNumId="36" w15:restartNumberingAfterBreak="0">
+  <w:abstractNum w:abstractNumId="38" w15:restartNumberingAfterBreak="0">
     <w:nsid w:val="5FF4589E"/>
     <w:multiLevelType w:val="hybridMultilevel"/>
     <w:tmpl w:val="431CDD7E"/>
@@ -12907,7 +13593,7 @@
       </w:pPr>
     </w:lvl>
   </w:abstractNum>
-  <w:abstractNum w:abstractNumId="37" w15:restartNumberingAfterBreak="0">
+  <w:abstractNum w:abstractNumId="39" w15:restartNumberingAfterBreak="0">
     <w:nsid w:val="67D77EBB"/>
     <w:multiLevelType w:val="hybridMultilevel"/>
     <w:tmpl w:val="BFA222C0"/>
@@ -12996,7 +13682,7 @@
       </w:pPr>
     </w:lvl>
   </w:abstractNum>
-  <w:abstractNum w:abstractNumId="38" w15:restartNumberingAfterBreak="0">
+  <w:abstractNum w:abstractNumId="40" w15:restartNumberingAfterBreak="0">
     <w:nsid w:val="69E6728A"/>
     <w:multiLevelType w:val="hybridMultilevel"/>
     <w:tmpl w:val="11683B72"/>
@@ -13085,7 +13771,7 @@
       </w:pPr>
     </w:lvl>
   </w:abstractNum>
-  <w:abstractNum w:abstractNumId="39" w15:restartNumberingAfterBreak="0">
+  <w:abstractNum w:abstractNumId="41" w15:restartNumberingAfterBreak="0">
     <w:nsid w:val="6BE801A2"/>
     <w:multiLevelType w:val="hybridMultilevel"/>
     <w:tmpl w:val="938CE034"/>
@@ -13174,7 +13860,7 @@
       </w:pPr>
     </w:lvl>
   </w:abstractNum>
-  <w:abstractNum w:abstractNumId="40" w15:restartNumberingAfterBreak="0">
+  <w:abstractNum w:abstractNumId="42" w15:restartNumberingAfterBreak="0">
     <w:nsid w:val="74471701"/>
     <w:multiLevelType w:val="hybridMultilevel"/>
     <w:tmpl w:val="A2A4F3EC"/>
@@ -13263,7 +13949,7 @@
       </w:pPr>
     </w:lvl>
   </w:abstractNum>
-  <w:abstractNum w:abstractNumId="41" w15:restartNumberingAfterBreak="0">
+  <w:abstractNum w:abstractNumId="43" w15:restartNumberingAfterBreak="0">
     <w:nsid w:val="76002E12"/>
     <w:multiLevelType w:val="multilevel"/>
     <w:tmpl w:val="3D86A9F4"/>
@@ -13376,7 +14062,7 @@
       </w:pPr>
     </w:lvl>
   </w:abstractNum>
-  <w:abstractNum w:abstractNumId="42" w15:restartNumberingAfterBreak="0">
+  <w:abstractNum w:abstractNumId="44" w15:restartNumberingAfterBreak="0">
     <w:nsid w:val="7A391EEC"/>
     <w:multiLevelType w:val="hybridMultilevel"/>
     <w:tmpl w:val="6F906C28"/>
@@ -13465,7 +14151,7 @@
       </w:pPr>
     </w:lvl>
   </w:abstractNum>
-  <w:abstractNum w:abstractNumId="43" w15:restartNumberingAfterBreak="0">
+  <w:abstractNum w:abstractNumId="45" w15:restartNumberingAfterBreak="0">
     <w:nsid w:val="7B042264"/>
     <w:multiLevelType w:val="hybridMultilevel"/>
     <w:tmpl w:val="93780B3E"/>
@@ -13555,136 +14241,142 @@
     </w:lvl>
   </w:abstractNum>
   <w:num w:numId="1">
-    <w:abstractNumId w:val="19"/>
+    <w:abstractNumId w:val="21"/>
   </w:num>
   <w:num w:numId="2">
-    <w:abstractNumId w:val="38"/>
+    <w:abstractNumId w:val="40"/>
   </w:num>
   <w:num w:numId="3">
-    <w:abstractNumId w:val="13"/>
+    <w:abstractNumId w:val="15"/>
   </w:num>
   <w:num w:numId="4">
+    <w:abstractNumId w:val="24"/>
+  </w:num>
+  <w:num w:numId="5">
+    <w:abstractNumId w:val="26"/>
+  </w:num>
+  <w:num w:numId="6">
     <w:abstractNumId w:val="22"/>
   </w:num>
-  <w:num w:numId="5">
-    <w:abstractNumId w:val="24"/>
-  </w:num>
-  <w:num w:numId="6">
-    <w:abstractNumId w:val="20"/>
-  </w:num>
   <w:num w:numId="7">
-    <w:abstractNumId w:val="40"/>
+    <w:abstractNumId w:val="42"/>
   </w:num>
   <w:num w:numId="8">
     <w:abstractNumId w:val="3"/>
   </w:num>
   <w:num w:numId="9">
-    <w:abstractNumId w:val="21"/>
+    <w:abstractNumId w:val="23"/>
   </w:num>
   <w:num w:numId="10">
-    <w:abstractNumId w:val="34"/>
+    <w:abstractNumId w:val="36"/>
   </w:num>
   <w:num w:numId="11">
-    <w:abstractNumId w:val="39"/>
+    <w:abstractNumId w:val="41"/>
   </w:num>
   <w:num w:numId="12">
-    <w:abstractNumId w:val="12"/>
+    <w:abstractNumId w:val="13"/>
   </w:num>
   <w:num w:numId="13">
     <w:abstractNumId w:val="2"/>
   </w:num>
   <w:num w:numId="14">
-    <w:abstractNumId w:val="33"/>
+    <w:abstractNumId w:val="35"/>
   </w:num>
   <w:num w:numId="15">
-    <w:abstractNumId w:val="16"/>
+    <w:abstractNumId w:val="18"/>
   </w:num>
   <w:num w:numId="16">
-    <w:abstractNumId w:val="27"/>
+    <w:abstractNumId w:val="29"/>
   </w:num>
   <w:num w:numId="17">
     <w:abstractNumId w:val="0"/>
   </w:num>
   <w:num w:numId="18">
+    <w:abstractNumId w:val="19"/>
+  </w:num>
+  <w:num w:numId="19">
+    <w:abstractNumId w:val="8"/>
+  </w:num>
+  <w:num w:numId="20">
+    <w:abstractNumId w:val="27"/>
+  </w:num>
+  <w:num w:numId="21">
+    <w:abstractNumId w:val="10"/>
+  </w:num>
+  <w:num w:numId="22">
+    <w:abstractNumId w:val="9"/>
+  </w:num>
+  <w:num w:numId="23">
+    <w:abstractNumId w:val="45"/>
+  </w:num>
+  <w:num w:numId="24">
+    <w:abstractNumId w:val="11"/>
+  </w:num>
+  <w:num w:numId="25">
+    <w:abstractNumId w:val="32"/>
+  </w:num>
+  <w:num w:numId="26">
+    <w:abstractNumId w:val="16"/>
+  </w:num>
+  <w:num w:numId="27">
+    <w:abstractNumId w:val="43"/>
+  </w:num>
+  <w:num w:numId="28">
+    <w:abstractNumId w:val="7"/>
+  </w:num>
+  <w:num w:numId="29">
+    <w:abstractNumId w:val="28"/>
+  </w:num>
+  <w:num w:numId="30">
+    <w:abstractNumId w:val="34"/>
+  </w:num>
+  <w:num w:numId="31">
     <w:abstractNumId w:val="17"/>
   </w:num>
-  <w:num w:numId="19">
-    <w:abstractNumId w:val="7"/>
-  </w:num>
-  <w:num w:numId="20">
-    <w:abstractNumId w:val="25"/>
-  </w:num>
-  <w:num w:numId="21">
-    <w:abstractNumId w:val="9"/>
-  </w:num>
-  <w:num w:numId="22">
-    <w:abstractNumId w:val="8"/>
-  </w:num>
-  <w:num w:numId="23">
-    <w:abstractNumId w:val="43"/>
-  </w:num>
-  <w:num w:numId="24">
-    <w:abstractNumId w:val="10"/>
-  </w:num>
-  <w:num w:numId="25">
+  <w:num w:numId="32">
     <w:abstractNumId w:val="30"/>
   </w:num>
-  <w:num w:numId="26">
-    <w:abstractNumId w:val="14"/>
-  </w:num>
-  <w:num w:numId="27">
-    <w:abstractNumId w:val="41"/>
-  </w:num>
-  <w:num w:numId="28">
-    <w:abstractNumId w:val="6"/>
-  </w:num>
-  <w:num w:numId="29">
-    <w:abstractNumId w:val="26"/>
-  </w:num>
-  <w:num w:numId="30">
-    <w:abstractNumId w:val="32"/>
-  </w:num>
-  <w:num w:numId="31">
-    <w:abstractNumId w:val="15"/>
-  </w:num>
-  <w:num w:numId="32">
-    <w:abstractNumId w:val="28"/>
-  </w:num>
   <w:num w:numId="33">
-    <w:abstractNumId w:val="35"/>
+    <w:abstractNumId w:val="37"/>
   </w:num>
   <w:num w:numId="34">
-    <w:abstractNumId w:val="11"/>
+    <w:abstractNumId w:val="12"/>
   </w:num>
   <w:num w:numId="35">
     <w:abstractNumId w:val="1"/>
   </w:num>
   <w:num w:numId="36">
-    <w:abstractNumId w:val="18"/>
+    <w:abstractNumId w:val="20"/>
   </w:num>
   <w:num w:numId="37">
-    <w:abstractNumId w:val="42"/>
+    <w:abstractNumId w:val="44"/>
   </w:num>
   <w:num w:numId="38">
-    <w:abstractNumId w:val="29"/>
+    <w:abstractNumId w:val="31"/>
   </w:num>
   <w:num w:numId="39">
-    <w:abstractNumId w:val="31"/>
+    <w:abstractNumId w:val="33"/>
   </w:num>
   <w:num w:numId="40">
-    <w:abstractNumId w:val="5"/>
+    <w:abstractNumId w:val="6"/>
   </w:num>
   <w:num w:numId="41">
-    <w:abstractNumId w:val="37"/>
+    <w:abstractNumId w:val="39"/>
   </w:num>
   <w:num w:numId="42">
-    <w:abstractNumId w:val="23"/>
+    <w:abstractNumId w:val="25"/>
   </w:num>
   <w:num w:numId="43">
-    <w:abstractNumId w:val="36"/>
+    <w:abstractNumId w:val="38"/>
   </w:num>
   <w:num w:numId="44">
     <w:abstractNumId w:val="4"/>
+  </w:num>
+  <w:num w:numId="45">
+    <w:abstractNumId w:val="14"/>
+  </w:num>
+  <w:num w:numId="46">
+    <w:abstractNumId w:val="5"/>
   </w:num>
 </w:numbering>
 </file>

</xml_diff>

<commit_message>
new section role of NC #14
</commit_message>
<xml_diff>
--- a/Meetings NC.docx
+++ b/Meetings NC.docx
@@ -8751,6 +8751,13 @@
         </w:rPr>
         <w:t>UT-6</w:t>
       </w:r>
+      <w:r>
+        <w:rPr>
+          <w:b/>
+          <w:bCs/>
+        </w:rPr>
+        <w:t xml:space="preserve"> LAGN*NEG</w:t>
+      </w:r>
     </w:p>
     <w:p>
       <w:pPr>
@@ -8876,6 +8883,7 @@
           <w:color w:val="222222"/>
           <w:sz w:val="22"/>
           <w:szCs w:val="22"/>
+          <w:highlight w:val="yellow"/>
         </w:rPr>
       </w:pPr>
       <w:r>
@@ -8884,6 +8892,7 @@
           <w:color w:val="222222"/>
           <w:sz w:val="22"/>
           <w:szCs w:val="22"/>
+          <w:highlight w:val="yellow"/>
         </w:rPr>
         <w:t>Could look at auditor data</w:t>
       </w:r>
@@ -8902,6 +8911,7 @@
           <w:color w:val="222222"/>
           <w:sz w:val="22"/>
           <w:szCs w:val="22"/>
+          <w:highlight w:val="blue"/>
         </w:rPr>
       </w:pPr>
       <w:r>
@@ -8910,6 +8920,7 @@
           <w:color w:val="222222"/>
           <w:sz w:val="22"/>
           <w:szCs w:val="22"/>
+          <w:highlight w:val="blue"/>
         </w:rPr>
         <w:t xml:space="preserve">What if instead of 3 times average daily return to define NEG in model (2) we use other benchmarks? </w:t>
       </w:r>
@@ -8930,6 +8941,7 @@
           <w:color w:val="222222"/>
           <w:sz w:val="22"/>
           <w:szCs w:val="22"/>
+          <w:highlight w:val="blue"/>
         </w:rPr>
       </w:pPr>
       <w:r>
@@ -8940,6 +8952,7 @@
           <w:color w:val="222222"/>
           <w:sz w:val="22"/>
           <w:szCs w:val="22"/>
+          <w:highlight w:val="blue"/>
         </w:rPr>
         <w:t>T4PA</w:t>
       </w:r>
@@ -8951,6 +8964,7 @@
           <w:color w:val="222222"/>
           <w:sz w:val="22"/>
           <w:szCs w:val="22"/>
+          <w:highlight w:val="blue"/>
         </w:rPr>
         <w:t>(</w:t>
       </w:r>
@@ -8962,6 +8976,7 @@
           <w:color w:val="222222"/>
           <w:sz w:val="22"/>
           <w:szCs w:val="22"/>
+          <w:highlight w:val="blue"/>
         </w:rPr>
         <w:t>2</w:t>
       </w:r>
@@ -8973,6 +8988,7 @@
           <w:color w:val="222222"/>
           <w:sz w:val="22"/>
           <w:szCs w:val="22"/>
+          <w:highlight w:val="blue"/>
         </w:rPr>
         <w:t>)</w:t>
       </w:r>
@@ -8984,6 +9000,7 @@
           <w:color w:val="222222"/>
           <w:sz w:val="22"/>
           <w:szCs w:val="22"/>
+          <w:highlight w:val="blue"/>
         </w:rPr>
         <w:t xml:space="preserve"> and </w:t>
       </w:r>
@@ -8995,6 +9012,7 @@
           <w:color w:val="222222"/>
           <w:sz w:val="22"/>
           <w:szCs w:val="22"/>
+          <w:highlight w:val="blue"/>
         </w:rPr>
         <w:t>T4PA(</w:t>
       </w:r>
@@ -9006,6 +9024,7 @@
           <w:color w:val="222222"/>
           <w:sz w:val="22"/>
           <w:szCs w:val="22"/>
+          <w:highlight w:val="blue"/>
         </w:rPr>
         <w:t>4</w:t>
       </w:r>
@@ -9017,6 +9036,7 @@
           <w:color w:val="222222"/>
           <w:sz w:val="22"/>
           <w:szCs w:val="22"/>
+          <w:highlight w:val="blue"/>
         </w:rPr>
         <w:t>)</w:t>
       </w:r>
@@ -9035,6 +9055,7 @@
           <w:color w:val="222222"/>
           <w:sz w:val="22"/>
           <w:szCs w:val="22"/>
+          <w:highlight w:val="blue"/>
         </w:rPr>
       </w:pPr>
       <w:r>
@@ -9043,6 +9064,7 @@
           <w:color w:val="222222"/>
           <w:sz w:val="22"/>
           <w:szCs w:val="22"/>
+          <w:highlight w:val="blue"/>
         </w:rPr>
         <w:t>What if we focus on 8-Ks with only 1 item (those with more could be obfuscation)</w:t>
       </w:r>
@@ -9061,6 +9083,7 @@
           <w:color w:val="222222"/>
           <w:sz w:val="22"/>
           <w:szCs w:val="22"/>
+          <w:highlight w:val="blue"/>
         </w:rPr>
       </w:pPr>
       <w:r>
@@ -9069,6 +9092,7 @@
           <w:color w:val="222222"/>
           <w:sz w:val="22"/>
           <w:szCs w:val="22"/>
+          <w:highlight w:val="blue"/>
         </w:rPr>
         <w:t>First, most 8-Ks contain more than 1 item, because it’s very common to attach exhibits in 8-K filings (and therefore having the “financial statements and exhibits” item within the filing</w:t>
       </w:r>
@@ -9078,6 +9102,7 @@
           <w:color w:val="222222"/>
           <w:sz w:val="22"/>
           <w:szCs w:val="22"/>
+          <w:highlight w:val="blue"/>
         </w:rPr>
         <w:t xml:space="preserve">) </w:t>
       </w:r>
@@ -9087,6 +9112,7 @@
           <w:color w:val="222222"/>
           <w:sz w:val="22"/>
           <w:szCs w:val="22"/>
+          <w:highlight w:val="blue"/>
         </w:rPr>
         <w:t xml:space="preserve">that provide detailed information about the economic events, including press release, material agreement contracts etc. So one 8-K filing can have more than one items even if it is actually about only one economic event. </w:t>
       </w:r>
@@ -9105,6 +9131,7 @@
           <w:color w:val="222222"/>
           <w:sz w:val="22"/>
           <w:szCs w:val="22"/>
+          <w:highlight w:val="blue"/>
         </w:rPr>
       </w:pPr>
       <w:r>
@@ -9113,6 +9140,7 @@
           <w:color w:val="222222"/>
           <w:sz w:val="22"/>
           <w:szCs w:val="22"/>
+          <w:highlight w:val="blue"/>
         </w:rPr>
         <w:t>Even if we only focus on 8-K with only 1 or 2 items</w:t>
       </w:r>
@@ -9122,6 +9150,7 @@
           <w:color w:val="222222"/>
           <w:sz w:val="22"/>
           <w:szCs w:val="22"/>
+          <w:highlight w:val="blue"/>
         </w:rPr>
         <w:t xml:space="preserve"> (or &lt;= 2 items)</w:t>
       </w:r>
@@ -9131,6 +9160,7 @@
           <w:color w:val="222222"/>
           <w:sz w:val="22"/>
           <w:szCs w:val="22"/>
+          <w:highlight w:val="blue"/>
         </w:rPr>
         <w:t xml:space="preserve">, the results </w:t>
       </w:r>
@@ -9140,6 +9170,7 @@
           <w:color w:val="222222"/>
           <w:sz w:val="22"/>
           <w:szCs w:val="22"/>
+          <w:highlight w:val="blue"/>
         </w:rPr>
         <w:t xml:space="preserve">regarding tone and time lag </w:t>
       </w:r>
@@ -9149,6 +9180,7 @@
           <w:color w:val="222222"/>
           <w:sz w:val="22"/>
           <w:szCs w:val="22"/>
+          <w:highlight w:val="blue"/>
         </w:rPr>
         <w:t>are qualitatively the same.</w:t>
       </w:r>
@@ -9158,6 +9190,7 @@
           <w:color w:val="222222"/>
           <w:sz w:val="22"/>
           <w:szCs w:val="22"/>
+          <w:highlight w:val="blue"/>
         </w:rPr>
         <w:t xml:space="preserve"> </w:t>
       </w:r>
@@ -9169,6 +9202,7 @@
           <w:color w:val="222222"/>
           <w:sz w:val="22"/>
           <w:szCs w:val="22"/>
+          <w:highlight w:val="blue"/>
         </w:rPr>
         <w:t>T4PA</w:t>
       </w:r>
@@ -9180,6 +9214,7 @@
           <w:color w:val="222222"/>
           <w:sz w:val="22"/>
           <w:szCs w:val="22"/>
+          <w:highlight w:val="blue"/>
         </w:rPr>
         <w:t>_2items</w:t>
       </w:r>
@@ -9338,8 +9373,14 @@
           <w:ilvl w:val="0"/>
           <w:numId w:val="42"/>
         </w:numPr>
-      </w:pPr>
-      <w:r>
+        <w:rPr>
+          <w:highlight w:val="yellow"/>
+        </w:rPr>
+      </w:pPr>
+      <w:r>
+        <w:rPr>
+          <w:highlight w:val="yellow"/>
+        </w:rPr>
         <w:t>Modify NW definition so that we expect positive coefficient for the interaction term, for ease of interpretation</w:t>
       </w:r>
     </w:p>
@@ -9694,7 +9735,22 @@
         <w:t>able</w:t>
       </w:r>
       <w:r>
-        <w:t xml:space="preserve"> 8 in a current version incorporates results from 8-K</w:t>
+        <w:t xml:space="preserve"> 8 in a current version</w:t>
+      </w:r>
+      <w:r>
+        <w:t xml:space="preserve"> </w:t>
+      </w:r>
+      <w:r>
+        <w:rPr>
+          <w:rFonts w:hint="eastAsia"/>
+        </w:rPr>
+        <w:t>(</w:t>
+      </w:r>
+      <w:r>
+        <w:t>not updated in the paper yet)</w:t>
+      </w:r>
+      <w:r>
+        <w:t xml:space="preserve"> incorporates results from 8-K</w:t>
       </w:r>
     </w:p>
     <w:p>
@@ -9912,7 +9968,19 @@
         <w:rPr>
           <w:highlight w:val="darkYellow"/>
         </w:rPr>
-        <w:t>Why narrative conservatism exists from the demand side?</w:t>
+        <w:t xml:space="preserve">Why narrative conservatism exists from the </w:t>
+      </w:r>
+      <w:r>
+        <w:rPr>
+          <w:highlight w:val="darkYellow"/>
+        </w:rPr>
+        <w:t xml:space="preserve">perspective of the </w:t>
+      </w:r>
+      <w:r>
+        <w:rPr>
+          <w:highlight w:val="darkYellow"/>
+        </w:rPr>
+        <w:t>demand side?</w:t>
       </w:r>
       <w:r>
         <w:rPr>
@@ -10028,6 +10096,228 @@
       </w:r>
       <w:r>
         <w:t xml:space="preserve">enforcement is not strong? Not necessarily, because the TLAG we have is self-constructed by us, but if we consider the TLAG reported by managers (between reporting period and filing date), the enforcement should be good. </w:t>
+      </w:r>
+    </w:p>
+    <w:p>
+      <w:pPr>
+        <w:pStyle w:val="ListParagraph"/>
+      </w:pPr>
+    </w:p>
+    <w:p>
+      <w:pPr>
+        <w:rPr>
+          <w:highlight w:val="cyan"/>
+        </w:rPr>
+      </w:pPr>
+      <w:r>
+        <w:rPr>
+          <w:highlight w:val="cyan"/>
+        </w:rPr>
+        <w:t>1</w:t>
+      </w:r>
+      <w:r>
+        <w:rPr>
+          <w:highlight w:val="cyan"/>
+        </w:rPr>
+        <w:t>2/22</w:t>
+      </w:r>
+      <w:r>
+        <w:rPr>
+          <w:highlight w:val="cyan"/>
+        </w:rPr>
+        <w:t>/2020</w:t>
+      </w:r>
+    </w:p>
+    <w:p>
+      <w:pPr>
+        <w:rPr>
+          <w:highlight w:val="green"/>
+        </w:rPr>
+      </w:pPr>
+      <w:r>
+        <w:rPr>
+          <w:highlight w:val="green"/>
+        </w:rPr>
+        <w:t>New results:</w:t>
+      </w:r>
+    </w:p>
+    <w:p>
+      <w:pPr>
+        <w:pStyle w:val="ListParagraph"/>
+        <w:numPr>
+          <w:ilvl w:val="0"/>
+          <w:numId w:val="47"/>
+        </w:numPr>
+      </w:pPr>
+      <w:r>
+        <w:t xml:space="preserve">Asymmetric persistence: interpretation? </w:t>
+      </w:r>
+      <w:r>
+        <w:rPr>
+          <w:b/>
+          <w:bCs/>
+        </w:rPr>
+        <w:t>UT-6 LAGN*NEG</w:t>
+      </w:r>
+    </w:p>
+    <w:p>
+      <w:pPr>
+        <w:pStyle w:val="ListParagraph"/>
+        <w:numPr>
+          <w:ilvl w:val="0"/>
+          <w:numId w:val="47"/>
+        </w:numPr>
+      </w:pPr>
+      <w:r>
+        <w:rPr>
+          <w:b/>
+          <w:bCs/>
+        </w:rPr>
+        <w:t>Theory</w:t>
+      </w:r>
+      <w:r>
+        <w:rPr>
+          <w:b/>
+          <w:bCs/>
+        </w:rPr>
+        <w:t xml:space="preserve"> (NC_20201220)</w:t>
+      </w:r>
+    </w:p>
+    <w:p>
+      <w:pPr>
+        <w:pStyle w:val="ListParagraph"/>
+        <w:numPr>
+          <w:ilvl w:val="0"/>
+          <w:numId w:val="47"/>
+        </w:numPr>
+      </w:pPr>
+      <w:r>
+        <w:rPr>
+          <w:b/>
+          <w:bCs/>
+        </w:rPr>
+        <w:t>Narrative conservatism and conditional conservatism</w:t>
+      </w:r>
+      <w:r>
+        <w:rPr>
+          <w:b/>
+          <w:bCs/>
+        </w:rPr>
+        <w:t>: supplementary</w:t>
+      </w:r>
+      <w:r>
+        <w:rPr>
+          <w:b/>
+          <w:bCs/>
+        </w:rPr>
+        <w:t xml:space="preserve"> (T11)</w:t>
+      </w:r>
+    </w:p>
+    <w:p>
+      <w:pPr>
+        <w:pStyle w:val="ListParagraph"/>
+        <w:numPr>
+          <w:ilvl w:val="0"/>
+          <w:numId w:val="47"/>
+        </w:numPr>
+      </w:pPr>
+      <w:r>
+        <w:rPr>
+          <w:b/>
+          <w:bCs/>
+        </w:rPr>
+        <w:t>Narrative conservatism and unconditional conservatism</w:t>
+      </w:r>
+    </w:p>
+    <w:p>
+      <w:pPr>
+        <w:pStyle w:val="ListParagraph"/>
+      </w:pPr>
+      <w:r>
+        <w:rPr>
+          <w:noProof/>
+        </w:rPr>
+        <w:lastRenderedPageBreak/>
+        <w:drawing>
+          <wp:inline distT="0" distB="0" distL="0" distR="0" wp14:anchorId="2B61E0F6" wp14:editId="65000380">
+            <wp:extent cx="5274310" cy="612140"/>
+            <wp:effectExtent l="0" t="0" r="2540" b="0"/>
+            <wp:docPr id="6" name="Picture 6"/>
+            <wp:cNvGraphicFramePr>
+              <a:graphicFrameLocks xmlns:a="http://schemas.openxmlformats.org/drawingml/2006/main" noChangeAspect="1"/>
+            </wp:cNvGraphicFramePr>
+            <a:graphic xmlns:a="http://schemas.openxmlformats.org/drawingml/2006/main">
+              <a:graphicData uri="http://schemas.openxmlformats.org/drawingml/2006/picture">
+                <pic:pic xmlns:pic="http://schemas.openxmlformats.org/drawingml/2006/picture">
+                  <pic:nvPicPr>
+                    <pic:cNvPr id="1" name=""/>
+                    <pic:cNvPicPr/>
+                  </pic:nvPicPr>
+                  <pic:blipFill>
+                    <a:blip r:embed="rId17"/>
+                    <a:stretch>
+                      <a:fillRect/>
+                    </a:stretch>
+                  </pic:blipFill>
+                  <pic:spPr>
+                    <a:xfrm>
+                      <a:off x="0" y="0"/>
+                      <a:ext cx="5274310" cy="612140"/>
+                    </a:xfrm>
+                    <a:prstGeom prst="rect">
+                      <a:avLst/>
+                    </a:prstGeom>
+                  </pic:spPr>
+                </pic:pic>
+              </a:graphicData>
+            </a:graphic>
+          </wp:inline>
+        </w:drawing>
+      </w:r>
+    </w:p>
+    <w:p>
+      <w:pPr>
+        <w:pStyle w:val="ListParagraph"/>
+      </w:pPr>
+      <w:r>
+        <w:rPr>
+          <w:noProof/>
+        </w:rPr>
+        <w:drawing>
+          <wp:inline distT="0" distB="0" distL="0" distR="0" wp14:anchorId="7549D2C5" wp14:editId="2C27C1D5">
+            <wp:extent cx="5274310" cy="892810"/>
+            <wp:effectExtent l="0" t="0" r="2540" b="2540"/>
+            <wp:docPr id="7" name="Picture 7"/>
+            <wp:cNvGraphicFramePr>
+              <a:graphicFrameLocks xmlns:a="http://schemas.openxmlformats.org/drawingml/2006/main" noChangeAspect="1"/>
+            </wp:cNvGraphicFramePr>
+            <a:graphic xmlns:a="http://schemas.openxmlformats.org/drawingml/2006/main">
+              <a:graphicData uri="http://schemas.openxmlformats.org/drawingml/2006/picture">
+                <pic:pic xmlns:pic="http://schemas.openxmlformats.org/drawingml/2006/picture">
+                  <pic:nvPicPr>
+                    <pic:cNvPr id="1" name=""/>
+                    <pic:cNvPicPr/>
+                  </pic:nvPicPr>
+                  <pic:blipFill>
+                    <a:blip r:embed="rId18"/>
+                    <a:stretch>
+                      <a:fillRect/>
+                    </a:stretch>
+                  </pic:blipFill>
+                  <pic:spPr>
+                    <a:xfrm>
+                      <a:off x="0" y="0"/>
+                      <a:ext cx="5274310" cy="892810"/>
+                    </a:xfrm>
+                    <a:prstGeom prst="rect">
+                      <a:avLst/>
+                    </a:prstGeom>
+                  </pic:spPr>
+                </pic:pic>
+              </a:graphicData>
+            </a:graphic>
+          </wp:inline>
+        </w:drawing>
       </w:r>
     </w:p>
     <w:sectPr>
@@ -12502,6 +12792,95 @@
     </w:lvl>
   </w:abstractNum>
   <w:abstractNum w:abstractNumId="27" w15:restartNumberingAfterBreak="0">
+    <w:nsid w:val="47C22E69"/>
+    <w:multiLevelType w:val="hybridMultilevel"/>
+    <w:tmpl w:val="EEE202CA"/>
+    <w:lvl w:ilvl="0" w:tplc="0409000F">
+      <w:start w:val="1"/>
+      <w:numFmt w:val="decimal"/>
+      <w:lvlText w:val="%1."/>
+      <w:lvlJc w:val="left"/>
+      <w:pPr>
+        <w:ind w:left="720" w:hanging="360"/>
+      </w:pPr>
+      <w:rPr>
+        <w:rFonts w:hint="default"/>
+      </w:rPr>
+    </w:lvl>
+    <w:lvl w:ilvl="1" w:tplc="04090019">
+      <w:start w:val="1"/>
+      <w:numFmt w:val="lowerLetter"/>
+      <w:lvlText w:val="%2."/>
+      <w:lvlJc w:val="left"/>
+      <w:pPr>
+        <w:ind w:left="1440" w:hanging="360"/>
+      </w:pPr>
+    </w:lvl>
+    <w:lvl w:ilvl="2" w:tplc="0409001B" w:tentative="1">
+      <w:start w:val="1"/>
+      <w:numFmt w:val="lowerRoman"/>
+      <w:lvlText w:val="%3."/>
+      <w:lvlJc w:val="right"/>
+      <w:pPr>
+        <w:ind w:left="2160" w:hanging="180"/>
+      </w:pPr>
+    </w:lvl>
+    <w:lvl w:ilvl="3" w:tplc="0409000F" w:tentative="1">
+      <w:start w:val="1"/>
+      <w:numFmt w:val="decimal"/>
+      <w:lvlText w:val="%4."/>
+      <w:lvlJc w:val="left"/>
+      <w:pPr>
+        <w:ind w:left="2880" w:hanging="360"/>
+      </w:pPr>
+    </w:lvl>
+    <w:lvl w:ilvl="4" w:tplc="04090019" w:tentative="1">
+      <w:start w:val="1"/>
+      <w:numFmt w:val="lowerLetter"/>
+      <w:lvlText w:val="%5."/>
+      <w:lvlJc w:val="left"/>
+      <w:pPr>
+        <w:ind w:left="3600" w:hanging="360"/>
+      </w:pPr>
+    </w:lvl>
+    <w:lvl w:ilvl="5" w:tplc="0409001B" w:tentative="1">
+      <w:start w:val="1"/>
+      <w:numFmt w:val="lowerRoman"/>
+      <w:lvlText w:val="%6."/>
+      <w:lvlJc w:val="right"/>
+      <w:pPr>
+        <w:ind w:left="4320" w:hanging="180"/>
+      </w:pPr>
+    </w:lvl>
+    <w:lvl w:ilvl="6" w:tplc="0409000F" w:tentative="1">
+      <w:start w:val="1"/>
+      <w:numFmt w:val="decimal"/>
+      <w:lvlText w:val="%7."/>
+      <w:lvlJc w:val="left"/>
+      <w:pPr>
+        <w:ind w:left="5040" w:hanging="360"/>
+      </w:pPr>
+    </w:lvl>
+    <w:lvl w:ilvl="7" w:tplc="04090019" w:tentative="1">
+      <w:start w:val="1"/>
+      <w:numFmt w:val="lowerLetter"/>
+      <w:lvlText w:val="%8."/>
+      <w:lvlJc w:val="left"/>
+      <w:pPr>
+        <w:ind w:left="5760" w:hanging="360"/>
+      </w:pPr>
+    </w:lvl>
+    <w:lvl w:ilvl="8" w:tplc="0409001B" w:tentative="1">
+      <w:start w:val="1"/>
+      <w:numFmt w:val="lowerRoman"/>
+      <w:lvlText w:val="%9."/>
+      <w:lvlJc w:val="right"/>
+      <w:pPr>
+        <w:ind w:left="6480" w:hanging="180"/>
+      </w:pPr>
+    </w:lvl>
+  </w:abstractNum>
+  <w:abstractNum w:abstractNumId="28" w15:restartNumberingAfterBreak="0">
     <w:nsid w:val="4A556808"/>
     <w:multiLevelType w:val="hybridMultilevel"/>
     <w:tmpl w:val="E0221484"/>
@@ -12590,7 +12969,7 @@
       </w:pPr>
     </w:lvl>
   </w:abstractNum>
-  <w:abstractNum w:abstractNumId="28" w15:restartNumberingAfterBreak="0">
+  <w:abstractNum w:abstractNumId="29" w15:restartNumberingAfterBreak="0">
     <w:nsid w:val="4B4E42A6"/>
     <w:multiLevelType w:val="hybridMultilevel"/>
     <w:tmpl w:val="0A9C879C"/>
@@ -12679,7 +13058,7 @@
       </w:pPr>
     </w:lvl>
   </w:abstractNum>
-  <w:abstractNum w:abstractNumId="29" w15:restartNumberingAfterBreak="0">
+  <w:abstractNum w:abstractNumId="30" w15:restartNumberingAfterBreak="0">
     <w:nsid w:val="4C940EB3"/>
     <w:multiLevelType w:val="hybridMultilevel"/>
     <w:tmpl w:val="37425C88"/>
@@ -12792,7 +13171,7 @@
       </w:rPr>
     </w:lvl>
   </w:abstractNum>
-  <w:abstractNum w:abstractNumId="30" w15:restartNumberingAfterBreak="0">
+  <w:abstractNum w:abstractNumId="31" w15:restartNumberingAfterBreak="0">
     <w:nsid w:val="4CC55494"/>
     <w:multiLevelType w:val="hybridMultilevel"/>
     <w:tmpl w:val="D706BFC4"/>
@@ -12881,7 +13260,7 @@
       </w:pPr>
     </w:lvl>
   </w:abstractNum>
-  <w:abstractNum w:abstractNumId="31" w15:restartNumberingAfterBreak="0">
+  <w:abstractNum w:abstractNumId="32" w15:restartNumberingAfterBreak="0">
     <w:nsid w:val="4CD13A32"/>
     <w:multiLevelType w:val="hybridMultilevel"/>
     <w:tmpl w:val="EEE202CA"/>
@@ -12970,7 +13349,7 @@
       </w:pPr>
     </w:lvl>
   </w:abstractNum>
-  <w:abstractNum w:abstractNumId="32" w15:restartNumberingAfterBreak="0">
+  <w:abstractNum w:abstractNumId="33" w15:restartNumberingAfterBreak="0">
     <w:nsid w:val="4ED91B41"/>
     <w:multiLevelType w:val="hybridMultilevel"/>
     <w:tmpl w:val="0A9C879C"/>
@@ -13059,7 +13438,7 @@
       </w:pPr>
     </w:lvl>
   </w:abstractNum>
-  <w:abstractNum w:abstractNumId="33" w15:restartNumberingAfterBreak="0">
+  <w:abstractNum w:abstractNumId="34" w15:restartNumberingAfterBreak="0">
     <w:nsid w:val="4F3E4D31"/>
     <w:multiLevelType w:val="hybridMultilevel"/>
     <w:tmpl w:val="EEE202CA"/>
@@ -13148,7 +13527,7 @@
       </w:pPr>
     </w:lvl>
   </w:abstractNum>
-  <w:abstractNum w:abstractNumId="34" w15:restartNumberingAfterBreak="0">
+  <w:abstractNum w:abstractNumId="35" w15:restartNumberingAfterBreak="0">
     <w:nsid w:val="51F209F5"/>
     <w:multiLevelType w:val="hybridMultilevel"/>
     <w:tmpl w:val="6B0C0E04"/>
@@ -13237,7 +13616,7 @@
       </w:pPr>
     </w:lvl>
   </w:abstractNum>
-  <w:abstractNum w:abstractNumId="35" w15:restartNumberingAfterBreak="0">
+  <w:abstractNum w:abstractNumId="36" w15:restartNumberingAfterBreak="0">
     <w:nsid w:val="53506136"/>
     <w:multiLevelType w:val="hybridMultilevel"/>
     <w:tmpl w:val="8E70EBC0"/>
@@ -13326,7 +13705,7 @@
       </w:pPr>
     </w:lvl>
   </w:abstractNum>
-  <w:abstractNum w:abstractNumId="36" w15:restartNumberingAfterBreak="0">
+  <w:abstractNum w:abstractNumId="37" w15:restartNumberingAfterBreak="0">
     <w:nsid w:val="558B7575"/>
     <w:multiLevelType w:val="hybridMultilevel"/>
     <w:tmpl w:val="93C2ED4E"/>
@@ -13415,7 +13794,7 @@
       </w:pPr>
     </w:lvl>
   </w:abstractNum>
-  <w:abstractNum w:abstractNumId="37" w15:restartNumberingAfterBreak="0">
+  <w:abstractNum w:abstractNumId="38" w15:restartNumberingAfterBreak="0">
     <w:nsid w:val="5B07599B"/>
     <w:multiLevelType w:val="hybridMultilevel"/>
     <w:tmpl w:val="47DC4C12"/>
@@ -13504,7 +13883,7 @@
       </w:pPr>
     </w:lvl>
   </w:abstractNum>
-  <w:abstractNum w:abstractNumId="38" w15:restartNumberingAfterBreak="0">
+  <w:abstractNum w:abstractNumId="39" w15:restartNumberingAfterBreak="0">
     <w:nsid w:val="5FF4589E"/>
     <w:multiLevelType w:val="hybridMultilevel"/>
     <w:tmpl w:val="431CDD7E"/>
@@ -13593,7 +13972,7 @@
       </w:pPr>
     </w:lvl>
   </w:abstractNum>
-  <w:abstractNum w:abstractNumId="39" w15:restartNumberingAfterBreak="0">
+  <w:abstractNum w:abstractNumId="40" w15:restartNumberingAfterBreak="0">
     <w:nsid w:val="67D77EBB"/>
     <w:multiLevelType w:val="hybridMultilevel"/>
     <w:tmpl w:val="BFA222C0"/>
@@ -13682,7 +14061,7 @@
       </w:pPr>
     </w:lvl>
   </w:abstractNum>
-  <w:abstractNum w:abstractNumId="40" w15:restartNumberingAfterBreak="0">
+  <w:abstractNum w:abstractNumId="41" w15:restartNumberingAfterBreak="0">
     <w:nsid w:val="69E6728A"/>
     <w:multiLevelType w:val="hybridMultilevel"/>
     <w:tmpl w:val="11683B72"/>
@@ -13771,7 +14150,7 @@
       </w:pPr>
     </w:lvl>
   </w:abstractNum>
-  <w:abstractNum w:abstractNumId="41" w15:restartNumberingAfterBreak="0">
+  <w:abstractNum w:abstractNumId="42" w15:restartNumberingAfterBreak="0">
     <w:nsid w:val="6BE801A2"/>
     <w:multiLevelType w:val="hybridMultilevel"/>
     <w:tmpl w:val="938CE034"/>
@@ -13860,7 +14239,7 @@
       </w:pPr>
     </w:lvl>
   </w:abstractNum>
-  <w:abstractNum w:abstractNumId="42" w15:restartNumberingAfterBreak="0">
+  <w:abstractNum w:abstractNumId="43" w15:restartNumberingAfterBreak="0">
     <w:nsid w:val="74471701"/>
     <w:multiLevelType w:val="hybridMultilevel"/>
     <w:tmpl w:val="A2A4F3EC"/>
@@ -13949,7 +14328,7 @@
       </w:pPr>
     </w:lvl>
   </w:abstractNum>
-  <w:abstractNum w:abstractNumId="43" w15:restartNumberingAfterBreak="0">
+  <w:abstractNum w:abstractNumId="44" w15:restartNumberingAfterBreak="0">
     <w:nsid w:val="76002E12"/>
     <w:multiLevelType w:val="multilevel"/>
     <w:tmpl w:val="3D86A9F4"/>
@@ -14062,7 +14441,7 @@
       </w:pPr>
     </w:lvl>
   </w:abstractNum>
-  <w:abstractNum w:abstractNumId="44" w15:restartNumberingAfterBreak="0">
+  <w:abstractNum w:abstractNumId="45" w15:restartNumberingAfterBreak="0">
     <w:nsid w:val="7A391EEC"/>
     <w:multiLevelType w:val="hybridMultilevel"/>
     <w:tmpl w:val="6F906C28"/>
@@ -14151,7 +14530,7 @@
       </w:pPr>
     </w:lvl>
   </w:abstractNum>
-  <w:abstractNum w:abstractNumId="45" w15:restartNumberingAfterBreak="0">
+  <w:abstractNum w:abstractNumId="46" w15:restartNumberingAfterBreak="0">
     <w:nsid w:val="7B042264"/>
     <w:multiLevelType w:val="hybridMultilevel"/>
     <w:tmpl w:val="93780B3E"/>
@@ -14244,7 +14623,7 @@
     <w:abstractNumId w:val="21"/>
   </w:num>
   <w:num w:numId="2">
-    <w:abstractNumId w:val="40"/>
+    <w:abstractNumId w:val="41"/>
   </w:num>
   <w:num w:numId="3">
     <w:abstractNumId w:val="15"/>
@@ -14259,7 +14638,7 @@
     <w:abstractNumId w:val="22"/>
   </w:num>
   <w:num w:numId="7">
-    <w:abstractNumId w:val="42"/>
+    <w:abstractNumId w:val="43"/>
   </w:num>
   <w:num w:numId="8">
     <w:abstractNumId w:val="3"/>
@@ -14268,10 +14647,10 @@
     <w:abstractNumId w:val="23"/>
   </w:num>
   <w:num w:numId="10">
-    <w:abstractNumId w:val="36"/>
+    <w:abstractNumId w:val="37"/>
   </w:num>
   <w:num w:numId="11">
-    <w:abstractNumId w:val="41"/>
+    <w:abstractNumId w:val="42"/>
   </w:num>
   <w:num w:numId="12">
     <w:abstractNumId w:val="13"/>
@@ -14280,13 +14659,13 @@
     <w:abstractNumId w:val="2"/>
   </w:num>
   <w:num w:numId="14">
-    <w:abstractNumId w:val="35"/>
+    <w:abstractNumId w:val="36"/>
   </w:num>
   <w:num w:numId="15">
     <w:abstractNumId w:val="18"/>
   </w:num>
   <w:num w:numId="16">
-    <w:abstractNumId w:val="29"/>
+    <w:abstractNumId w:val="30"/>
   </w:num>
   <w:num w:numId="17">
     <w:abstractNumId w:val="0"/>
@@ -14298,7 +14677,7 @@
     <w:abstractNumId w:val="8"/>
   </w:num>
   <w:num w:numId="20">
-    <w:abstractNumId w:val="27"/>
+    <w:abstractNumId w:val="28"/>
   </w:num>
   <w:num w:numId="21">
     <w:abstractNumId w:val="10"/>
@@ -14307,37 +14686,37 @@
     <w:abstractNumId w:val="9"/>
   </w:num>
   <w:num w:numId="23">
-    <w:abstractNumId w:val="45"/>
+    <w:abstractNumId w:val="46"/>
   </w:num>
   <w:num w:numId="24">
     <w:abstractNumId w:val="11"/>
   </w:num>
   <w:num w:numId="25">
-    <w:abstractNumId w:val="32"/>
+    <w:abstractNumId w:val="33"/>
   </w:num>
   <w:num w:numId="26">
     <w:abstractNumId w:val="16"/>
   </w:num>
   <w:num w:numId="27">
-    <w:abstractNumId w:val="43"/>
+    <w:abstractNumId w:val="44"/>
   </w:num>
   <w:num w:numId="28">
     <w:abstractNumId w:val="7"/>
   </w:num>
   <w:num w:numId="29">
-    <w:abstractNumId w:val="28"/>
+    <w:abstractNumId w:val="29"/>
   </w:num>
   <w:num w:numId="30">
-    <w:abstractNumId w:val="34"/>
+    <w:abstractNumId w:val="35"/>
   </w:num>
   <w:num w:numId="31">
     <w:abstractNumId w:val="17"/>
   </w:num>
   <w:num w:numId="32">
-    <w:abstractNumId w:val="30"/>
+    <w:abstractNumId w:val="31"/>
   </w:num>
   <w:num w:numId="33">
-    <w:abstractNumId w:val="37"/>
+    <w:abstractNumId w:val="38"/>
   </w:num>
   <w:num w:numId="34">
     <w:abstractNumId w:val="12"/>
@@ -14349,25 +14728,25 @@
     <w:abstractNumId w:val="20"/>
   </w:num>
   <w:num w:numId="37">
-    <w:abstractNumId w:val="44"/>
+    <w:abstractNumId w:val="45"/>
   </w:num>
   <w:num w:numId="38">
-    <w:abstractNumId w:val="31"/>
+    <w:abstractNumId w:val="32"/>
   </w:num>
   <w:num w:numId="39">
-    <w:abstractNumId w:val="33"/>
+    <w:abstractNumId w:val="34"/>
   </w:num>
   <w:num w:numId="40">
     <w:abstractNumId w:val="6"/>
   </w:num>
   <w:num w:numId="41">
-    <w:abstractNumId w:val="39"/>
+    <w:abstractNumId w:val="40"/>
   </w:num>
   <w:num w:numId="42">
     <w:abstractNumId w:val="25"/>
   </w:num>
   <w:num w:numId="43">
-    <w:abstractNumId w:val="38"/>
+    <w:abstractNumId w:val="39"/>
   </w:num>
   <w:num w:numId="44">
     <w:abstractNumId w:val="4"/>
@@ -14377,6 +14756,9 @@
   </w:num>
   <w:num w:numId="46">
     <w:abstractNumId w:val="5"/>
+  </w:num>
+  <w:num w:numId="47">
+    <w:abstractNumId w:val="27"/>
   </w:num>
 </w:numbering>
 </file>

</xml_diff>

<commit_message>
update IBES; construct UCONS for 10-Q
</commit_message>
<xml_diff>
--- a/Meetings NC.docx
+++ b/Meetings NC.docx
@@ -10284,9 +10284,9 @@
           <w:noProof/>
         </w:rPr>
         <w:drawing>
-          <wp:inline distT="0" distB="0" distL="0" distR="0" wp14:anchorId="7549D2C5" wp14:editId="2C27C1D5">
-            <wp:extent cx="5274310" cy="892810"/>
-            <wp:effectExtent l="0" t="0" r="2540" b="2540"/>
+          <wp:inline distT="0" distB="0" distL="0" distR="0" wp14:anchorId="7549D2C5" wp14:editId="3ECA3F53">
+            <wp:extent cx="6167116" cy="1043940"/>
+            <wp:effectExtent l="0" t="0" r="5715" b="3810"/>
             <wp:docPr id="7" name="Picture 7"/>
             <wp:cNvGraphicFramePr>
               <a:graphicFrameLocks xmlns:a="http://schemas.openxmlformats.org/drawingml/2006/main" noChangeAspect="1"/>
@@ -10307,7 +10307,7 @@
                   <pic:spPr>
                     <a:xfrm>
                       <a:off x="0" y="0"/>
-                      <a:ext cx="5274310" cy="892810"/>
+                      <a:ext cx="6181444" cy="1046365"/>
                     </a:xfrm>
                     <a:prstGeom prst="rect">
                       <a:avLst/>
@@ -10318,6 +10318,390 @@
             </a:graphic>
           </wp:inline>
         </w:drawing>
+      </w:r>
+    </w:p>
+    <w:p>
+      <w:pPr>
+        <w:pStyle w:val="ListParagraph"/>
+      </w:pPr>
+      <w:r>
+        <w:t xml:space="preserve">LT </w:t>
+      </w:r>
+      <w:r>
+        <w:rPr>
+          <w:rFonts w:hint="eastAsia"/>
+        </w:rPr>
+        <w:t>gr</w:t>
+      </w:r>
+      <w:r>
+        <w:t>owth forecast</w:t>
+      </w:r>
+      <w:r>
+        <w:t xml:space="preserve"> (</w:t>
+      </w:r>
+      <w:r>
+        <w:t>IBE</w:t>
+      </w:r>
+      <w:r>
+        <w:t>S</w:t>
+      </w:r>
+      <w:r>
+        <w:t>)</w:t>
+      </w:r>
+      <w:r>
+        <w:t xml:space="preserve"> </w:t>
+      </w:r>
+    </w:p>
+    <w:p>
+      <w:pPr>
+        <w:pStyle w:val="ListParagraph"/>
+      </w:pPr>
+      <w:r>
+        <w:t>SalesGrowth: sales/lag_sales</w:t>
+      </w:r>
+    </w:p>
+    <w:p>
+      <w:pPr>
+        <w:pStyle w:val="ListParagraph"/>
+      </w:pPr>
+      <w:r>
+        <w:t>I</w:t>
+      </w:r>
+      <w:r>
+        <w:t xml:space="preserve">ndConcentration (TNIC3HHI: </w:t>
+      </w:r>
+      <w:hyperlink r:id="rId19" w:history="1">
+        <w:r>
+          <w:rPr>
+            <w:rStyle w:val="Hyperlink"/>
+          </w:rPr>
+          <w:t>https://hobergphillips.tuck.dartmouth.edu/industryconcen.htm</w:t>
+        </w:r>
+      </w:hyperlink>
+      <w:r>
+        <w:t>, yearly)</w:t>
+      </w:r>
+    </w:p>
+    <w:p>
+      <w:pPr>
+        <w:pStyle w:val="ListParagraph"/>
+      </w:pPr>
+      <w:r>
+        <w:t>CSI</w:t>
+      </w:r>
+      <w:r>
+        <w:t xml:space="preserve"> (</w:t>
+      </w:r>
+      <w:hyperlink r:id="rId20" w:history="1">
+        <w:r>
+          <w:rPr>
+            <w:rStyle w:val="Hyperlink"/>
+          </w:rPr>
+          <w:t>http://www.sca.isr.umich.edu/tables.html</w:t>
+        </w:r>
+      </w:hyperlink>
+      <w:r>
+        <w:t>: monthly</w:t>
+      </w:r>
+      <w:r>
+        <w:t>)</w:t>
+      </w:r>
+    </w:p>
+    <w:p>
+      <w:pPr>
+        <w:pStyle w:val="ListParagraph"/>
+      </w:pPr>
+      <w:r>
+        <w:t>S&amp;P index</w:t>
+      </w:r>
+      <w:r>
+        <w:t xml:space="preserve"> (CRSP</w:t>
+      </w:r>
+      <w:r>
+        <w:t xml:space="preserve">: spidx.csv; </w:t>
+      </w:r>
+      <w:r>
+        <w:t>monthly</w:t>
+      </w:r>
+      <w:r>
+        <w:t>)</w:t>
+      </w:r>
+    </w:p>
+    <w:p>
+      <w:pPr>
+        <w:pStyle w:val="ListParagraph"/>
+      </w:pPr>
+      <w:r>
+        <w:t>Profitability: CFO</w:t>
+      </w:r>
+    </w:p>
+    <w:p>
+      <w:pPr>
+        <w:pStyle w:val="ListParagraph"/>
+      </w:pPr>
+      <w:r>
+        <w:t>C</w:t>
+      </w:r>
+      <w:r>
+        <w:t>redit rating</w:t>
+      </w:r>
+      <w:r>
+        <w:t xml:space="preserve"> (COMPUSTAT</w:t>
+      </w:r>
+      <w:r>
+        <w:t>: splticrm.csv</w:t>
+      </w:r>
+      <w:r>
+        <w:t>; quarterly</w:t>
+      </w:r>
+      <w:r>
+        <w:t>)</w:t>
+      </w:r>
+    </w:p>
+    <w:p>
+      <w:pPr>
+        <w:pStyle w:val="ListParagraph"/>
+      </w:pPr>
+      <w:r>
+        <w:t>R</w:t>
+      </w:r>
+      <w:r>
+        <w:t xml:space="preserve">eturn volatility: </w:t>
+      </w:r>
+      <w:r>
+        <w:t>STD_RET</w:t>
+      </w:r>
+    </w:p>
+    <w:p>
+      <w:pPr>
+        <w:pStyle w:val="ListParagraph"/>
+      </w:pPr>
+      <w:r>
+        <w:t>H</w:t>
+      </w:r>
+      <w:r>
+        <w:t>igh Inflation</w:t>
+      </w:r>
+      <w:r>
+        <w:t xml:space="preserve"> (Bureau of Labor Statistics</w:t>
+      </w:r>
+      <w:r>
+        <w:t>: cpi.csv; monthly</w:t>
+      </w:r>
+      <w:r>
+        <w:t>)</w:t>
+      </w:r>
+    </w:p>
+    <w:p>
+      <w:pPr>
+        <w:pStyle w:val="ListParagraph"/>
+      </w:pPr>
+      <w:r>
+        <w:t>AOCI</w:t>
+      </w:r>
+      <w:r>
+        <w:t xml:space="preserve"> (COMPUSTAT)</w:t>
+      </w:r>
+    </w:p>
+    <w:p>
+      <w:pPr>
+        <w:pStyle w:val="ListParagraph"/>
+      </w:pPr>
+    </w:p>
+    <w:p>
+      <w:pPr>
+        <w:rPr>
+          <w:highlight w:val="cyan"/>
+        </w:rPr>
+      </w:pPr>
+      <w:r>
+        <w:rPr>
+          <w:highlight w:val="cyan"/>
+        </w:rPr>
+        <w:t>01/12</w:t>
+      </w:r>
+      <w:r>
+        <w:rPr>
+          <w:highlight w:val="cyan"/>
+        </w:rPr>
+        <w:t>/202</w:t>
+      </w:r>
+      <w:r>
+        <w:rPr>
+          <w:highlight w:val="cyan"/>
+        </w:rPr>
+        <w:t>1</w:t>
+      </w:r>
+    </w:p>
+    <w:p>
+      <w:pPr>
+        <w:pStyle w:val="ListParagraph"/>
+        <w:numPr>
+          <w:ilvl w:val="0"/>
+          <w:numId w:val="48"/>
+        </w:numPr>
+      </w:pPr>
+      <w:r>
+        <w:t xml:space="preserve">Asymmetric persistence: interpretation? </w:t>
+      </w:r>
+      <w:r>
+        <w:rPr>
+          <w:b/>
+          <w:bCs/>
+        </w:rPr>
+        <w:t>UT-6</w:t>
+      </w:r>
+    </w:p>
+    <w:p>
+      <w:pPr>
+        <w:pStyle w:val="ListParagraph"/>
+        <w:numPr>
+          <w:ilvl w:val="0"/>
+          <w:numId w:val="48"/>
+        </w:numPr>
+      </w:pPr>
+      <w:r>
+        <w:rPr>
+          <w:b/>
+          <w:bCs/>
+        </w:rPr>
+        <w:t>Narrative conservatism and unconditional conservatism</w:t>
+      </w:r>
+    </w:p>
+    <w:p>
+      <w:pPr>
+        <w:pStyle w:val="ListParagraph"/>
+        <w:numPr>
+          <w:ilvl w:val="0"/>
+          <w:numId w:val="48"/>
+        </w:numPr>
+      </w:pPr>
+      <w:r>
+        <w:rPr>
+          <w:b/>
+          <w:bCs/>
+        </w:rPr>
+        <w:t>Restructuring of the paper:</w:t>
+      </w:r>
+    </w:p>
+    <w:p>
+      <w:pPr>
+        <w:pStyle w:val="ListParagraph"/>
+        <w:rPr>
+          <w:b/>
+          <w:bCs/>
+        </w:rPr>
+      </w:pPr>
+    </w:p>
+    <w:p>
+      <w:pPr>
+        <w:pStyle w:val="ListParagraph"/>
+        <w:numPr>
+          <w:ilvl w:val="1"/>
+          <w:numId w:val="48"/>
+        </w:numPr>
+      </w:pPr>
+      <w:r>
+        <w:t>Should we use a section to develop the hypotheses regarding the relationship between NC and CCONS/UCONS? As in t</w:t>
+      </w:r>
+      <w:r>
+        <w:t>heory (NC_20201220)</w:t>
+      </w:r>
+    </w:p>
+    <w:p>
+      <w:pPr>
+        <w:pStyle w:val="ListParagraph"/>
+        <w:numPr>
+          <w:ilvl w:val="1"/>
+          <w:numId w:val="48"/>
+        </w:numPr>
+      </w:pPr>
+      <w:r>
+        <w:t>I will r</w:t>
+      </w:r>
+      <w:r>
+        <w:t>eorganize the hypothes</w:t>
+      </w:r>
+      <w:r>
+        <w:t>e</w:t>
+      </w:r>
+      <w:r>
+        <w:t>s</w:t>
+      </w:r>
+      <w:r>
+        <w:t xml:space="preserve"> and results</w:t>
+      </w:r>
+      <w:r>
+        <w:t xml:space="preserve"> in timeliness-news consistency-completeness order</w:t>
+      </w:r>
+    </w:p>
+    <w:p>
+      <w:pPr>
+        <w:pStyle w:val="ListParagraph"/>
+        <w:numPr>
+          <w:ilvl w:val="1"/>
+          <w:numId w:val="48"/>
+        </w:numPr>
+      </w:pPr>
+      <w:r>
+        <w:t xml:space="preserve">I will </w:t>
+      </w:r>
+      <w:r>
+        <w:t>r</w:t>
+      </w:r>
+      <w:r>
+        <w:t>eorganize the main results table</w:t>
+      </w:r>
+      <w:r>
+        <w:t>s</w:t>
+      </w:r>
+      <w:r>
+        <w:t xml:space="preserve"> by hypothes</w:t>
+      </w:r>
+      <w:r>
+        <w:t>e</w:t>
+      </w:r>
+      <w:r>
+        <w:t>s instead of by corpora</w:t>
+      </w:r>
+      <w:r>
+        <w:t>, while keeping the results for both 10-Q and 8-K</w:t>
+      </w:r>
+      <w:r>
+        <w:t xml:space="preserve"> </w:t>
+      </w:r>
+    </w:p>
+    <w:p>
+      <w:pPr>
+        <w:pStyle w:val="ListParagraph"/>
+        <w:numPr>
+          <w:ilvl w:val="1"/>
+          <w:numId w:val="48"/>
+        </w:numPr>
+      </w:pPr>
+      <w:r>
+        <w:t>Should I a</w:t>
+      </w:r>
+      <w:r>
+        <w:t>dd 10-K results to the paper?</w:t>
+      </w:r>
+    </w:p>
+    <w:p>
+      <w:pPr>
+        <w:pStyle w:val="ListParagraph"/>
+        <w:numPr>
+          <w:ilvl w:val="1"/>
+          <w:numId w:val="48"/>
+        </w:numPr>
+      </w:pPr>
+      <w:r>
+        <w:t xml:space="preserve">Should we submit to CAAA the same version as the one submitted to EAA? Cuz we </w:t>
+      </w:r>
+      <w:r>
+        <w:t>may not have time to polish the draft after reorganization (before Jan 19th)</w:t>
+      </w:r>
+      <w:r>
+        <w:t xml:space="preserve"> </w:t>
       </w:r>
     </w:p>
     <w:sectPr>
@@ -12258,6 +12642,95 @@
     </w:lvl>
   </w:abstractNum>
   <w:abstractNum w:abstractNumId="21" w15:restartNumberingAfterBreak="0">
+    <w:nsid w:val="39327001"/>
+    <w:multiLevelType w:val="hybridMultilevel"/>
+    <w:tmpl w:val="EEE202CA"/>
+    <w:lvl w:ilvl="0" w:tplc="0409000F">
+      <w:start w:val="1"/>
+      <w:numFmt w:val="decimal"/>
+      <w:lvlText w:val="%1."/>
+      <w:lvlJc w:val="left"/>
+      <w:pPr>
+        <w:ind w:left="720" w:hanging="360"/>
+      </w:pPr>
+      <w:rPr>
+        <w:rFonts w:hint="default"/>
+      </w:rPr>
+    </w:lvl>
+    <w:lvl w:ilvl="1" w:tplc="04090019">
+      <w:start w:val="1"/>
+      <w:numFmt w:val="lowerLetter"/>
+      <w:lvlText w:val="%2."/>
+      <w:lvlJc w:val="left"/>
+      <w:pPr>
+        <w:ind w:left="1440" w:hanging="360"/>
+      </w:pPr>
+    </w:lvl>
+    <w:lvl w:ilvl="2" w:tplc="0409001B" w:tentative="1">
+      <w:start w:val="1"/>
+      <w:numFmt w:val="lowerRoman"/>
+      <w:lvlText w:val="%3."/>
+      <w:lvlJc w:val="right"/>
+      <w:pPr>
+        <w:ind w:left="2160" w:hanging="180"/>
+      </w:pPr>
+    </w:lvl>
+    <w:lvl w:ilvl="3" w:tplc="0409000F" w:tentative="1">
+      <w:start w:val="1"/>
+      <w:numFmt w:val="decimal"/>
+      <w:lvlText w:val="%4."/>
+      <w:lvlJc w:val="left"/>
+      <w:pPr>
+        <w:ind w:left="2880" w:hanging="360"/>
+      </w:pPr>
+    </w:lvl>
+    <w:lvl w:ilvl="4" w:tplc="04090019" w:tentative="1">
+      <w:start w:val="1"/>
+      <w:numFmt w:val="lowerLetter"/>
+      <w:lvlText w:val="%5."/>
+      <w:lvlJc w:val="left"/>
+      <w:pPr>
+        <w:ind w:left="3600" w:hanging="360"/>
+      </w:pPr>
+    </w:lvl>
+    <w:lvl w:ilvl="5" w:tplc="0409001B" w:tentative="1">
+      <w:start w:val="1"/>
+      <w:numFmt w:val="lowerRoman"/>
+      <w:lvlText w:val="%6."/>
+      <w:lvlJc w:val="right"/>
+      <w:pPr>
+        <w:ind w:left="4320" w:hanging="180"/>
+      </w:pPr>
+    </w:lvl>
+    <w:lvl w:ilvl="6" w:tplc="0409000F" w:tentative="1">
+      <w:start w:val="1"/>
+      <w:numFmt w:val="decimal"/>
+      <w:lvlText w:val="%7."/>
+      <w:lvlJc w:val="left"/>
+      <w:pPr>
+        <w:ind w:left="5040" w:hanging="360"/>
+      </w:pPr>
+    </w:lvl>
+    <w:lvl w:ilvl="7" w:tplc="04090019" w:tentative="1">
+      <w:start w:val="1"/>
+      <w:numFmt w:val="lowerLetter"/>
+      <w:lvlText w:val="%8."/>
+      <w:lvlJc w:val="left"/>
+      <w:pPr>
+        <w:ind w:left="5760" w:hanging="360"/>
+      </w:pPr>
+    </w:lvl>
+    <w:lvl w:ilvl="8" w:tplc="0409001B" w:tentative="1">
+      <w:start w:val="1"/>
+      <w:numFmt w:val="lowerRoman"/>
+      <w:lvlText w:val="%9."/>
+      <w:lvlJc w:val="right"/>
+      <w:pPr>
+        <w:ind w:left="6480" w:hanging="180"/>
+      </w:pPr>
+    </w:lvl>
+  </w:abstractNum>
+  <w:abstractNum w:abstractNumId="22" w15:restartNumberingAfterBreak="0">
     <w:nsid w:val="3B84677E"/>
     <w:multiLevelType w:val="hybridMultilevel"/>
     <w:tmpl w:val="543882A6"/>
@@ -12346,7 +12819,7 @@
       </w:pPr>
     </w:lvl>
   </w:abstractNum>
-  <w:abstractNum w:abstractNumId="22" w15:restartNumberingAfterBreak="0">
+  <w:abstractNum w:abstractNumId="23" w15:restartNumberingAfterBreak="0">
     <w:nsid w:val="3C6E15FC"/>
     <w:multiLevelType w:val="hybridMultilevel"/>
     <w:tmpl w:val="D5220170"/>
@@ -12435,7 +12908,7 @@
       </w:pPr>
     </w:lvl>
   </w:abstractNum>
-  <w:abstractNum w:abstractNumId="23" w15:restartNumberingAfterBreak="0">
+  <w:abstractNum w:abstractNumId="24" w15:restartNumberingAfterBreak="0">
     <w:nsid w:val="3F02022D"/>
     <w:multiLevelType w:val="hybridMultilevel"/>
     <w:tmpl w:val="AD68E5F8"/>
@@ -12524,7 +12997,7 @@
       </w:pPr>
     </w:lvl>
   </w:abstractNum>
-  <w:abstractNum w:abstractNumId="24" w15:restartNumberingAfterBreak="0">
+  <w:abstractNum w:abstractNumId="25" w15:restartNumberingAfterBreak="0">
     <w:nsid w:val="416E61D8"/>
     <w:multiLevelType w:val="hybridMultilevel"/>
     <w:tmpl w:val="274E5AE2"/>
@@ -12613,7 +13086,7 @@
       </w:pPr>
     </w:lvl>
   </w:abstractNum>
-  <w:abstractNum w:abstractNumId="25" w15:restartNumberingAfterBreak="0">
+  <w:abstractNum w:abstractNumId="26" w15:restartNumberingAfterBreak="0">
     <w:nsid w:val="41EE7EFC"/>
     <w:multiLevelType w:val="hybridMultilevel"/>
     <w:tmpl w:val="EEE202CA"/>
@@ -12702,7 +13175,7 @@
       </w:pPr>
     </w:lvl>
   </w:abstractNum>
-  <w:abstractNum w:abstractNumId="26" w15:restartNumberingAfterBreak="0">
+  <w:abstractNum w:abstractNumId="27" w15:restartNumberingAfterBreak="0">
     <w:nsid w:val="447216FE"/>
     <w:multiLevelType w:val="hybridMultilevel"/>
     <w:tmpl w:val="33D4ABAC"/>
@@ -12791,7 +13264,7 @@
       </w:pPr>
     </w:lvl>
   </w:abstractNum>
-  <w:abstractNum w:abstractNumId="27" w15:restartNumberingAfterBreak="0">
+  <w:abstractNum w:abstractNumId="28" w15:restartNumberingAfterBreak="0">
     <w:nsid w:val="47C22E69"/>
     <w:multiLevelType w:val="hybridMultilevel"/>
     <w:tmpl w:val="EEE202CA"/>
@@ -12880,7 +13353,7 @@
       </w:pPr>
     </w:lvl>
   </w:abstractNum>
-  <w:abstractNum w:abstractNumId="28" w15:restartNumberingAfterBreak="0">
+  <w:abstractNum w:abstractNumId="29" w15:restartNumberingAfterBreak="0">
     <w:nsid w:val="4A556808"/>
     <w:multiLevelType w:val="hybridMultilevel"/>
     <w:tmpl w:val="E0221484"/>
@@ -12969,7 +13442,7 @@
       </w:pPr>
     </w:lvl>
   </w:abstractNum>
-  <w:abstractNum w:abstractNumId="29" w15:restartNumberingAfterBreak="0">
+  <w:abstractNum w:abstractNumId="30" w15:restartNumberingAfterBreak="0">
     <w:nsid w:val="4B4E42A6"/>
     <w:multiLevelType w:val="hybridMultilevel"/>
     <w:tmpl w:val="0A9C879C"/>
@@ -13058,7 +13531,7 @@
       </w:pPr>
     </w:lvl>
   </w:abstractNum>
-  <w:abstractNum w:abstractNumId="30" w15:restartNumberingAfterBreak="0">
+  <w:abstractNum w:abstractNumId="31" w15:restartNumberingAfterBreak="0">
     <w:nsid w:val="4C940EB3"/>
     <w:multiLevelType w:val="hybridMultilevel"/>
     <w:tmpl w:val="37425C88"/>
@@ -13171,7 +13644,7 @@
       </w:rPr>
     </w:lvl>
   </w:abstractNum>
-  <w:abstractNum w:abstractNumId="31" w15:restartNumberingAfterBreak="0">
+  <w:abstractNum w:abstractNumId="32" w15:restartNumberingAfterBreak="0">
     <w:nsid w:val="4CC55494"/>
     <w:multiLevelType w:val="hybridMultilevel"/>
     <w:tmpl w:val="D706BFC4"/>
@@ -13260,7 +13733,7 @@
       </w:pPr>
     </w:lvl>
   </w:abstractNum>
-  <w:abstractNum w:abstractNumId="32" w15:restartNumberingAfterBreak="0">
+  <w:abstractNum w:abstractNumId="33" w15:restartNumberingAfterBreak="0">
     <w:nsid w:val="4CD13A32"/>
     <w:multiLevelType w:val="hybridMultilevel"/>
     <w:tmpl w:val="EEE202CA"/>
@@ -13349,7 +13822,7 @@
       </w:pPr>
     </w:lvl>
   </w:abstractNum>
-  <w:abstractNum w:abstractNumId="33" w15:restartNumberingAfterBreak="0">
+  <w:abstractNum w:abstractNumId="34" w15:restartNumberingAfterBreak="0">
     <w:nsid w:val="4ED91B41"/>
     <w:multiLevelType w:val="hybridMultilevel"/>
     <w:tmpl w:val="0A9C879C"/>
@@ -13438,7 +13911,7 @@
       </w:pPr>
     </w:lvl>
   </w:abstractNum>
-  <w:abstractNum w:abstractNumId="34" w15:restartNumberingAfterBreak="0">
+  <w:abstractNum w:abstractNumId="35" w15:restartNumberingAfterBreak="0">
     <w:nsid w:val="4F3E4D31"/>
     <w:multiLevelType w:val="hybridMultilevel"/>
     <w:tmpl w:val="EEE202CA"/>
@@ -13527,7 +14000,7 @@
       </w:pPr>
     </w:lvl>
   </w:abstractNum>
-  <w:abstractNum w:abstractNumId="35" w15:restartNumberingAfterBreak="0">
+  <w:abstractNum w:abstractNumId="36" w15:restartNumberingAfterBreak="0">
     <w:nsid w:val="51F209F5"/>
     <w:multiLevelType w:val="hybridMultilevel"/>
     <w:tmpl w:val="6B0C0E04"/>
@@ -13616,7 +14089,7 @@
       </w:pPr>
     </w:lvl>
   </w:abstractNum>
-  <w:abstractNum w:abstractNumId="36" w15:restartNumberingAfterBreak="0">
+  <w:abstractNum w:abstractNumId="37" w15:restartNumberingAfterBreak="0">
     <w:nsid w:val="53506136"/>
     <w:multiLevelType w:val="hybridMultilevel"/>
     <w:tmpl w:val="8E70EBC0"/>
@@ -13705,7 +14178,7 @@
       </w:pPr>
     </w:lvl>
   </w:abstractNum>
-  <w:abstractNum w:abstractNumId="37" w15:restartNumberingAfterBreak="0">
+  <w:abstractNum w:abstractNumId="38" w15:restartNumberingAfterBreak="0">
     <w:nsid w:val="558B7575"/>
     <w:multiLevelType w:val="hybridMultilevel"/>
     <w:tmpl w:val="93C2ED4E"/>
@@ -13794,7 +14267,7 @@
       </w:pPr>
     </w:lvl>
   </w:abstractNum>
-  <w:abstractNum w:abstractNumId="38" w15:restartNumberingAfterBreak="0">
+  <w:abstractNum w:abstractNumId="39" w15:restartNumberingAfterBreak="0">
     <w:nsid w:val="5B07599B"/>
     <w:multiLevelType w:val="hybridMultilevel"/>
     <w:tmpl w:val="47DC4C12"/>
@@ -13883,7 +14356,7 @@
       </w:pPr>
     </w:lvl>
   </w:abstractNum>
-  <w:abstractNum w:abstractNumId="39" w15:restartNumberingAfterBreak="0">
+  <w:abstractNum w:abstractNumId="40" w15:restartNumberingAfterBreak="0">
     <w:nsid w:val="5FF4589E"/>
     <w:multiLevelType w:val="hybridMultilevel"/>
     <w:tmpl w:val="431CDD7E"/>
@@ -13972,7 +14445,7 @@
       </w:pPr>
     </w:lvl>
   </w:abstractNum>
-  <w:abstractNum w:abstractNumId="40" w15:restartNumberingAfterBreak="0">
+  <w:abstractNum w:abstractNumId="41" w15:restartNumberingAfterBreak="0">
     <w:nsid w:val="67D77EBB"/>
     <w:multiLevelType w:val="hybridMultilevel"/>
     <w:tmpl w:val="BFA222C0"/>
@@ -14061,7 +14534,7 @@
       </w:pPr>
     </w:lvl>
   </w:abstractNum>
-  <w:abstractNum w:abstractNumId="41" w15:restartNumberingAfterBreak="0">
+  <w:abstractNum w:abstractNumId="42" w15:restartNumberingAfterBreak="0">
     <w:nsid w:val="69E6728A"/>
     <w:multiLevelType w:val="hybridMultilevel"/>
     <w:tmpl w:val="11683B72"/>
@@ -14150,7 +14623,7 @@
       </w:pPr>
     </w:lvl>
   </w:abstractNum>
-  <w:abstractNum w:abstractNumId="42" w15:restartNumberingAfterBreak="0">
+  <w:abstractNum w:abstractNumId="43" w15:restartNumberingAfterBreak="0">
     <w:nsid w:val="6BE801A2"/>
     <w:multiLevelType w:val="hybridMultilevel"/>
     <w:tmpl w:val="938CE034"/>
@@ -14239,7 +14712,7 @@
       </w:pPr>
     </w:lvl>
   </w:abstractNum>
-  <w:abstractNum w:abstractNumId="43" w15:restartNumberingAfterBreak="0">
+  <w:abstractNum w:abstractNumId="44" w15:restartNumberingAfterBreak="0">
     <w:nsid w:val="74471701"/>
     <w:multiLevelType w:val="hybridMultilevel"/>
     <w:tmpl w:val="A2A4F3EC"/>
@@ -14328,7 +14801,7 @@
       </w:pPr>
     </w:lvl>
   </w:abstractNum>
-  <w:abstractNum w:abstractNumId="44" w15:restartNumberingAfterBreak="0">
+  <w:abstractNum w:abstractNumId="45" w15:restartNumberingAfterBreak="0">
     <w:nsid w:val="76002E12"/>
     <w:multiLevelType w:val="multilevel"/>
     <w:tmpl w:val="3D86A9F4"/>
@@ -14441,7 +14914,7 @@
       </w:pPr>
     </w:lvl>
   </w:abstractNum>
-  <w:abstractNum w:abstractNumId="45" w15:restartNumberingAfterBreak="0">
+  <w:abstractNum w:abstractNumId="46" w15:restartNumberingAfterBreak="0">
     <w:nsid w:val="7A391EEC"/>
     <w:multiLevelType w:val="hybridMultilevel"/>
     <w:tmpl w:val="6F906C28"/>
@@ -14530,7 +15003,7 @@
       </w:pPr>
     </w:lvl>
   </w:abstractNum>
-  <w:abstractNum w:abstractNumId="46" w15:restartNumberingAfterBreak="0">
+  <w:abstractNum w:abstractNumId="47" w15:restartNumberingAfterBreak="0">
     <w:nsid w:val="7B042264"/>
     <w:multiLevelType w:val="hybridMultilevel"/>
     <w:tmpl w:val="93780B3E"/>
@@ -14620,37 +15093,37 @@
     </w:lvl>
   </w:abstractNum>
   <w:num w:numId="1">
-    <w:abstractNumId w:val="21"/>
+    <w:abstractNumId w:val="22"/>
   </w:num>
   <w:num w:numId="2">
-    <w:abstractNumId w:val="41"/>
+    <w:abstractNumId w:val="42"/>
   </w:num>
   <w:num w:numId="3">
     <w:abstractNumId w:val="15"/>
   </w:num>
   <w:num w:numId="4">
-    <w:abstractNumId w:val="24"/>
+    <w:abstractNumId w:val="25"/>
   </w:num>
   <w:num w:numId="5">
-    <w:abstractNumId w:val="26"/>
+    <w:abstractNumId w:val="27"/>
   </w:num>
   <w:num w:numId="6">
-    <w:abstractNumId w:val="22"/>
+    <w:abstractNumId w:val="23"/>
   </w:num>
   <w:num w:numId="7">
-    <w:abstractNumId w:val="43"/>
+    <w:abstractNumId w:val="44"/>
   </w:num>
   <w:num w:numId="8">
     <w:abstractNumId w:val="3"/>
   </w:num>
   <w:num w:numId="9">
-    <w:abstractNumId w:val="23"/>
+    <w:abstractNumId w:val="24"/>
   </w:num>
   <w:num w:numId="10">
-    <w:abstractNumId w:val="37"/>
+    <w:abstractNumId w:val="38"/>
   </w:num>
   <w:num w:numId="11">
-    <w:abstractNumId w:val="42"/>
+    <w:abstractNumId w:val="43"/>
   </w:num>
   <w:num w:numId="12">
     <w:abstractNumId w:val="13"/>
@@ -14659,13 +15132,13 @@
     <w:abstractNumId w:val="2"/>
   </w:num>
   <w:num w:numId="14">
-    <w:abstractNumId w:val="36"/>
+    <w:abstractNumId w:val="37"/>
   </w:num>
   <w:num w:numId="15">
     <w:abstractNumId w:val="18"/>
   </w:num>
   <w:num w:numId="16">
-    <w:abstractNumId w:val="30"/>
+    <w:abstractNumId w:val="31"/>
   </w:num>
   <w:num w:numId="17">
     <w:abstractNumId w:val="0"/>
@@ -14677,7 +15150,7 @@
     <w:abstractNumId w:val="8"/>
   </w:num>
   <w:num w:numId="20">
-    <w:abstractNumId w:val="28"/>
+    <w:abstractNumId w:val="29"/>
   </w:num>
   <w:num w:numId="21">
     <w:abstractNumId w:val="10"/>
@@ -14686,37 +15159,37 @@
     <w:abstractNumId w:val="9"/>
   </w:num>
   <w:num w:numId="23">
-    <w:abstractNumId w:val="46"/>
+    <w:abstractNumId w:val="47"/>
   </w:num>
   <w:num w:numId="24">
     <w:abstractNumId w:val="11"/>
   </w:num>
   <w:num w:numId="25">
-    <w:abstractNumId w:val="33"/>
+    <w:abstractNumId w:val="34"/>
   </w:num>
   <w:num w:numId="26">
     <w:abstractNumId w:val="16"/>
   </w:num>
   <w:num w:numId="27">
-    <w:abstractNumId w:val="44"/>
+    <w:abstractNumId w:val="45"/>
   </w:num>
   <w:num w:numId="28">
     <w:abstractNumId w:val="7"/>
   </w:num>
   <w:num w:numId="29">
-    <w:abstractNumId w:val="29"/>
+    <w:abstractNumId w:val="30"/>
   </w:num>
   <w:num w:numId="30">
-    <w:abstractNumId w:val="35"/>
+    <w:abstractNumId w:val="36"/>
   </w:num>
   <w:num w:numId="31">
     <w:abstractNumId w:val="17"/>
   </w:num>
   <w:num w:numId="32">
-    <w:abstractNumId w:val="31"/>
+    <w:abstractNumId w:val="32"/>
   </w:num>
   <w:num w:numId="33">
-    <w:abstractNumId w:val="38"/>
+    <w:abstractNumId w:val="39"/>
   </w:num>
   <w:num w:numId="34">
     <w:abstractNumId w:val="12"/>
@@ -14728,25 +15201,25 @@
     <w:abstractNumId w:val="20"/>
   </w:num>
   <w:num w:numId="37">
-    <w:abstractNumId w:val="45"/>
+    <w:abstractNumId w:val="46"/>
   </w:num>
   <w:num w:numId="38">
-    <w:abstractNumId w:val="32"/>
+    <w:abstractNumId w:val="33"/>
   </w:num>
   <w:num w:numId="39">
-    <w:abstractNumId w:val="34"/>
+    <w:abstractNumId w:val="35"/>
   </w:num>
   <w:num w:numId="40">
     <w:abstractNumId w:val="6"/>
   </w:num>
   <w:num w:numId="41">
-    <w:abstractNumId w:val="40"/>
+    <w:abstractNumId w:val="41"/>
   </w:num>
   <w:num w:numId="42">
-    <w:abstractNumId w:val="25"/>
+    <w:abstractNumId w:val="26"/>
   </w:num>
   <w:num w:numId="43">
-    <w:abstractNumId w:val="39"/>
+    <w:abstractNumId w:val="40"/>
   </w:num>
   <w:num w:numId="44">
     <w:abstractNumId w:val="4"/>
@@ -14758,7 +15231,10 @@
     <w:abstractNumId w:val="5"/>
   </w:num>
   <w:num w:numId="47">
-    <w:abstractNumId w:val="27"/>
+    <w:abstractNumId w:val="28"/>
+  </w:num>
+  <w:num w:numId="48">
+    <w:abstractNumId w:val="21"/>
   </w:num>
 </w:numbering>
 </file>

</xml_diff>